<commit_message>
Thu, Aug 27, 2020  8:51:09 AM
</commit_message>
<xml_diff>
--- a/Links for class recording.docx
+++ b/Links for class recording.docx
@@ -5,6 +5,28 @@
     <w:p>
       <w:r>
         <w:t>Links for the SES494-598 Python class</w:t>
+      </w:r>
+    </w:p>
+    <w:p>
+      <w:r>
+        <w:t>08/25/2020</w:t>
+      </w:r>
+    </w:p>
+    <w:p>
+      <w:hyperlink r:id="rId4" w:history="1">
+        <w:r>
+          <w:rPr>
+            <w:rStyle w:val="Hyperlink"/>
+            <w:rFonts w:eastAsia="Times New Roman"/>
+          </w:rPr>
+          <w:t>https://asu.zoom.us/rec/share/6O4kI-7R011LabP2z1jdUOk4AN3UT6a8hygbqaJeyBmWb7KuxHm1LVHF3UysDcUh</w:t>
+        </w:r>
+      </w:hyperlink>
+      <w:r>
+        <w:rPr>
+          <w:rFonts w:eastAsia="Times New Roman"/>
+        </w:rPr>
+        <w:t xml:space="preserve"> Passcode: 1#6VkQ9e</w:t>
       </w:r>
     </w:p>
     <w:sectPr>
@@ -443,6 +465,36 @@
     <w:semiHidden/>
     <w:unhideWhenUsed/>
   </w:style>
+  <w:style w:type="paragraph" w:styleId="Date">
+    <w:name w:val="Date"/>
+    <w:basedOn w:val="Normal"/>
+    <w:next w:val="Normal"/>
+    <w:link w:val="DateChar"/>
+    <w:uiPriority w:val="99"/>
+    <w:semiHidden/>
+    <w:unhideWhenUsed/>
+    <w:rsid w:val="00F631A9"/>
+  </w:style>
+  <w:style w:type="character" w:customStyle="1" w:styleId="DateChar">
+    <w:name w:val="Date Char"/>
+    <w:basedOn w:val="DefaultParagraphFont"/>
+    <w:link w:val="Date"/>
+    <w:uiPriority w:val="99"/>
+    <w:semiHidden/>
+    <w:rsid w:val="00F631A9"/>
+  </w:style>
+  <w:style w:type="character" w:styleId="Hyperlink">
+    <w:name w:val="Hyperlink"/>
+    <w:basedOn w:val="DefaultParagraphFont"/>
+    <w:uiPriority w:val="99"/>
+    <w:semiHidden/>
+    <w:unhideWhenUsed/>
+    <w:rsid w:val="00F631A9"/>
+    <w:rPr>
+      <w:color w:val="0563C1" w:themeColor="hyperlink"/>
+      <w:u w:val="single"/>
+    </w:rPr>
+  </w:style>
 </w:styles>
 </file>
 

</xml_diff>

<commit_message>
Fri, Aug 28, 2020  8:35:31 AM
</commit_message>
<xml_diff>
--- a/Links for class recording.docx
+++ b/Links for class recording.docx
@@ -3,21 +3,50 @@
 <w:document xmlns:wpc="http://schemas.microsoft.com/office/word/2010/wordprocessingCanvas" xmlns:cx="http://schemas.microsoft.com/office/drawing/2014/chartex" xmlns:cx1="http://schemas.microsoft.com/office/drawing/2015/9/8/chartex" xmlns:cx2="http://schemas.microsoft.com/office/drawing/2015/10/21/chartex" xmlns:cx3="http://schemas.microsoft.com/office/drawing/2016/5/9/chartex" xmlns:cx4="http://schemas.microsoft.com/office/drawing/2016/5/10/chartex" xmlns:cx5="http://schemas.microsoft.com/office/drawing/2016/5/11/chartex" xmlns:cx6="http://schemas.microsoft.com/office/drawing/2016/5/12/chartex" xmlns:cx7="http://schemas.microsoft.com/office/drawing/2016/5/13/chartex" xmlns:cx8="http://schemas.microsoft.com/office/drawing/2016/5/14/chartex" xmlns:mc="http://schemas.openxmlformats.org/markup-compatibility/2006" xmlns:aink="http://schemas.microsoft.com/office/drawing/2016/ink" xmlns:am3d="http://schemas.microsoft.com/office/drawing/2017/model3d" xmlns:o="urn:schemas-microsoft-com:office:office" xmlns:r="http://schemas.openxmlformats.org/officeDocument/2006/relationships" xmlns:m="http://schemas.openxmlformats.org/officeDocument/2006/math" xmlns:v="urn:schemas-microsoft-com:vml" xmlns:wp14="http://schemas.microsoft.com/office/word/2010/wordprocessingDrawing" xmlns:wp="http://schemas.openxmlformats.org/drawingml/2006/wordprocessingDrawing" xmlns:w10="urn:schemas-microsoft-com:office:word" xmlns:w="http://schemas.openxmlformats.org/wordprocessingml/2006/main" xmlns:w14="http://schemas.microsoft.com/office/word/2010/wordml" xmlns:w15="http://schemas.microsoft.com/office/word/2012/wordml" xmlns:w16cex="http://schemas.microsoft.com/office/word/2018/wordml/cex" xmlns:w16cid="http://schemas.microsoft.com/office/word/2016/wordml/cid" xmlns:w16="http://schemas.microsoft.com/office/word/2018/wordml" xmlns:w16se="http://schemas.microsoft.com/office/word/2015/wordml/symex" xmlns:wpg="http://schemas.microsoft.com/office/word/2010/wordprocessingGroup" xmlns:wpi="http://schemas.microsoft.com/office/word/2010/wordprocessingInk" xmlns:wne="http://schemas.microsoft.com/office/word/2006/wordml" xmlns:wps="http://schemas.microsoft.com/office/word/2010/wordprocessingShape" mc:Ignorable="w14 w15 w16se w16cid w16 w16cex wp14">
   <w:body>
     <w:p>
+      <w:pPr>
+        <w:rPr>
+          <w:sz w:val="20"/>
+          <w:szCs w:val="20"/>
+        </w:rPr>
+      </w:pPr>
       <w:r>
+        <w:rPr>
+          <w:sz w:val="20"/>
+          <w:szCs w:val="20"/>
+        </w:rPr>
         <w:t>Links for the SES494-598 Python class</w:t>
       </w:r>
     </w:p>
     <w:p>
+      <w:pPr>
+        <w:rPr>
+          <w:sz w:val="20"/>
+          <w:szCs w:val="20"/>
+        </w:rPr>
+      </w:pPr>
       <w:r>
+        <w:rPr>
+          <w:sz w:val="20"/>
+          <w:szCs w:val="20"/>
+        </w:rPr>
         <w:t>08/25/2020</w:t>
       </w:r>
     </w:p>
     <w:p>
+      <w:pPr>
+        <w:rPr>
+          <w:rFonts w:eastAsia="Times New Roman"/>
+          <w:sz w:val="20"/>
+          <w:szCs w:val="20"/>
+        </w:rPr>
+      </w:pPr>
       <w:hyperlink r:id="rId4" w:history="1">
         <w:r>
           <w:rPr>
             <w:rStyle w:val="Hyperlink"/>
             <w:rFonts w:eastAsia="Times New Roman"/>
+            <w:sz w:val="20"/>
+            <w:szCs w:val="20"/>
           </w:rPr>
           <w:t>https://asu.zoom.us/rec/share/6O4kI-7R011LabP2z1jdUOk4AN3UT6a8hygbqaJeyBmWb7KuxHm1LVHF3UysDcUh</w:t>
         </w:r>
@@ -25,9 +54,101 @@
       <w:r>
         <w:rPr>
           <w:rFonts w:eastAsia="Times New Roman"/>
+          <w:sz w:val="20"/>
+          <w:szCs w:val="20"/>
         </w:rPr>
         <w:t xml:space="preserve"> Passcode: 1#6VkQ9e</w:t>
       </w:r>
+    </w:p>
+    <w:p>
+      <w:pPr>
+        <w:rPr>
+          <w:rFonts w:eastAsia="Times New Roman"/>
+          <w:sz w:val="20"/>
+          <w:szCs w:val="20"/>
+        </w:rPr>
+      </w:pPr>
+      <w:r>
+        <w:rPr>
+          <w:rFonts w:eastAsia="Times New Roman"/>
+          <w:sz w:val="20"/>
+          <w:szCs w:val="20"/>
+        </w:rPr>
+        <w:t>08/27/2020</w:t>
+      </w:r>
+    </w:p>
+    <w:p>
+      <w:pPr>
+        <w:rPr>
+          <w:sz w:val="20"/>
+          <w:szCs w:val="20"/>
+          <w:lang w:val="fr-FR"/>
+        </w:rPr>
+      </w:pPr>
+      <w:hyperlink r:id="rId5" w:history="1">
+        <w:r>
+          <w:rPr>
+            <w:rStyle w:val="Hyperlink"/>
+            <w:rFonts w:eastAsia="Times New Roman"/>
+            <w:sz w:val="20"/>
+            <w:szCs w:val="20"/>
+            <w:lang w:val="fr-FR"/>
+          </w:rPr>
+          <w:t>https://asu.zoom.us/rec/share/5t4yNrbQ2WZIQ5XTwkDHeZU8Ed3JX6a80CUfr_tczxsde8Aw3aiojU7RCCh69Uhf</w:t>
+        </w:r>
+      </w:hyperlink>
+      <w:r>
+        <w:rPr>
+          <w:rFonts w:eastAsia="Times New Roman"/>
+          <w:sz w:val="20"/>
+          <w:szCs w:val="20"/>
+          <w:lang w:val="fr-FR"/>
+        </w:rPr>
+        <w:t xml:space="preserve"> </w:t>
+      </w:r>
+      <w:proofErr w:type="spellStart"/>
+      <w:proofErr w:type="gramStart"/>
+      <w:r>
+        <w:rPr>
+          <w:rFonts w:eastAsia="Times New Roman"/>
+          <w:sz w:val="20"/>
+          <w:szCs w:val="20"/>
+          <w:lang w:val="fr-FR"/>
+        </w:rPr>
+        <w:t>Passcode</w:t>
+      </w:r>
+      <w:proofErr w:type="spellEnd"/>
+      <w:r>
+        <w:rPr>
+          <w:rFonts w:eastAsia="Times New Roman"/>
+          <w:sz w:val="20"/>
+          <w:szCs w:val="20"/>
+          <w:lang w:val="fr-FR"/>
+        </w:rPr>
+        <w:t>:</w:t>
+      </w:r>
+      <w:proofErr w:type="gramEnd"/>
+      <w:r>
+        <w:rPr>
+          <w:rFonts w:eastAsia="Times New Roman"/>
+          <w:sz w:val="20"/>
+          <w:szCs w:val="20"/>
+          <w:lang w:val="fr-FR"/>
+        </w:rPr>
+        <w:t xml:space="preserve"> </w:t>
+      </w:r>
+      <w:hyperlink r:id="rId6" w:history="1">
+        <w:r>
+          <w:rPr>
+            <w:rStyle w:val="Hyperlink"/>
+            <w:rFonts w:eastAsia="Times New Roman"/>
+            <w:sz w:val="20"/>
+            <w:szCs w:val="20"/>
+            <w:lang w:val="fr-FR"/>
+          </w:rPr>
+          <w:t>?1&amp;fR@.q</w:t>
+        </w:r>
+      </w:hyperlink>
     </w:p>
     <w:sectPr>
       <w:pgSz w:w="12240" w:h="15840"/>

</xml_diff>

<commit_message>
Tue, Sep  1, 2020  1:20:37 PM
</commit_message>
<xml_diff>
--- a/Links for class recording.docx
+++ b/Links for class recording.docx
@@ -14,7 +14,21 @@
           <w:sz w:val="20"/>
           <w:szCs w:val="20"/>
         </w:rPr>
-        <w:t>Links for the SES494-598 Python class</w:t>
+        <w:t xml:space="preserve">Links for the </w:t>
+      </w:r>
+      <w:r>
+        <w:rPr>
+          <w:sz w:val="20"/>
+          <w:szCs w:val="20"/>
+        </w:rPr>
+        <w:t xml:space="preserve">recordings of the </w:t>
+      </w:r>
+      <w:r>
+        <w:rPr>
+          <w:sz w:val="20"/>
+          <w:szCs w:val="20"/>
+        </w:rPr>
+        <w:t>SES494-598 Python class</w:t>
       </w:r>
     </w:p>
     <w:p>
@@ -80,6 +94,8 @@
     <w:p>
       <w:pPr>
         <w:rPr>
+          <w:rStyle w:val="Hyperlink"/>
+          <w:rFonts w:eastAsia="Times New Roman"/>
           <w:sz w:val="20"/>
           <w:szCs w:val="20"/>
           <w:lang w:val="fr-FR"/>
@@ -140,7 +156,6 @@
       <w:hyperlink r:id="rId6" w:history="1">
         <w:r>
           <w:rPr>
-            <w:rStyle w:val="Hyperlink"/>
             <w:rFonts w:eastAsia="Times New Roman"/>
             <w:sz w:val="20"/>
             <w:szCs w:val="20"/>
@@ -149,6 +164,72 @@
           <w:t>?1&amp;fR@.q</w:t>
         </w:r>
       </w:hyperlink>
+    </w:p>
+    <w:p>
+      <w:r>
+        <w:t>9/1/2020</w:t>
+      </w:r>
+    </w:p>
+    <w:p>
+      <w:pPr>
+        <w:rPr>
+          <w:sz w:val="18"/>
+          <w:szCs w:val="18"/>
+          <w:lang w:val="fr-FR"/>
+        </w:rPr>
+      </w:pPr>
+      <w:hyperlink r:id="rId7" w:history="1">
+        <w:r>
+          <w:rPr>
+            <w:rStyle w:val="Hyperlink"/>
+            <w:rFonts w:eastAsia="Times New Roman"/>
+            <w:sz w:val="20"/>
+            <w:szCs w:val="20"/>
+            <w:lang w:val="fr-FR"/>
+          </w:rPr>
+          <w:t>https://asu.zoom.us/rec/share/5tR5EOz-_URLYrPDzXj7do8GMNW5T6a8gSFIrPsMmE6CzcqjALmRrBZNY9P3PTb5</w:t>
+        </w:r>
+      </w:hyperlink>
+      <w:r>
+        <w:rPr>
+          <w:rFonts w:eastAsia="Times New Roman"/>
+          <w:sz w:val="20"/>
+          <w:szCs w:val="20"/>
+          <w:lang w:val="fr-FR"/>
+        </w:rPr>
+        <w:t xml:space="preserve"> </w:t>
+      </w:r>
+      <w:proofErr w:type="spellStart"/>
+      <w:proofErr w:type="gramStart"/>
+      <w:r>
+        <w:rPr>
+          <w:rFonts w:eastAsia="Times New Roman"/>
+          <w:sz w:val="20"/>
+          <w:szCs w:val="20"/>
+          <w:lang w:val="fr-FR"/>
+        </w:rPr>
+        <w:t>Passcode</w:t>
+      </w:r>
+      <w:proofErr w:type="spellEnd"/>
+      <w:r>
+        <w:rPr>
+          <w:rFonts w:eastAsia="Times New Roman"/>
+          <w:sz w:val="20"/>
+          <w:szCs w:val="20"/>
+          <w:lang w:val="fr-FR"/>
+        </w:rPr>
+        <w:t>:</w:t>
+      </w:r>
+      <w:proofErr w:type="gramEnd"/>
+      <w:r>
+        <w:rPr>
+          <w:rFonts w:eastAsia="Times New Roman"/>
+          <w:sz w:val="20"/>
+          <w:szCs w:val="20"/>
+          <w:lang w:val="fr-FR"/>
+        </w:rPr>
+        <w:t xml:space="preserve"> &amp;B#uKzC5</w:t>
+      </w:r>
     </w:p>
     <w:sectPr>
       <w:pgSz w:w="12240" w:h="15840"/>

</xml_diff>

<commit_message>
Mon, Sep  7, 2020  5:21:50 PM
</commit_message>
<xml_diff>
--- a/Links for class recording.docx
+++ b/Links for class recording.docx
@@ -166,15 +166,24 @@
       </w:hyperlink>
     </w:p>
     <w:p>
-      <w:r>
+      <w:pPr>
+        <w:rPr>
+          <w:lang w:val="fr-FR"/>
+        </w:rPr>
+      </w:pPr>
+      <w:r>
+        <w:rPr>
+          <w:lang w:val="fr-FR"/>
+        </w:rPr>
         <w:t>9/1/2020</w:t>
       </w:r>
     </w:p>
     <w:p>
       <w:pPr>
         <w:rPr>
-          <w:sz w:val="18"/>
-          <w:szCs w:val="18"/>
+          <w:rFonts w:eastAsia="Times New Roman"/>
+          <w:sz w:val="20"/>
+          <w:szCs w:val="20"/>
           <w:lang w:val="fr-FR"/>
         </w:rPr>
       </w:pPr>
@@ -229,6 +238,76 @@
           <w:lang w:val="fr-FR"/>
         </w:rPr>
         <w:t xml:space="preserve"> &amp;B#uKzC5</w:t>
+      </w:r>
+    </w:p>
+    <w:p>
+      <w:pPr>
+        <w:rPr>
+          <w:rFonts w:eastAsia="Times New Roman"/>
+          <w:sz w:val="20"/>
+          <w:szCs w:val="20"/>
+          <w:lang w:val="fr-FR"/>
+        </w:rPr>
+      </w:pPr>
+      <w:r>
+        <w:rPr>
+          <w:rFonts w:eastAsia="Times New Roman"/>
+          <w:sz w:val="20"/>
+          <w:szCs w:val="20"/>
+          <w:lang w:val="fr-FR"/>
+        </w:rPr>
+        <w:t>9/3/2020</w:t>
+      </w:r>
+    </w:p>
+    <w:p>
+      <w:pPr>
+        <w:rPr>
+          <w:sz w:val="18"/>
+          <w:szCs w:val="18"/>
+          <w:lang w:val="fr-FR"/>
+        </w:rPr>
+      </w:pPr>
+      <w:hyperlink r:id="rId8" w:history="1">
+        <w:r>
+          <w:rPr>
+            <w:rStyle w:val="Hyperlink"/>
+            <w:rFonts w:eastAsia="Times New Roman"/>
+            <w:lang w:val="fr-FR"/>
+          </w:rPr>
+          <w:t>https://asu.zoom.us/rec/share/VER1ojhbdvaRHlNErH6WSrKxlClWUq72flaZvY3s-p-_JX8G6H0ZJd3G1HSZn19K.UMZY69dIFWO41JMf</w:t>
+        </w:r>
+      </w:hyperlink>
+      <w:r>
+        <w:rPr>
+          <w:rFonts w:eastAsia="Times New Roman"/>
+          <w:lang w:val="fr-FR"/>
+        </w:rPr>
+        <w:t xml:space="preserve"> </w:t>
+      </w:r>
+      <w:proofErr w:type="spellStart"/>
+      <w:proofErr w:type="gramStart"/>
+      <w:r>
+        <w:rPr>
+          <w:rFonts w:eastAsia="Times New Roman"/>
+          <w:lang w:val="fr-FR"/>
+        </w:rPr>
+        <w:t>Passcode</w:t>
+      </w:r>
+      <w:proofErr w:type="spellEnd"/>
+      <w:r>
+        <w:rPr>
+          <w:rFonts w:eastAsia="Times New Roman"/>
+          <w:lang w:val="fr-FR"/>
+        </w:rPr>
+        <w:t>:</w:t>
+      </w:r>
+      <w:proofErr w:type="gramEnd"/>
+      <w:r>
+        <w:rPr>
+          <w:rFonts w:eastAsia="Times New Roman"/>
+          <w:lang w:val="fr-FR"/>
+        </w:rPr>
+        <w:t xml:space="preserve"> 0@CiMF@0</w:t>
       </w:r>
     </w:p>
     <w:sectPr>

</xml_diff>

<commit_message>
Tue, Sep  8, 2020  1:33:07 PM
</commit_message>
<xml_diff>
--- a/Links for class recording.docx
+++ b/Links for class recording.docx
@@ -123,7 +123,6 @@
         <w:t xml:space="preserve"> </w:t>
       </w:r>
       <w:proofErr w:type="spellStart"/>
-      <w:proofErr w:type="gramStart"/>
       <w:r>
         <w:rPr>
           <w:rFonts w:eastAsia="Times New Roman"/>
@@ -141,17 +140,7 @@
           <w:szCs w:val="20"/>
           <w:lang w:val="fr-FR"/>
         </w:rPr>
-        <w:t>:</w:t>
-      </w:r>
-      <w:proofErr w:type="gramEnd"/>
-      <w:r>
-        <w:rPr>
-          <w:rFonts w:eastAsia="Times New Roman"/>
-          <w:sz w:val="20"/>
-          <w:szCs w:val="20"/>
-          <w:lang w:val="fr-FR"/>
-        </w:rPr>
-        <w:t xml:space="preserve"> </w:t>
+        <w:t xml:space="preserve">: </w:t>
       </w:r>
       <w:hyperlink r:id="rId6" w:history="1">
         <w:r>
@@ -209,7 +198,6 @@
         <w:t xml:space="preserve"> </w:t>
       </w:r>
       <w:proofErr w:type="spellStart"/>
-      <w:proofErr w:type="gramStart"/>
       <w:r>
         <w:rPr>
           <w:rFonts w:eastAsia="Times New Roman"/>
@@ -227,17 +215,7 @@
           <w:szCs w:val="20"/>
           <w:lang w:val="fr-FR"/>
         </w:rPr>
-        <w:t>:</w:t>
-      </w:r>
-      <w:proofErr w:type="gramEnd"/>
-      <w:r>
-        <w:rPr>
-          <w:rFonts w:eastAsia="Times New Roman"/>
-          <w:sz w:val="20"/>
-          <w:szCs w:val="20"/>
-          <w:lang w:val="fr-FR"/>
-        </w:rPr>
-        <w:t xml:space="preserve"> &amp;B#uKzC5</w:t>
+        <w:t>: &amp;B#uKzC5</w:t>
       </w:r>
     </w:p>
     <w:p>
@@ -262,8 +240,7 @@
     <w:p>
       <w:pPr>
         <w:rPr>
-          <w:sz w:val="18"/>
-          <w:szCs w:val="18"/>
+          <w:rFonts w:eastAsia="Times New Roman"/>
           <w:lang w:val="fr-FR"/>
         </w:rPr>
       </w:pPr>
@@ -285,7 +262,6 @@
         <w:t xml:space="preserve"> </w:t>
       </w:r>
       <w:proofErr w:type="spellStart"/>
-      <w:proofErr w:type="gramStart"/>
       <w:r>
         <w:rPr>
           <w:rFonts w:eastAsia="Times New Roman"/>
@@ -299,15 +275,54 @@
           <w:rFonts w:eastAsia="Times New Roman"/>
           <w:lang w:val="fr-FR"/>
         </w:rPr>
-        <w:t>:</w:t>
-      </w:r>
-      <w:proofErr w:type="gramEnd"/>
-      <w:r>
-        <w:rPr>
-          <w:rFonts w:eastAsia="Times New Roman"/>
-          <w:lang w:val="fr-FR"/>
-        </w:rPr>
-        <w:t xml:space="preserve"> 0@CiMF@0</w:t>
+        <w:t>: 0@CiMF@0</w:t>
+      </w:r>
+    </w:p>
+    <w:p>
+      <w:pPr>
+        <w:rPr>
+          <w:rFonts w:eastAsia="Times New Roman"/>
+          <w:lang w:val="fr-FR"/>
+        </w:rPr>
+      </w:pPr>
+    </w:p>
+    <w:p>
+      <w:pPr>
+        <w:rPr>
+          <w:rFonts w:eastAsia="Times New Roman"/>
+          <w:lang w:val="fr-FR"/>
+        </w:rPr>
+      </w:pPr>
+      <w:r>
+        <w:rPr>
+          <w:rFonts w:eastAsia="Times New Roman"/>
+          <w:lang w:val="fr-FR"/>
+        </w:rPr>
+        <w:t>9/8/2020</w:t>
+      </w:r>
+    </w:p>
+    <w:p>
+      <w:pPr>
+        <w:rPr>
+          <w:sz w:val="18"/>
+          <w:szCs w:val="18"/>
+          <w:lang w:val="fr-FR"/>
+        </w:rPr>
+      </w:pPr>
+      <w:hyperlink r:id="rId9" w:history="1">
+        <w:r>
+          <w:rPr>
+            <w:rStyle w:val="Hyperlink"/>
+            <w:rFonts w:eastAsia="Times New Roman"/>
+          </w:rPr>
+          <w:t>https://asu.zoom.us/rec/share/b_madSVtaFUnWI0eGp4JHdc8jV8SO-UGy7K75S3XrHJAphsj7z4gcbBR0bwELUzb.5iOZf2x7i0dstxML</w:t>
+        </w:r>
+      </w:hyperlink>
+      <w:r>
+        <w:rPr>
+          <w:rFonts w:eastAsia="Times New Roman"/>
+        </w:rPr>
+        <w:t xml:space="preserve"> Passcode: =C2*W4wr</w:t>
       </w:r>
     </w:p>
     <w:sectPr>

</xml_diff>

<commit_message>
Tue, Sep 15, 2020  8:51:46 AM
</commit_message>
<xml_diff>
--- a/Links for class recording.docx
+++ b/Links for class recording.docx
@@ -36,12 +36,14 @@
         <w:rPr>
           <w:sz w:val="20"/>
           <w:szCs w:val="20"/>
-        </w:rPr>
-      </w:pPr>
-      <w:r>
-        <w:rPr>
-          <w:sz w:val="20"/>
-          <w:szCs w:val="20"/>
+          <w:lang w:val="fr-FR"/>
+        </w:rPr>
+      </w:pPr>
+      <w:r>
+        <w:rPr>
+          <w:sz w:val="20"/>
+          <w:szCs w:val="20"/>
+          <w:lang w:val="fr-FR"/>
         </w:rPr>
         <w:t>08/25/2020</w:t>
       </w:r>
@@ -52,6 +54,7 @@
           <w:rFonts w:eastAsia="Times New Roman"/>
           <w:sz w:val="20"/>
           <w:szCs w:val="20"/>
+          <w:lang w:val="fr-FR"/>
         </w:rPr>
       </w:pPr>
       <w:hyperlink r:id="rId4" w:history="1">
@@ -61,6 +64,7 @@
             <w:rFonts w:eastAsia="Times New Roman"/>
             <w:sz w:val="20"/>
             <w:szCs w:val="20"/>
+            <w:lang w:val="fr-FR"/>
           </w:rPr>
           <w:t>https://asu.zoom.us/rec/share/6O4kI-7R011LabP2z1jdUOk4AN3UT6a8hygbqaJeyBmWb7KuxHm1LVHF3UysDcUh</w:t>
         </w:r>
@@ -70,23 +74,57 @@
           <w:rFonts w:eastAsia="Times New Roman"/>
           <w:sz w:val="20"/>
           <w:szCs w:val="20"/>
-        </w:rPr>
-        <w:t xml:space="preserve"> Passcode: 1#6VkQ9e</w:t>
-      </w:r>
-    </w:p>
-    <w:p>
-      <w:pPr>
-        <w:rPr>
-          <w:rFonts w:eastAsia="Times New Roman"/>
-          <w:sz w:val="20"/>
-          <w:szCs w:val="20"/>
-        </w:rPr>
-      </w:pPr>
-      <w:r>
-        <w:rPr>
-          <w:rFonts w:eastAsia="Times New Roman"/>
-          <w:sz w:val="20"/>
-          <w:szCs w:val="20"/>
+          <w:lang w:val="fr-FR"/>
+        </w:rPr>
+        <w:t xml:space="preserve"> </w:t>
+      </w:r>
+      <w:proofErr w:type="spellStart"/>
+      <w:proofErr w:type="gramStart"/>
+      <w:r>
+        <w:rPr>
+          <w:rFonts w:eastAsia="Times New Roman"/>
+          <w:sz w:val="20"/>
+          <w:szCs w:val="20"/>
+          <w:lang w:val="fr-FR"/>
+        </w:rPr>
+        <w:t>Passcode</w:t>
+      </w:r>
+      <w:proofErr w:type="spellEnd"/>
+      <w:r>
+        <w:rPr>
+          <w:rFonts w:eastAsia="Times New Roman"/>
+          <w:sz w:val="20"/>
+          <w:szCs w:val="20"/>
+          <w:lang w:val="fr-FR"/>
+        </w:rPr>
+        <w:t>:</w:t>
+      </w:r>
+      <w:proofErr w:type="gramEnd"/>
+      <w:r>
+        <w:rPr>
+          <w:rFonts w:eastAsia="Times New Roman"/>
+          <w:sz w:val="20"/>
+          <w:szCs w:val="20"/>
+          <w:lang w:val="fr-FR"/>
+        </w:rPr>
+        <w:t xml:space="preserve"> 1#6VkQ9e</w:t>
+      </w:r>
+    </w:p>
+    <w:p>
+      <w:pPr>
+        <w:rPr>
+          <w:rFonts w:eastAsia="Times New Roman"/>
+          <w:sz w:val="20"/>
+          <w:szCs w:val="20"/>
+          <w:lang w:val="fr-FR"/>
+        </w:rPr>
+      </w:pPr>
+      <w:r>
+        <w:rPr>
+          <w:rFonts w:eastAsia="Times New Roman"/>
+          <w:sz w:val="20"/>
+          <w:szCs w:val="20"/>
+          <w:lang w:val="fr-FR"/>
         </w:rPr>
         <w:t>08/27/2020</w:t>
       </w:r>
@@ -123,6 +161,7 @@
         <w:t xml:space="preserve"> </w:t>
       </w:r>
       <w:proofErr w:type="spellStart"/>
+      <w:proofErr w:type="gramStart"/>
       <w:r>
         <w:rPr>
           <w:rFonts w:eastAsia="Times New Roman"/>
@@ -140,7 +179,17 @@
           <w:szCs w:val="20"/>
           <w:lang w:val="fr-FR"/>
         </w:rPr>
-        <w:t xml:space="preserve">: </w:t>
+        <w:t>:</w:t>
+      </w:r>
+      <w:proofErr w:type="gramEnd"/>
+      <w:r>
+        <w:rPr>
+          <w:rFonts w:eastAsia="Times New Roman"/>
+          <w:sz w:val="20"/>
+          <w:szCs w:val="20"/>
+          <w:lang w:val="fr-FR"/>
+        </w:rPr>
+        <w:t xml:space="preserve"> </w:t>
       </w:r>
       <w:hyperlink r:id="rId6" w:history="1">
         <w:r>
@@ -198,6 +247,7 @@
         <w:t xml:space="preserve"> </w:t>
       </w:r>
       <w:proofErr w:type="spellStart"/>
+      <w:proofErr w:type="gramStart"/>
       <w:r>
         <w:rPr>
           <w:rFonts w:eastAsia="Times New Roman"/>
@@ -215,7 +265,17 @@
           <w:szCs w:val="20"/>
           <w:lang w:val="fr-FR"/>
         </w:rPr>
-        <w:t>: &amp;B#uKzC5</w:t>
+        <w:t>:</w:t>
+      </w:r>
+      <w:proofErr w:type="gramEnd"/>
+      <w:r>
+        <w:rPr>
+          <w:rFonts w:eastAsia="Times New Roman"/>
+          <w:sz w:val="20"/>
+          <w:szCs w:val="20"/>
+          <w:lang w:val="fr-FR"/>
+        </w:rPr>
+        <w:t xml:space="preserve"> &amp;B#uKzC5</w:t>
       </w:r>
     </w:p>
     <w:p>
@@ -262,6 +322,7 @@
         <w:t xml:space="preserve"> </w:t>
       </w:r>
       <w:proofErr w:type="spellStart"/>
+      <w:proofErr w:type="gramStart"/>
       <w:r>
         <w:rPr>
           <w:rFonts w:eastAsia="Times New Roman"/>
@@ -275,7 +336,15 @@
           <w:rFonts w:eastAsia="Times New Roman"/>
           <w:lang w:val="fr-FR"/>
         </w:rPr>
-        <w:t>: 0@CiMF@0</w:t>
+        <w:t>:</w:t>
+      </w:r>
+      <w:proofErr w:type="gramEnd"/>
+      <w:r>
+        <w:rPr>
+          <w:rFonts w:eastAsia="Times New Roman"/>
+          <w:lang w:val="fr-FR"/>
+        </w:rPr>
+        <w:t xml:space="preserve"> 0@CiMF@0</w:t>
       </w:r>
     </w:p>
     <w:p>
@@ -304,9 +373,7 @@
     <w:p>
       <w:pPr>
         <w:rPr>
-          <w:sz w:val="18"/>
-          <w:szCs w:val="18"/>
-          <w:lang w:val="fr-FR"/>
+          <w:rFonts w:eastAsia="Times New Roman"/>
         </w:rPr>
       </w:pPr>
       <w:hyperlink r:id="rId9" w:history="1">
@@ -323,6 +390,70 @@
           <w:rFonts w:eastAsia="Times New Roman"/>
         </w:rPr>
         <w:t xml:space="preserve"> Passcode: =C2*W4wr</w:t>
+      </w:r>
+    </w:p>
+    <w:p>
+      <w:pPr>
+        <w:rPr>
+          <w:rFonts w:eastAsia="Times New Roman"/>
+        </w:rPr>
+      </w:pPr>
+      <w:r>
+        <w:rPr>
+          <w:rFonts w:eastAsia="Times New Roman"/>
+        </w:rPr>
+        <w:t>9/10/2020</w:t>
+      </w:r>
+    </w:p>
+    <w:p>
+      <w:pPr>
+        <w:rPr>
+          <w:sz w:val="18"/>
+          <w:szCs w:val="18"/>
+          <w:lang w:val="fr-FR"/>
+        </w:rPr>
+      </w:pPr>
+      <w:hyperlink r:id="rId10" w:history="1">
+        <w:r>
+          <w:rPr>
+            <w:rStyle w:val="Hyperlink"/>
+            <w:rFonts w:eastAsia="Times New Roman"/>
+            <w:lang w:val="fr-FR"/>
+          </w:rPr>
+          <w:t>https://asu.zoom.us/rec/share/LGs_gdn6zumpS3sy1Ht146xTKt40EWH1_7UMDI-3SkDiIkKYUCNw0oVSJjsQr0c.F2MRmmTOxo36DXEd</w:t>
+        </w:r>
+      </w:hyperlink>
+      <w:r>
+        <w:rPr>
+          <w:rFonts w:eastAsia="Times New Roman"/>
+          <w:lang w:val="fr-FR"/>
+        </w:rPr>
+        <w:t xml:space="preserve"> </w:t>
+      </w:r>
+      <w:proofErr w:type="spellStart"/>
+      <w:proofErr w:type="gramStart"/>
+      <w:r>
+        <w:rPr>
+          <w:rFonts w:eastAsia="Times New Roman"/>
+          <w:lang w:val="fr-FR"/>
+        </w:rPr>
+        <w:t>Passcode</w:t>
+      </w:r>
+      <w:proofErr w:type="spellEnd"/>
+      <w:r>
+        <w:rPr>
+          <w:rFonts w:eastAsia="Times New Roman"/>
+          <w:lang w:val="fr-FR"/>
+        </w:rPr>
+        <w:t>:</w:t>
+      </w:r>
+      <w:proofErr w:type="gramEnd"/>
+      <w:r>
+        <w:rPr>
+          <w:rFonts w:eastAsia="Times New Roman"/>
+          <w:lang w:val="fr-FR"/>
+        </w:rPr>
+        <w:t xml:space="preserve"> fGw!6#*7</w:t>
       </w:r>
     </w:p>
     <w:sectPr>

</xml_diff>

<commit_message>
Thu, Sep 17, 2020  8:41:06 AM
</commit_message>
<xml_diff>
--- a/Links for class recording.docx
+++ b/Links for class recording.docx
@@ -79,7 +79,6 @@
         <w:t xml:space="preserve"> </w:t>
       </w:r>
       <w:proofErr w:type="spellStart"/>
-      <w:proofErr w:type="gramStart"/>
       <w:r>
         <w:rPr>
           <w:rFonts w:eastAsia="Times New Roman"/>
@@ -97,17 +96,7 @@
           <w:szCs w:val="20"/>
           <w:lang w:val="fr-FR"/>
         </w:rPr>
-        <w:t>:</w:t>
-      </w:r>
-      <w:proofErr w:type="gramEnd"/>
-      <w:r>
-        <w:rPr>
-          <w:rFonts w:eastAsia="Times New Roman"/>
-          <w:sz w:val="20"/>
-          <w:szCs w:val="20"/>
-          <w:lang w:val="fr-FR"/>
-        </w:rPr>
-        <w:t xml:space="preserve"> 1#6VkQ9e</w:t>
+        <w:t>: 1#6VkQ9e</w:t>
       </w:r>
     </w:p>
     <w:p>
@@ -161,7 +150,6 @@
         <w:t xml:space="preserve"> </w:t>
       </w:r>
       <w:proofErr w:type="spellStart"/>
-      <w:proofErr w:type="gramStart"/>
       <w:r>
         <w:rPr>
           <w:rFonts w:eastAsia="Times New Roman"/>
@@ -179,17 +167,7 @@
           <w:szCs w:val="20"/>
           <w:lang w:val="fr-FR"/>
         </w:rPr>
-        <w:t>:</w:t>
-      </w:r>
-      <w:proofErr w:type="gramEnd"/>
-      <w:r>
-        <w:rPr>
-          <w:rFonts w:eastAsia="Times New Roman"/>
-          <w:sz w:val="20"/>
-          <w:szCs w:val="20"/>
-          <w:lang w:val="fr-FR"/>
-        </w:rPr>
-        <w:t xml:space="preserve"> </w:t>
+        <w:t xml:space="preserve">: </w:t>
       </w:r>
       <w:hyperlink r:id="rId6" w:history="1">
         <w:r>
@@ -247,7 +225,6 @@
         <w:t xml:space="preserve"> </w:t>
       </w:r>
       <w:proofErr w:type="spellStart"/>
-      <w:proofErr w:type="gramStart"/>
       <w:r>
         <w:rPr>
           <w:rFonts w:eastAsia="Times New Roman"/>
@@ -265,17 +242,7 @@
           <w:szCs w:val="20"/>
           <w:lang w:val="fr-FR"/>
         </w:rPr>
-        <w:t>:</w:t>
-      </w:r>
-      <w:proofErr w:type="gramEnd"/>
-      <w:r>
-        <w:rPr>
-          <w:rFonts w:eastAsia="Times New Roman"/>
-          <w:sz w:val="20"/>
-          <w:szCs w:val="20"/>
-          <w:lang w:val="fr-FR"/>
-        </w:rPr>
-        <w:t xml:space="preserve"> &amp;B#uKzC5</w:t>
+        <w:t>: &amp;B#uKzC5</w:t>
       </w:r>
     </w:p>
     <w:p>
@@ -322,7 +289,6 @@
         <w:t xml:space="preserve"> </w:t>
       </w:r>
       <w:proofErr w:type="spellStart"/>
-      <w:proofErr w:type="gramStart"/>
       <w:r>
         <w:rPr>
           <w:rFonts w:eastAsia="Times New Roman"/>
@@ -336,15 +302,7 @@
           <w:rFonts w:eastAsia="Times New Roman"/>
           <w:lang w:val="fr-FR"/>
         </w:rPr>
-        <w:t>:</w:t>
-      </w:r>
-      <w:proofErr w:type="gramEnd"/>
-      <w:r>
-        <w:rPr>
-          <w:rFonts w:eastAsia="Times New Roman"/>
-          <w:lang w:val="fr-FR"/>
-        </w:rPr>
-        <w:t xml:space="preserve"> 0@CiMF@0</w:t>
+        <w:t>: 0@CiMF@0</w:t>
       </w:r>
     </w:p>
     <w:p>
@@ -408,8 +366,7 @@
     <w:p>
       <w:pPr>
         <w:rPr>
-          <w:sz w:val="18"/>
-          <w:szCs w:val="18"/>
+          <w:rFonts w:eastAsia="Times New Roman"/>
           <w:lang w:val="fr-FR"/>
         </w:rPr>
       </w:pPr>
@@ -431,7 +388,6 @@
         <w:t xml:space="preserve"> </w:t>
       </w:r>
       <w:proofErr w:type="spellStart"/>
-      <w:proofErr w:type="gramStart"/>
       <w:r>
         <w:rPr>
           <w:rFonts w:eastAsia="Times New Roman"/>
@@ -445,15 +401,54 @@
           <w:rFonts w:eastAsia="Times New Roman"/>
           <w:lang w:val="fr-FR"/>
         </w:rPr>
-        <w:t>:</w:t>
-      </w:r>
-      <w:proofErr w:type="gramEnd"/>
-      <w:r>
-        <w:rPr>
-          <w:rFonts w:eastAsia="Times New Roman"/>
-          <w:lang w:val="fr-FR"/>
-        </w:rPr>
-        <w:t xml:space="preserve"> fGw!6#*7</w:t>
+        <w:t>: fGw!6#*7</w:t>
+      </w:r>
+    </w:p>
+    <w:p>
+      <w:pPr>
+        <w:rPr>
+          <w:rFonts w:eastAsia="Times New Roman"/>
+          <w:lang w:val="fr-FR"/>
+        </w:rPr>
+      </w:pPr>
+    </w:p>
+    <w:p>
+      <w:pPr>
+        <w:rPr>
+          <w:rFonts w:eastAsia="Times New Roman"/>
+          <w:lang w:val="fr-FR"/>
+        </w:rPr>
+      </w:pPr>
+      <w:r>
+        <w:rPr>
+          <w:rFonts w:eastAsia="Times New Roman"/>
+          <w:lang w:val="fr-FR"/>
+        </w:rPr>
+        <w:t>9/15/2020</w:t>
+      </w:r>
+    </w:p>
+    <w:p>
+      <w:pPr>
+        <w:rPr>
+          <w:sz w:val="18"/>
+          <w:szCs w:val="18"/>
+          <w:lang w:val="fr-FR"/>
+        </w:rPr>
+      </w:pPr>
+      <w:hyperlink r:id="rId11" w:history="1">
+        <w:r>
+          <w:rPr>
+            <w:rStyle w:val="Hyperlink"/>
+            <w:rFonts w:eastAsia="Times New Roman"/>
+          </w:rPr>
+          <w:t>https://asu.zoom.us/rec/share/oL68OiBLTICoEVy76XwSXlEbhERjwD8-9k3g3uOf5njPd-7RuxdusYguNGbY320A.g6r3shzqcCp55Tem</w:t>
+        </w:r>
+      </w:hyperlink>
+      <w:r>
+        <w:rPr>
+          <w:rFonts w:eastAsia="Times New Roman"/>
+        </w:rPr>
+        <w:t xml:space="preserve"> Passcode: y8$$Z0F.</w:t>
       </w:r>
     </w:p>
     <w:sectPr>

</xml_diff>

<commit_message>
Fri, Sep 18, 2020  8:50:38 AM
</commit_message>
<xml_diff>
--- a/Links for class recording.docx
+++ b/Links for class recording.docx
@@ -76,27 +76,7 @@
           <w:szCs w:val="20"/>
           <w:lang w:val="fr-FR"/>
         </w:rPr>
-        <w:t xml:space="preserve"> </w:t>
-      </w:r>
-      <w:proofErr w:type="spellStart"/>
-      <w:r>
-        <w:rPr>
-          <w:rFonts w:eastAsia="Times New Roman"/>
-          <w:sz w:val="20"/>
-          <w:szCs w:val="20"/>
-          <w:lang w:val="fr-FR"/>
-        </w:rPr>
-        <w:t>Passcode</w:t>
-      </w:r>
-      <w:proofErr w:type="spellEnd"/>
-      <w:r>
-        <w:rPr>
-          <w:rFonts w:eastAsia="Times New Roman"/>
-          <w:sz w:val="20"/>
-          <w:szCs w:val="20"/>
-          <w:lang w:val="fr-FR"/>
-        </w:rPr>
-        <w:t>: 1#6VkQ9e</w:t>
+        <w:t xml:space="preserve"> Passcode: 1#6VkQ9e</w:t>
       </w:r>
     </w:p>
     <w:p>
@@ -147,27 +127,7 @@
           <w:szCs w:val="20"/>
           <w:lang w:val="fr-FR"/>
         </w:rPr>
-        <w:t xml:space="preserve"> </w:t>
-      </w:r>
-      <w:proofErr w:type="spellStart"/>
-      <w:r>
-        <w:rPr>
-          <w:rFonts w:eastAsia="Times New Roman"/>
-          <w:sz w:val="20"/>
-          <w:szCs w:val="20"/>
-          <w:lang w:val="fr-FR"/>
-        </w:rPr>
-        <w:t>Passcode</w:t>
-      </w:r>
-      <w:proofErr w:type="spellEnd"/>
-      <w:r>
-        <w:rPr>
-          <w:rFonts w:eastAsia="Times New Roman"/>
-          <w:sz w:val="20"/>
-          <w:szCs w:val="20"/>
-          <w:lang w:val="fr-FR"/>
-        </w:rPr>
-        <w:t xml:space="preserve">: </w:t>
+        <w:t xml:space="preserve"> Passcode: </w:t>
       </w:r>
       <w:hyperlink r:id="rId6" w:history="1">
         <w:r>
@@ -222,27 +182,7 @@
           <w:szCs w:val="20"/>
           <w:lang w:val="fr-FR"/>
         </w:rPr>
-        <w:t xml:space="preserve"> </w:t>
-      </w:r>
-      <w:proofErr w:type="spellStart"/>
-      <w:r>
-        <w:rPr>
-          <w:rFonts w:eastAsia="Times New Roman"/>
-          <w:sz w:val="20"/>
-          <w:szCs w:val="20"/>
-          <w:lang w:val="fr-FR"/>
-        </w:rPr>
-        <w:t>Passcode</w:t>
-      </w:r>
-      <w:proofErr w:type="spellEnd"/>
-      <w:r>
-        <w:rPr>
-          <w:rFonts w:eastAsia="Times New Roman"/>
-          <w:sz w:val="20"/>
-          <w:szCs w:val="20"/>
-          <w:lang w:val="fr-FR"/>
-        </w:rPr>
-        <w:t>: &amp;B#uKzC5</w:t>
+        <w:t xml:space="preserve"> Passcode: &amp;B#uKzC5</w:t>
       </w:r>
     </w:p>
     <w:p>
@@ -286,23 +226,7 @@
           <w:rFonts w:eastAsia="Times New Roman"/>
           <w:lang w:val="fr-FR"/>
         </w:rPr>
-        <w:t xml:space="preserve"> </w:t>
-      </w:r>
-      <w:proofErr w:type="spellStart"/>
-      <w:r>
-        <w:rPr>
-          <w:rFonts w:eastAsia="Times New Roman"/>
-          <w:lang w:val="fr-FR"/>
-        </w:rPr>
-        <w:t>Passcode</w:t>
-      </w:r>
-      <w:proofErr w:type="spellEnd"/>
-      <w:r>
-        <w:rPr>
-          <w:rFonts w:eastAsia="Times New Roman"/>
-          <w:lang w:val="fr-FR"/>
-        </w:rPr>
-        <w:t>: 0@CiMF@0</w:t>
+        <w:t xml:space="preserve"> Passcode: 0@CiMF@0</w:t>
       </w:r>
     </w:p>
     <w:p>
@@ -332,6 +256,7 @@
       <w:pPr>
         <w:rPr>
           <w:rFonts w:eastAsia="Times New Roman"/>
+          <w:lang w:val="fr-FR"/>
         </w:rPr>
       </w:pPr>
       <w:hyperlink r:id="rId9" w:history="1">
@@ -339,6 +264,7 @@
           <w:rPr>
             <w:rStyle w:val="Hyperlink"/>
             <w:rFonts w:eastAsia="Times New Roman"/>
+            <w:lang w:val="fr-FR"/>
           </w:rPr>
           <w:t>https://asu.zoom.us/rec/share/b_madSVtaFUnWI0eGp4JHdc8jV8SO-UGy7K75S3XrHJAphsj7z4gcbBR0bwELUzb.5iOZf2x7i0dstxML</w:t>
         </w:r>
@@ -346,6 +272,7 @@
       <w:r>
         <w:rPr>
           <w:rFonts w:eastAsia="Times New Roman"/>
+          <w:lang w:val="fr-FR"/>
         </w:rPr>
         <w:t xml:space="preserve"> Passcode: =C2*W4wr</w:t>
       </w:r>
@@ -354,11 +281,13 @@
       <w:pPr>
         <w:rPr>
           <w:rFonts w:eastAsia="Times New Roman"/>
-        </w:rPr>
-      </w:pPr>
-      <w:r>
-        <w:rPr>
-          <w:rFonts w:eastAsia="Times New Roman"/>
+          <w:lang w:val="fr-FR"/>
+        </w:rPr>
+      </w:pPr>
+      <w:r>
+        <w:rPr>
+          <w:rFonts w:eastAsia="Times New Roman"/>
+          <w:lang w:val="fr-FR"/>
         </w:rPr>
         <w:t>9/10/2020</w:t>
       </w:r>
@@ -385,23 +314,7 @@
           <w:rFonts w:eastAsia="Times New Roman"/>
           <w:lang w:val="fr-FR"/>
         </w:rPr>
-        <w:t xml:space="preserve"> </w:t>
-      </w:r>
-      <w:proofErr w:type="spellStart"/>
-      <w:r>
-        <w:rPr>
-          <w:rFonts w:eastAsia="Times New Roman"/>
-          <w:lang w:val="fr-FR"/>
-        </w:rPr>
-        <w:t>Passcode</w:t>
-      </w:r>
-      <w:proofErr w:type="spellEnd"/>
-      <w:r>
-        <w:rPr>
-          <w:rFonts w:eastAsia="Times New Roman"/>
-          <w:lang w:val="fr-FR"/>
-        </w:rPr>
-        <w:t>: fGw!6#*7</w:t>
+        <w:t xml:space="preserve"> Passcode: fGw!6#*7</w:t>
       </w:r>
     </w:p>
     <w:p>
@@ -430,9 +343,7 @@
     <w:p>
       <w:pPr>
         <w:rPr>
-          <w:sz w:val="18"/>
-          <w:szCs w:val="18"/>
-          <w:lang w:val="fr-FR"/>
+          <w:rFonts w:eastAsia="Times New Roman"/>
         </w:rPr>
       </w:pPr>
       <w:hyperlink r:id="rId11" w:history="1">
@@ -449,6 +360,52 @@
           <w:rFonts w:eastAsia="Times New Roman"/>
         </w:rPr>
         <w:t xml:space="preserve"> Passcode: y8$$Z0F.</w:t>
+      </w:r>
+    </w:p>
+    <w:p>
+      <w:pPr>
+        <w:rPr>
+          <w:rFonts w:eastAsia="Times New Roman"/>
+        </w:rPr>
+      </w:pPr>
+    </w:p>
+    <w:p>
+      <w:pPr>
+        <w:rPr>
+          <w:rFonts w:eastAsia="Times New Roman"/>
+        </w:rPr>
+      </w:pPr>
+      <w:r>
+        <w:rPr>
+          <w:rFonts w:eastAsia="Times New Roman"/>
+        </w:rPr>
+        <w:t>9/17/2020 Numpy array+ EX03+LN009</w:t>
+      </w:r>
+    </w:p>
+    <w:p>
+      <w:pPr>
+        <w:rPr>
+          <w:sz w:val="18"/>
+          <w:szCs w:val="18"/>
+          <w:lang w:val="fr-FR"/>
+        </w:rPr>
+      </w:pPr>
+      <w:hyperlink r:id="rId12" w:history="1">
+        <w:r>
+          <w:rPr>
+            <w:rStyle w:val="Hyperlink"/>
+            <w:rFonts w:eastAsia="Times New Roman"/>
+            <w:lang w:val="fr-FR"/>
+          </w:rPr>
+          <w:t>https://asu.zoom.us/rec/share/u1W21S1RO7XLQeG_OnZ1bSrq6UnHUCPG2jDIkovRZWNi45ImCeCbJXXuQCaUs_xL.rtKs64WmgRtFDIWy</w:t>
+        </w:r>
+      </w:hyperlink>
+      <w:r>
+        <w:rPr>
+          <w:rFonts w:eastAsia="Times New Roman"/>
+          <w:lang w:val="fr-FR"/>
+        </w:rPr>
+        <w:t xml:space="preserve"> Passcode: zN!m7PQi</w:t>
       </w:r>
     </w:p>
     <w:sectPr>

</xml_diff>

<commit_message>
Wed, Sep 23, 2020  4:59:35 PM
</commit_message>
<xml_diff>
--- a/Links for class recording.docx
+++ b/Links for class recording.docx
@@ -76,7 +76,38 @@
           <w:szCs w:val="20"/>
           <w:lang w:val="fr-FR"/>
         </w:rPr>
-        <w:t xml:space="preserve"> Passcode: 1#6VkQ9e</w:t>
+        <w:t xml:space="preserve"> </w:t>
+      </w:r>
+      <w:proofErr w:type="spellStart"/>
+      <w:proofErr w:type="gramStart"/>
+      <w:r>
+        <w:rPr>
+          <w:rFonts w:eastAsia="Times New Roman"/>
+          <w:sz w:val="20"/>
+          <w:szCs w:val="20"/>
+          <w:lang w:val="fr-FR"/>
+        </w:rPr>
+        <w:t>Passcode</w:t>
+      </w:r>
+      <w:proofErr w:type="spellEnd"/>
+      <w:r>
+        <w:rPr>
+          <w:rFonts w:eastAsia="Times New Roman"/>
+          <w:sz w:val="20"/>
+          <w:szCs w:val="20"/>
+          <w:lang w:val="fr-FR"/>
+        </w:rPr>
+        <w:t>:</w:t>
+      </w:r>
+      <w:proofErr w:type="gramEnd"/>
+      <w:r>
+        <w:rPr>
+          <w:rFonts w:eastAsia="Times New Roman"/>
+          <w:sz w:val="20"/>
+          <w:szCs w:val="20"/>
+          <w:lang w:val="fr-FR"/>
+        </w:rPr>
+        <w:t xml:space="preserve"> 1#6VkQ9e</w:t>
       </w:r>
     </w:p>
     <w:p>
@@ -127,7 +158,38 @@
           <w:szCs w:val="20"/>
           <w:lang w:val="fr-FR"/>
         </w:rPr>
-        <w:t xml:space="preserve"> Passcode: </w:t>
+        <w:t xml:space="preserve"> </w:t>
+      </w:r>
+      <w:proofErr w:type="spellStart"/>
+      <w:proofErr w:type="gramStart"/>
+      <w:r>
+        <w:rPr>
+          <w:rFonts w:eastAsia="Times New Roman"/>
+          <w:sz w:val="20"/>
+          <w:szCs w:val="20"/>
+          <w:lang w:val="fr-FR"/>
+        </w:rPr>
+        <w:t>Passcode</w:t>
+      </w:r>
+      <w:proofErr w:type="spellEnd"/>
+      <w:r>
+        <w:rPr>
+          <w:rFonts w:eastAsia="Times New Roman"/>
+          <w:sz w:val="20"/>
+          <w:szCs w:val="20"/>
+          <w:lang w:val="fr-FR"/>
+        </w:rPr>
+        <w:t>:</w:t>
+      </w:r>
+      <w:proofErr w:type="gramEnd"/>
+      <w:r>
+        <w:rPr>
+          <w:rFonts w:eastAsia="Times New Roman"/>
+          <w:sz w:val="20"/>
+          <w:szCs w:val="20"/>
+          <w:lang w:val="fr-FR"/>
+        </w:rPr>
+        <w:t xml:space="preserve"> </w:t>
       </w:r>
       <w:hyperlink r:id="rId6" w:history="1">
         <w:r>
@@ -182,7 +244,38 @@
           <w:szCs w:val="20"/>
           <w:lang w:val="fr-FR"/>
         </w:rPr>
-        <w:t xml:space="preserve"> Passcode: &amp;B#uKzC5</w:t>
+        <w:t xml:space="preserve"> </w:t>
+      </w:r>
+      <w:proofErr w:type="spellStart"/>
+      <w:proofErr w:type="gramStart"/>
+      <w:r>
+        <w:rPr>
+          <w:rFonts w:eastAsia="Times New Roman"/>
+          <w:sz w:val="20"/>
+          <w:szCs w:val="20"/>
+          <w:lang w:val="fr-FR"/>
+        </w:rPr>
+        <w:t>Passcode</w:t>
+      </w:r>
+      <w:proofErr w:type="spellEnd"/>
+      <w:r>
+        <w:rPr>
+          <w:rFonts w:eastAsia="Times New Roman"/>
+          <w:sz w:val="20"/>
+          <w:szCs w:val="20"/>
+          <w:lang w:val="fr-FR"/>
+        </w:rPr>
+        <w:t>:</w:t>
+      </w:r>
+      <w:proofErr w:type="gramEnd"/>
+      <w:r>
+        <w:rPr>
+          <w:rFonts w:eastAsia="Times New Roman"/>
+          <w:sz w:val="20"/>
+          <w:szCs w:val="20"/>
+          <w:lang w:val="fr-FR"/>
+        </w:rPr>
+        <w:t xml:space="preserve"> &amp;B#uKzC5</w:t>
       </w:r>
     </w:p>
     <w:p>
@@ -226,7 +319,32 @@
           <w:rFonts w:eastAsia="Times New Roman"/>
           <w:lang w:val="fr-FR"/>
         </w:rPr>
-        <w:t xml:space="preserve"> Passcode: 0@CiMF@0</w:t>
+        <w:t xml:space="preserve"> </w:t>
+      </w:r>
+      <w:proofErr w:type="spellStart"/>
+      <w:proofErr w:type="gramStart"/>
+      <w:r>
+        <w:rPr>
+          <w:rFonts w:eastAsia="Times New Roman"/>
+          <w:lang w:val="fr-FR"/>
+        </w:rPr>
+        <w:t>Passcode</w:t>
+      </w:r>
+      <w:proofErr w:type="spellEnd"/>
+      <w:r>
+        <w:rPr>
+          <w:rFonts w:eastAsia="Times New Roman"/>
+          <w:lang w:val="fr-FR"/>
+        </w:rPr>
+        <w:t>:</w:t>
+      </w:r>
+      <w:proofErr w:type="gramEnd"/>
+      <w:r>
+        <w:rPr>
+          <w:rFonts w:eastAsia="Times New Roman"/>
+          <w:lang w:val="fr-FR"/>
+        </w:rPr>
+        <w:t xml:space="preserve"> 0@CiMF@0</w:t>
       </w:r>
     </w:p>
     <w:p>
@@ -274,7 +392,32 @@
           <w:rFonts w:eastAsia="Times New Roman"/>
           <w:lang w:val="fr-FR"/>
         </w:rPr>
-        <w:t xml:space="preserve"> Passcode: =C2*W4wr</w:t>
+        <w:t xml:space="preserve"> </w:t>
+      </w:r>
+      <w:proofErr w:type="spellStart"/>
+      <w:proofErr w:type="gramStart"/>
+      <w:r>
+        <w:rPr>
+          <w:rFonts w:eastAsia="Times New Roman"/>
+          <w:lang w:val="fr-FR"/>
+        </w:rPr>
+        <w:t>Passcode</w:t>
+      </w:r>
+      <w:proofErr w:type="spellEnd"/>
+      <w:r>
+        <w:rPr>
+          <w:rFonts w:eastAsia="Times New Roman"/>
+          <w:lang w:val="fr-FR"/>
+        </w:rPr>
+        <w:t>:</w:t>
+      </w:r>
+      <w:proofErr w:type="gramEnd"/>
+      <w:r>
+        <w:rPr>
+          <w:rFonts w:eastAsia="Times New Roman"/>
+          <w:lang w:val="fr-FR"/>
+        </w:rPr>
+        <w:t xml:space="preserve"> =C2*W4wr</w:t>
       </w:r>
     </w:p>
     <w:p>
@@ -314,28 +457,53 @@
           <w:rFonts w:eastAsia="Times New Roman"/>
           <w:lang w:val="fr-FR"/>
         </w:rPr>
-        <w:t xml:space="preserve"> Passcode: fGw!6#*7</w:t>
-      </w:r>
-    </w:p>
-    <w:p>
-      <w:pPr>
-        <w:rPr>
-          <w:rFonts w:eastAsia="Times New Roman"/>
-          <w:lang w:val="fr-FR"/>
-        </w:rPr>
-      </w:pPr>
-    </w:p>
-    <w:p>
-      <w:pPr>
-        <w:rPr>
-          <w:rFonts w:eastAsia="Times New Roman"/>
-          <w:lang w:val="fr-FR"/>
-        </w:rPr>
-      </w:pPr>
-      <w:r>
-        <w:rPr>
-          <w:rFonts w:eastAsia="Times New Roman"/>
-          <w:lang w:val="fr-FR"/>
+        <w:t xml:space="preserve"> </w:t>
+      </w:r>
+      <w:proofErr w:type="spellStart"/>
+      <w:proofErr w:type="gramStart"/>
+      <w:r>
+        <w:rPr>
+          <w:rFonts w:eastAsia="Times New Roman"/>
+          <w:lang w:val="fr-FR"/>
+        </w:rPr>
+        <w:t>Passcode</w:t>
+      </w:r>
+      <w:proofErr w:type="spellEnd"/>
+      <w:r>
+        <w:rPr>
+          <w:rFonts w:eastAsia="Times New Roman"/>
+          <w:lang w:val="fr-FR"/>
+        </w:rPr>
+        <w:t>:</w:t>
+      </w:r>
+      <w:proofErr w:type="gramEnd"/>
+      <w:r>
+        <w:rPr>
+          <w:rFonts w:eastAsia="Times New Roman"/>
+          <w:lang w:val="fr-FR"/>
+        </w:rPr>
+        <w:t xml:space="preserve"> fGw!6#*7</w:t>
+      </w:r>
+    </w:p>
+    <w:p>
+      <w:pPr>
+        <w:rPr>
+          <w:rFonts w:eastAsia="Times New Roman"/>
+          <w:lang w:val="fr-FR"/>
+        </w:rPr>
+      </w:pPr>
+    </w:p>
+    <w:p>
+      <w:pPr>
+        <w:rPr>
+          <w:rFonts w:eastAsia="Times New Roman"/>
+          <w:lang w:val="es-ES"/>
+        </w:rPr>
+      </w:pPr>
+      <w:r>
+        <w:rPr>
+          <w:rFonts w:eastAsia="Times New Roman"/>
+          <w:lang w:val="es-ES"/>
         </w:rPr>
         <w:t>9/15/2020</w:t>
       </w:r>
@@ -344,6 +512,7 @@
       <w:pPr>
         <w:rPr>
           <w:rFonts w:eastAsia="Times New Roman"/>
+          <w:lang w:val="es-ES"/>
         </w:rPr>
       </w:pPr>
       <w:hyperlink r:id="rId11" w:history="1">
@@ -351,6 +520,7 @@
           <w:rPr>
             <w:rStyle w:val="Hyperlink"/>
             <w:rFonts w:eastAsia="Times New Roman"/>
+            <w:lang w:val="es-ES"/>
           </w:rPr>
           <w:t>https://asu.zoom.us/rec/share/oL68OiBLTICoEVy76XwSXlEbhERjwD8-9k3g3uOf5njPd-7RuxdusYguNGbY320A.g6r3shzqcCp55Tem</w:t>
         </w:r>
@@ -358,35 +528,70 @@
       <w:r>
         <w:rPr>
           <w:rFonts w:eastAsia="Times New Roman"/>
-        </w:rPr>
-        <w:t xml:space="preserve"> Passcode: y8$$Z0F.</w:t>
-      </w:r>
-    </w:p>
-    <w:p>
-      <w:pPr>
-        <w:rPr>
-          <w:rFonts w:eastAsia="Times New Roman"/>
-        </w:rPr>
-      </w:pPr>
-    </w:p>
-    <w:p>
-      <w:pPr>
-        <w:rPr>
-          <w:rFonts w:eastAsia="Times New Roman"/>
-        </w:rPr>
-      </w:pPr>
-      <w:r>
-        <w:rPr>
-          <w:rFonts w:eastAsia="Times New Roman"/>
-        </w:rPr>
-        <w:t>9/17/2020 Numpy array+ EX03+LN009</w:t>
-      </w:r>
-    </w:p>
-    <w:p>
-      <w:pPr>
-        <w:rPr>
-          <w:sz w:val="18"/>
-          <w:szCs w:val="18"/>
+          <w:lang w:val="es-ES"/>
+        </w:rPr>
+        <w:t xml:space="preserve"> </w:t>
+      </w:r>
+      <w:proofErr w:type="spellStart"/>
+      <w:r>
+        <w:rPr>
+          <w:rFonts w:eastAsia="Times New Roman"/>
+          <w:lang w:val="es-ES"/>
+        </w:rPr>
+        <w:t>Passcode</w:t>
+      </w:r>
+      <w:proofErr w:type="spellEnd"/>
+      <w:r>
+        <w:rPr>
+          <w:rFonts w:eastAsia="Times New Roman"/>
+          <w:lang w:val="es-ES"/>
+        </w:rPr>
+        <w:t>: y8$$Z0F.</w:t>
+      </w:r>
+    </w:p>
+    <w:p>
+      <w:pPr>
+        <w:rPr>
+          <w:rFonts w:eastAsia="Times New Roman"/>
+          <w:lang w:val="es-ES"/>
+        </w:rPr>
+      </w:pPr>
+    </w:p>
+    <w:p>
+      <w:pPr>
+        <w:rPr>
+          <w:rFonts w:eastAsia="Times New Roman"/>
+          <w:lang w:val="es-ES"/>
+        </w:rPr>
+      </w:pPr>
+      <w:r>
+        <w:rPr>
+          <w:rFonts w:eastAsia="Times New Roman"/>
+          <w:lang w:val="es-ES"/>
+        </w:rPr>
+        <w:t xml:space="preserve">9/17/2020 </w:t>
+      </w:r>
+      <w:proofErr w:type="spellStart"/>
+      <w:r>
+        <w:rPr>
+          <w:rFonts w:eastAsia="Times New Roman"/>
+          <w:lang w:val="es-ES"/>
+        </w:rPr>
+        <w:t>Numpy</w:t>
+      </w:r>
+      <w:proofErr w:type="spellEnd"/>
+      <w:r>
+        <w:rPr>
+          <w:rFonts w:eastAsia="Times New Roman"/>
+          <w:lang w:val="es-ES"/>
+        </w:rPr>
+        <w:t xml:space="preserve"> array+ EX03+LN009</w:t>
+      </w:r>
+    </w:p>
+    <w:p>
+      <w:pPr>
+        <w:rPr>
+          <w:rFonts w:eastAsia="Times New Roman"/>
           <w:lang w:val="fr-FR"/>
         </w:rPr>
       </w:pPr>
@@ -405,7 +610,113 @@
           <w:rFonts w:eastAsia="Times New Roman"/>
           <w:lang w:val="fr-FR"/>
         </w:rPr>
-        <w:t xml:space="preserve"> Passcode: zN!m7PQi</w:t>
+        <w:t xml:space="preserve"> </w:t>
+      </w:r>
+      <w:proofErr w:type="spellStart"/>
+      <w:proofErr w:type="gramStart"/>
+      <w:r>
+        <w:rPr>
+          <w:rFonts w:eastAsia="Times New Roman"/>
+          <w:lang w:val="fr-FR"/>
+        </w:rPr>
+        <w:t>Passcode</w:t>
+      </w:r>
+      <w:proofErr w:type="spellEnd"/>
+      <w:r>
+        <w:rPr>
+          <w:rFonts w:eastAsia="Times New Roman"/>
+          <w:lang w:val="fr-FR"/>
+        </w:rPr>
+        <w:t>:</w:t>
+      </w:r>
+      <w:proofErr w:type="gramEnd"/>
+      <w:r>
+        <w:rPr>
+          <w:rFonts w:eastAsia="Times New Roman"/>
+          <w:lang w:val="fr-FR"/>
+        </w:rPr>
+        <w:t xml:space="preserve"> zN!m7PQi</w:t>
+      </w:r>
+    </w:p>
+    <w:p>
+      <w:pPr>
+        <w:rPr>
+          <w:rFonts w:eastAsia="Times New Roman"/>
+          <w:lang w:val="fr-FR"/>
+        </w:rPr>
+      </w:pPr>
+    </w:p>
+    <w:p>
+      <w:pPr>
+        <w:rPr>
+          <w:rFonts w:eastAsia="Times New Roman"/>
+          <w:lang w:val="fr-FR"/>
+        </w:rPr>
+      </w:pPr>
+      <w:r>
+        <w:rPr>
+          <w:rFonts w:eastAsia="Times New Roman"/>
+          <w:lang w:val="fr-FR"/>
+        </w:rPr>
+        <w:t xml:space="preserve">9/22/2020 </w:t>
+      </w:r>
+      <w:r>
+        <w:rPr>
+          <w:rFonts w:eastAsia="Times New Roman"/>
+          <w:lang w:val="fr-FR"/>
+        </w:rPr>
+        <w:t>Dictionnaires</w:t>
+      </w:r>
+    </w:p>
+    <w:p>
+      <w:pPr>
+        <w:rPr>
+          <w:sz w:val="18"/>
+          <w:szCs w:val="18"/>
+          <w:lang w:val="fr-FR"/>
+        </w:rPr>
+      </w:pPr>
+      <w:hyperlink r:id="rId13" w:history="1">
+        <w:r>
+          <w:rPr>
+            <w:rStyle w:val="Hyperlink"/>
+            <w:rFonts w:eastAsia="Times New Roman"/>
+            <w:lang w:val="fr-FR"/>
+          </w:rPr>
+          <w:t>https://asu.zoom.us/rec/share/jOPLyA7GghubnTOSMoQc9p1LTkWvvw_liouIbDYk0qyimdlgBpaYhbKTOdpecwWN.OL95MYtJH9Qe9MDl</w:t>
+        </w:r>
+      </w:hyperlink>
+      <w:r>
+        <w:rPr>
+          <w:rFonts w:eastAsia="Times New Roman"/>
+          <w:lang w:val="fr-FR"/>
+        </w:rPr>
+        <w:t xml:space="preserve"> </w:t>
+      </w:r>
+      <w:proofErr w:type="spellStart"/>
+      <w:proofErr w:type="gramStart"/>
+      <w:r>
+        <w:rPr>
+          <w:rFonts w:eastAsia="Times New Roman"/>
+          <w:lang w:val="fr-FR"/>
+        </w:rPr>
+        <w:t>Passcode</w:t>
+      </w:r>
+      <w:proofErr w:type="spellEnd"/>
+      <w:r>
+        <w:rPr>
+          <w:rFonts w:eastAsia="Times New Roman"/>
+          <w:lang w:val="fr-FR"/>
+        </w:rPr>
+        <w:t>:</w:t>
+      </w:r>
+      <w:proofErr w:type="gramEnd"/>
+      <w:r>
+        <w:rPr>
+          <w:rFonts w:eastAsia="Times New Roman"/>
+          <w:lang w:val="fr-FR"/>
+        </w:rPr>
+        <w:t xml:space="preserve"> !uip5$97</w:t>
       </w:r>
     </w:p>
     <w:sectPr>

</xml_diff>

<commit_message>
Thu, Sep 24, 2020 11:41:04 AM
</commit_message>
<xml_diff>
--- a/Links for class recording.docx
+++ b/Links for class recording.docx
@@ -76,38 +76,7 @@
           <w:szCs w:val="20"/>
           <w:lang w:val="fr-FR"/>
         </w:rPr>
-        <w:t xml:space="preserve"> </w:t>
-      </w:r>
-      <w:proofErr w:type="spellStart"/>
-      <w:proofErr w:type="gramStart"/>
-      <w:r>
-        <w:rPr>
-          <w:rFonts w:eastAsia="Times New Roman"/>
-          <w:sz w:val="20"/>
-          <w:szCs w:val="20"/>
-          <w:lang w:val="fr-FR"/>
-        </w:rPr>
-        <w:t>Passcode</w:t>
-      </w:r>
-      <w:proofErr w:type="spellEnd"/>
-      <w:r>
-        <w:rPr>
-          <w:rFonts w:eastAsia="Times New Roman"/>
-          <w:sz w:val="20"/>
-          <w:szCs w:val="20"/>
-          <w:lang w:val="fr-FR"/>
-        </w:rPr>
-        <w:t>:</w:t>
-      </w:r>
-      <w:proofErr w:type="gramEnd"/>
-      <w:r>
-        <w:rPr>
-          <w:rFonts w:eastAsia="Times New Roman"/>
-          <w:sz w:val="20"/>
-          <w:szCs w:val="20"/>
-          <w:lang w:val="fr-FR"/>
-        </w:rPr>
-        <w:t xml:space="preserve"> 1#6VkQ9e</w:t>
+        <w:t xml:space="preserve"> Passcode: 1#6VkQ9e</w:t>
       </w:r>
     </w:p>
     <w:p>
@@ -158,38 +127,7 @@
           <w:szCs w:val="20"/>
           <w:lang w:val="fr-FR"/>
         </w:rPr>
-        <w:t xml:space="preserve"> </w:t>
-      </w:r>
-      <w:proofErr w:type="spellStart"/>
-      <w:proofErr w:type="gramStart"/>
-      <w:r>
-        <w:rPr>
-          <w:rFonts w:eastAsia="Times New Roman"/>
-          <w:sz w:val="20"/>
-          <w:szCs w:val="20"/>
-          <w:lang w:val="fr-FR"/>
-        </w:rPr>
-        <w:t>Passcode</w:t>
-      </w:r>
-      <w:proofErr w:type="spellEnd"/>
-      <w:r>
-        <w:rPr>
-          <w:rFonts w:eastAsia="Times New Roman"/>
-          <w:sz w:val="20"/>
-          <w:szCs w:val="20"/>
-          <w:lang w:val="fr-FR"/>
-        </w:rPr>
-        <w:t>:</w:t>
-      </w:r>
-      <w:proofErr w:type="gramEnd"/>
-      <w:r>
-        <w:rPr>
-          <w:rFonts w:eastAsia="Times New Roman"/>
-          <w:sz w:val="20"/>
-          <w:szCs w:val="20"/>
-          <w:lang w:val="fr-FR"/>
-        </w:rPr>
-        <w:t xml:space="preserve"> </w:t>
+        <w:t xml:space="preserve"> Passcode: </w:t>
       </w:r>
       <w:hyperlink r:id="rId6" w:history="1">
         <w:r>
@@ -244,38 +182,7 @@
           <w:szCs w:val="20"/>
           <w:lang w:val="fr-FR"/>
         </w:rPr>
-        <w:t xml:space="preserve"> </w:t>
-      </w:r>
-      <w:proofErr w:type="spellStart"/>
-      <w:proofErr w:type="gramStart"/>
-      <w:r>
-        <w:rPr>
-          <w:rFonts w:eastAsia="Times New Roman"/>
-          <w:sz w:val="20"/>
-          <w:szCs w:val="20"/>
-          <w:lang w:val="fr-FR"/>
-        </w:rPr>
-        <w:t>Passcode</w:t>
-      </w:r>
-      <w:proofErr w:type="spellEnd"/>
-      <w:r>
-        <w:rPr>
-          <w:rFonts w:eastAsia="Times New Roman"/>
-          <w:sz w:val="20"/>
-          <w:szCs w:val="20"/>
-          <w:lang w:val="fr-FR"/>
-        </w:rPr>
-        <w:t>:</w:t>
-      </w:r>
-      <w:proofErr w:type="gramEnd"/>
-      <w:r>
-        <w:rPr>
-          <w:rFonts w:eastAsia="Times New Roman"/>
-          <w:sz w:val="20"/>
-          <w:szCs w:val="20"/>
-          <w:lang w:val="fr-FR"/>
-        </w:rPr>
-        <w:t xml:space="preserve"> &amp;B#uKzC5</w:t>
+        <w:t xml:space="preserve"> Passcode: &amp;B#uKzC5</w:t>
       </w:r>
     </w:p>
     <w:p>
@@ -319,32 +226,7 @@
           <w:rFonts w:eastAsia="Times New Roman"/>
           <w:lang w:val="fr-FR"/>
         </w:rPr>
-        <w:t xml:space="preserve"> </w:t>
-      </w:r>
-      <w:proofErr w:type="spellStart"/>
-      <w:proofErr w:type="gramStart"/>
-      <w:r>
-        <w:rPr>
-          <w:rFonts w:eastAsia="Times New Roman"/>
-          <w:lang w:val="fr-FR"/>
-        </w:rPr>
-        <w:t>Passcode</w:t>
-      </w:r>
-      <w:proofErr w:type="spellEnd"/>
-      <w:r>
-        <w:rPr>
-          <w:rFonts w:eastAsia="Times New Roman"/>
-          <w:lang w:val="fr-FR"/>
-        </w:rPr>
-        <w:t>:</w:t>
-      </w:r>
-      <w:proofErr w:type="gramEnd"/>
-      <w:r>
-        <w:rPr>
-          <w:rFonts w:eastAsia="Times New Roman"/>
-          <w:lang w:val="fr-FR"/>
-        </w:rPr>
-        <w:t xml:space="preserve"> 0@CiMF@0</w:t>
+        <w:t xml:space="preserve"> Passcode: 0@CiMF@0</w:t>
       </w:r>
     </w:p>
     <w:p>
@@ -392,32 +274,7 @@
           <w:rFonts w:eastAsia="Times New Roman"/>
           <w:lang w:val="fr-FR"/>
         </w:rPr>
-        <w:t xml:space="preserve"> </w:t>
-      </w:r>
-      <w:proofErr w:type="spellStart"/>
-      <w:proofErr w:type="gramStart"/>
-      <w:r>
-        <w:rPr>
-          <w:rFonts w:eastAsia="Times New Roman"/>
-          <w:lang w:val="fr-FR"/>
-        </w:rPr>
-        <w:t>Passcode</w:t>
-      </w:r>
-      <w:proofErr w:type="spellEnd"/>
-      <w:r>
-        <w:rPr>
-          <w:rFonts w:eastAsia="Times New Roman"/>
-          <w:lang w:val="fr-FR"/>
-        </w:rPr>
-        <w:t>:</w:t>
-      </w:r>
-      <w:proofErr w:type="gramEnd"/>
-      <w:r>
-        <w:rPr>
-          <w:rFonts w:eastAsia="Times New Roman"/>
-          <w:lang w:val="fr-FR"/>
-        </w:rPr>
-        <w:t xml:space="preserve"> =C2*W4wr</w:t>
+        <w:t xml:space="preserve"> Passcode: =C2*W4wr</w:t>
       </w:r>
     </w:p>
     <w:p>
@@ -457,32 +314,7 @@
           <w:rFonts w:eastAsia="Times New Roman"/>
           <w:lang w:val="fr-FR"/>
         </w:rPr>
-        <w:t xml:space="preserve"> </w:t>
-      </w:r>
-      <w:proofErr w:type="spellStart"/>
-      <w:proofErr w:type="gramStart"/>
-      <w:r>
-        <w:rPr>
-          <w:rFonts w:eastAsia="Times New Roman"/>
-          <w:lang w:val="fr-FR"/>
-        </w:rPr>
-        <w:t>Passcode</w:t>
-      </w:r>
-      <w:proofErr w:type="spellEnd"/>
-      <w:r>
-        <w:rPr>
-          <w:rFonts w:eastAsia="Times New Roman"/>
-          <w:lang w:val="fr-FR"/>
-        </w:rPr>
-        <w:t>:</w:t>
-      </w:r>
-      <w:proofErr w:type="gramEnd"/>
-      <w:r>
-        <w:rPr>
-          <w:rFonts w:eastAsia="Times New Roman"/>
-          <w:lang w:val="fr-FR"/>
-        </w:rPr>
-        <w:t xml:space="preserve"> fGw!6#*7</w:t>
+        <w:t xml:space="preserve"> Passcode: fGw!6#*7</w:t>
       </w:r>
     </w:p>
     <w:p>
@@ -530,62 +362,30 @@
           <w:rFonts w:eastAsia="Times New Roman"/>
           <w:lang w:val="es-ES"/>
         </w:rPr>
-        <w:t xml:space="preserve"> </w:t>
-      </w:r>
-      <w:proofErr w:type="spellStart"/>
-      <w:r>
+        <w:t xml:space="preserve"> Passcode: y8$$Z0F.</w:t>
+      </w:r>
+    </w:p>
+    <w:p>
+      <w:pPr>
         <w:rPr>
           <w:rFonts w:eastAsia="Times New Roman"/>
           <w:lang w:val="es-ES"/>
         </w:rPr>
-        <w:t>Passcode</w:t>
-      </w:r>
-      <w:proofErr w:type="spellEnd"/>
-      <w:r>
+      </w:pPr>
+    </w:p>
+    <w:p>
+      <w:pPr>
         <w:rPr>
           <w:rFonts w:eastAsia="Times New Roman"/>
           <w:lang w:val="es-ES"/>
         </w:rPr>
-        <w:t>: y8$$Z0F.</w:t>
-      </w:r>
-    </w:p>
-    <w:p>
-      <w:pPr>
+      </w:pPr>
+      <w:r>
         <w:rPr>
           <w:rFonts w:eastAsia="Times New Roman"/>
           <w:lang w:val="es-ES"/>
         </w:rPr>
-      </w:pPr>
-    </w:p>
-    <w:p>
-      <w:pPr>
-        <w:rPr>
-          <w:rFonts w:eastAsia="Times New Roman"/>
-          <w:lang w:val="es-ES"/>
-        </w:rPr>
-      </w:pPr>
-      <w:r>
-        <w:rPr>
-          <w:rFonts w:eastAsia="Times New Roman"/>
-          <w:lang w:val="es-ES"/>
-        </w:rPr>
-        <w:t xml:space="preserve">9/17/2020 </w:t>
-      </w:r>
-      <w:proofErr w:type="spellStart"/>
-      <w:r>
-        <w:rPr>
-          <w:rFonts w:eastAsia="Times New Roman"/>
-          <w:lang w:val="es-ES"/>
-        </w:rPr>
-        <w:t>Numpy</w:t>
-      </w:r>
-      <w:proofErr w:type="spellEnd"/>
-      <w:r>
-        <w:rPr>
-          <w:rFonts w:eastAsia="Times New Roman"/>
-          <w:lang w:val="es-ES"/>
-        </w:rPr>
-        <w:t xml:space="preserve"> array+ EX03+LN009</w:t>
+        <w:t>9/17/2020 Numpy array+ EX03+LN009</w:t>
       </w:r>
     </w:p>
     <w:p>
@@ -610,32 +410,7 @@
           <w:rFonts w:eastAsia="Times New Roman"/>
           <w:lang w:val="fr-FR"/>
         </w:rPr>
-        <w:t xml:space="preserve"> </w:t>
-      </w:r>
-      <w:proofErr w:type="spellStart"/>
-      <w:proofErr w:type="gramStart"/>
-      <w:r>
-        <w:rPr>
-          <w:rFonts w:eastAsia="Times New Roman"/>
-          <w:lang w:val="fr-FR"/>
-        </w:rPr>
-        <w:t>Passcode</w:t>
-      </w:r>
-      <w:proofErr w:type="spellEnd"/>
-      <w:r>
-        <w:rPr>
-          <w:rFonts w:eastAsia="Times New Roman"/>
-          <w:lang w:val="fr-FR"/>
-        </w:rPr>
-        <w:t>:</w:t>
-      </w:r>
-      <w:proofErr w:type="gramEnd"/>
-      <w:r>
-        <w:rPr>
-          <w:rFonts w:eastAsia="Times New Roman"/>
-          <w:lang w:val="fr-FR"/>
-        </w:rPr>
-        <w:t xml:space="preserve"> zN!m7PQi</w:t>
+        <w:t xml:space="preserve"> Passcode: zN!m7PQi</w:t>
       </w:r>
     </w:p>
     <w:p>
@@ -671,8 +446,7 @@
     <w:p>
       <w:pPr>
         <w:rPr>
-          <w:sz w:val="18"/>
-          <w:szCs w:val="18"/>
+          <w:rFonts w:eastAsia="Times New Roman"/>
           <w:lang w:val="fr-FR"/>
         </w:rPr>
       </w:pPr>
@@ -691,32 +465,57 @@
           <w:rFonts w:eastAsia="Times New Roman"/>
           <w:lang w:val="fr-FR"/>
         </w:rPr>
-        <w:t xml:space="preserve"> </w:t>
-      </w:r>
-      <w:proofErr w:type="spellStart"/>
-      <w:proofErr w:type="gramStart"/>
-      <w:r>
-        <w:rPr>
-          <w:rFonts w:eastAsia="Times New Roman"/>
-          <w:lang w:val="fr-FR"/>
-        </w:rPr>
-        <w:t>Passcode</w:t>
-      </w:r>
-      <w:proofErr w:type="spellEnd"/>
-      <w:r>
-        <w:rPr>
-          <w:rFonts w:eastAsia="Times New Roman"/>
-          <w:lang w:val="fr-FR"/>
-        </w:rPr>
-        <w:t>:</w:t>
-      </w:r>
-      <w:proofErr w:type="gramEnd"/>
-      <w:r>
-        <w:rPr>
-          <w:rFonts w:eastAsia="Times New Roman"/>
-          <w:lang w:val="fr-FR"/>
-        </w:rPr>
-        <w:t xml:space="preserve"> !uip5$97</w:t>
+        <w:t xml:space="preserve"> Passcode: !uip5$97</w:t>
+      </w:r>
+    </w:p>
+    <w:p>
+      <w:pPr>
+        <w:rPr>
+          <w:rFonts w:eastAsia="Times New Roman"/>
+          <w:lang w:val="fr-FR"/>
+        </w:rPr>
+      </w:pPr>
+    </w:p>
+    <w:p>
+      <w:pPr>
+        <w:rPr>
+          <w:rFonts w:eastAsia="Times New Roman"/>
+          <w:lang w:val="fr-FR"/>
+        </w:rPr>
+      </w:pPr>
+      <w:r>
+        <w:rPr>
+          <w:rFonts w:eastAsia="Times New Roman"/>
+          <w:lang w:val="fr-FR"/>
+        </w:rPr>
+        <w:lastRenderedPageBreak/>
+        <w:t>9/24/2020 I/O</w:t>
+      </w:r>
+    </w:p>
+    <w:p>
+      <w:pPr>
+        <w:rPr>
+          <w:sz w:val="18"/>
+          <w:szCs w:val="18"/>
+          <w:lang w:val="fr-FR"/>
+        </w:rPr>
+      </w:pPr>
+      <w:hyperlink r:id="rId14" w:history="1">
+        <w:r>
+          <w:rPr>
+            <w:rStyle w:val="Hyperlink"/>
+            <w:rFonts w:eastAsia="Times New Roman"/>
+            <w:lang w:val="fr-FR"/>
+          </w:rPr>
+          <w:t>https://asu.zoom.us/rec/share/S90gscMSszHzg07N5l5Ri86fvyb2UnhFgOmyecgeMyY8mMcYGXGbv8SzOZH2bpFo.pYrbiVTp8gNQVH5P</w:t>
+        </w:r>
+      </w:hyperlink>
+      <w:r>
+        <w:rPr>
+          <w:rFonts w:eastAsia="Times New Roman"/>
+          <w:lang w:val="fr-FR"/>
+        </w:rPr>
+        <w:t xml:space="preserve"> Passcode: KA#*9Jlh</w:t>
       </w:r>
     </w:p>
     <w:sectPr>

</xml_diff>

<commit_message>
Thu, Oct  1, 2020  8:55:48 AM
</commit_message>
<xml_diff>
--- a/Links for class recording.docx
+++ b/Links for class recording.docx
@@ -76,7 +76,27 @@
           <w:szCs w:val="20"/>
           <w:lang w:val="fr-FR"/>
         </w:rPr>
-        <w:t xml:space="preserve"> Passcode: 1#6VkQ9e</w:t>
+        <w:t xml:space="preserve"> </w:t>
+      </w:r>
+      <w:proofErr w:type="spellStart"/>
+      <w:r>
+        <w:rPr>
+          <w:rFonts w:eastAsia="Times New Roman"/>
+          <w:sz w:val="20"/>
+          <w:szCs w:val="20"/>
+          <w:lang w:val="fr-FR"/>
+        </w:rPr>
+        <w:t>Passcode</w:t>
+      </w:r>
+      <w:proofErr w:type="spellEnd"/>
+      <w:r>
+        <w:rPr>
+          <w:rFonts w:eastAsia="Times New Roman"/>
+          <w:sz w:val="20"/>
+          <w:szCs w:val="20"/>
+          <w:lang w:val="fr-FR"/>
+        </w:rPr>
+        <w:t>: 1#6VkQ9e</w:t>
       </w:r>
     </w:p>
     <w:p>
@@ -127,7 +147,27 @@
           <w:szCs w:val="20"/>
           <w:lang w:val="fr-FR"/>
         </w:rPr>
-        <w:t xml:space="preserve"> Passcode: </w:t>
+        <w:t xml:space="preserve"> </w:t>
+      </w:r>
+      <w:proofErr w:type="spellStart"/>
+      <w:r>
+        <w:rPr>
+          <w:rFonts w:eastAsia="Times New Roman"/>
+          <w:sz w:val="20"/>
+          <w:szCs w:val="20"/>
+          <w:lang w:val="fr-FR"/>
+        </w:rPr>
+        <w:t>Passcode</w:t>
+      </w:r>
+      <w:proofErr w:type="spellEnd"/>
+      <w:r>
+        <w:rPr>
+          <w:rFonts w:eastAsia="Times New Roman"/>
+          <w:sz w:val="20"/>
+          <w:szCs w:val="20"/>
+          <w:lang w:val="fr-FR"/>
+        </w:rPr>
+        <w:t xml:space="preserve">: </w:t>
       </w:r>
       <w:hyperlink r:id="rId6" w:history="1">
         <w:r>
@@ -182,7 +222,27 @@
           <w:szCs w:val="20"/>
           <w:lang w:val="fr-FR"/>
         </w:rPr>
-        <w:t xml:space="preserve"> Passcode: &amp;B#uKzC5</w:t>
+        <w:t xml:space="preserve"> </w:t>
+      </w:r>
+      <w:proofErr w:type="spellStart"/>
+      <w:r>
+        <w:rPr>
+          <w:rFonts w:eastAsia="Times New Roman"/>
+          <w:sz w:val="20"/>
+          <w:szCs w:val="20"/>
+          <w:lang w:val="fr-FR"/>
+        </w:rPr>
+        <w:t>Passcode</w:t>
+      </w:r>
+      <w:proofErr w:type="spellEnd"/>
+      <w:r>
+        <w:rPr>
+          <w:rFonts w:eastAsia="Times New Roman"/>
+          <w:sz w:val="20"/>
+          <w:szCs w:val="20"/>
+          <w:lang w:val="fr-FR"/>
+        </w:rPr>
+        <w:t>: &amp;B#uKzC5</w:t>
       </w:r>
     </w:p>
     <w:p>
@@ -226,7 +286,23 @@
           <w:rFonts w:eastAsia="Times New Roman"/>
           <w:lang w:val="fr-FR"/>
         </w:rPr>
-        <w:t xml:space="preserve"> Passcode: 0@CiMF@0</w:t>
+        <w:t xml:space="preserve"> </w:t>
+      </w:r>
+      <w:proofErr w:type="spellStart"/>
+      <w:r>
+        <w:rPr>
+          <w:rFonts w:eastAsia="Times New Roman"/>
+          <w:lang w:val="fr-FR"/>
+        </w:rPr>
+        <w:t>Passcode</w:t>
+      </w:r>
+      <w:proofErr w:type="spellEnd"/>
+      <w:r>
+        <w:rPr>
+          <w:rFonts w:eastAsia="Times New Roman"/>
+          <w:lang w:val="fr-FR"/>
+        </w:rPr>
+        <w:t>: 0@CiMF@0</w:t>
       </w:r>
     </w:p>
     <w:p>
@@ -274,7 +350,23 @@
           <w:rFonts w:eastAsia="Times New Roman"/>
           <w:lang w:val="fr-FR"/>
         </w:rPr>
-        <w:t xml:space="preserve"> Passcode: =C2*W4wr</w:t>
+        <w:t xml:space="preserve"> </w:t>
+      </w:r>
+      <w:proofErr w:type="spellStart"/>
+      <w:r>
+        <w:rPr>
+          <w:rFonts w:eastAsia="Times New Roman"/>
+          <w:lang w:val="fr-FR"/>
+        </w:rPr>
+        <w:t>Passcode</w:t>
+      </w:r>
+      <w:proofErr w:type="spellEnd"/>
+      <w:r>
+        <w:rPr>
+          <w:rFonts w:eastAsia="Times New Roman"/>
+          <w:lang w:val="fr-FR"/>
+        </w:rPr>
+        <w:t>: =C2*W4wr</w:t>
       </w:r>
     </w:p>
     <w:p>
@@ -314,7 +406,23 @@
           <w:rFonts w:eastAsia="Times New Roman"/>
           <w:lang w:val="fr-FR"/>
         </w:rPr>
-        <w:t xml:space="preserve"> Passcode: fGw!6#*7</w:t>
+        <w:t xml:space="preserve"> </w:t>
+      </w:r>
+      <w:proofErr w:type="spellStart"/>
+      <w:r>
+        <w:rPr>
+          <w:rFonts w:eastAsia="Times New Roman"/>
+          <w:lang w:val="fr-FR"/>
+        </w:rPr>
+        <w:t>Passcode</w:t>
+      </w:r>
+      <w:proofErr w:type="spellEnd"/>
+      <w:r>
+        <w:rPr>
+          <w:rFonts w:eastAsia="Times New Roman"/>
+          <w:lang w:val="fr-FR"/>
+        </w:rPr>
+        <w:t>: fGw!6#*7</w:t>
       </w:r>
     </w:p>
     <w:p>
@@ -362,30 +470,62 @@
           <w:rFonts w:eastAsia="Times New Roman"/>
           <w:lang w:val="es-ES"/>
         </w:rPr>
-        <w:t xml:space="preserve"> Passcode: y8$$Z0F.</w:t>
-      </w:r>
-    </w:p>
-    <w:p>
-      <w:pPr>
+        <w:t xml:space="preserve"> </w:t>
+      </w:r>
+      <w:proofErr w:type="spellStart"/>
+      <w:r>
         <w:rPr>
           <w:rFonts w:eastAsia="Times New Roman"/>
           <w:lang w:val="es-ES"/>
         </w:rPr>
-      </w:pPr>
-    </w:p>
-    <w:p>
-      <w:pPr>
+        <w:t>Passcode</w:t>
+      </w:r>
+      <w:proofErr w:type="spellEnd"/>
+      <w:r>
         <w:rPr>
           <w:rFonts w:eastAsia="Times New Roman"/>
           <w:lang w:val="es-ES"/>
         </w:rPr>
-      </w:pPr>
-      <w:r>
+        <w:t>: y8$$Z0F.</w:t>
+      </w:r>
+    </w:p>
+    <w:p>
+      <w:pPr>
         <w:rPr>
           <w:rFonts w:eastAsia="Times New Roman"/>
           <w:lang w:val="es-ES"/>
         </w:rPr>
-        <w:t>9/17/2020 Numpy array+ EX03+LN009</w:t>
+      </w:pPr>
+    </w:p>
+    <w:p>
+      <w:pPr>
+        <w:rPr>
+          <w:rFonts w:eastAsia="Times New Roman"/>
+          <w:lang w:val="es-ES"/>
+        </w:rPr>
+      </w:pPr>
+      <w:r>
+        <w:rPr>
+          <w:rFonts w:eastAsia="Times New Roman"/>
+          <w:lang w:val="es-ES"/>
+        </w:rPr>
+        <w:t xml:space="preserve">9/17/2020 </w:t>
+      </w:r>
+      <w:proofErr w:type="spellStart"/>
+      <w:r>
+        <w:rPr>
+          <w:rFonts w:eastAsia="Times New Roman"/>
+          <w:lang w:val="es-ES"/>
+        </w:rPr>
+        <w:t>Numpy</w:t>
+      </w:r>
+      <w:proofErr w:type="spellEnd"/>
+      <w:r>
+        <w:rPr>
+          <w:rFonts w:eastAsia="Times New Roman"/>
+          <w:lang w:val="es-ES"/>
+        </w:rPr>
+        <w:t xml:space="preserve"> array+ EX03+LN009</w:t>
       </w:r>
     </w:p>
     <w:p>
@@ -410,7 +550,23 @@
           <w:rFonts w:eastAsia="Times New Roman"/>
           <w:lang w:val="fr-FR"/>
         </w:rPr>
-        <w:t xml:space="preserve"> Passcode: zN!m7PQi</w:t>
+        <w:t xml:space="preserve"> </w:t>
+      </w:r>
+      <w:proofErr w:type="spellStart"/>
+      <w:r>
+        <w:rPr>
+          <w:rFonts w:eastAsia="Times New Roman"/>
+          <w:lang w:val="fr-FR"/>
+        </w:rPr>
+        <w:t>Passcode</w:t>
+      </w:r>
+      <w:proofErr w:type="spellEnd"/>
+      <w:r>
+        <w:rPr>
+          <w:rFonts w:eastAsia="Times New Roman"/>
+          <w:lang w:val="fr-FR"/>
+        </w:rPr>
+        <w:t>: zN!m7PQi</w:t>
       </w:r>
     </w:p>
     <w:p>
@@ -465,7 +621,23 @@
           <w:rFonts w:eastAsia="Times New Roman"/>
           <w:lang w:val="fr-FR"/>
         </w:rPr>
-        <w:t xml:space="preserve"> Passcode: !uip5$97</w:t>
+        <w:t xml:space="preserve"> </w:t>
+      </w:r>
+      <w:proofErr w:type="spellStart"/>
+      <w:r>
+        <w:rPr>
+          <w:rFonts w:eastAsia="Times New Roman"/>
+          <w:lang w:val="fr-FR"/>
+        </w:rPr>
+        <w:t>Passcode</w:t>
+      </w:r>
+      <w:proofErr w:type="spellEnd"/>
+      <w:r>
+        <w:rPr>
+          <w:rFonts w:eastAsia="Times New Roman"/>
+          <w:lang w:val="fr-FR"/>
+        </w:rPr>
+        <w:t>: !uip5$97</w:t>
       </w:r>
     </w:p>
     <w:p>
@@ -495,8 +667,7 @@
     <w:p>
       <w:pPr>
         <w:rPr>
-          <w:sz w:val="18"/>
-          <w:szCs w:val="18"/>
+          <w:rFonts w:eastAsia="Times New Roman"/>
           <w:lang w:val="fr-FR"/>
         </w:rPr>
       </w:pPr>
@@ -515,7 +686,79 @@
           <w:rFonts w:eastAsia="Times New Roman"/>
           <w:lang w:val="fr-FR"/>
         </w:rPr>
-        <w:t xml:space="preserve"> Passcode: KA#*9Jlh</w:t>
+        <w:t xml:space="preserve"> </w:t>
+      </w:r>
+      <w:proofErr w:type="spellStart"/>
+      <w:r>
+        <w:rPr>
+          <w:rFonts w:eastAsia="Times New Roman"/>
+          <w:lang w:val="fr-FR"/>
+        </w:rPr>
+        <w:t>Passcode</w:t>
+      </w:r>
+      <w:proofErr w:type="spellEnd"/>
+      <w:r>
+        <w:rPr>
+          <w:rFonts w:eastAsia="Times New Roman"/>
+          <w:lang w:val="fr-FR"/>
+        </w:rPr>
+        <w:t>: KA#*9Jlh</w:t>
+      </w:r>
+    </w:p>
+    <w:p>
+      <w:pPr>
+        <w:rPr>
+          <w:rFonts w:eastAsia="Times New Roman"/>
+          <w:lang w:val="fr-FR"/>
+        </w:rPr>
+      </w:pPr>
+    </w:p>
+    <w:p>
+      <w:pPr>
+        <w:rPr>
+          <w:rFonts w:eastAsia="Times New Roman"/>
+          <w:lang w:val="fr-FR"/>
+        </w:rPr>
+      </w:pPr>
+      <w:r>
+        <w:rPr>
+          <w:rFonts w:eastAsia="Times New Roman"/>
+          <w:lang w:val="fr-FR"/>
+        </w:rPr>
+        <w:t>9/29/2020 IO-2</w:t>
+      </w:r>
+    </w:p>
+    <w:p>
+      <w:pPr>
+        <w:rPr>
+          <w:sz w:val="18"/>
+          <w:szCs w:val="18"/>
+          <w:lang w:val="fr-FR"/>
+        </w:rPr>
+      </w:pPr>
+      <w:hyperlink r:id="rId15" w:history="1">
+        <w:r>
+          <w:rPr>
+            <w:rStyle w:val="Hyperlink"/>
+            <w:rFonts w:eastAsia="Times New Roman"/>
+            <w:lang w:val="fr-FR"/>
+          </w:rPr>
+          <w:t>https://asu.zoom.us/rec/share/BMsEkh7-Qazau4wHV4n5FUolZCUdHkrq6dKkfPDFQFi65qrFW5DX-3au3BZrIlPx.Qc3YpgKU8GGIBnBr</w:t>
+        </w:r>
+      </w:hyperlink>
+      <w:r>
+        <w:rPr>
+          <w:rFonts w:eastAsia="Times New Roman"/>
+          <w:lang w:val="fr-FR"/>
+        </w:rPr>
+        <w:t xml:space="preserve"> (Access Passcode: 5gZ8zm&amp;z) </w:t>
+      </w:r>
+      <w:r>
+        <w:rPr>
+          <w:rFonts w:eastAsia="Times New Roman"/>
+          <w:lang w:val="fr-FR"/>
+        </w:rPr>
+        <w:br/>
       </w:r>
     </w:p>
     <w:sectPr>

</xml_diff>

<commit_message>
Sat, Oct  3, 2020  9:38:37 PM
</commit_message>
<xml_diff>
--- a/Links for class recording.docx
+++ b/Links for class recording.docx
@@ -76,27 +76,7 @@
           <w:szCs w:val="20"/>
           <w:lang w:val="fr-FR"/>
         </w:rPr>
-        <w:t xml:space="preserve"> </w:t>
-      </w:r>
-      <w:proofErr w:type="spellStart"/>
-      <w:r>
-        <w:rPr>
-          <w:rFonts w:eastAsia="Times New Roman"/>
-          <w:sz w:val="20"/>
-          <w:szCs w:val="20"/>
-          <w:lang w:val="fr-FR"/>
-        </w:rPr>
-        <w:t>Passcode</w:t>
-      </w:r>
-      <w:proofErr w:type="spellEnd"/>
-      <w:r>
-        <w:rPr>
-          <w:rFonts w:eastAsia="Times New Roman"/>
-          <w:sz w:val="20"/>
-          <w:szCs w:val="20"/>
-          <w:lang w:val="fr-FR"/>
-        </w:rPr>
-        <w:t>: 1#6VkQ9e</w:t>
+        <w:t xml:space="preserve"> Passcode: 1#6VkQ9e</w:t>
       </w:r>
     </w:p>
     <w:p>
@@ -147,27 +127,7 @@
           <w:szCs w:val="20"/>
           <w:lang w:val="fr-FR"/>
         </w:rPr>
-        <w:t xml:space="preserve"> </w:t>
-      </w:r>
-      <w:proofErr w:type="spellStart"/>
-      <w:r>
-        <w:rPr>
-          <w:rFonts w:eastAsia="Times New Roman"/>
-          <w:sz w:val="20"/>
-          <w:szCs w:val="20"/>
-          <w:lang w:val="fr-FR"/>
-        </w:rPr>
-        <w:t>Passcode</w:t>
-      </w:r>
-      <w:proofErr w:type="spellEnd"/>
-      <w:r>
-        <w:rPr>
-          <w:rFonts w:eastAsia="Times New Roman"/>
-          <w:sz w:val="20"/>
-          <w:szCs w:val="20"/>
-          <w:lang w:val="fr-FR"/>
-        </w:rPr>
-        <w:t xml:space="preserve">: </w:t>
+        <w:t xml:space="preserve"> Passcode: </w:t>
       </w:r>
       <w:hyperlink r:id="rId6" w:history="1">
         <w:r>
@@ -222,27 +182,7 @@
           <w:szCs w:val="20"/>
           <w:lang w:val="fr-FR"/>
         </w:rPr>
-        <w:t xml:space="preserve"> </w:t>
-      </w:r>
-      <w:proofErr w:type="spellStart"/>
-      <w:r>
-        <w:rPr>
-          <w:rFonts w:eastAsia="Times New Roman"/>
-          <w:sz w:val="20"/>
-          <w:szCs w:val="20"/>
-          <w:lang w:val="fr-FR"/>
-        </w:rPr>
-        <w:t>Passcode</w:t>
-      </w:r>
-      <w:proofErr w:type="spellEnd"/>
-      <w:r>
-        <w:rPr>
-          <w:rFonts w:eastAsia="Times New Roman"/>
-          <w:sz w:val="20"/>
-          <w:szCs w:val="20"/>
-          <w:lang w:val="fr-FR"/>
-        </w:rPr>
-        <w:t>: &amp;B#uKzC5</w:t>
+        <w:t xml:space="preserve"> Passcode: &amp;B#uKzC5</w:t>
       </w:r>
     </w:p>
     <w:p>
@@ -286,23 +226,7 @@
           <w:rFonts w:eastAsia="Times New Roman"/>
           <w:lang w:val="fr-FR"/>
         </w:rPr>
-        <w:t xml:space="preserve"> </w:t>
-      </w:r>
-      <w:proofErr w:type="spellStart"/>
-      <w:r>
-        <w:rPr>
-          <w:rFonts w:eastAsia="Times New Roman"/>
-          <w:lang w:val="fr-FR"/>
-        </w:rPr>
-        <w:t>Passcode</w:t>
-      </w:r>
-      <w:proofErr w:type="spellEnd"/>
-      <w:r>
-        <w:rPr>
-          <w:rFonts w:eastAsia="Times New Roman"/>
-          <w:lang w:val="fr-FR"/>
-        </w:rPr>
-        <w:t>: 0@CiMF@0</w:t>
+        <w:t xml:space="preserve"> Passcode: 0@CiMF@0</w:t>
       </w:r>
     </w:p>
     <w:p>
@@ -350,23 +274,7 @@
           <w:rFonts w:eastAsia="Times New Roman"/>
           <w:lang w:val="fr-FR"/>
         </w:rPr>
-        <w:t xml:space="preserve"> </w:t>
-      </w:r>
-      <w:proofErr w:type="spellStart"/>
-      <w:r>
-        <w:rPr>
-          <w:rFonts w:eastAsia="Times New Roman"/>
-          <w:lang w:val="fr-FR"/>
-        </w:rPr>
-        <w:t>Passcode</w:t>
-      </w:r>
-      <w:proofErr w:type="spellEnd"/>
-      <w:r>
-        <w:rPr>
-          <w:rFonts w:eastAsia="Times New Roman"/>
-          <w:lang w:val="fr-FR"/>
-        </w:rPr>
-        <w:t>: =C2*W4wr</w:t>
+        <w:t xml:space="preserve"> Passcode: =C2*W4wr</w:t>
       </w:r>
     </w:p>
     <w:p>
@@ -406,23 +314,7 @@
           <w:rFonts w:eastAsia="Times New Roman"/>
           <w:lang w:val="fr-FR"/>
         </w:rPr>
-        <w:t xml:space="preserve"> </w:t>
-      </w:r>
-      <w:proofErr w:type="spellStart"/>
-      <w:r>
-        <w:rPr>
-          <w:rFonts w:eastAsia="Times New Roman"/>
-          <w:lang w:val="fr-FR"/>
-        </w:rPr>
-        <w:t>Passcode</w:t>
-      </w:r>
-      <w:proofErr w:type="spellEnd"/>
-      <w:r>
-        <w:rPr>
-          <w:rFonts w:eastAsia="Times New Roman"/>
-          <w:lang w:val="fr-FR"/>
-        </w:rPr>
-        <w:t>: fGw!6#*7</w:t>
+        <w:t xml:space="preserve"> Passcode: fGw!6#*7</w:t>
       </w:r>
     </w:p>
     <w:p>
@@ -470,69 +362,34 @@
           <w:rFonts w:eastAsia="Times New Roman"/>
           <w:lang w:val="es-ES"/>
         </w:rPr>
-        <w:t xml:space="preserve"> </w:t>
-      </w:r>
-      <w:proofErr w:type="spellStart"/>
-      <w:r>
+        <w:t xml:space="preserve"> Passcode: y8$$Z0F.</w:t>
+      </w:r>
+    </w:p>
+    <w:p>
+      <w:pPr>
         <w:rPr>
           <w:rFonts w:eastAsia="Times New Roman"/>
           <w:lang w:val="es-ES"/>
         </w:rPr>
-        <w:t>Passcode</w:t>
-      </w:r>
-      <w:proofErr w:type="spellEnd"/>
-      <w:r>
-        <w:rPr>
-          <w:rFonts w:eastAsia="Times New Roman"/>
-          <w:lang w:val="es-ES"/>
-        </w:rPr>
-        <w:t>: y8$$Z0F.</w:t>
-      </w:r>
-    </w:p>
-    <w:p>
-      <w:pPr>
-        <w:rPr>
-          <w:rFonts w:eastAsia="Times New Roman"/>
-          <w:lang w:val="es-ES"/>
-        </w:rPr>
-      </w:pPr>
-    </w:p>
-    <w:p>
-      <w:pPr>
-        <w:rPr>
-          <w:rFonts w:eastAsia="Times New Roman"/>
-          <w:lang w:val="es-ES"/>
-        </w:rPr>
-      </w:pPr>
-      <w:r>
-        <w:rPr>
-          <w:rFonts w:eastAsia="Times New Roman"/>
-          <w:lang w:val="es-ES"/>
-        </w:rPr>
-        <w:t xml:space="preserve">9/17/2020 </w:t>
-      </w:r>
-      <w:proofErr w:type="spellStart"/>
-      <w:r>
-        <w:rPr>
-          <w:rFonts w:eastAsia="Times New Roman"/>
-          <w:lang w:val="es-ES"/>
-        </w:rPr>
-        <w:t>Numpy</w:t>
-      </w:r>
-      <w:proofErr w:type="spellEnd"/>
-      <w:r>
-        <w:rPr>
-          <w:rFonts w:eastAsia="Times New Roman"/>
-          <w:lang w:val="es-ES"/>
-        </w:rPr>
-        <w:t xml:space="preserve"> array+ EX03+LN009</w:t>
-      </w:r>
-    </w:p>
-    <w:p>
-      <w:pPr>
-        <w:rPr>
-          <w:rFonts w:eastAsia="Times New Roman"/>
-          <w:lang w:val="fr-FR"/>
+      </w:pPr>
+    </w:p>
+    <w:p>
+      <w:pPr>
+        <w:rPr>
+          <w:rFonts w:eastAsia="Times New Roman"/>
+        </w:rPr>
+      </w:pPr>
+      <w:r>
+        <w:rPr>
+          <w:rFonts w:eastAsia="Times New Roman"/>
+        </w:rPr>
+        <w:t>9/17/2020 Numpy array+ EX03+LN009</w:t>
+      </w:r>
+    </w:p>
+    <w:p>
+      <w:pPr>
+        <w:rPr>
+          <w:rFonts w:eastAsia="Times New Roman"/>
         </w:rPr>
       </w:pPr>
       <w:hyperlink r:id="rId12" w:history="1">
@@ -540,7 +397,6 @@
           <w:rPr>
             <w:rStyle w:val="Hyperlink"/>
             <w:rFonts w:eastAsia="Times New Roman"/>
-            <w:lang w:val="fr-FR"/>
           </w:rPr>
           <w:t>https://asu.zoom.us/rec/share/u1W21S1RO7XLQeG_OnZ1bSrq6UnHUCPG2jDIkovRZWNi45ImCeCbJXXuQCaUs_xL.rtKs64WmgRtFDIWy</w:t>
         </w:r>
@@ -548,32 +404,14 @@
       <w:r>
         <w:rPr>
           <w:rFonts w:eastAsia="Times New Roman"/>
-          <w:lang w:val="fr-FR"/>
-        </w:rPr>
-        <w:t xml:space="preserve"> </w:t>
-      </w:r>
-      <w:proofErr w:type="spellStart"/>
-      <w:r>
-        <w:rPr>
-          <w:rFonts w:eastAsia="Times New Roman"/>
-          <w:lang w:val="fr-FR"/>
-        </w:rPr>
-        <w:t>Passcode</w:t>
-      </w:r>
-      <w:proofErr w:type="spellEnd"/>
-      <w:r>
-        <w:rPr>
-          <w:rFonts w:eastAsia="Times New Roman"/>
-          <w:lang w:val="fr-FR"/>
-        </w:rPr>
-        <w:t>: zN!m7PQi</w:t>
-      </w:r>
-    </w:p>
-    <w:p>
-      <w:pPr>
-        <w:rPr>
-          <w:rFonts w:eastAsia="Times New Roman"/>
-          <w:lang w:val="fr-FR"/>
+        </w:rPr>
+        <w:t xml:space="preserve"> Passcode: zN!m7PQi</w:t>
+      </w:r>
+    </w:p>
+    <w:p>
+      <w:pPr>
+        <w:rPr>
+          <w:rFonts w:eastAsia="Times New Roman"/>
         </w:rPr>
       </w:pPr>
     </w:p>
@@ -621,23 +459,7 @@
           <w:rFonts w:eastAsia="Times New Roman"/>
           <w:lang w:val="fr-FR"/>
         </w:rPr>
-        <w:t xml:space="preserve"> </w:t>
-      </w:r>
-      <w:proofErr w:type="spellStart"/>
-      <w:r>
-        <w:rPr>
-          <w:rFonts w:eastAsia="Times New Roman"/>
-          <w:lang w:val="fr-FR"/>
-        </w:rPr>
-        <w:t>Passcode</w:t>
-      </w:r>
-      <w:proofErr w:type="spellEnd"/>
-      <w:r>
-        <w:rPr>
-          <w:rFonts w:eastAsia="Times New Roman"/>
-          <w:lang w:val="fr-FR"/>
-        </w:rPr>
-        <w:t>: !uip5$97</w:t>
+        <w:t xml:space="preserve"> Passcode: !uip5$97</w:t>
       </w:r>
     </w:p>
     <w:p>
@@ -686,23 +508,7 @@
           <w:rFonts w:eastAsia="Times New Roman"/>
           <w:lang w:val="fr-FR"/>
         </w:rPr>
-        <w:t xml:space="preserve"> </w:t>
-      </w:r>
-      <w:proofErr w:type="spellStart"/>
-      <w:r>
-        <w:rPr>
-          <w:rFonts w:eastAsia="Times New Roman"/>
-          <w:lang w:val="fr-FR"/>
-        </w:rPr>
-        <w:t>Passcode</w:t>
-      </w:r>
-      <w:proofErr w:type="spellEnd"/>
-      <w:r>
-        <w:rPr>
-          <w:rFonts w:eastAsia="Times New Roman"/>
-          <w:lang w:val="fr-FR"/>
-        </w:rPr>
-        <w:t>: KA#*9Jlh</w:t>
+        <w:t xml:space="preserve"> Passcode: KA#*9Jlh</w:t>
       </w:r>
     </w:p>
     <w:p>
@@ -731,8 +537,7 @@
     <w:p>
       <w:pPr>
         <w:rPr>
-          <w:sz w:val="18"/>
-          <w:szCs w:val="18"/>
+          <w:rFonts w:eastAsia="Times New Roman"/>
           <w:lang w:val="fr-FR"/>
         </w:rPr>
       </w:pPr>
@@ -752,6 +557,55 @@
           <w:lang w:val="fr-FR"/>
         </w:rPr>
         <w:t xml:space="preserve"> (Access Passcode: 5gZ8zm&amp;z) </w:t>
+      </w:r>
+    </w:p>
+    <w:p>
+      <w:pPr>
+        <w:rPr>
+          <w:rFonts w:eastAsia="Times New Roman"/>
+          <w:lang w:val="fr-FR"/>
+        </w:rPr>
+      </w:pPr>
+    </w:p>
+    <w:p>
+      <w:pPr>
+        <w:rPr>
+          <w:rFonts w:eastAsia="Times New Roman"/>
+          <w:lang w:val="fr-FR"/>
+        </w:rPr>
+      </w:pPr>
+      <w:r>
+        <w:rPr>
+          <w:rFonts w:eastAsia="Times New Roman"/>
+          <w:lang w:val="fr-FR"/>
+        </w:rPr>
+        <w:t>10/1/2020</w:t>
+      </w:r>
+    </w:p>
+    <w:p>
+      <w:pPr>
+        <w:rPr>
+          <w:sz w:val="18"/>
+          <w:szCs w:val="18"/>
+          <w:lang w:val="fr-FR"/>
+        </w:rPr>
+      </w:pPr>
+      <w:hyperlink r:id="rId16" w:history="1">
+        <w:r>
+          <w:rPr>
+            <w:rStyle w:val="Hyperlink"/>
+            <w:rFonts w:eastAsia="Times New Roman"/>
+            <w:lang w:val="fr-FR"/>
+          </w:rPr>
+          <w:t>https://asu.zoom.us/rec/share/gF_-_z0W6d6gEvfjXuEYQDqRoVmYQG0sGJFSl3q0NppAKq_F-j5CjyVbUEVCO_JR.L5dDG83ujj-pNnDW</w:t>
+        </w:r>
+      </w:hyperlink>
+      <w:r>
+        <w:rPr>
+          <w:rFonts w:eastAsia="Times New Roman"/>
+          <w:lang w:val="fr-FR"/>
+        </w:rPr>
+        <w:t xml:space="preserve"> Passcode: obhX!k9.</w:t>
       </w:r>
       <w:r>
         <w:rPr>

</xml_diff>

<commit_message>
Tue, Oct  6, 2020 11:04:24 AM
</commit_message>
<xml_diff>
--- a/Links for class recording.docx
+++ b/Links for class recording.docx
@@ -377,11 +377,13 @@
       <w:pPr>
         <w:rPr>
           <w:rFonts w:eastAsia="Times New Roman"/>
-        </w:rPr>
-      </w:pPr>
-      <w:r>
-        <w:rPr>
-          <w:rFonts w:eastAsia="Times New Roman"/>
+          <w:lang w:val="es-ES"/>
+        </w:rPr>
+      </w:pPr>
+      <w:r>
+        <w:rPr>
+          <w:rFonts w:eastAsia="Times New Roman"/>
+          <w:lang w:val="es-ES"/>
         </w:rPr>
         <w:t>9/17/2020 Numpy array+ EX03+LN009</w:t>
       </w:r>
@@ -390,6 +392,7 @@
       <w:pPr>
         <w:rPr>
           <w:rFonts w:eastAsia="Times New Roman"/>
+          <w:lang w:val="fr-FR"/>
         </w:rPr>
       </w:pPr>
       <w:hyperlink r:id="rId12" w:history="1">
@@ -397,6 +400,7 @@
           <w:rPr>
             <w:rStyle w:val="Hyperlink"/>
             <w:rFonts w:eastAsia="Times New Roman"/>
+            <w:lang w:val="fr-FR"/>
           </w:rPr>
           <w:t>https://asu.zoom.us/rec/share/u1W21S1RO7XLQeG_OnZ1bSrq6UnHUCPG2jDIkovRZWNi45ImCeCbJXXuQCaUs_xL.rtKs64WmgRtFDIWy</w:t>
         </w:r>
@@ -404,6 +408,7 @@
       <w:r>
         <w:rPr>
           <w:rFonts w:eastAsia="Times New Roman"/>
+          <w:lang w:val="fr-FR"/>
         </w:rPr>
         <w:t xml:space="preserve"> Passcode: zN!m7PQi</w:t>
       </w:r>
@@ -412,6 +417,7 @@
       <w:pPr>
         <w:rPr>
           <w:rFonts w:eastAsia="Times New Roman"/>
+          <w:lang w:val="fr-FR"/>
         </w:rPr>
       </w:pPr>
     </w:p>
@@ -581,6 +587,13 @@
         </w:rPr>
         <w:t>10/1/2020</w:t>
       </w:r>
+      <w:r>
+        <w:rPr>
+          <w:rFonts w:eastAsia="Times New Roman"/>
+          <w:lang w:val="fr-FR"/>
+        </w:rPr>
+        <w:t xml:space="preserve"> plot</w:t>
+      </w:r>
     </w:p>
     <w:p>
       <w:pPr>
@@ -613,6 +626,49 @@
           <w:lang w:val="fr-FR"/>
         </w:rPr>
         <w:br/>
+      </w:r>
+    </w:p>
+    <w:p>
+      <w:pPr>
+        <w:rPr>
+          <w:sz w:val="24"/>
+          <w:szCs w:val="24"/>
+          <w:lang w:val="fr-FR"/>
+        </w:rPr>
+      </w:pPr>
+      <w:r>
+        <w:rPr>
+          <w:sz w:val="24"/>
+          <w:szCs w:val="24"/>
+          <w:lang w:val="fr-FR"/>
+        </w:rPr>
+        <w:t>10/6/2020 conditions and loops</w:t>
+      </w:r>
+    </w:p>
+    <w:p>
+      <w:pPr>
+        <w:rPr>
+          <w:sz w:val="18"/>
+          <w:szCs w:val="18"/>
+          <w:lang w:val="fr-FR"/>
+        </w:rPr>
+      </w:pPr>
+      <w:hyperlink r:id="rId17" w:history="1">
+        <w:r>
+          <w:rPr>
+            <w:rStyle w:val="Hyperlink"/>
+            <w:rFonts w:eastAsia="Times New Roman"/>
+            <w:lang w:val="fr-FR"/>
+          </w:rPr>
+          <w:t>https://asu.zoom.us/rec/share/FFqU_CXErIf-zh1Npeh0R9-u8l5gk1bIfnDPJKgXVbG4go92m8nPujsNT-UZ12yd.EBBsFUtrzd5HIfSA</w:t>
+        </w:r>
+      </w:hyperlink>
+      <w:r>
+        <w:rPr>
+          <w:rFonts w:eastAsia="Times New Roman"/>
+          <w:lang w:val="fr-FR"/>
+        </w:rPr>
+        <w:t xml:space="preserve"> Passcode: 2!BpF=vS</w:t>
       </w:r>
     </w:p>
     <w:sectPr>

</xml_diff>

<commit_message>
Thu, Oct  8, 2020  2:07:12 PM
</commit_message>
<xml_diff>
--- a/Links for class recording.docx
+++ b/Links for class recording.docx
@@ -648,8 +648,7 @@
     <w:p>
       <w:pPr>
         <w:rPr>
-          <w:sz w:val="18"/>
-          <w:szCs w:val="18"/>
+          <w:rFonts w:eastAsia="Times New Roman"/>
           <w:lang w:val="fr-FR"/>
         </w:rPr>
       </w:pPr>
@@ -669,6 +668,55 @@
           <w:lang w:val="fr-FR"/>
         </w:rPr>
         <w:t xml:space="preserve"> Passcode: 2!BpF=vS</w:t>
+      </w:r>
+    </w:p>
+    <w:p>
+      <w:pPr>
+        <w:rPr>
+          <w:rFonts w:eastAsia="Times New Roman"/>
+          <w:lang w:val="fr-FR"/>
+        </w:rPr>
+      </w:pPr>
+    </w:p>
+    <w:p>
+      <w:pPr>
+        <w:rPr>
+          <w:rFonts w:eastAsia="Times New Roman"/>
+          <w:lang w:val="fr-FR"/>
+        </w:rPr>
+      </w:pPr>
+      <w:r>
+        <w:rPr>
+          <w:rFonts w:eastAsia="Times New Roman"/>
+          <w:lang w:val="fr-FR"/>
+        </w:rPr>
+        <w:t>10/8/2020</w:t>
+      </w:r>
+    </w:p>
+    <w:p>
+      <w:pPr>
+        <w:rPr>
+          <w:sz w:val="18"/>
+          <w:szCs w:val="18"/>
+          <w:lang w:val="fr-FR"/>
+        </w:rPr>
+      </w:pPr>
+      <w:hyperlink r:id="rId18" w:history="1">
+        <w:r>
+          <w:rPr>
+            <w:rStyle w:val="Hyperlink"/>
+            <w:rFonts w:eastAsia="Times New Roman"/>
+            <w:lang w:val="fr-FR"/>
+          </w:rPr>
+          <w:t>https://asu.zoom.us/rec/share/Hvd6m-f8M_6Zx37HWRy_ksNryc8VE87acQapZvqaGGhRvYkKcgE5gy4RSUGusmNq.I0bxWhJH_pUsYmu6</w:t>
+        </w:r>
+      </w:hyperlink>
+      <w:r>
+        <w:rPr>
+          <w:rFonts w:eastAsia="Times New Roman"/>
+          <w:lang w:val="fr-FR"/>
+        </w:rPr>
+        <w:t xml:space="preserve"> Passcode: wj8^J4.0</w:t>
       </w:r>
     </w:p>
     <w:sectPr>

</xml_diff>

<commit_message>
Tue, Oct 13, 2020 10:41:24 AM
</commit_message>
<xml_diff>
--- a/Links for class recording.docx
+++ b/Links for class recording.docx
@@ -76,7 +76,38 @@
           <w:szCs w:val="20"/>
           <w:lang w:val="fr-FR"/>
         </w:rPr>
-        <w:t xml:space="preserve"> Passcode: 1#6VkQ9e</w:t>
+        <w:t xml:space="preserve"> </w:t>
+      </w:r>
+      <w:proofErr w:type="spellStart"/>
+      <w:proofErr w:type="gramStart"/>
+      <w:r>
+        <w:rPr>
+          <w:rFonts w:eastAsia="Times New Roman"/>
+          <w:sz w:val="20"/>
+          <w:szCs w:val="20"/>
+          <w:lang w:val="fr-FR"/>
+        </w:rPr>
+        <w:t>Passcode</w:t>
+      </w:r>
+      <w:proofErr w:type="spellEnd"/>
+      <w:r>
+        <w:rPr>
+          <w:rFonts w:eastAsia="Times New Roman"/>
+          <w:sz w:val="20"/>
+          <w:szCs w:val="20"/>
+          <w:lang w:val="fr-FR"/>
+        </w:rPr>
+        <w:t>:</w:t>
+      </w:r>
+      <w:proofErr w:type="gramEnd"/>
+      <w:r>
+        <w:rPr>
+          <w:rFonts w:eastAsia="Times New Roman"/>
+          <w:sz w:val="20"/>
+          <w:szCs w:val="20"/>
+          <w:lang w:val="fr-FR"/>
+        </w:rPr>
+        <w:t xml:space="preserve"> 1#6VkQ9e</w:t>
       </w:r>
     </w:p>
     <w:p>
@@ -127,7 +158,38 @@
           <w:szCs w:val="20"/>
           <w:lang w:val="fr-FR"/>
         </w:rPr>
-        <w:t xml:space="preserve"> Passcode: </w:t>
+        <w:t xml:space="preserve"> </w:t>
+      </w:r>
+      <w:proofErr w:type="spellStart"/>
+      <w:proofErr w:type="gramStart"/>
+      <w:r>
+        <w:rPr>
+          <w:rFonts w:eastAsia="Times New Roman"/>
+          <w:sz w:val="20"/>
+          <w:szCs w:val="20"/>
+          <w:lang w:val="fr-FR"/>
+        </w:rPr>
+        <w:t>Passcode</w:t>
+      </w:r>
+      <w:proofErr w:type="spellEnd"/>
+      <w:r>
+        <w:rPr>
+          <w:rFonts w:eastAsia="Times New Roman"/>
+          <w:sz w:val="20"/>
+          <w:szCs w:val="20"/>
+          <w:lang w:val="fr-FR"/>
+        </w:rPr>
+        <w:t>:</w:t>
+      </w:r>
+      <w:proofErr w:type="gramEnd"/>
+      <w:r>
+        <w:rPr>
+          <w:rFonts w:eastAsia="Times New Roman"/>
+          <w:sz w:val="20"/>
+          <w:szCs w:val="20"/>
+          <w:lang w:val="fr-FR"/>
+        </w:rPr>
+        <w:t xml:space="preserve"> </w:t>
       </w:r>
       <w:hyperlink r:id="rId6" w:history="1">
         <w:r>
@@ -182,7 +244,38 @@
           <w:szCs w:val="20"/>
           <w:lang w:val="fr-FR"/>
         </w:rPr>
-        <w:t xml:space="preserve"> Passcode: &amp;B#uKzC5</w:t>
+        <w:t xml:space="preserve"> </w:t>
+      </w:r>
+      <w:proofErr w:type="spellStart"/>
+      <w:proofErr w:type="gramStart"/>
+      <w:r>
+        <w:rPr>
+          <w:rFonts w:eastAsia="Times New Roman"/>
+          <w:sz w:val="20"/>
+          <w:szCs w:val="20"/>
+          <w:lang w:val="fr-FR"/>
+        </w:rPr>
+        <w:t>Passcode</w:t>
+      </w:r>
+      <w:proofErr w:type="spellEnd"/>
+      <w:r>
+        <w:rPr>
+          <w:rFonts w:eastAsia="Times New Roman"/>
+          <w:sz w:val="20"/>
+          <w:szCs w:val="20"/>
+          <w:lang w:val="fr-FR"/>
+        </w:rPr>
+        <w:t>:</w:t>
+      </w:r>
+      <w:proofErr w:type="gramEnd"/>
+      <w:r>
+        <w:rPr>
+          <w:rFonts w:eastAsia="Times New Roman"/>
+          <w:sz w:val="20"/>
+          <w:szCs w:val="20"/>
+          <w:lang w:val="fr-FR"/>
+        </w:rPr>
+        <w:t xml:space="preserve"> &amp;B#uKzC5</w:t>
       </w:r>
     </w:p>
     <w:p>
@@ -226,7 +319,32 @@
           <w:rFonts w:eastAsia="Times New Roman"/>
           <w:lang w:val="fr-FR"/>
         </w:rPr>
-        <w:t xml:space="preserve"> Passcode: 0@CiMF@0</w:t>
+        <w:t xml:space="preserve"> </w:t>
+      </w:r>
+      <w:proofErr w:type="spellStart"/>
+      <w:proofErr w:type="gramStart"/>
+      <w:r>
+        <w:rPr>
+          <w:rFonts w:eastAsia="Times New Roman"/>
+          <w:lang w:val="fr-FR"/>
+        </w:rPr>
+        <w:t>Passcode</w:t>
+      </w:r>
+      <w:proofErr w:type="spellEnd"/>
+      <w:r>
+        <w:rPr>
+          <w:rFonts w:eastAsia="Times New Roman"/>
+          <w:lang w:val="fr-FR"/>
+        </w:rPr>
+        <w:t>:</w:t>
+      </w:r>
+      <w:proofErr w:type="gramEnd"/>
+      <w:r>
+        <w:rPr>
+          <w:rFonts w:eastAsia="Times New Roman"/>
+          <w:lang w:val="fr-FR"/>
+        </w:rPr>
+        <w:t xml:space="preserve"> 0@CiMF@0</w:t>
       </w:r>
     </w:p>
     <w:p>
@@ -274,7 +392,32 @@
           <w:rFonts w:eastAsia="Times New Roman"/>
           <w:lang w:val="fr-FR"/>
         </w:rPr>
-        <w:t xml:space="preserve"> Passcode: =C2*W4wr</w:t>
+        <w:t xml:space="preserve"> </w:t>
+      </w:r>
+      <w:proofErr w:type="spellStart"/>
+      <w:proofErr w:type="gramStart"/>
+      <w:r>
+        <w:rPr>
+          <w:rFonts w:eastAsia="Times New Roman"/>
+          <w:lang w:val="fr-FR"/>
+        </w:rPr>
+        <w:t>Passcode</w:t>
+      </w:r>
+      <w:proofErr w:type="spellEnd"/>
+      <w:r>
+        <w:rPr>
+          <w:rFonts w:eastAsia="Times New Roman"/>
+          <w:lang w:val="fr-FR"/>
+        </w:rPr>
+        <w:t>:</w:t>
+      </w:r>
+      <w:proofErr w:type="gramEnd"/>
+      <w:r>
+        <w:rPr>
+          <w:rFonts w:eastAsia="Times New Roman"/>
+          <w:lang w:val="fr-FR"/>
+        </w:rPr>
+        <w:t xml:space="preserve"> =C2*W4wr</w:t>
       </w:r>
     </w:p>
     <w:p>
@@ -314,7 +457,32 @@
           <w:rFonts w:eastAsia="Times New Roman"/>
           <w:lang w:val="fr-FR"/>
         </w:rPr>
-        <w:t xml:space="preserve"> Passcode: fGw!6#*7</w:t>
+        <w:t xml:space="preserve"> </w:t>
+      </w:r>
+      <w:proofErr w:type="spellStart"/>
+      <w:proofErr w:type="gramStart"/>
+      <w:r>
+        <w:rPr>
+          <w:rFonts w:eastAsia="Times New Roman"/>
+          <w:lang w:val="fr-FR"/>
+        </w:rPr>
+        <w:t>Passcode</w:t>
+      </w:r>
+      <w:proofErr w:type="spellEnd"/>
+      <w:r>
+        <w:rPr>
+          <w:rFonts w:eastAsia="Times New Roman"/>
+          <w:lang w:val="fr-FR"/>
+        </w:rPr>
+        <w:t>:</w:t>
+      </w:r>
+      <w:proofErr w:type="gramEnd"/>
+      <w:r>
+        <w:rPr>
+          <w:rFonts w:eastAsia="Times New Roman"/>
+          <w:lang w:val="fr-FR"/>
+        </w:rPr>
+        <w:t xml:space="preserve"> fGw!6#*7</w:t>
       </w:r>
     </w:p>
     <w:p>
@@ -362,30 +530,62 @@
           <w:rFonts w:eastAsia="Times New Roman"/>
           <w:lang w:val="es-ES"/>
         </w:rPr>
-        <w:t xml:space="preserve"> Passcode: y8$$Z0F.</w:t>
-      </w:r>
-    </w:p>
-    <w:p>
-      <w:pPr>
+        <w:t xml:space="preserve"> </w:t>
+      </w:r>
+      <w:proofErr w:type="spellStart"/>
+      <w:r>
         <w:rPr>
           <w:rFonts w:eastAsia="Times New Roman"/>
           <w:lang w:val="es-ES"/>
         </w:rPr>
-      </w:pPr>
-    </w:p>
-    <w:p>
-      <w:pPr>
+        <w:t>Passcode</w:t>
+      </w:r>
+      <w:proofErr w:type="spellEnd"/>
+      <w:r>
         <w:rPr>
           <w:rFonts w:eastAsia="Times New Roman"/>
           <w:lang w:val="es-ES"/>
         </w:rPr>
-      </w:pPr>
-      <w:r>
+        <w:t>: y8$$Z0F.</w:t>
+      </w:r>
+    </w:p>
+    <w:p>
+      <w:pPr>
         <w:rPr>
           <w:rFonts w:eastAsia="Times New Roman"/>
           <w:lang w:val="es-ES"/>
         </w:rPr>
-        <w:t>9/17/2020 Numpy array+ EX03+LN009</w:t>
+      </w:pPr>
+    </w:p>
+    <w:p>
+      <w:pPr>
+        <w:rPr>
+          <w:rFonts w:eastAsia="Times New Roman"/>
+          <w:lang w:val="es-ES"/>
+        </w:rPr>
+      </w:pPr>
+      <w:r>
+        <w:rPr>
+          <w:rFonts w:eastAsia="Times New Roman"/>
+          <w:lang w:val="es-ES"/>
+        </w:rPr>
+        <w:t xml:space="preserve">9/17/2020 </w:t>
+      </w:r>
+      <w:proofErr w:type="spellStart"/>
+      <w:r>
+        <w:rPr>
+          <w:rFonts w:eastAsia="Times New Roman"/>
+          <w:lang w:val="es-ES"/>
+        </w:rPr>
+        <w:t>Numpy</w:t>
+      </w:r>
+      <w:proofErr w:type="spellEnd"/>
+      <w:r>
+        <w:rPr>
+          <w:rFonts w:eastAsia="Times New Roman"/>
+          <w:lang w:val="es-ES"/>
+        </w:rPr>
+        <w:t xml:space="preserve"> array+ EX03+LN009</w:t>
       </w:r>
     </w:p>
     <w:p>
@@ -410,7 +610,32 @@
           <w:rFonts w:eastAsia="Times New Roman"/>
           <w:lang w:val="fr-FR"/>
         </w:rPr>
-        <w:t xml:space="preserve"> Passcode: zN!m7PQi</w:t>
+        <w:t xml:space="preserve"> </w:t>
+      </w:r>
+      <w:proofErr w:type="spellStart"/>
+      <w:proofErr w:type="gramStart"/>
+      <w:r>
+        <w:rPr>
+          <w:rFonts w:eastAsia="Times New Roman"/>
+          <w:lang w:val="fr-FR"/>
+        </w:rPr>
+        <w:t>Passcode</w:t>
+      </w:r>
+      <w:proofErr w:type="spellEnd"/>
+      <w:r>
+        <w:rPr>
+          <w:rFonts w:eastAsia="Times New Roman"/>
+          <w:lang w:val="fr-FR"/>
+        </w:rPr>
+        <w:t>:</w:t>
+      </w:r>
+      <w:proofErr w:type="gramEnd"/>
+      <w:r>
+        <w:rPr>
+          <w:rFonts w:eastAsia="Times New Roman"/>
+          <w:lang w:val="fr-FR"/>
+        </w:rPr>
+        <w:t xml:space="preserve"> zN!m7PQi</w:t>
       </w:r>
     </w:p>
     <w:p>
@@ -465,7 +690,32 @@
           <w:rFonts w:eastAsia="Times New Roman"/>
           <w:lang w:val="fr-FR"/>
         </w:rPr>
-        <w:t xml:space="preserve"> Passcode: !uip5$97</w:t>
+        <w:t xml:space="preserve"> </w:t>
+      </w:r>
+      <w:proofErr w:type="spellStart"/>
+      <w:proofErr w:type="gramStart"/>
+      <w:r>
+        <w:rPr>
+          <w:rFonts w:eastAsia="Times New Roman"/>
+          <w:lang w:val="fr-FR"/>
+        </w:rPr>
+        <w:t>Passcode</w:t>
+      </w:r>
+      <w:proofErr w:type="spellEnd"/>
+      <w:r>
+        <w:rPr>
+          <w:rFonts w:eastAsia="Times New Roman"/>
+          <w:lang w:val="fr-FR"/>
+        </w:rPr>
+        <w:t>:</w:t>
+      </w:r>
+      <w:proofErr w:type="gramEnd"/>
+      <w:r>
+        <w:rPr>
+          <w:rFonts w:eastAsia="Times New Roman"/>
+          <w:lang w:val="fr-FR"/>
+        </w:rPr>
+        <w:t xml:space="preserve"> !uip5$97</w:t>
       </w:r>
     </w:p>
     <w:p>
@@ -514,7 +764,32 @@
           <w:rFonts w:eastAsia="Times New Roman"/>
           <w:lang w:val="fr-FR"/>
         </w:rPr>
-        <w:t xml:space="preserve"> Passcode: KA#*9Jlh</w:t>
+        <w:t xml:space="preserve"> </w:t>
+      </w:r>
+      <w:proofErr w:type="spellStart"/>
+      <w:proofErr w:type="gramStart"/>
+      <w:r>
+        <w:rPr>
+          <w:rFonts w:eastAsia="Times New Roman"/>
+          <w:lang w:val="fr-FR"/>
+        </w:rPr>
+        <w:t>Passcode</w:t>
+      </w:r>
+      <w:proofErr w:type="spellEnd"/>
+      <w:r>
+        <w:rPr>
+          <w:rFonts w:eastAsia="Times New Roman"/>
+          <w:lang w:val="fr-FR"/>
+        </w:rPr>
+        <w:t>:</w:t>
+      </w:r>
+      <w:proofErr w:type="gramEnd"/>
+      <w:r>
+        <w:rPr>
+          <w:rFonts w:eastAsia="Times New Roman"/>
+          <w:lang w:val="fr-FR"/>
+        </w:rPr>
+        <w:t xml:space="preserve"> KA#*9Jlh</w:t>
       </w:r>
     </w:p>
     <w:p>
@@ -562,7 +837,32 @@
           <w:rFonts w:eastAsia="Times New Roman"/>
           <w:lang w:val="fr-FR"/>
         </w:rPr>
-        <w:t xml:space="preserve"> (Access Passcode: 5gZ8zm&amp;z) </w:t>
+        <w:t xml:space="preserve"> (Access </w:t>
+      </w:r>
+      <w:proofErr w:type="spellStart"/>
+      <w:proofErr w:type="gramStart"/>
+      <w:r>
+        <w:rPr>
+          <w:rFonts w:eastAsia="Times New Roman"/>
+          <w:lang w:val="fr-FR"/>
+        </w:rPr>
+        <w:t>Passcode</w:t>
+      </w:r>
+      <w:proofErr w:type="spellEnd"/>
+      <w:r>
+        <w:rPr>
+          <w:rFonts w:eastAsia="Times New Roman"/>
+          <w:lang w:val="fr-FR"/>
+        </w:rPr>
+        <w:t>:</w:t>
+      </w:r>
+      <w:proofErr w:type="gramEnd"/>
+      <w:r>
+        <w:rPr>
+          <w:rFonts w:eastAsia="Times New Roman"/>
+          <w:lang w:val="fr-FR"/>
+        </w:rPr>
+        <w:t xml:space="preserve"> 5gZ8zm&amp;z) </w:t>
       </w:r>
     </w:p>
     <w:p>
@@ -618,7 +918,32 @@
           <w:rFonts w:eastAsia="Times New Roman"/>
           <w:lang w:val="fr-FR"/>
         </w:rPr>
-        <w:t xml:space="preserve"> Passcode: obhX!k9.</w:t>
+        <w:t xml:space="preserve"> </w:t>
+      </w:r>
+      <w:proofErr w:type="spellStart"/>
+      <w:proofErr w:type="gramStart"/>
+      <w:r>
+        <w:rPr>
+          <w:rFonts w:eastAsia="Times New Roman"/>
+          <w:lang w:val="fr-FR"/>
+        </w:rPr>
+        <w:t>Passcode</w:t>
+      </w:r>
+      <w:proofErr w:type="spellEnd"/>
+      <w:r>
+        <w:rPr>
+          <w:rFonts w:eastAsia="Times New Roman"/>
+          <w:lang w:val="fr-FR"/>
+        </w:rPr>
+        <w:t>:</w:t>
+      </w:r>
+      <w:proofErr w:type="gramEnd"/>
+      <w:r>
+        <w:rPr>
+          <w:rFonts w:eastAsia="Times New Roman"/>
+          <w:lang w:val="fr-FR"/>
+        </w:rPr>
+        <w:t xml:space="preserve"> obhX!k9.</w:t>
       </w:r>
       <w:r>
         <w:rPr>
@@ -642,8 +967,18 @@
           <w:szCs w:val="24"/>
           <w:lang w:val="fr-FR"/>
         </w:rPr>
-        <w:t>10/6/2020 conditions and loops</w:t>
-      </w:r>
+        <w:t xml:space="preserve">10/6/2020 conditions and </w:t>
+      </w:r>
+      <w:proofErr w:type="spellStart"/>
+      <w:r>
+        <w:rPr>
+          <w:sz w:val="24"/>
+          <w:szCs w:val="24"/>
+          <w:lang w:val="fr-FR"/>
+        </w:rPr>
+        <w:t>loops</w:t>
+      </w:r>
+      <w:proofErr w:type="spellEnd"/>
     </w:p>
     <w:p>
       <w:pPr>
@@ -667,8 +1002,42 @@
           <w:rFonts w:eastAsia="Times New Roman"/>
           <w:lang w:val="fr-FR"/>
         </w:rPr>
-        <w:t xml:space="preserve"> Passcode: 2!BpF=vS</w:t>
-      </w:r>
+        <w:t xml:space="preserve"> </w:t>
+      </w:r>
+      <w:proofErr w:type="spellStart"/>
+      <w:proofErr w:type="gramStart"/>
+      <w:r>
+        <w:rPr>
+          <w:rFonts w:eastAsia="Times New Roman"/>
+          <w:lang w:val="fr-FR"/>
+        </w:rPr>
+        <w:t>Passcode</w:t>
+      </w:r>
+      <w:proofErr w:type="spellEnd"/>
+      <w:r>
+        <w:rPr>
+          <w:rFonts w:eastAsia="Times New Roman"/>
+          <w:lang w:val="fr-FR"/>
+        </w:rPr>
+        <w:t>:</w:t>
+      </w:r>
+      <w:proofErr w:type="gramEnd"/>
+      <w:r>
+        <w:rPr>
+          <w:rFonts w:eastAsia="Times New Roman"/>
+          <w:lang w:val="fr-FR"/>
+        </w:rPr>
+        <w:t xml:space="preserve"> 2!BpF=</w:t>
+      </w:r>
+      <w:proofErr w:type="spellStart"/>
+      <w:r>
+        <w:rPr>
+          <w:rFonts w:eastAsia="Times New Roman"/>
+          <w:lang w:val="fr-FR"/>
+        </w:rPr>
+        <w:t>vS</w:t>
+      </w:r>
+      <w:proofErr w:type="spellEnd"/>
     </w:p>
     <w:p>
       <w:pPr>
@@ -696,8 +1065,7 @@
     <w:p>
       <w:pPr>
         <w:rPr>
-          <w:sz w:val="18"/>
-          <w:szCs w:val="18"/>
+          <w:rFonts w:eastAsia="Times New Roman"/>
           <w:lang w:val="fr-FR"/>
         </w:rPr>
       </w:pPr>
@@ -716,7 +1084,106 @@
           <w:rFonts w:eastAsia="Times New Roman"/>
           <w:lang w:val="fr-FR"/>
         </w:rPr>
-        <w:t xml:space="preserve"> Passcode: wj8^J4.0</w:t>
+        <w:t xml:space="preserve"> </w:t>
+      </w:r>
+      <w:proofErr w:type="spellStart"/>
+      <w:proofErr w:type="gramStart"/>
+      <w:r>
+        <w:rPr>
+          <w:rFonts w:eastAsia="Times New Roman"/>
+          <w:lang w:val="fr-FR"/>
+        </w:rPr>
+        <w:t>Passcode</w:t>
+      </w:r>
+      <w:proofErr w:type="spellEnd"/>
+      <w:r>
+        <w:rPr>
+          <w:rFonts w:eastAsia="Times New Roman"/>
+          <w:lang w:val="fr-FR"/>
+        </w:rPr>
+        <w:t>:</w:t>
+      </w:r>
+      <w:proofErr w:type="gramEnd"/>
+      <w:r>
+        <w:rPr>
+          <w:rFonts w:eastAsia="Times New Roman"/>
+          <w:lang w:val="fr-FR"/>
+        </w:rPr>
+        <w:t xml:space="preserve"> wj8^J4.0</w:t>
+      </w:r>
+    </w:p>
+    <w:p>
+      <w:pPr>
+        <w:rPr>
+          <w:rFonts w:eastAsia="Times New Roman"/>
+          <w:lang w:val="fr-FR"/>
+        </w:rPr>
+      </w:pPr>
+    </w:p>
+    <w:p>
+      <w:pPr>
+        <w:rPr>
+          <w:rFonts w:eastAsia="Times New Roman"/>
+          <w:lang w:val="fr-FR"/>
+        </w:rPr>
+      </w:pPr>
+      <w:r>
+        <w:rPr>
+          <w:rFonts w:eastAsia="Times New Roman"/>
+          <w:lang w:val="fr-FR"/>
+        </w:rPr>
+        <w:t>10/13/2020 Game-1</w:t>
+      </w:r>
+    </w:p>
+    <w:p>
+      <w:pPr>
+        <w:rPr>
+          <w:sz w:val="18"/>
+          <w:szCs w:val="18"/>
+          <w:lang w:val="fr-FR"/>
+        </w:rPr>
+      </w:pPr>
+      <w:hyperlink r:id="rId19" w:history="1">
+        <w:r>
+          <w:rPr>
+            <w:rStyle w:val="Hyperlink"/>
+            <w:rFonts w:eastAsia="Times New Roman"/>
+            <w:lang w:val="fr-FR"/>
+          </w:rPr>
+          <w:t>https://asu.zoom.us/rec/share/Z77ymIJo1HqcPZpDF002kxsKcNv6uN32eqnR5LM3jarMIrZ1Ch1igJ_HC1N_VkSR.vCGdnx4_p2Hw7epj</w:t>
+        </w:r>
+      </w:hyperlink>
+      <w:r>
+        <w:rPr>
+          <w:rFonts w:eastAsia="Times New Roman"/>
+          <w:lang w:val="fr-FR"/>
+        </w:rPr>
+        <w:t xml:space="preserve"> </w:t>
+      </w:r>
+      <w:proofErr w:type="spellStart"/>
+      <w:proofErr w:type="gramStart"/>
+      <w:r>
+        <w:rPr>
+          <w:rFonts w:eastAsia="Times New Roman"/>
+          <w:lang w:val="fr-FR"/>
+        </w:rPr>
+        <w:t>Passcode</w:t>
+      </w:r>
+      <w:proofErr w:type="spellEnd"/>
+      <w:r>
+        <w:rPr>
+          <w:rFonts w:eastAsia="Times New Roman"/>
+          <w:lang w:val="fr-FR"/>
+        </w:rPr>
+        <w:t>:</w:t>
+      </w:r>
+      <w:proofErr w:type="gramEnd"/>
+      <w:r>
+        <w:rPr>
+          <w:rFonts w:eastAsia="Times New Roman"/>
+          <w:lang w:val="fr-FR"/>
+        </w:rPr>
+        <w:t xml:space="preserve"> GSaEc7!P</w:t>
       </w:r>
     </w:p>
     <w:sectPr>

</xml_diff>

<commit_message>
Fri, Oct 16, 2020  8:58:39 AM
</commit_message>
<xml_diff>
--- a/Links for class recording.docx
+++ b/Links for class recording.docx
@@ -322,7 +322,6 @@
         <w:t xml:space="preserve"> </w:t>
       </w:r>
       <w:proofErr w:type="spellStart"/>
-      <w:proofErr w:type="gramStart"/>
       <w:r>
         <w:rPr>
           <w:rFonts w:eastAsia="Times New Roman"/>
@@ -336,15 +335,7 @@
           <w:rFonts w:eastAsia="Times New Roman"/>
           <w:lang w:val="fr-FR"/>
         </w:rPr>
-        <w:t>:</w:t>
-      </w:r>
-      <w:proofErr w:type="gramEnd"/>
-      <w:r>
-        <w:rPr>
-          <w:rFonts w:eastAsia="Times New Roman"/>
-          <w:lang w:val="fr-FR"/>
-        </w:rPr>
-        <w:t xml:space="preserve"> 0@CiMF@0</w:t>
+        <w:t>: 0@CiMF@0</w:t>
       </w:r>
     </w:p>
     <w:p>
@@ -395,7 +386,6 @@
         <w:t xml:space="preserve"> </w:t>
       </w:r>
       <w:proofErr w:type="spellStart"/>
-      <w:proofErr w:type="gramStart"/>
       <w:r>
         <w:rPr>
           <w:rFonts w:eastAsia="Times New Roman"/>
@@ -409,15 +399,7 @@
           <w:rFonts w:eastAsia="Times New Roman"/>
           <w:lang w:val="fr-FR"/>
         </w:rPr>
-        <w:t>:</w:t>
-      </w:r>
-      <w:proofErr w:type="gramEnd"/>
-      <w:r>
-        <w:rPr>
-          <w:rFonts w:eastAsia="Times New Roman"/>
-          <w:lang w:val="fr-FR"/>
-        </w:rPr>
-        <w:t xml:space="preserve"> =C2*W4wr</w:t>
+        <w:t>: =C2*W4wr</w:t>
       </w:r>
     </w:p>
     <w:p>
@@ -460,7 +442,6 @@
         <w:t xml:space="preserve"> </w:t>
       </w:r>
       <w:proofErr w:type="spellStart"/>
-      <w:proofErr w:type="gramStart"/>
       <w:r>
         <w:rPr>
           <w:rFonts w:eastAsia="Times New Roman"/>
@@ -474,15 +455,7 @@
           <w:rFonts w:eastAsia="Times New Roman"/>
           <w:lang w:val="fr-FR"/>
         </w:rPr>
-        <w:t>:</w:t>
-      </w:r>
-      <w:proofErr w:type="gramEnd"/>
-      <w:r>
-        <w:rPr>
-          <w:rFonts w:eastAsia="Times New Roman"/>
-          <w:lang w:val="fr-FR"/>
-        </w:rPr>
-        <w:t xml:space="preserve"> fGw!6#*7</w:t>
+        <w:t>: fGw!6#*7</w:t>
       </w:r>
     </w:p>
     <w:p>
@@ -613,7 +586,6 @@
         <w:t xml:space="preserve"> </w:t>
       </w:r>
       <w:proofErr w:type="spellStart"/>
-      <w:proofErr w:type="gramStart"/>
       <w:r>
         <w:rPr>
           <w:rFonts w:eastAsia="Times New Roman"/>
@@ -627,15 +599,7 @@
           <w:rFonts w:eastAsia="Times New Roman"/>
           <w:lang w:val="fr-FR"/>
         </w:rPr>
-        <w:t>:</w:t>
-      </w:r>
-      <w:proofErr w:type="gramEnd"/>
-      <w:r>
-        <w:rPr>
-          <w:rFonts w:eastAsia="Times New Roman"/>
-          <w:lang w:val="fr-FR"/>
-        </w:rPr>
-        <w:t xml:space="preserve"> zN!m7PQi</w:t>
+        <w:t>: zN!m7PQi</w:t>
       </w:r>
     </w:p>
     <w:p>
@@ -693,7 +657,6 @@
         <w:t xml:space="preserve"> </w:t>
       </w:r>
       <w:proofErr w:type="spellStart"/>
-      <w:proofErr w:type="gramStart"/>
       <w:r>
         <w:rPr>
           <w:rFonts w:eastAsia="Times New Roman"/>
@@ -707,15 +670,7 @@
           <w:rFonts w:eastAsia="Times New Roman"/>
           <w:lang w:val="fr-FR"/>
         </w:rPr>
-        <w:t>:</w:t>
-      </w:r>
-      <w:proofErr w:type="gramEnd"/>
-      <w:r>
-        <w:rPr>
-          <w:rFonts w:eastAsia="Times New Roman"/>
-          <w:lang w:val="fr-FR"/>
-        </w:rPr>
-        <w:t xml:space="preserve"> !uip5$97</w:t>
+        <w:t>: !uip5$97</w:t>
       </w:r>
     </w:p>
     <w:p>
@@ -767,7 +722,6 @@
         <w:t xml:space="preserve"> </w:t>
       </w:r>
       <w:proofErr w:type="spellStart"/>
-      <w:proofErr w:type="gramStart"/>
       <w:r>
         <w:rPr>
           <w:rFonts w:eastAsia="Times New Roman"/>
@@ -781,15 +735,7 @@
           <w:rFonts w:eastAsia="Times New Roman"/>
           <w:lang w:val="fr-FR"/>
         </w:rPr>
-        <w:t>:</w:t>
-      </w:r>
-      <w:proofErr w:type="gramEnd"/>
-      <w:r>
-        <w:rPr>
-          <w:rFonts w:eastAsia="Times New Roman"/>
-          <w:lang w:val="fr-FR"/>
-        </w:rPr>
-        <w:t xml:space="preserve"> KA#*9Jlh</w:t>
+        <w:t>: KA#*9Jlh</w:t>
       </w:r>
     </w:p>
     <w:p>
@@ -840,7 +786,6 @@
         <w:t xml:space="preserve"> (Access </w:t>
       </w:r>
       <w:proofErr w:type="spellStart"/>
-      <w:proofErr w:type="gramStart"/>
       <w:r>
         <w:rPr>
           <w:rFonts w:eastAsia="Times New Roman"/>
@@ -854,15 +799,7 @@
           <w:rFonts w:eastAsia="Times New Roman"/>
           <w:lang w:val="fr-FR"/>
         </w:rPr>
-        <w:t>:</w:t>
-      </w:r>
-      <w:proofErr w:type="gramEnd"/>
-      <w:r>
-        <w:rPr>
-          <w:rFonts w:eastAsia="Times New Roman"/>
-          <w:lang w:val="fr-FR"/>
-        </w:rPr>
-        <w:t xml:space="preserve"> 5gZ8zm&amp;z) </w:t>
+        <w:t xml:space="preserve">: 5gZ8zm&amp;z) </w:t>
       </w:r>
     </w:p>
     <w:p>
@@ -921,7 +858,6 @@
         <w:t xml:space="preserve"> </w:t>
       </w:r>
       <w:proofErr w:type="spellStart"/>
-      <w:proofErr w:type="gramStart"/>
       <w:r>
         <w:rPr>
           <w:rFonts w:eastAsia="Times New Roman"/>
@@ -935,15 +871,7 @@
           <w:rFonts w:eastAsia="Times New Roman"/>
           <w:lang w:val="fr-FR"/>
         </w:rPr>
-        <w:t>:</w:t>
-      </w:r>
-      <w:proofErr w:type="gramEnd"/>
-      <w:r>
-        <w:rPr>
-          <w:rFonts w:eastAsia="Times New Roman"/>
-          <w:lang w:val="fr-FR"/>
-        </w:rPr>
-        <w:t xml:space="preserve"> obhX!k9.</w:t>
+        <w:t>: obhX!k9.</w:t>
       </w:r>
       <w:r>
         <w:rPr>
@@ -1005,7 +933,6 @@
         <w:t xml:space="preserve"> </w:t>
       </w:r>
       <w:proofErr w:type="spellStart"/>
-      <w:proofErr w:type="gramStart"/>
       <w:r>
         <w:rPr>
           <w:rFonts w:eastAsia="Times New Roman"/>
@@ -1019,15 +946,7 @@
           <w:rFonts w:eastAsia="Times New Roman"/>
           <w:lang w:val="fr-FR"/>
         </w:rPr>
-        <w:t>:</w:t>
-      </w:r>
-      <w:proofErr w:type="gramEnd"/>
-      <w:r>
-        <w:rPr>
-          <w:rFonts w:eastAsia="Times New Roman"/>
-          <w:lang w:val="fr-FR"/>
-        </w:rPr>
-        <w:t xml:space="preserve"> 2!BpF=</w:t>
+        <w:t>: 2!BpF=</w:t>
       </w:r>
       <w:proofErr w:type="spellStart"/>
       <w:r>
@@ -1087,7 +1006,6 @@
         <w:t xml:space="preserve"> </w:t>
       </w:r>
       <w:proofErr w:type="spellStart"/>
-      <w:proofErr w:type="gramStart"/>
       <w:r>
         <w:rPr>
           <w:rFonts w:eastAsia="Times New Roman"/>
@@ -1101,15 +1019,7 @@
           <w:rFonts w:eastAsia="Times New Roman"/>
           <w:lang w:val="fr-FR"/>
         </w:rPr>
-        <w:t>:</w:t>
-      </w:r>
-      <w:proofErr w:type="gramEnd"/>
-      <w:r>
-        <w:rPr>
-          <w:rFonts w:eastAsia="Times New Roman"/>
-          <w:lang w:val="fr-FR"/>
-        </w:rPr>
-        <w:t xml:space="preserve"> wj8^J4.0</w:t>
+        <w:t>: wj8^J4.0</w:t>
       </w:r>
     </w:p>
     <w:p>
@@ -1138,8 +1048,7 @@
     <w:p>
       <w:pPr>
         <w:rPr>
-          <w:sz w:val="18"/>
-          <w:szCs w:val="18"/>
+          <w:rFonts w:eastAsia="Times New Roman"/>
           <w:lang w:val="fr-FR"/>
         </w:rPr>
       </w:pPr>
@@ -1161,7 +1070,6 @@
         <w:t xml:space="preserve"> </w:t>
       </w:r>
       <w:proofErr w:type="spellStart"/>
-      <w:proofErr w:type="gramStart"/>
       <w:r>
         <w:rPr>
           <w:rFonts w:eastAsia="Times New Roman"/>
@@ -1175,15 +1083,54 @@
           <w:rFonts w:eastAsia="Times New Roman"/>
           <w:lang w:val="fr-FR"/>
         </w:rPr>
-        <w:t>:</w:t>
-      </w:r>
-      <w:proofErr w:type="gramEnd"/>
-      <w:r>
-        <w:rPr>
-          <w:rFonts w:eastAsia="Times New Roman"/>
-          <w:lang w:val="fr-FR"/>
-        </w:rPr>
-        <w:t xml:space="preserve"> GSaEc7!P</w:t>
+        <w:t>: GSaEc7!P</w:t>
+      </w:r>
+    </w:p>
+    <w:p>
+      <w:pPr>
+        <w:rPr>
+          <w:rFonts w:eastAsia="Times New Roman"/>
+          <w:lang w:val="fr-FR"/>
+        </w:rPr>
+      </w:pPr>
+    </w:p>
+    <w:p>
+      <w:pPr>
+        <w:rPr>
+          <w:rFonts w:eastAsia="Times New Roman"/>
+          <w:lang w:val="fr-FR"/>
+        </w:rPr>
+      </w:pPr>
+      <w:r>
+        <w:rPr>
+          <w:rFonts w:eastAsia="Times New Roman"/>
+          <w:lang w:val="fr-FR"/>
+        </w:rPr>
+        <w:t>10/15/2020</w:t>
+      </w:r>
+    </w:p>
+    <w:p>
+      <w:pPr>
+        <w:rPr>
+          <w:sz w:val="18"/>
+          <w:szCs w:val="18"/>
+          <w:lang w:val="fr-FR"/>
+        </w:rPr>
+      </w:pPr>
+      <w:hyperlink r:id="rId20" w:history="1">
+        <w:r>
+          <w:rPr>
+            <w:rStyle w:val="Hyperlink"/>
+            <w:rFonts w:eastAsia="Times New Roman"/>
+          </w:rPr>
+          <w:t>https://asu.zoom.us/rec/share/8bSanhgAl_oKl5EVlbPFL1oo53m-5j5HCcg-EXXLUmmSUTH3fwfjTjy_AEEcln2J.y6TZuFFHpqcbHH4A</w:t>
+        </w:r>
+      </w:hyperlink>
+      <w:r>
+        <w:rPr>
+          <w:rFonts w:eastAsia="Times New Roman"/>
+        </w:rPr>
+        <w:t xml:space="preserve"> Passcode: u4N1&amp;0Wp</w:t>
       </w:r>
     </w:p>
     <w:sectPr>

</xml_diff>

<commit_message>
Tue, Oct 20, 2020 11:06:55 AM
</commit_message>
<xml_diff>
--- a/Links for class recording.docx
+++ b/Links for class recording.docx
@@ -322,6 +322,7 @@
         <w:t xml:space="preserve"> </w:t>
       </w:r>
       <w:proofErr w:type="spellStart"/>
+      <w:proofErr w:type="gramStart"/>
       <w:r>
         <w:rPr>
           <w:rFonts w:eastAsia="Times New Roman"/>
@@ -335,7 +336,15 @@
           <w:rFonts w:eastAsia="Times New Roman"/>
           <w:lang w:val="fr-FR"/>
         </w:rPr>
-        <w:t>: 0@CiMF@0</w:t>
+        <w:t>:</w:t>
+      </w:r>
+      <w:proofErr w:type="gramEnd"/>
+      <w:r>
+        <w:rPr>
+          <w:rFonts w:eastAsia="Times New Roman"/>
+          <w:lang w:val="fr-FR"/>
+        </w:rPr>
+        <w:t xml:space="preserve"> 0@CiMF@0</w:t>
       </w:r>
     </w:p>
     <w:p>
@@ -386,6 +395,7 @@
         <w:t xml:space="preserve"> </w:t>
       </w:r>
       <w:proofErr w:type="spellStart"/>
+      <w:proofErr w:type="gramStart"/>
       <w:r>
         <w:rPr>
           <w:rFonts w:eastAsia="Times New Roman"/>
@@ -399,7 +409,15 @@
           <w:rFonts w:eastAsia="Times New Roman"/>
           <w:lang w:val="fr-FR"/>
         </w:rPr>
-        <w:t>: =C2*W4wr</w:t>
+        <w:t>:</w:t>
+      </w:r>
+      <w:proofErr w:type="gramEnd"/>
+      <w:r>
+        <w:rPr>
+          <w:rFonts w:eastAsia="Times New Roman"/>
+          <w:lang w:val="fr-FR"/>
+        </w:rPr>
+        <w:t xml:space="preserve"> =C2*W4wr</w:t>
       </w:r>
     </w:p>
     <w:p>
@@ -442,6 +460,7 @@
         <w:t xml:space="preserve"> </w:t>
       </w:r>
       <w:proofErr w:type="spellStart"/>
+      <w:proofErr w:type="gramStart"/>
       <w:r>
         <w:rPr>
           <w:rFonts w:eastAsia="Times New Roman"/>
@@ -455,7 +474,15 @@
           <w:rFonts w:eastAsia="Times New Roman"/>
           <w:lang w:val="fr-FR"/>
         </w:rPr>
-        <w:t>: fGw!6#*7</w:t>
+        <w:t>:</w:t>
+      </w:r>
+      <w:proofErr w:type="gramEnd"/>
+      <w:r>
+        <w:rPr>
+          <w:rFonts w:eastAsia="Times New Roman"/>
+          <w:lang w:val="fr-FR"/>
+        </w:rPr>
+        <w:t xml:space="preserve"> fGw!6#*7</w:t>
       </w:r>
     </w:p>
     <w:p>
@@ -586,6 +613,7 @@
         <w:t xml:space="preserve"> </w:t>
       </w:r>
       <w:proofErr w:type="spellStart"/>
+      <w:proofErr w:type="gramStart"/>
       <w:r>
         <w:rPr>
           <w:rFonts w:eastAsia="Times New Roman"/>
@@ -599,7 +627,15 @@
           <w:rFonts w:eastAsia="Times New Roman"/>
           <w:lang w:val="fr-FR"/>
         </w:rPr>
-        <w:t>: zN!m7PQi</w:t>
+        <w:t>:</w:t>
+      </w:r>
+      <w:proofErr w:type="gramEnd"/>
+      <w:r>
+        <w:rPr>
+          <w:rFonts w:eastAsia="Times New Roman"/>
+          <w:lang w:val="fr-FR"/>
+        </w:rPr>
+        <w:t xml:space="preserve"> zN!m7PQi</w:t>
       </w:r>
     </w:p>
     <w:p>
@@ -657,6 +693,7 @@
         <w:t xml:space="preserve"> </w:t>
       </w:r>
       <w:proofErr w:type="spellStart"/>
+      <w:proofErr w:type="gramStart"/>
       <w:r>
         <w:rPr>
           <w:rFonts w:eastAsia="Times New Roman"/>
@@ -670,7 +707,15 @@
           <w:rFonts w:eastAsia="Times New Roman"/>
           <w:lang w:val="fr-FR"/>
         </w:rPr>
-        <w:t>: !uip5$97</w:t>
+        <w:t>:</w:t>
+      </w:r>
+      <w:proofErr w:type="gramEnd"/>
+      <w:r>
+        <w:rPr>
+          <w:rFonts w:eastAsia="Times New Roman"/>
+          <w:lang w:val="fr-FR"/>
+        </w:rPr>
+        <w:t xml:space="preserve"> !uip5$97</w:t>
       </w:r>
     </w:p>
     <w:p>
@@ -722,6 +767,7 @@
         <w:t xml:space="preserve"> </w:t>
       </w:r>
       <w:proofErr w:type="spellStart"/>
+      <w:proofErr w:type="gramStart"/>
       <w:r>
         <w:rPr>
           <w:rFonts w:eastAsia="Times New Roman"/>
@@ -735,7 +781,15 @@
           <w:rFonts w:eastAsia="Times New Roman"/>
           <w:lang w:val="fr-FR"/>
         </w:rPr>
-        <w:t>: KA#*9Jlh</w:t>
+        <w:t>:</w:t>
+      </w:r>
+      <w:proofErr w:type="gramEnd"/>
+      <w:r>
+        <w:rPr>
+          <w:rFonts w:eastAsia="Times New Roman"/>
+          <w:lang w:val="fr-FR"/>
+        </w:rPr>
+        <w:t xml:space="preserve"> KA#*9Jlh</w:t>
       </w:r>
     </w:p>
     <w:p>
@@ -786,6 +840,7 @@
         <w:t xml:space="preserve"> (Access </w:t>
       </w:r>
       <w:proofErr w:type="spellStart"/>
+      <w:proofErr w:type="gramStart"/>
       <w:r>
         <w:rPr>
           <w:rFonts w:eastAsia="Times New Roman"/>
@@ -799,7 +854,15 @@
           <w:rFonts w:eastAsia="Times New Roman"/>
           <w:lang w:val="fr-FR"/>
         </w:rPr>
-        <w:t xml:space="preserve">: 5gZ8zm&amp;z) </w:t>
+        <w:t>:</w:t>
+      </w:r>
+      <w:proofErr w:type="gramEnd"/>
+      <w:r>
+        <w:rPr>
+          <w:rFonts w:eastAsia="Times New Roman"/>
+          <w:lang w:val="fr-FR"/>
+        </w:rPr>
+        <w:t xml:space="preserve"> 5gZ8zm&amp;z) </w:t>
       </w:r>
     </w:p>
     <w:p>
@@ -858,6 +921,7 @@
         <w:t xml:space="preserve"> </w:t>
       </w:r>
       <w:proofErr w:type="spellStart"/>
+      <w:proofErr w:type="gramStart"/>
       <w:r>
         <w:rPr>
           <w:rFonts w:eastAsia="Times New Roman"/>
@@ -871,7 +935,15 @@
           <w:rFonts w:eastAsia="Times New Roman"/>
           <w:lang w:val="fr-FR"/>
         </w:rPr>
-        <w:t>: obhX!k9.</w:t>
+        <w:t>:</w:t>
+      </w:r>
+      <w:proofErr w:type="gramEnd"/>
+      <w:r>
+        <w:rPr>
+          <w:rFonts w:eastAsia="Times New Roman"/>
+          <w:lang w:val="fr-FR"/>
+        </w:rPr>
+        <w:t xml:space="preserve"> obhX!k9.</w:t>
       </w:r>
       <w:r>
         <w:rPr>
@@ -933,6 +1005,7 @@
         <w:t xml:space="preserve"> </w:t>
       </w:r>
       <w:proofErr w:type="spellStart"/>
+      <w:proofErr w:type="gramStart"/>
       <w:r>
         <w:rPr>
           <w:rFonts w:eastAsia="Times New Roman"/>
@@ -946,7 +1019,15 @@
           <w:rFonts w:eastAsia="Times New Roman"/>
           <w:lang w:val="fr-FR"/>
         </w:rPr>
-        <w:t>: 2!BpF=</w:t>
+        <w:t>:</w:t>
+      </w:r>
+      <w:proofErr w:type="gramEnd"/>
+      <w:r>
+        <w:rPr>
+          <w:rFonts w:eastAsia="Times New Roman"/>
+          <w:lang w:val="fr-FR"/>
+        </w:rPr>
+        <w:t xml:space="preserve"> 2!BpF=</w:t>
       </w:r>
       <w:proofErr w:type="spellStart"/>
       <w:r>
@@ -1006,6 +1087,7 @@
         <w:t xml:space="preserve"> </w:t>
       </w:r>
       <w:proofErr w:type="spellStart"/>
+      <w:proofErr w:type="gramStart"/>
       <w:r>
         <w:rPr>
           <w:rFonts w:eastAsia="Times New Roman"/>
@@ -1019,7 +1101,15 @@
           <w:rFonts w:eastAsia="Times New Roman"/>
           <w:lang w:val="fr-FR"/>
         </w:rPr>
-        <w:t>: wj8^J4.0</w:t>
+        <w:t>:</w:t>
+      </w:r>
+      <w:proofErr w:type="gramEnd"/>
+      <w:r>
+        <w:rPr>
+          <w:rFonts w:eastAsia="Times New Roman"/>
+          <w:lang w:val="fr-FR"/>
+        </w:rPr>
+        <w:t xml:space="preserve"> wj8^J4.0</w:t>
       </w:r>
     </w:p>
     <w:p>
@@ -1070,6 +1160,7 @@
         <w:t xml:space="preserve"> </w:t>
       </w:r>
       <w:proofErr w:type="spellStart"/>
+      <w:proofErr w:type="gramStart"/>
       <w:r>
         <w:rPr>
           <w:rFonts w:eastAsia="Times New Roman"/>
@@ -1083,28 +1174,36 @@
           <w:rFonts w:eastAsia="Times New Roman"/>
           <w:lang w:val="fr-FR"/>
         </w:rPr>
-        <w:t>: GSaEc7!P</w:t>
-      </w:r>
-    </w:p>
-    <w:p>
-      <w:pPr>
-        <w:rPr>
-          <w:rFonts w:eastAsia="Times New Roman"/>
-          <w:lang w:val="fr-FR"/>
-        </w:rPr>
-      </w:pPr>
-    </w:p>
-    <w:p>
-      <w:pPr>
-        <w:rPr>
-          <w:rFonts w:eastAsia="Times New Roman"/>
-          <w:lang w:val="fr-FR"/>
-        </w:rPr>
-      </w:pPr>
-      <w:r>
-        <w:rPr>
-          <w:rFonts w:eastAsia="Times New Roman"/>
-          <w:lang w:val="fr-FR"/>
+        <w:t>:</w:t>
+      </w:r>
+      <w:proofErr w:type="gramEnd"/>
+      <w:r>
+        <w:rPr>
+          <w:rFonts w:eastAsia="Times New Roman"/>
+          <w:lang w:val="fr-FR"/>
+        </w:rPr>
+        <w:t xml:space="preserve"> GSaEc7!P</w:t>
+      </w:r>
+    </w:p>
+    <w:p>
+      <w:pPr>
+        <w:rPr>
+          <w:rFonts w:eastAsia="Times New Roman"/>
+          <w:lang w:val="fr-FR"/>
+        </w:rPr>
+      </w:pPr>
+    </w:p>
+    <w:p>
+      <w:pPr>
+        <w:rPr>
+          <w:rFonts w:eastAsia="Times New Roman"/>
+          <w:lang w:val="es-ES"/>
+        </w:rPr>
+      </w:pPr>
+      <w:r>
+        <w:rPr>
+          <w:rFonts w:eastAsia="Times New Roman"/>
+          <w:lang w:val="es-ES"/>
         </w:rPr>
         <w:t>10/15/2020</w:t>
       </w:r>
@@ -1112,9 +1211,8 @@
     <w:p>
       <w:pPr>
         <w:rPr>
-          <w:sz w:val="18"/>
-          <w:szCs w:val="18"/>
-          <w:lang w:val="fr-FR"/>
+          <w:rFonts w:eastAsia="Times New Roman"/>
+          <w:lang w:val="es-ES"/>
         </w:rPr>
       </w:pPr>
       <w:hyperlink r:id="rId20" w:history="1">
@@ -1122,6 +1220,7 @@
           <w:rPr>
             <w:rStyle w:val="Hyperlink"/>
             <w:rFonts w:eastAsia="Times New Roman"/>
+            <w:lang w:val="es-ES"/>
           </w:rPr>
           <w:t>https://asu.zoom.us/rec/share/8bSanhgAl_oKl5EVlbPFL1oo53m-5j5HCcg-EXXLUmmSUTH3fwfjTjy_AEEcln2J.y6TZuFFHpqcbHH4A</w:t>
         </w:r>
@@ -1129,8 +1228,99 @@
       <w:r>
         <w:rPr>
           <w:rFonts w:eastAsia="Times New Roman"/>
-        </w:rPr>
-        <w:t xml:space="preserve"> Passcode: u4N1&amp;0Wp</w:t>
+          <w:lang w:val="es-ES"/>
+        </w:rPr>
+        <w:t xml:space="preserve"> </w:t>
+      </w:r>
+      <w:proofErr w:type="spellStart"/>
+      <w:r>
+        <w:rPr>
+          <w:rFonts w:eastAsia="Times New Roman"/>
+          <w:lang w:val="es-ES"/>
+        </w:rPr>
+        <w:t>Passcode</w:t>
+      </w:r>
+      <w:proofErr w:type="spellEnd"/>
+      <w:r>
+        <w:rPr>
+          <w:rFonts w:eastAsia="Times New Roman"/>
+          <w:lang w:val="es-ES"/>
+        </w:rPr>
+        <w:t>: u4N1&amp;0Wp</w:t>
+      </w:r>
+    </w:p>
+    <w:p>
+      <w:pPr>
+        <w:rPr>
+          <w:rFonts w:eastAsia="Times New Roman"/>
+          <w:lang w:val="es-ES"/>
+        </w:rPr>
+      </w:pPr>
+    </w:p>
+    <w:p>
+      <w:pPr>
+        <w:rPr>
+          <w:rFonts w:eastAsia="Times New Roman"/>
+          <w:lang w:val="fr-FR"/>
+        </w:rPr>
+      </w:pPr>
+      <w:r>
+        <w:rPr>
+          <w:rFonts w:eastAsia="Times New Roman"/>
+          <w:lang w:val="fr-FR"/>
+        </w:rPr>
+        <w:t>10/20/2020 – Fonction</w:t>
+      </w:r>
+    </w:p>
+    <w:p>
+      <w:pPr>
+        <w:rPr>
+          <w:sz w:val="18"/>
+          <w:szCs w:val="18"/>
+          <w:lang w:val="fr-FR"/>
+        </w:rPr>
+      </w:pPr>
+      <w:hyperlink r:id="rId21" w:history="1">
+        <w:r>
+          <w:rPr>
+            <w:rStyle w:val="Hyperlink"/>
+            <w:rFonts w:eastAsia="Times New Roman"/>
+            <w:lang w:val="fr-FR"/>
+          </w:rPr>
+          <w:t>https://asu.zoom.us/rec/share/XXcxXzTy1p5CdAYELFBsmPAAhhPq6ObQkXnqOf36rx0f9_g1MvoANA5QL_T2WyTs.vIFT7JURmJKlisog</w:t>
+        </w:r>
+      </w:hyperlink>
+      <w:r>
+        <w:rPr>
+          <w:rFonts w:eastAsia="Times New Roman"/>
+          <w:lang w:val="fr-FR"/>
+        </w:rPr>
+        <w:t xml:space="preserve"> </w:t>
+      </w:r>
+      <w:proofErr w:type="spellStart"/>
+      <w:proofErr w:type="gramStart"/>
+      <w:r>
+        <w:rPr>
+          <w:rFonts w:eastAsia="Times New Roman"/>
+          <w:lang w:val="fr-FR"/>
+        </w:rPr>
+        <w:t>Passcode</w:t>
+      </w:r>
+      <w:proofErr w:type="spellEnd"/>
+      <w:r>
+        <w:rPr>
+          <w:rFonts w:eastAsia="Times New Roman"/>
+          <w:lang w:val="fr-FR"/>
+        </w:rPr>
+        <w:t>:</w:t>
+      </w:r>
+      <w:proofErr w:type="gramEnd"/>
+      <w:r>
+        <w:rPr>
+          <w:rFonts w:eastAsia="Times New Roman"/>
+          <w:lang w:val="fr-FR"/>
+        </w:rPr>
+        <w:t xml:space="preserve"> ?+8fLW8v</w:t>
       </w:r>
     </w:p>
     <w:sectPr>

</xml_diff>

<commit_message>
Thu, Oct 22, 2020 10:56:26 AM
</commit_message>
<xml_diff>
--- a/Links for class recording.docx
+++ b/Links for class recording.docx
@@ -76,20 +76,18 @@
           <w:szCs w:val="20"/>
           <w:lang w:val="fr-FR"/>
         </w:rPr>
-        <w:t xml:space="preserve"> </w:t>
-      </w:r>
-      <w:proofErr w:type="spellStart"/>
-      <w:proofErr w:type="gramStart"/>
-      <w:r>
+        <w:t xml:space="preserve"> Passcode: 1#6VkQ9e</w:t>
+      </w:r>
+    </w:p>
+    <w:p>
+      <w:pPr>
         <w:rPr>
           <w:rFonts w:eastAsia="Times New Roman"/>
           <w:sz w:val="20"/>
           <w:szCs w:val="20"/>
           <w:lang w:val="fr-FR"/>
         </w:rPr>
-        <w:t>Passcode</w:t>
-      </w:r>
-      <w:proofErr w:type="spellEnd"/>
+      </w:pPr>
       <w:r>
         <w:rPr>
           <w:rFonts w:eastAsia="Times New Roman"/>
@@ -97,71 +95,105 @@
           <w:szCs w:val="20"/>
           <w:lang w:val="fr-FR"/>
         </w:rPr>
-        <w:t>:</w:t>
-      </w:r>
-      <w:proofErr w:type="gramEnd"/>
-      <w:r>
-        <w:rPr>
+        <w:t>08/27/2020</w:t>
+      </w:r>
+    </w:p>
+    <w:p>
+      <w:pPr>
+        <w:rPr>
+          <w:rStyle w:val="Hyperlink"/>
           <w:rFonts w:eastAsia="Times New Roman"/>
           <w:sz w:val="20"/>
           <w:szCs w:val="20"/>
           <w:lang w:val="fr-FR"/>
         </w:rPr>
-        <w:t xml:space="preserve"> 1#6VkQ9e</w:t>
-      </w:r>
-    </w:p>
-    <w:p>
-      <w:pPr>
+      </w:pPr>
+      <w:hyperlink r:id="rId5" w:history="1">
+        <w:r>
+          <w:rPr>
+            <w:rStyle w:val="Hyperlink"/>
+            <w:rFonts w:eastAsia="Times New Roman"/>
+            <w:sz w:val="20"/>
+            <w:szCs w:val="20"/>
+            <w:lang w:val="fr-FR"/>
+          </w:rPr>
+          <w:t>https://asu.zoom.us/rec/share/5t4yNrbQ2WZIQ5XTwkDHeZU8Ed3JX6a80CUfr_tczxsde8Aw3aiojU7RCCh69Uhf</w:t>
+        </w:r>
+      </w:hyperlink>
+      <w:r>
         <w:rPr>
           <w:rFonts w:eastAsia="Times New Roman"/>
           <w:sz w:val="20"/>
           <w:szCs w:val="20"/>
           <w:lang w:val="fr-FR"/>
         </w:rPr>
-      </w:pPr>
-      <w:r>
+        <w:t xml:space="preserve"> Passcode: </w:t>
+      </w:r>
+      <w:hyperlink r:id="rId6" w:history="1">
+        <w:r>
+          <w:rPr>
+            <w:rFonts w:eastAsia="Times New Roman"/>
+            <w:sz w:val="20"/>
+            <w:szCs w:val="20"/>
+            <w:lang w:val="fr-FR"/>
+          </w:rPr>
+          <w:t>?1&amp;fR@.q</w:t>
+        </w:r>
+      </w:hyperlink>
+    </w:p>
+    <w:p>
+      <w:pPr>
+        <w:rPr>
+          <w:lang w:val="fr-FR"/>
+        </w:rPr>
+      </w:pPr>
+      <w:r>
+        <w:rPr>
+          <w:lang w:val="fr-FR"/>
+        </w:rPr>
+        <w:t>9/1/2020</w:t>
+      </w:r>
+    </w:p>
+    <w:p>
+      <w:pPr>
         <w:rPr>
           <w:rFonts w:eastAsia="Times New Roman"/>
           <w:sz w:val="20"/>
           <w:szCs w:val="20"/>
           <w:lang w:val="fr-FR"/>
         </w:rPr>
-        <w:t>08/27/2020</w:t>
-      </w:r>
-    </w:p>
-    <w:p>
-      <w:pPr>
-        <w:rPr>
-          <w:rStyle w:val="Hyperlink"/>
+      </w:pPr>
+      <w:hyperlink r:id="rId7" w:history="1">
+        <w:r>
+          <w:rPr>
+            <w:rStyle w:val="Hyperlink"/>
+            <w:rFonts w:eastAsia="Times New Roman"/>
+            <w:sz w:val="20"/>
+            <w:szCs w:val="20"/>
+            <w:lang w:val="fr-FR"/>
+          </w:rPr>
+          <w:t>https://asu.zoom.us/rec/share/5tR5EOz-_URLYrPDzXj7do8GMNW5T6a8gSFIrPsMmE6CzcqjALmRrBZNY9P3PTb5</w:t>
+        </w:r>
+      </w:hyperlink>
+      <w:r>
+        <w:rPr>
           <w:rFonts w:eastAsia="Times New Roman"/>
           <w:sz w:val="20"/>
           <w:szCs w:val="20"/>
           <w:lang w:val="fr-FR"/>
         </w:rPr>
-      </w:pPr>
-      <w:hyperlink r:id="rId5" w:history="1">
-        <w:r>
-          <w:rPr>
-            <w:rStyle w:val="Hyperlink"/>
-            <w:rFonts w:eastAsia="Times New Roman"/>
-            <w:sz w:val="20"/>
-            <w:szCs w:val="20"/>
-            <w:lang w:val="fr-FR"/>
-          </w:rPr>
-          <w:t>https://asu.zoom.us/rec/share/5t4yNrbQ2WZIQ5XTwkDHeZU8Ed3JX6a80CUfr_tczxsde8Aw3aiojU7RCCh69Uhf</w:t>
-        </w:r>
-      </w:hyperlink>
-      <w:r>
+        <w:t xml:space="preserve"> Passcode: &amp;B#uKzC5</w:t>
+      </w:r>
+    </w:p>
+    <w:p>
+      <w:pPr>
         <w:rPr>
           <w:rFonts w:eastAsia="Times New Roman"/>
           <w:sz w:val="20"/>
           <w:szCs w:val="20"/>
           <w:lang w:val="fr-FR"/>
         </w:rPr>
-        <w:t xml:space="preserve"> </w:t>
-      </w:r>
-      <w:proofErr w:type="spellStart"/>
-      <w:proofErr w:type="gramStart"/>
+      </w:pPr>
       <w:r>
         <w:rPr>
           <w:rFonts w:eastAsia="Times New Roman"/>
@@ -169,131 +201,6 @@
           <w:szCs w:val="20"/>
           <w:lang w:val="fr-FR"/>
         </w:rPr>
-        <w:t>Passcode</w:t>
-      </w:r>
-      <w:proofErr w:type="spellEnd"/>
-      <w:r>
-        <w:rPr>
-          <w:rFonts w:eastAsia="Times New Roman"/>
-          <w:sz w:val="20"/>
-          <w:szCs w:val="20"/>
-          <w:lang w:val="fr-FR"/>
-        </w:rPr>
-        <w:t>:</w:t>
-      </w:r>
-      <w:proofErr w:type="gramEnd"/>
-      <w:r>
-        <w:rPr>
-          <w:rFonts w:eastAsia="Times New Roman"/>
-          <w:sz w:val="20"/>
-          <w:szCs w:val="20"/>
-          <w:lang w:val="fr-FR"/>
-        </w:rPr>
-        <w:t xml:space="preserve"> </w:t>
-      </w:r>
-      <w:hyperlink r:id="rId6" w:history="1">
-        <w:r>
-          <w:rPr>
-            <w:rFonts w:eastAsia="Times New Roman"/>
-            <w:sz w:val="20"/>
-            <w:szCs w:val="20"/>
-            <w:lang w:val="fr-FR"/>
-          </w:rPr>
-          <w:t>?1&amp;fR@.q</w:t>
-        </w:r>
-      </w:hyperlink>
-    </w:p>
-    <w:p>
-      <w:pPr>
-        <w:rPr>
-          <w:lang w:val="fr-FR"/>
-        </w:rPr>
-      </w:pPr>
-      <w:r>
-        <w:rPr>
-          <w:lang w:val="fr-FR"/>
-        </w:rPr>
-        <w:t>9/1/2020</w:t>
-      </w:r>
-    </w:p>
-    <w:p>
-      <w:pPr>
-        <w:rPr>
-          <w:rFonts w:eastAsia="Times New Roman"/>
-          <w:sz w:val="20"/>
-          <w:szCs w:val="20"/>
-          <w:lang w:val="fr-FR"/>
-        </w:rPr>
-      </w:pPr>
-      <w:hyperlink r:id="rId7" w:history="1">
-        <w:r>
-          <w:rPr>
-            <w:rStyle w:val="Hyperlink"/>
-            <w:rFonts w:eastAsia="Times New Roman"/>
-            <w:sz w:val="20"/>
-            <w:szCs w:val="20"/>
-            <w:lang w:val="fr-FR"/>
-          </w:rPr>
-          <w:t>https://asu.zoom.us/rec/share/5tR5EOz-_URLYrPDzXj7do8GMNW5T6a8gSFIrPsMmE6CzcqjALmRrBZNY9P3PTb5</w:t>
-        </w:r>
-      </w:hyperlink>
-      <w:r>
-        <w:rPr>
-          <w:rFonts w:eastAsia="Times New Roman"/>
-          <w:sz w:val="20"/>
-          <w:szCs w:val="20"/>
-          <w:lang w:val="fr-FR"/>
-        </w:rPr>
-        <w:t xml:space="preserve"> </w:t>
-      </w:r>
-      <w:proofErr w:type="spellStart"/>
-      <w:proofErr w:type="gramStart"/>
-      <w:r>
-        <w:rPr>
-          <w:rFonts w:eastAsia="Times New Roman"/>
-          <w:sz w:val="20"/>
-          <w:szCs w:val="20"/>
-          <w:lang w:val="fr-FR"/>
-        </w:rPr>
-        <w:t>Passcode</w:t>
-      </w:r>
-      <w:proofErr w:type="spellEnd"/>
-      <w:r>
-        <w:rPr>
-          <w:rFonts w:eastAsia="Times New Roman"/>
-          <w:sz w:val="20"/>
-          <w:szCs w:val="20"/>
-          <w:lang w:val="fr-FR"/>
-        </w:rPr>
-        <w:t>:</w:t>
-      </w:r>
-      <w:proofErr w:type="gramEnd"/>
-      <w:r>
-        <w:rPr>
-          <w:rFonts w:eastAsia="Times New Roman"/>
-          <w:sz w:val="20"/>
-          <w:szCs w:val="20"/>
-          <w:lang w:val="fr-FR"/>
-        </w:rPr>
-        <w:t xml:space="preserve"> &amp;B#uKzC5</w:t>
-      </w:r>
-    </w:p>
-    <w:p>
-      <w:pPr>
-        <w:rPr>
-          <w:rFonts w:eastAsia="Times New Roman"/>
-          <w:sz w:val="20"/>
-          <w:szCs w:val="20"/>
-          <w:lang w:val="fr-FR"/>
-        </w:rPr>
-      </w:pPr>
-      <w:r>
-        <w:rPr>
-          <w:rFonts w:eastAsia="Times New Roman"/>
-          <w:sz w:val="20"/>
-          <w:szCs w:val="20"/>
-          <w:lang w:val="fr-FR"/>
-        </w:rPr>
         <w:t>9/3/2020</w:t>
       </w:r>
     </w:p>
@@ -319,32 +226,7 @@
           <w:rFonts w:eastAsia="Times New Roman"/>
           <w:lang w:val="fr-FR"/>
         </w:rPr>
-        <w:t xml:space="preserve"> </w:t>
-      </w:r>
-      <w:proofErr w:type="spellStart"/>
-      <w:proofErr w:type="gramStart"/>
-      <w:r>
-        <w:rPr>
-          <w:rFonts w:eastAsia="Times New Roman"/>
-          <w:lang w:val="fr-FR"/>
-        </w:rPr>
-        <w:t>Passcode</w:t>
-      </w:r>
-      <w:proofErr w:type="spellEnd"/>
-      <w:r>
-        <w:rPr>
-          <w:rFonts w:eastAsia="Times New Roman"/>
-          <w:lang w:val="fr-FR"/>
-        </w:rPr>
-        <w:t>:</w:t>
-      </w:r>
-      <w:proofErr w:type="gramEnd"/>
-      <w:r>
-        <w:rPr>
-          <w:rFonts w:eastAsia="Times New Roman"/>
-          <w:lang w:val="fr-FR"/>
-        </w:rPr>
-        <w:t xml:space="preserve"> 0@CiMF@0</w:t>
+        <w:t xml:space="preserve"> Passcode: 0@CiMF@0</w:t>
       </w:r>
     </w:p>
     <w:p>
@@ -392,32 +274,7 @@
           <w:rFonts w:eastAsia="Times New Roman"/>
           <w:lang w:val="fr-FR"/>
         </w:rPr>
-        <w:t xml:space="preserve"> </w:t>
-      </w:r>
-      <w:proofErr w:type="spellStart"/>
-      <w:proofErr w:type="gramStart"/>
-      <w:r>
-        <w:rPr>
-          <w:rFonts w:eastAsia="Times New Roman"/>
-          <w:lang w:val="fr-FR"/>
-        </w:rPr>
-        <w:t>Passcode</w:t>
-      </w:r>
-      <w:proofErr w:type="spellEnd"/>
-      <w:r>
-        <w:rPr>
-          <w:rFonts w:eastAsia="Times New Roman"/>
-          <w:lang w:val="fr-FR"/>
-        </w:rPr>
-        <w:t>:</w:t>
-      </w:r>
-      <w:proofErr w:type="gramEnd"/>
-      <w:r>
-        <w:rPr>
-          <w:rFonts w:eastAsia="Times New Roman"/>
-          <w:lang w:val="fr-FR"/>
-        </w:rPr>
-        <w:t xml:space="preserve"> =C2*W4wr</w:t>
+        <w:t xml:space="preserve"> Passcode: =C2*W4wr</w:t>
       </w:r>
     </w:p>
     <w:p>
@@ -457,32 +314,7 @@
           <w:rFonts w:eastAsia="Times New Roman"/>
           <w:lang w:val="fr-FR"/>
         </w:rPr>
-        <w:t xml:space="preserve"> </w:t>
-      </w:r>
-      <w:proofErr w:type="spellStart"/>
-      <w:proofErr w:type="gramStart"/>
-      <w:r>
-        <w:rPr>
-          <w:rFonts w:eastAsia="Times New Roman"/>
-          <w:lang w:val="fr-FR"/>
-        </w:rPr>
-        <w:t>Passcode</w:t>
-      </w:r>
-      <w:proofErr w:type="spellEnd"/>
-      <w:r>
-        <w:rPr>
-          <w:rFonts w:eastAsia="Times New Roman"/>
-          <w:lang w:val="fr-FR"/>
-        </w:rPr>
-        <w:t>:</w:t>
-      </w:r>
-      <w:proofErr w:type="gramEnd"/>
-      <w:r>
-        <w:rPr>
-          <w:rFonts w:eastAsia="Times New Roman"/>
-          <w:lang w:val="fr-FR"/>
-        </w:rPr>
-        <w:t xml:space="preserve"> fGw!6#*7</w:t>
+        <w:t xml:space="preserve"> Passcode: fGw!6#*7</w:t>
       </w:r>
     </w:p>
     <w:p>
@@ -530,62 +362,30 @@
           <w:rFonts w:eastAsia="Times New Roman"/>
           <w:lang w:val="es-ES"/>
         </w:rPr>
-        <w:t xml:space="preserve"> </w:t>
-      </w:r>
-      <w:proofErr w:type="spellStart"/>
-      <w:r>
+        <w:t xml:space="preserve"> Passcode: y8$$Z0F.</w:t>
+      </w:r>
+    </w:p>
+    <w:p>
+      <w:pPr>
         <w:rPr>
           <w:rFonts w:eastAsia="Times New Roman"/>
           <w:lang w:val="es-ES"/>
         </w:rPr>
-        <w:t>Passcode</w:t>
-      </w:r>
-      <w:proofErr w:type="spellEnd"/>
-      <w:r>
+      </w:pPr>
+    </w:p>
+    <w:p>
+      <w:pPr>
         <w:rPr>
           <w:rFonts w:eastAsia="Times New Roman"/>
           <w:lang w:val="es-ES"/>
         </w:rPr>
-        <w:t>: y8$$Z0F.</w:t>
-      </w:r>
-    </w:p>
-    <w:p>
-      <w:pPr>
+      </w:pPr>
+      <w:r>
         <w:rPr>
           <w:rFonts w:eastAsia="Times New Roman"/>
           <w:lang w:val="es-ES"/>
         </w:rPr>
-      </w:pPr>
-    </w:p>
-    <w:p>
-      <w:pPr>
-        <w:rPr>
-          <w:rFonts w:eastAsia="Times New Roman"/>
-          <w:lang w:val="es-ES"/>
-        </w:rPr>
-      </w:pPr>
-      <w:r>
-        <w:rPr>
-          <w:rFonts w:eastAsia="Times New Roman"/>
-          <w:lang w:val="es-ES"/>
-        </w:rPr>
-        <w:t xml:space="preserve">9/17/2020 </w:t>
-      </w:r>
-      <w:proofErr w:type="spellStart"/>
-      <w:r>
-        <w:rPr>
-          <w:rFonts w:eastAsia="Times New Roman"/>
-          <w:lang w:val="es-ES"/>
-        </w:rPr>
-        <w:t>Numpy</w:t>
-      </w:r>
-      <w:proofErr w:type="spellEnd"/>
-      <w:r>
-        <w:rPr>
-          <w:rFonts w:eastAsia="Times New Roman"/>
-          <w:lang w:val="es-ES"/>
-        </w:rPr>
-        <w:t xml:space="preserve"> array+ EX03+LN009</w:t>
+        <w:t>9/17/2020 Numpy array+ EX03+LN009</w:t>
       </w:r>
     </w:p>
     <w:p>
@@ -610,32 +410,7 @@
           <w:rFonts w:eastAsia="Times New Roman"/>
           <w:lang w:val="fr-FR"/>
         </w:rPr>
-        <w:t xml:space="preserve"> </w:t>
-      </w:r>
-      <w:proofErr w:type="spellStart"/>
-      <w:proofErr w:type="gramStart"/>
-      <w:r>
-        <w:rPr>
-          <w:rFonts w:eastAsia="Times New Roman"/>
-          <w:lang w:val="fr-FR"/>
-        </w:rPr>
-        <w:t>Passcode</w:t>
-      </w:r>
-      <w:proofErr w:type="spellEnd"/>
-      <w:r>
-        <w:rPr>
-          <w:rFonts w:eastAsia="Times New Roman"/>
-          <w:lang w:val="fr-FR"/>
-        </w:rPr>
-        <w:t>:</w:t>
-      </w:r>
-      <w:proofErr w:type="gramEnd"/>
-      <w:r>
-        <w:rPr>
-          <w:rFonts w:eastAsia="Times New Roman"/>
-          <w:lang w:val="fr-FR"/>
-        </w:rPr>
-        <w:t xml:space="preserve"> zN!m7PQi</w:t>
+        <w:t xml:space="preserve"> Passcode: zN!m7PQi</w:t>
       </w:r>
     </w:p>
     <w:p>
@@ -690,32 +465,7 @@
           <w:rFonts w:eastAsia="Times New Roman"/>
           <w:lang w:val="fr-FR"/>
         </w:rPr>
-        <w:t xml:space="preserve"> </w:t>
-      </w:r>
-      <w:proofErr w:type="spellStart"/>
-      <w:proofErr w:type="gramStart"/>
-      <w:r>
-        <w:rPr>
-          <w:rFonts w:eastAsia="Times New Roman"/>
-          <w:lang w:val="fr-FR"/>
-        </w:rPr>
-        <w:t>Passcode</w:t>
-      </w:r>
-      <w:proofErr w:type="spellEnd"/>
-      <w:r>
-        <w:rPr>
-          <w:rFonts w:eastAsia="Times New Roman"/>
-          <w:lang w:val="fr-FR"/>
-        </w:rPr>
-        <w:t>:</w:t>
-      </w:r>
-      <w:proofErr w:type="gramEnd"/>
-      <w:r>
-        <w:rPr>
-          <w:rFonts w:eastAsia="Times New Roman"/>
-          <w:lang w:val="fr-FR"/>
-        </w:rPr>
-        <w:t xml:space="preserve"> !uip5$97</w:t>
+        <w:t xml:space="preserve"> Passcode: !uip5$97</w:t>
       </w:r>
     </w:p>
     <w:p>
@@ -764,32 +514,7 @@
           <w:rFonts w:eastAsia="Times New Roman"/>
           <w:lang w:val="fr-FR"/>
         </w:rPr>
-        <w:t xml:space="preserve"> </w:t>
-      </w:r>
-      <w:proofErr w:type="spellStart"/>
-      <w:proofErr w:type="gramStart"/>
-      <w:r>
-        <w:rPr>
-          <w:rFonts w:eastAsia="Times New Roman"/>
-          <w:lang w:val="fr-FR"/>
-        </w:rPr>
-        <w:t>Passcode</w:t>
-      </w:r>
-      <w:proofErr w:type="spellEnd"/>
-      <w:r>
-        <w:rPr>
-          <w:rFonts w:eastAsia="Times New Roman"/>
-          <w:lang w:val="fr-FR"/>
-        </w:rPr>
-        <w:t>:</w:t>
-      </w:r>
-      <w:proofErr w:type="gramEnd"/>
-      <w:r>
-        <w:rPr>
-          <w:rFonts w:eastAsia="Times New Roman"/>
-          <w:lang w:val="fr-FR"/>
-        </w:rPr>
-        <w:t xml:space="preserve"> KA#*9Jlh</w:t>
+        <w:t xml:space="preserve"> Passcode: KA#*9Jlh</w:t>
       </w:r>
     </w:p>
     <w:p>
@@ -837,32 +562,7 @@
           <w:rFonts w:eastAsia="Times New Roman"/>
           <w:lang w:val="fr-FR"/>
         </w:rPr>
-        <w:t xml:space="preserve"> (Access </w:t>
-      </w:r>
-      <w:proofErr w:type="spellStart"/>
-      <w:proofErr w:type="gramStart"/>
-      <w:r>
-        <w:rPr>
-          <w:rFonts w:eastAsia="Times New Roman"/>
-          <w:lang w:val="fr-FR"/>
-        </w:rPr>
-        <w:t>Passcode</w:t>
-      </w:r>
-      <w:proofErr w:type="spellEnd"/>
-      <w:r>
-        <w:rPr>
-          <w:rFonts w:eastAsia="Times New Roman"/>
-          <w:lang w:val="fr-FR"/>
-        </w:rPr>
-        <w:t>:</w:t>
-      </w:r>
-      <w:proofErr w:type="gramEnd"/>
-      <w:r>
-        <w:rPr>
-          <w:rFonts w:eastAsia="Times New Roman"/>
-          <w:lang w:val="fr-FR"/>
-        </w:rPr>
-        <w:t xml:space="preserve"> 5gZ8zm&amp;z) </w:t>
+        <w:t xml:space="preserve"> (Access Passcode: 5gZ8zm&amp;z) </w:t>
       </w:r>
     </w:p>
     <w:p>
@@ -918,32 +618,7 @@
           <w:rFonts w:eastAsia="Times New Roman"/>
           <w:lang w:val="fr-FR"/>
         </w:rPr>
-        <w:t xml:space="preserve"> </w:t>
-      </w:r>
-      <w:proofErr w:type="spellStart"/>
-      <w:proofErr w:type="gramStart"/>
-      <w:r>
-        <w:rPr>
-          <w:rFonts w:eastAsia="Times New Roman"/>
-          <w:lang w:val="fr-FR"/>
-        </w:rPr>
-        <w:t>Passcode</w:t>
-      </w:r>
-      <w:proofErr w:type="spellEnd"/>
-      <w:r>
-        <w:rPr>
-          <w:rFonts w:eastAsia="Times New Roman"/>
-          <w:lang w:val="fr-FR"/>
-        </w:rPr>
-        <w:t>:</w:t>
-      </w:r>
-      <w:proofErr w:type="gramEnd"/>
-      <w:r>
-        <w:rPr>
-          <w:rFonts w:eastAsia="Times New Roman"/>
-          <w:lang w:val="fr-FR"/>
-        </w:rPr>
-        <w:t xml:space="preserve"> obhX!k9.</w:t>
+        <w:t xml:space="preserve"> Passcode: obhX!k9.</w:t>
       </w:r>
       <w:r>
         <w:rPr>
@@ -967,18 +642,8 @@
           <w:szCs w:val="24"/>
           <w:lang w:val="fr-FR"/>
         </w:rPr>
-        <w:t xml:space="preserve">10/6/2020 conditions and </w:t>
-      </w:r>
-      <w:proofErr w:type="spellStart"/>
-      <w:r>
-        <w:rPr>
-          <w:sz w:val="24"/>
-          <w:szCs w:val="24"/>
-          <w:lang w:val="fr-FR"/>
-        </w:rPr>
-        <w:t>loops</w:t>
-      </w:r>
-      <w:proofErr w:type="spellEnd"/>
+        <w:t>10/6/2020 conditions and loops</w:t>
+      </w:r>
     </w:p>
     <w:p>
       <w:pPr>
@@ -1002,42 +667,8 @@
           <w:rFonts w:eastAsia="Times New Roman"/>
           <w:lang w:val="fr-FR"/>
         </w:rPr>
-        <w:t xml:space="preserve"> </w:t>
-      </w:r>
-      <w:proofErr w:type="spellStart"/>
-      <w:proofErr w:type="gramStart"/>
-      <w:r>
-        <w:rPr>
-          <w:rFonts w:eastAsia="Times New Roman"/>
-          <w:lang w:val="fr-FR"/>
-        </w:rPr>
-        <w:t>Passcode</w:t>
-      </w:r>
-      <w:proofErr w:type="spellEnd"/>
-      <w:r>
-        <w:rPr>
-          <w:rFonts w:eastAsia="Times New Roman"/>
-          <w:lang w:val="fr-FR"/>
-        </w:rPr>
-        <w:t>:</w:t>
-      </w:r>
-      <w:proofErr w:type="gramEnd"/>
-      <w:r>
-        <w:rPr>
-          <w:rFonts w:eastAsia="Times New Roman"/>
-          <w:lang w:val="fr-FR"/>
-        </w:rPr>
-        <w:t xml:space="preserve"> 2!BpF=</w:t>
-      </w:r>
-      <w:proofErr w:type="spellStart"/>
-      <w:r>
-        <w:rPr>
-          <w:rFonts w:eastAsia="Times New Roman"/>
-          <w:lang w:val="fr-FR"/>
-        </w:rPr>
-        <w:t>vS</w:t>
-      </w:r>
-      <w:proofErr w:type="spellEnd"/>
+        <w:t xml:space="preserve"> Passcode: 2!BpF=vS</w:t>
+      </w:r>
     </w:p>
     <w:p>
       <w:pPr>
@@ -1084,32 +715,7 @@
           <w:rFonts w:eastAsia="Times New Roman"/>
           <w:lang w:val="fr-FR"/>
         </w:rPr>
-        <w:t xml:space="preserve"> </w:t>
-      </w:r>
-      <w:proofErr w:type="spellStart"/>
-      <w:proofErr w:type="gramStart"/>
-      <w:r>
-        <w:rPr>
-          <w:rFonts w:eastAsia="Times New Roman"/>
-          <w:lang w:val="fr-FR"/>
-        </w:rPr>
-        <w:t>Passcode</w:t>
-      </w:r>
-      <w:proofErr w:type="spellEnd"/>
-      <w:r>
-        <w:rPr>
-          <w:rFonts w:eastAsia="Times New Roman"/>
-          <w:lang w:val="fr-FR"/>
-        </w:rPr>
-        <w:t>:</w:t>
-      </w:r>
-      <w:proofErr w:type="gramEnd"/>
-      <w:r>
-        <w:rPr>
-          <w:rFonts w:eastAsia="Times New Roman"/>
-          <w:lang w:val="fr-FR"/>
-        </w:rPr>
-        <w:t xml:space="preserve"> wj8^J4.0</w:t>
+        <w:t xml:space="preserve"> Passcode: wj8^J4.0</w:t>
       </w:r>
     </w:p>
     <w:p>
@@ -1157,53 +763,28 @@
           <w:rFonts w:eastAsia="Times New Roman"/>
           <w:lang w:val="fr-FR"/>
         </w:rPr>
-        <w:t xml:space="preserve"> </w:t>
-      </w:r>
-      <w:proofErr w:type="spellStart"/>
-      <w:proofErr w:type="gramStart"/>
-      <w:r>
-        <w:rPr>
-          <w:rFonts w:eastAsia="Times New Roman"/>
-          <w:lang w:val="fr-FR"/>
-        </w:rPr>
-        <w:t>Passcode</w:t>
-      </w:r>
-      <w:proofErr w:type="spellEnd"/>
-      <w:r>
-        <w:rPr>
-          <w:rFonts w:eastAsia="Times New Roman"/>
-          <w:lang w:val="fr-FR"/>
-        </w:rPr>
-        <w:t>:</w:t>
-      </w:r>
-      <w:proofErr w:type="gramEnd"/>
-      <w:r>
-        <w:rPr>
-          <w:rFonts w:eastAsia="Times New Roman"/>
-          <w:lang w:val="fr-FR"/>
-        </w:rPr>
-        <w:t xml:space="preserve"> GSaEc7!P</w:t>
-      </w:r>
-    </w:p>
-    <w:p>
-      <w:pPr>
-        <w:rPr>
-          <w:rFonts w:eastAsia="Times New Roman"/>
-          <w:lang w:val="fr-FR"/>
-        </w:rPr>
-      </w:pPr>
-    </w:p>
-    <w:p>
-      <w:pPr>
-        <w:rPr>
-          <w:rFonts w:eastAsia="Times New Roman"/>
-          <w:lang w:val="es-ES"/>
-        </w:rPr>
-      </w:pPr>
-      <w:r>
-        <w:rPr>
-          <w:rFonts w:eastAsia="Times New Roman"/>
-          <w:lang w:val="es-ES"/>
+        <w:t xml:space="preserve"> Passcode: GSaEc7!P</w:t>
+      </w:r>
+    </w:p>
+    <w:p>
+      <w:pPr>
+        <w:rPr>
+          <w:rFonts w:eastAsia="Times New Roman"/>
+          <w:lang w:val="fr-FR"/>
+        </w:rPr>
+      </w:pPr>
+    </w:p>
+    <w:p>
+      <w:pPr>
+        <w:rPr>
+          <w:rFonts w:eastAsia="Times New Roman"/>
+          <w:lang w:val="fr-FR"/>
+        </w:rPr>
+      </w:pPr>
+      <w:r>
+        <w:rPr>
+          <w:rFonts w:eastAsia="Times New Roman"/>
+          <w:lang w:val="fr-FR"/>
         </w:rPr>
         <w:t>10/15/2020</w:t>
       </w:r>
@@ -1212,7 +793,7 @@
       <w:pPr>
         <w:rPr>
           <w:rFonts w:eastAsia="Times New Roman"/>
-          <w:lang w:val="es-ES"/>
+          <w:lang w:val="fr-FR"/>
         </w:rPr>
       </w:pPr>
       <w:hyperlink r:id="rId20" w:history="1">
@@ -1220,7 +801,7 @@
           <w:rPr>
             <w:rStyle w:val="Hyperlink"/>
             <w:rFonts w:eastAsia="Times New Roman"/>
-            <w:lang w:val="es-ES"/>
+            <w:lang w:val="fr-FR"/>
           </w:rPr>
           <w:t>https://asu.zoom.us/rec/share/8bSanhgAl_oKl5EVlbPFL1oo53m-5j5HCcg-EXXLUmmSUTH3fwfjTjy_AEEcln2J.y6TZuFFHpqcbHH4A</w:t>
         </w:r>
@@ -1228,32 +809,16 @@
       <w:r>
         <w:rPr>
           <w:rFonts w:eastAsia="Times New Roman"/>
-          <w:lang w:val="es-ES"/>
-        </w:rPr>
-        <w:t xml:space="preserve"> </w:t>
-      </w:r>
-      <w:proofErr w:type="spellStart"/>
-      <w:r>
-        <w:rPr>
-          <w:rFonts w:eastAsia="Times New Roman"/>
-          <w:lang w:val="es-ES"/>
-        </w:rPr>
-        <w:t>Passcode</w:t>
-      </w:r>
-      <w:proofErr w:type="spellEnd"/>
-      <w:r>
-        <w:rPr>
-          <w:rFonts w:eastAsia="Times New Roman"/>
-          <w:lang w:val="es-ES"/>
-        </w:rPr>
-        <w:t>: u4N1&amp;0Wp</w:t>
-      </w:r>
-    </w:p>
-    <w:p>
-      <w:pPr>
-        <w:rPr>
-          <w:rFonts w:eastAsia="Times New Roman"/>
-          <w:lang w:val="es-ES"/>
+          <w:lang w:val="fr-FR"/>
+        </w:rPr>
+        <w:t xml:space="preserve"> Passcode: u4N1&amp;0Wp</w:t>
+      </w:r>
+    </w:p>
+    <w:p>
+      <w:pPr>
+        <w:rPr>
+          <w:rFonts w:eastAsia="Times New Roman"/>
+          <w:lang w:val="fr-FR"/>
         </w:rPr>
       </w:pPr>
     </w:p>
@@ -1270,6 +835,47 @@
           <w:lang w:val="fr-FR"/>
         </w:rPr>
         <w:t>10/20/2020 – Fonction</w:t>
+      </w:r>
+    </w:p>
+    <w:p>
+      <w:pPr>
+        <w:rPr>
+          <w:rFonts w:eastAsia="Times New Roman"/>
+          <w:lang w:val="fr-FR"/>
+        </w:rPr>
+      </w:pPr>
+      <w:hyperlink r:id="rId21" w:history="1">
+        <w:r>
+          <w:rPr>
+            <w:rStyle w:val="Hyperlink"/>
+            <w:rFonts w:eastAsia="Times New Roman"/>
+            <w:lang w:val="fr-FR"/>
+          </w:rPr>
+          <w:t>https://asu.zoom.us/rec/share/XXcxXzTy1p5CdAYELFBsmPAAhhPq6ObQkXnqOf36rx0f9_g1MvoANA5QL_T2WyTs.vIFT7JURmJKlisog</w:t>
+        </w:r>
+      </w:hyperlink>
+      <w:r>
+        <w:rPr>
+          <w:rFonts w:eastAsia="Times New Roman"/>
+          <w:lang w:val="fr-FR"/>
+        </w:rPr>
+        <w:t xml:space="preserve"> Passcode: ?+8fLW8v</w:t>
+      </w:r>
+    </w:p>
+    <w:p>
+      <w:pPr>
+        <w:rPr>
+          <w:rFonts w:eastAsia="Times New Roman"/>
+          <w:lang w:val="fr-FR"/>
+        </w:rPr>
+      </w:pPr>
+      <w:r>
+        <w:rPr>
+          <w:rFonts w:eastAsia="Times New Roman"/>
+          <w:lang w:val="fr-FR"/>
+        </w:rPr>
+        <w:lastRenderedPageBreak/>
+        <w:t>10/22/2020 function-2</w:t>
       </w:r>
     </w:p>
     <w:p>
@@ -1280,47 +886,22 @@
           <w:lang w:val="fr-FR"/>
         </w:rPr>
       </w:pPr>
-      <w:hyperlink r:id="rId21" w:history="1">
-        <w:r>
-          <w:rPr>
-            <w:rStyle w:val="Hyperlink"/>
-            <w:rFonts w:eastAsia="Times New Roman"/>
-            <w:lang w:val="fr-FR"/>
-          </w:rPr>
-          <w:t>https://asu.zoom.us/rec/share/XXcxXzTy1p5CdAYELFBsmPAAhhPq6ObQkXnqOf36rx0f9_g1MvoANA5QL_T2WyTs.vIFT7JURmJKlisog</w:t>
-        </w:r>
-      </w:hyperlink>
-      <w:r>
-        <w:rPr>
-          <w:rFonts w:eastAsia="Times New Roman"/>
-          <w:lang w:val="fr-FR"/>
-        </w:rPr>
-        <w:t xml:space="preserve"> </w:t>
-      </w:r>
-      <w:proofErr w:type="spellStart"/>
-      <w:proofErr w:type="gramStart"/>
-      <w:r>
-        <w:rPr>
-          <w:rFonts w:eastAsia="Times New Roman"/>
-          <w:lang w:val="fr-FR"/>
-        </w:rPr>
-        <w:t>Passcode</w:t>
-      </w:r>
-      <w:proofErr w:type="spellEnd"/>
-      <w:r>
-        <w:rPr>
-          <w:rFonts w:eastAsia="Times New Roman"/>
-          <w:lang w:val="fr-FR"/>
-        </w:rPr>
-        <w:t>:</w:t>
-      </w:r>
-      <w:proofErr w:type="gramEnd"/>
-      <w:r>
-        <w:rPr>
-          <w:rFonts w:eastAsia="Times New Roman"/>
-          <w:lang w:val="fr-FR"/>
-        </w:rPr>
-        <w:t xml:space="preserve"> ?+8fLW8v</w:t>
+      <w:hyperlink r:id="rId22" w:history="1">
+        <w:r>
+          <w:rPr>
+            <w:rStyle w:val="Hyperlink"/>
+            <w:rFonts w:eastAsia="Times New Roman"/>
+            <w:lang w:val="fr-FR"/>
+          </w:rPr>
+          <w:t>https://asu.zoom.us/rec/share/9hOaSnt4U3rn00NY8IziOYafCzYFSe8qfVzHcT4xN_jkRhSocNgO6ynyvcrS_WWn.OBX2b6Yn0QYvJyVt</w:t>
+        </w:r>
+      </w:hyperlink>
+      <w:r>
+        <w:rPr>
+          <w:rFonts w:eastAsia="Times New Roman"/>
+          <w:lang w:val="fr-FR"/>
+        </w:rPr>
+        <w:t xml:space="preserve"> Passcode: =d7qzNa?</w:t>
       </w:r>
     </w:p>
     <w:sectPr>

</xml_diff>

<commit_message>
Wed, Oct 28, 2020  5:07:57 PM
</commit_message>
<xml_diff>
--- a/Links for class recording.docx
+++ b/Links for class recording.docx
@@ -76,7 +76,38 @@
           <w:szCs w:val="20"/>
           <w:lang w:val="fr-FR"/>
         </w:rPr>
-        <w:t xml:space="preserve"> Passcode: 1#6VkQ9e</w:t>
+        <w:t xml:space="preserve"> </w:t>
+      </w:r>
+      <w:proofErr w:type="spellStart"/>
+      <w:proofErr w:type="gramStart"/>
+      <w:r>
+        <w:rPr>
+          <w:rFonts w:eastAsia="Times New Roman"/>
+          <w:sz w:val="20"/>
+          <w:szCs w:val="20"/>
+          <w:lang w:val="fr-FR"/>
+        </w:rPr>
+        <w:t>Passcode</w:t>
+      </w:r>
+      <w:proofErr w:type="spellEnd"/>
+      <w:r>
+        <w:rPr>
+          <w:rFonts w:eastAsia="Times New Roman"/>
+          <w:sz w:val="20"/>
+          <w:szCs w:val="20"/>
+          <w:lang w:val="fr-FR"/>
+        </w:rPr>
+        <w:t>:</w:t>
+      </w:r>
+      <w:proofErr w:type="gramEnd"/>
+      <w:r>
+        <w:rPr>
+          <w:rFonts w:eastAsia="Times New Roman"/>
+          <w:sz w:val="20"/>
+          <w:szCs w:val="20"/>
+          <w:lang w:val="fr-FR"/>
+        </w:rPr>
+        <w:t xml:space="preserve"> 1#6VkQ9e</w:t>
       </w:r>
     </w:p>
     <w:p>
@@ -127,7 +158,38 @@
           <w:szCs w:val="20"/>
           <w:lang w:val="fr-FR"/>
         </w:rPr>
-        <w:t xml:space="preserve"> Passcode: </w:t>
+        <w:t xml:space="preserve"> </w:t>
+      </w:r>
+      <w:proofErr w:type="spellStart"/>
+      <w:proofErr w:type="gramStart"/>
+      <w:r>
+        <w:rPr>
+          <w:rFonts w:eastAsia="Times New Roman"/>
+          <w:sz w:val="20"/>
+          <w:szCs w:val="20"/>
+          <w:lang w:val="fr-FR"/>
+        </w:rPr>
+        <w:t>Passcode</w:t>
+      </w:r>
+      <w:proofErr w:type="spellEnd"/>
+      <w:r>
+        <w:rPr>
+          <w:rFonts w:eastAsia="Times New Roman"/>
+          <w:sz w:val="20"/>
+          <w:szCs w:val="20"/>
+          <w:lang w:val="fr-FR"/>
+        </w:rPr>
+        <w:t>:</w:t>
+      </w:r>
+      <w:proofErr w:type="gramEnd"/>
+      <w:r>
+        <w:rPr>
+          <w:rFonts w:eastAsia="Times New Roman"/>
+          <w:sz w:val="20"/>
+          <w:szCs w:val="20"/>
+          <w:lang w:val="fr-FR"/>
+        </w:rPr>
+        <w:t xml:space="preserve"> </w:t>
       </w:r>
       <w:hyperlink r:id="rId6" w:history="1">
         <w:r>
@@ -182,7 +244,38 @@
           <w:szCs w:val="20"/>
           <w:lang w:val="fr-FR"/>
         </w:rPr>
-        <w:t xml:space="preserve"> Passcode: &amp;B#uKzC5</w:t>
+        <w:t xml:space="preserve"> </w:t>
+      </w:r>
+      <w:proofErr w:type="spellStart"/>
+      <w:proofErr w:type="gramStart"/>
+      <w:r>
+        <w:rPr>
+          <w:rFonts w:eastAsia="Times New Roman"/>
+          <w:sz w:val="20"/>
+          <w:szCs w:val="20"/>
+          <w:lang w:val="fr-FR"/>
+        </w:rPr>
+        <w:t>Passcode</w:t>
+      </w:r>
+      <w:proofErr w:type="spellEnd"/>
+      <w:r>
+        <w:rPr>
+          <w:rFonts w:eastAsia="Times New Roman"/>
+          <w:sz w:val="20"/>
+          <w:szCs w:val="20"/>
+          <w:lang w:val="fr-FR"/>
+        </w:rPr>
+        <w:t>:</w:t>
+      </w:r>
+      <w:proofErr w:type="gramEnd"/>
+      <w:r>
+        <w:rPr>
+          <w:rFonts w:eastAsia="Times New Roman"/>
+          <w:sz w:val="20"/>
+          <w:szCs w:val="20"/>
+          <w:lang w:val="fr-FR"/>
+        </w:rPr>
+        <w:t xml:space="preserve"> &amp;B#uKzC5</w:t>
       </w:r>
     </w:p>
     <w:p>
@@ -226,7 +319,32 @@
           <w:rFonts w:eastAsia="Times New Roman"/>
           <w:lang w:val="fr-FR"/>
         </w:rPr>
-        <w:t xml:space="preserve"> Passcode: 0@CiMF@0</w:t>
+        <w:t xml:space="preserve"> </w:t>
+      </w:r>
+      <w:proofErr w:type="spellStart"/>
+      <w:proofErr w:type="gramStart"/>
+      <w:r>
+        <w:rPr>
+          <w:rFonts w:eastAsia="Times New Roman"/>
+          <w:lang w:val="fr-FR"/>
+        </w:rPr>
+        <w:t>Passcode</w:t>
+      </w:r>
+      <w:proofErr w:type="spellEnd"/>
+      <w:r>
+        <w:rPr>
+          <w:rFonts w:eastAsia="Times New Roman"/>
+          <w:lang w:val="fr-FR"/>
+        </w:rPr>
+        <w:t>:</w:t>
+      </w:r>
+      <w:proofErr w:type="gramEnd"/>
+      <w:r>
+        <w:rPr>
+          <w:rFonts w:eastAsia="Times New Roman"/>
+          <w:lang w:val="fr-FR"/>
+        </w:rPr>
+        <w:t xml:space="preserve"> 0@CiMF@0</w:t>
       </w:r>
     </w:p>
     <w:p>
@@ -274,7 +392,32 @@
           <w:rFonts w:eastAsia="Times New Roman"/>
           <w:lang w:val="fr-FR"/>
         </w:rPr>
-        <w:t xml:space="preserve"> Passcode: =C2*W4wr</w:t>
+        <w:t xml:space="preserve"> </w:t>
+      </w:r>
+      <w:proofErr w:type="spellStart"/>
+      <w:proofErr w:type="gramStart"/>
+      <w:r>
+        <w:rPr>
+          <w:rFonts w:eastAsia="Times New Roman"/>
+          <w:lang w:val="fr-FR"/>
+        </w:rPr>
+        <w:t>Passcode</w:t>
+      </w:r>
+      <w:proofErr w:type="spellEnd"/>
+      <w:r>
+        <w:rPr>
+          <w:rFonts w:eastAsia="Times New Roman"/>
+          <w:lang w:val="fr-FR"/>
+        </w:rPr>
+        <w:t>:</w:t>
+      </w:r>
+      <w:proofErr w:type="gramEnd"/>
+      <w:r>
+        <w:rPr>
+          <w:rFonts w:eastAsia="Times New Roman"/>
+          <w:lang w:val="fr-FR"/>
+        </w:rPr>
+        <w:t xml:space="preserve"> =C2*W4wr</w:t>
       </w:r>
     </w:p>
     <w:p>
@@ -314,7 +457,32 @@
           <w:rFonts w:eastAsia="Times New Roman"/>
           <w:lang w:val="fr-FR"/>
         </w:rPr>
-        <w:t xml:space="preserve"> Passcode: fGw!6#*7</w:t>
+        <w:t xml:space="preserve"> </w:t>
+      </w:r>
+      <w:proofErr w:type="spellStart"/>
+      <w:proofErr w:type="gramStart"/>
+      <w:r>
+        <w:rPr>
+          <w:rFonts w:eastAsia="Times New Roman"/>
+          <w:lang w:val="fr-FR"/>
+        </w:rPr>
+        <w:t>Passcode</w:t>
+      </w:r>
+      <w:proofErr w:type="spellEnd"/>
+      <w:r>
+        <w:rPr>
+          <w:rFonts w:eastAsia="Times New Roman"/>
+          <w:lang w:val="fr-FR"/>
+        </w:rPr>
+        <w:t>:</w:t>
+      </w:r>
+      <w:proofErr w:type="gramEnd"/>
+      <w:r>
+        <w:rPr>
+          <w:rFonts w:eastAsia="Times New Roman"/>
+          <w:lang w:val="fr-FR"/>
+        </w:rPr>
+        <w:t xml:space="preserve"> fGw!6#*7</w:t>
       </w:r>
     </w:p>
     <w:p>
@@ -362,30 +530,62 @@
           <w:rFonts w:eastAsia="Times New Roman"/>
           <w:lang w:val="es-ES"/>
         </w:rPr>
-        <w:t xml:space="preserve"> Passcode: y8$$Z0F.</w:t>
-      </w:r>
-    </w:p>
-    <w:p>
-      <w:pPr>
+        <w:t xml:space="preserve"> </w:t>
+      </w:r>
+      <w:proofErr w:type="spellStart"/>
+      <w:r>
         <w:rPr>
           <w:rFonts w:eastAsia="Times New Roman"/>
           <w:lang w:val="es-ES"/>
         </w:rPr>
-      </w:pPr>
-    </w:p>
-    <w:p>
-      <w:pPr>
+        <w:t>Passcode</w:t>
+      </w:r>
+      <w:proofErr w:type="spellEnd"/>
+      <w:r>
         <w:rPr>
           <w:rFonts w:eastAsia="Times New Roman"/>
           <w:lang w:val="es-ES"/>
         </w:rPr>
-      </w:pPr>
-      <w:r>
+        <w:t>: y8$$Z0F.</w:t>
+      </w:r>
+    </w:p>
+    <w:p>
+      <w:pPr>
         <w:rPr>
           <w:rFonts w:eastAsia="Times New Roman"/>
           <w:lang w:val="es-ES"/>
         </w:rPr>
-        <w:t>9/17/2020 Numpy array+ EX03+LN009</w:t>
+      </w:pPr>
+    </w:p>
+    <w:p>
+      <w:pPr>
+        <w:rPr>
+          <w:rFonts w:eastAsia="Times New Roman"/>
+          <w:lang w:val="es-ES"/>
+        </w:rPr>
+      </w:pPr>
+      <w:r>
+        <w:rPr>
+          <w:rFonts w:eastAsia="Times New Roman"/>
+          <w:lang w:val="es-ES"/>
+        </w:rPr>
+        <w:t xml:space="preserve">9/17/2020 </w:t>
+      </w:r>
+      <w:proofErr w:type="spellStart"/>
+      <w:r>
+        <w:rPr>
+          <w:rFonts w:eastAsia="Times New Roman"/>
+          <w:lang w:val="es-ES"/>
+        </w:rPr>
+        <w:t>Numpy</w:t>
+      </w:r>
+      <w:proofErr w:type="spellEnd"/>
+      <w:r>
+        <w:rPr>
+          <w:rFonts w:eastAsia="Times New Roman"/>
+          <w:lang w:val="es-ES"/>
+        </w:rPr>
+        <w:t xml:space="preserve"> array+ EX03+LN009</w:t>
       </w:r>
     </w:p>
     <w:p>
@@ -410,7 +610,32 @@
           <w:rFonts w:eastAsia="Times New Roman"/>
           <w:lang w:val="fr-FR"/>
         </w:rPr>
-        <w:t xml:space="preserve"> Passcode: zN!m7PQi</w:t>
+        <w:t xml:space="preserve"> </w:t>
+      </w:r>
+      <w:proofErr w:type="spellStart"/>
+      <w:proofErr w:type="gramStart"/>
+      <w:r>
+        <w:rPr>
+          <w:rFonts w:eastAsia="Times New Roman"/>
+          <w:lang w:val="fr-FR"/>
+        </w:rPr>
+        <w:t>Passcode</w:t>
+      </w:r>
+      <w:proofErr w:type="spellEnd"/>
+      <w:r>
+        <w:rPr>
+          <w:rFonts w:eastAsia="Times New Roman"/>
+          <w:lang w:val="fr-FR"/>
+        </w:rPr>
+        <w:t>:</w:t>
+      </w:r>
+      <w:proofErr w:type="gramEnd"/>
+      <w:r>
+        <w:rPr>
+          <w:rFonts w:eastAsia="Times New Roman"/>
+          <w:lang w:val="fr-FR"/>
+        </w:rPr>
+        <w:t xml:space="preserve"> zN!m7PQi</w:t>
       </w:r>
     </w:p>
     <w:p>
@@ -465,7 +690,32 @@
           <w:rFonts w:eastAsia="Times New Roman"/>
           <w:lang w:val="fr-FR"/>
         </w:rPr>
-        <w:t xml:space="preserve"> Passcode: !uip5$97</w:t>
+        <w:t xml:space="preserve"> </w:t>
+      </w:r>
+      <w:proofErr w:type="spellStart"/>
+      <w:proofErr w:type="gramStart"/>
+      <w:r>
+        <w:rPr>
+          <w:rFonts w:eastAsia="Times New Roman"/>
+          <w:lang w:val="fr-FR"/>
+        </w:rPr>
+        <w:t>Passcode</w:t>
+      </w:r>
+      <w:proofErr w:type="spellEnd"/>
+      <w:r>
+        <w:rPr>
+          <w:rFonts w:eastAsia="Times New Roman"/>
+          <w:lang w:val="fr-FR"/>
+        </w:rPr>
+        <w:t>:</w:t>
+      </w:r>
+      <w:proofErr w:type="gramEnd"/>
+      <w:r>
+        <w:rPr>
+          <w:rFonts w:eastAsia="Times New Roman"/>
+          <w:lang w:val="fr-FR"/>
+        </w:rPr>
+        <w:t xml:space="preserve"> !uip5$97</w:t>
       </w:r>
     </w:p>
     <w:p>
@@ -514,7 +764,32 @@
           <w:rFonts w:eastAsia="Times New Roman"/>
           <w:lang w:val="fr-FR"/>
         </w:rPr>
-        <w:t xml:space="preserve"> Passcode: KA#*9Jlh</w:t>
+        <w:t xml:space="preserve"> </w:t>
+      </w:r>
+      <w:proofErr w:type="spellStart"/>
+      <w:proofErr w:type="gramStart"/>
+      <w:r>
+        <w:rPr>
+          <w:rFonts w:eastAsia="Times New Roman"/>
+          <w:lang w:val="fr-FR"/>
+        </w:rPr>
+        <w:t>Passcode</w:t>
+      </w:r>
+      <w:proofErr w:type="spellEnd"/>
+      <w:r>
+        <w:rPr>
+          <w:rFonts w:eastAsia="Times New Roman"/>
+          <w:lang w:val="fr-FR"/>
+        </w:rPr>
+        <w:t>:</w:t>
+      </w:r>
+      <w:proofErr w:type="gramEnd"/>
+      <w:r>
+        <w:rPr>
+          <w:rFonts w:eastAsia="Times New Roman"/>
+          <w:lang w:val="fr-FR"/>
+        </w:rPr>
+        <w:t xml:space="preserve"> KA#*9Jlh</w:t>
       </w:r>
     </w:p>
     <w:p>
@@ -562,7 +837,32 @@
           <w:rFonts w:eastAsia="Times New Roman"/>
           <w:lang w:val="fr-FR"/>
         </w:rPr>
-        <w:t xml:space="preserve"> (Access Passcode: 5gZ8zm&amp;z) </w:t>
+        <w:t xml:space="preserve"> (Access </w:t>
+      </w:r>
+      <w:proofErr w:type="spellStart"/>
+      <w:proofErr w:type="gramStart"/>
+      <w:r>
+        <w:rPr>
+          <w:rFonts w:eastAsia="Times New Roman"/>
+          <w:lang w:val="fr-FR"/>
+        </w:rPr>
+        <w:t>Passcode</w:t>
+      </w:r>
+      <w:proofErr w:type="spellEnd"/>
+      <w:r>
+        <w:rPr>
+          <w:rFonts w:eastAsia="Times New Roman"/>
+          <w:lang w:val="fr-FR"/>
+        </w:rPr>
+        <w:t>:</w:t>
+      </w:r>
+      <w:proofErr w:type="gramEnd"/>
+      <w:r>
+        <w:rPr>
+          <w:rFonts w:eastAsia="Times New Roman"/>
+          <w:lang w:val="fr-FR"/>
+        </w:rPr>
+        <w:t xml:space="preserve"> 5gZ8zm&amp;z) </w:t>
       </w:r>
     </w:p>
     <w:p>
@@ -618,7 +918,32 @@
           <w:rFonts w:eastAsia="Times New Roman"/>
           <w:lang w:val="fr-FR"/>
         </w:rPr>
-        <w:t xml:space="preserve"> Passcode: obhX!k9.</w:t>
+        <w:t xml:space="preserve"> </w:t>
+      </w:r>
+      <w:proofErr w:type="spellStart"/>
+      <w:proofErr w:type="gramStart"/>
+      <w:r>
+        <w:rPr>
+          <w:rFonts w:eastAsia="Times New Roman"/>
+          <w:lang w:val="fr-FR"/>
+        </w:rPr>
+        <w:t>Passcode</w:t>
+      </w:r>
+      <w:proofErr w:type="spellEnd"/>
+      <w:r>
+        <w:rPr>
+          <w:rFonts w:eastAsia="Times New Roman"/>
+          <w:lang w:val="fr-FR"/>
+        </w:rPr>
+        <w:t>:</w:t>
+      </w:r>
+      <w:proofErr w:type="gramEnd"/>
+      <w:r>
+        <w:rPr>
+          <w:rFonts w:eastAsia="Times New Roman"/>
+          <w:lang w:val="fr-FR"/>
+        </w:rPr>
+        <w:t xml:space="preserve"> obhX!k9.</w:t>
       </w:r>
       <w:r>
         <w:rPr>
@@ -642,8 +967,18 @@
           <w:szCs w:val="24"/>
           <w:lang w:val="fr-FR"/>
         </w:rPr>
-        <w:t>10/6/2020 conditions and loops</w:t>
-      </w:r>
+        <w:t xml:space="preserve">10/6/2020 conditions and </w:t>
+      </w:r>
+      <w:proofErr w:type="spellStart"/>
+      <w:r>
+        <w:rPr>
+          <w:sz w:val="24"/>
+          <w:szCs w:val="24"/>
+          <w:lang w:val="fr-FR"/>
+        </w:rPr>
+        <w:t>loops</w:t>
+      </w:r>
+      <w:proofErr w:type="spellEnd"/>
     </w:p>
     <w:p>
       <w:pPr>
@@ -667,8 +1002,42 @@
           <w:rFonts w:eastAsia="Times New Roman"/>
           <w:lang w:val="fr-FR"/>
         </w:rPr>
-        <w:t xml:space="preserve"> Passcode: 2!BpF=vS</w:t>
-      </w:r>
+        <w:t xml:space="preserve"> </w:t>
+      </w:r>
+      <w:proofErr w:type="spellStart"/>
+      <w:proofErr w:type="gramStart"/>
+      <w:r>
+        <w:rPr>
+          <w:rFonts w:eastAsia="Times New Roman"/>
+          <w:lang w:val="fr-FR"/>
+        </w:rPr>
+        <w:t>Passcode</w:t>
+      </w:r>
+      <w:proofErr w:type="spellEnd"/>
+      <w:r>
+        <w:rPr>
+          <w:rFonts w:eastAsia="Times New Roman"/>
+          <w:lang w:val="fr-FR"/>
+        </w:rPr>
+        <w:t>:</w:t>
+      </w:r>
+      <w:proofErr w:type="gramEnd"/>
+      <w:r>
+        <w:rPr>
+          <w:rFonts w:eastAsia="Times New Roman"/>
+          <w:lang w:val="fr-FR"/>
+        </w:rPr>
+        <w:t xml:space="preserve"> 2!BpF=</w:t>
+      </w:r>
+      <w:proofErr w:type="spellStart"/>
+      <w:r>
+        <w:rPr>
+          <w:rFonts w:eastAsia="Times New Roman"/>
+          <w:lang w:val="fr-FR"/>
+        </w:rPr>
+        <w:t>vS</w:t>
+      </w:r>
+      <w:proofErr w:type="spellEnd"/>
     </w:p>
     <w:p>
       <w:pPr>
@@ -715,7 +1084,32 @@
           <w:rFonts w:eastAsia="Times New Roman"/>
           <w:lang w:val="fr-FR"/>
         </w:rPr>
-        <w:t xml:space="preserve"> Passcode: wj8^J4.0</w:t>
+        <w:t xml:space="preserve"> </w:t>
+      </w:r>
+      <w:proofErr w:type="spellStart"/>
+      <w:proofErr w:type="gramStart"/>
+      <w:r>
+        <w:rPr>
+          <w:rFonts w:eastAsia="Times New Roman"/>
+          <w:lang w:val="fr-FR"/>
+        </w:rPr>
+        <w:t>Passcode</w:t>
+      </w:r>
+      <w:proofErr w:type="spellEnd"/>
+      <w:r>
+        <w:rPr>
+          <w:rFonts w:eastAsia="Times New Roman"/>
+          <w:lang w:val="fr-FR"/>
+        </w:rPr>
+        <w:t>:</w:t>
+      </w:r>
+      <w:proofErr w:type="gramEnd"/>
+      <w:r>
+        <w:rPr>
+          <w:rFonts w:eastAsia="Times New Roman"/>
+          <w:lang w:val="fr-FR"/>
+        </w:rPr>
+        <w:t xml:space="preserve"> wj8^J4.0</w:t>
       </w:r>
     </w:p>
     <w:p>
@@ -763,7 +1157,32 @@
           <w:rFonts w:eastAsia="Times New Roman"/>
           <w:lang w:val="fr-FR"/>
         </w:rPr>
-        <w:t xml:space="preserve"> Passcode: GSaEc7!P</w:t>
+        <w:t xml:space="preserve"> </w:t>
+      </w:r>
+      <w:proofErr w:type="spellStart"/>
+      <w:proofErr w:type="gramStart"/>
+      <w:r>
+        <w:rPr>
+          <w:rFonts w:eastAsia="Times New Roman"/>
+          <w:lang w:val="fr-FR"/>
+        </w:rPr>
+        <w:t>Passcode</w:t>
+      </w:r>
+      <w:proofErr w:type="spellEnd"/>
+      <w:r>
+        <w:rPr>
+          <w:rFonts w:eastAsia="Times New Roman"/>
+          <w:lang w:val="fr-FR"/>
+        </w:rPr>
+        <w:t>:</w:t>
+      </w:r>
+      <w:proofErr w:type="gramEnd"/>
+      <w:r>
+        <w:rPr>
+          <w:rFonts w:eastAsia="Times New Roman"/>
+          <w:lang w:val="fr-FR"/>
+        </w:rPr>
+        <w:t xml:space="preserve"> GSaEc7!P</w:t>
       </w:r>
     </w:p>
     <w:p>
@@ -811,7 +1230,32 @@
           <w:rFonts w:eastAsia="Times New Roman"/>
           <w:lang w:val="fr-FR"/>
         </w:rPr>
-        <w:t xml:space="preserve"> Passcode: u4N1&amp;0Wp</w:t>
+        <w:t xml:space="preserve"> </w:t>
+      </w:r>
+      <w:proofErr w:type="spellStart"/>
+      <w:proofErr w:type="gramStart"/>
+      <w:r>
+        <w:rPr>
+          <w:rFonts w:eastAsia="Times New Roman"/>
+          <w:lang w:val="fr-FR"/>
+        </w:rPr>
+        <w:t>Passcode</w:t>
+      </w:r>
+      <w:proofErr w:type="spellEnd"/>
+      <w:r>
+        <w:rPr>
+          <w:rFonts w:eastAsia="Times New Roman"/>
+          <w:lang w:val="fr-FR"/>
+        </w:rPr>
+        <w:t>:</w:t>
+      </w:r>
+      <w:proofErr w:type="gramEnd"/>
+      <w:r>
+        <w:rPr>
+          <w:rFonts w:eastAsia="Times New Roman"/>
+          <w:lang w:val="fr-FR"/>
+        </w:rPr>
+        <w:t xml:space="preserve"> u4N1&amp;0Wp</w:t>
       </w:r>
     </w:p>
     <w:p>
@@ -859,7 +1303,32 @@
           <w:rFonts w:eastAsia="Times New Roman"/>
           <w:lang w:val="fr-FR"/>
         </w:rPr>
-        <w:t xml:space="preserve"> Passcode: ?+8fLW8v</w:t>
+        <w:t xml:space="preserve"> </w:t>
+      </w:r>
+      <w:proofErr w:type="spellStart"/>
+      <w:proofErr w:type="gramStart"/>
+      <w:r>
+        <w:rPr>
+          <w:rFonts w:eastAsia="Times New Roman"/>
+          <w:lang w:val="fr-FR"/>
+        </w:rPr>
+        <w:t>Passcode</w:t>
+      </w:r>
+      <w:proofErr w:type="spellEnd"/>
+      <w:r>
+        <w:rPr>
+          <w:rFonts w:eastAsia="Times New Roman"/>
+          <w:lang w:val="fr-FR"/>
+        </w:rPr>
+        <w:t>:</w:t>
+      </w:r>
+      <w:proofErr w:type="gramEnd"/>
+      <w:r>
+        <w:rPr>
+          <w:rFonts w:eastAsia="Times New Roman"/>
+          <w:lang w:val="fr-FR"/>
+        </w:rPr>
+        <w:t xml:space="preserve"> ?+8fLW8v</w:t>
       </w:r>
     </w:p>
     <w:p>
@@ -881,8 +1350,7 @@
     <w:p>
       <w:pPr>
         <w:rPr>
-          <w:sz w:val="18"/>
-          <w:szCs w:val="18"/>
+          <w:rFonts w:eastAsia="Times New Roman"/>
           <w:lang w:val="fr-FR"/>
         </w:rPr>
       </w:pPr>
@@ -901,7 +1369,106 @@
           <w:rFonts w:eastAsia="Times New Roman"/>
           <w:lang w:val="fr-FR"/>
         </w:rPr>
-        <w:t xml:space="preserve"> Passcode: =d7qzNa?</w:t>
+        <w:t xml:space="preserve"> </w:t>
+      </w:r>
+      <w:proofErr w:type="spellStart"/>
+      <w:proofErr w:type="gramStart"/>
+      <w:r>
+        <w:rPr>
+          <w:rFonts w:eastAsia="Times New Roman"/>
+          <w:lang w:val="fr-FR"/>
+        </w:rPr>
+        <w:t>Passcode</w:t>
+      </w:r>
+      <w:proofErr w:type="spellEnd"/>
+      <w:r>
+        <w:rPr>
+          <w:rFonts w:eastAsia="Times New Roman"/>
+          <w:lang w:val="fr-FR"/>
+        </w:rPr>
+        <w:t>:</w:t>
+      </w:r>
+      <w:proofErr w:type="gramEnd"/>
+      <w:r>
+        <w:rPr>
+          <w:rFonts w:eastAsia="Times New Roman"/>
+          <w:lang w:val="fr-FR"/>
+        </w:rPr>
+        <w:t xml:space="preserve"> =d7qzNa?</w:t>
+      </w:r>
+    </w:p>
+    <w:p>
+      <w:pPr>
+        <w:rPr>
+          <w:rFonts w:eastAsia="Times New Roman"/>
+          <w:lang w:val="fr-FR"/>
+        </w:rPr>
+      </w:pPr>
+    </w:p>
+    <w:p>
+      <w:pPr>
+        <w:rPr>
+          <w:rFonts w:eastAsia="Times New Roman"/>
+          <w:lang w:val="fr-FR"/>
+        </w:rPr>
+      </w:pPr>
+      <w:r>
+        <w:rPr>
+          <w:rFonts w:eastAsia="Times New Roman"/>
+          <w:lang w:val="fr-FR"/>
+        </w:rPr>
+        <w:t>10/27/2020</w:t>
+      </w:r>
+    </w:p>
+    <w:p>
+      <w:pPr>
+        <w:rPr>
+          <w:sz w:val="18"/>
+          <w:szCs w:val="18"/>
+          <w:lang w:val="fr-FR"/>
+        </w:rPr>
+      </w:pPr>
+      <w:hyperlink r:id="rId23" w:history="1">
+        <w:r>
+          <w:rPr>
+            <w:rStyle w:val="Hyperlink"/>
+            <w:rFonts w:eastAsia="Times New Roman"/>
+            <w:lang w:val="fr-FR"/>
+          </w:rPr>
+          <w:t>https://asu.zoom.us/rec/share/iCvNEx878NNRZyW6IdzFo-2RilC2pevyxFXO2WKTIc2SwYbziZoa8O2e3-OWYm4F.mJ3x234uAlo-dabS</w:t>
+        </w:r>
+      </w:hyperlink>
+      <w:r>
+        <w:rPr>
+          <w:rFonts w:eastAsia="Times New Roman"/>
+          <w:lang w:val="fr-FR"/>
+        </w:rPr>
+        <w:t xml:space="preserve"> </w:t>
+      </w:r>
+      <w:proofErr w:type="spellStart"/>
+      <w:proofErr w:type="gramStart"/>
+      <w:r>
+        <w:rPr>
+          <w:rFonts w:eastAsia="Times New Roman"/>
+          <w:lang w:val="fr-FR"/>
+        </w:rPr>
+        <w:t>Passcode</w:t>
+      </w:r>
+      <w:proofErr w:type="spellEnd"/>
+      <w:r>
+        <w:rPr>
+          <w:rFonts w:eastAsia="Times New Roman"/>
+          <w:lang w:val="fr-FR"/>
+        </w:rPr>
+        <w:t>:</w:t>
+      </w:r>
+      <w:proofErr w:type="gramEnd"/>
+      <w:r>
+        <w:rPr>
+          <w:rFonts w:eastAsia="Times New Roman"/>
+          <w:lang w:val="fr-FR"/>
+        </w:rPr>
+        <w:t xml:space="preserve"> $jL2!TE^</w:t>
       </w:r>
     </w:p>
     <w:sectPr>

</xml_diff>

<commit_message>
Thu, Oct 29, 2020  2:26:26 PM
</commit_message>
<xml_diff>
--- a/Links for class recording.docx
+++ b/Links for class recording.docx
@@ -921,7 +921,6 @@
         <w:t xml:space="preserve"> </w:t>
       </w:r>
       <w:proofErr w:type="spellStart"/>
-      <w:proofErr w:type="gramStart"/>
       <w:r>
         <w:rPr>
           <w:rFonts w:eastAsia="Times New Roman"/>
@@ -935,15 +934,7 @@
           <w:rFonts w:eastAsia="Times New Roman"/>
           <w:lang w:val="fr-FR"/>
         </w:rPr>
-        <w:t>:</w:t>
-      </w:r>
-      <w:proofErr w:type="gramEnd"/>
-      <w:r>
-        <w:rPr>
-          <w:rFonts w:eastAsia="Times New Roman"/>
-          <w:lang w:val="fr-FR"/>
-        </w:rPr>
-        <w:t xml:space="preserve"> obhX!k9.</w:t>
+        <w:t>: obhX!k9.</w:t>
       </w:r>
       <w:r>
         <w:rPr>
@@ -1005,7 +996,6 @@
         <w:t xml:space="preserve"> </w:t>
       </w:r>
       <w:proofErr w:type="spellStart"/>
-      <w:proofErr w:type="gramStart"/>
       <w:r>
         <w:rPr>
           <w:rFonts w:eastAsia="Times New Roman"/>
@@ -1019,15 +1009,7 @@
           <w:rFonts w:eastAsia="Times New Roman"/>
           <w:lang w:val="fr-FR"/>
         </w:rPr>
-        <w:t>:</w:t>
-      </w:r>
-      <w:proofErr w:type="gramEnd"/>
-      <w:r>
-        <w:rPr>
-          <w:rFonts w:eastAsia="Times New Roman"/>
-          <w:lang w:val="fr-FR"/>
-        </w:rPr>
-        <w:t xml:space="preserve"> 2!BpF=</w:t>
+        <w:t>: 2!BpF=</w:t>
       </w:r>
       <w:proofErr w:type="spellStart"/>
       <w:r>
@@ -1087,7 +1069,6 @@
         <w:t xml:space="preserve"> </w:t>
       </w:r>
       <w:proofErr w:type="spellStart"/>
-      <w:proofErr w:type="gramStart"/>
       <w:r>
         <w:rPr>
           <w:rFonts w:eastAsia="Times New Roman"/>
@@ -1101,15 +1082,7 @@
           <w:rFonts w:eastAsia="Times New Roman"/>
           <w:lang w:val="fr-FR"/>
         </w:rPr>
-        <w:t>:</w:t>
-      </w:r>
-      <w:proofErr w:type="gramEnd"/>
-      <w:r>
-        <w:rPr>
-          <w:rFonts w:eastAsia="Times New Roman"/>
-          <w:lang w:val="fr-FR"/>
-        </w:rPr>
-        <w:t xml:space="preserve"> wj8^J4.0</w:t>
+        <w:t>: wj8^J4.0</w:t>
       </w:r>
     </w:p>
     <w:p>
@@ -1160,7 +1133,6 @@
         <w:t xml:space="preserve"> </w:t>
       </w:r>
       <w:proofErr w:type="spellStart"/>
-      <w:proofErr w:type="gramStart"/>
       <w:r>
         <w:rPr>
           <w:rFonts w:eastAsia="Times New Roman"/>
@@ -1174,15 +1146,7 @@
           <w:rFonts w:eastAsia="Times New Roman"/>
           <w:lang w:val="fr-FR"/>
         </w:rPr>
-        <w:t>:</w:t>
-      </w:r>
-      <w:proofErr w:type="gramEnd"/>
-      <w:r>
-        <w:rPr>
-          <w:rFonts w:eastAsia="Times New Roman"/>
-          <w:lang w:val="fr-FR"/>
-        </w:rPr>
-        <w:t xml:space="preserve"> GSaEc7!P</w:t>
+        <w:t>: GSaEc7!P</w:t>
       </w:r>
     </w:p>
     <w:p>
@@ -1233,7 +1197,6 @@
         <w:t xml:space="preserve"> </w:t>
       </w:r>
       <w:proofErr w:type="spellStart"/>
-      <w:proofErr w:type="gramStart"/>
       <w:r>
         <w:rPr>
           <w:rFonts w:eastAsia="Times New Roman"/>
@@ -1247,15 +1210,7 @@
           <w:rFonts w:eastAsia="Times New Roman"/>
           <w:lang w:val="fr-FR"/>
         </w:rPr>
-        <w:t>:</w:t>
-      </w:r>
-      <w:proofErr w:type="gramEnd"/>
-      <w:r>
-        <w:rPr>
-          <w:rFonts w:eastAsia="Times New Roman"/>
-          <w:lang w:val="fr-FR"/>
-        </w:rPr>
-        <w:t xml:space="preserve"> u4N1&amp;0Wp</w:t>
+        <w:t>: u4N1&amp;0Wp</w:t>
       </w:r>
     </w:p>
     <w:p>
@@ -1306,7 +1261,6 @@
         <w:t xml:space="preserve"> </w:t>
       </w:r>
       <w:proofErr w:type="spellStart"/>
-      <w:proofErr w:type="gramStart"/>
       <w:r>
         <w:rPr>
           <w:rFonts w:eastAsia="Times New Roman"/>
@@ -1320,15 +1274,7 @@
           <w:rFonts w:eastAsia="Times New Roman"/>
           <w:lang w:val="fr-FR"/>
         </w:rPr>
-        <w:t>:</w:t>
-      </w:r>
-      <w:proofErr w:type="gramEnd"/>
-      <w:r>
-        <w:rPr>
-          <w:rFonts w:eastAsia="Times New Roman"/>
-          <w:lang w:val="fr-FR"/>
-        </w:rPr>
-        <w:t xml:space="preserve"> ?+8fLW8v</w:t>
+        <w:t>: ?+8fLW8v</w:t>
       </w:r>
     </w:p>
     <w:p>
@@ -1372,7 +1318,6 @@
         <w:t xml:space="preserve"> </w:t>
       </w:r>
       <w:proofErr w:type="spellStart"/>
-      <w:proofErr w:type="gramStart"/>
       <w:r>
         <w:rPr>
           <w:rFonts w:eastAsia="Times New Roman"/>
@@ -1386,15 +1331,7 @@
           <w:rFonts w:eastAsia="Times New Roman"/>
           <w:lang w:val="fr-FR"/>
         </w:rPr>
-        <w:t>:</w:t>
-      </w:r>
-      <w:proofErr w:type="gramEnd"/>
-      <w:r>
-        <w:rPr>
-          <w:rFonts w:eastAsia="Times New Roman"/>
-          <w:lang w:val="fr-FR"/>
-        </w:rPr>
-        <w:t xml:space="preserve"> =d7qzNa?</w:t>
+        <w:t>: =d7qzNa?</w:t>
       </w:r>
     </w:p>
     <w:p>
@@ -1423,8 +1360,7 @@
     <w:p>
       <w:pPr>
         <w:rPr>
-          <w:sz w:val="18"/>
-          <w:szCs w:val="18"/>
+          <w:rFonts w:eastAsia="Times New Roman"/>
           <w:lang w:val="fr-FR"/>
         </w:rPr>
       </w:pPr>
@@ -1446,7 +1382,6 @@
         <w:t xml:space="preserve"> </w:t>
       </w:r>
       <w:proofErr w:type="spellStart"/>
-      <w:proofErr w:type="gramStart"/>
       <w:r>
         <w:rPr>
           <w:rFonts w:eastAsia="Times New Roman"/>
@@ -1460,15 +1395,72 @@
           <w:rFonts w:eastAsia="Times New Roman"/>
           <w:lang w:val="fr-FR"/>
         </w:rPr>
-        <w:t>:</w:t>
-      </w:r>
-      <w:proofErr w:type="gramEnd"/>
-      <w:r>
-        <w:rPr>
-          <w:rFonts w:eastAsia="Times New Roman"/>
-          <w:lang w:val="fr-FR"/>
-        </w:rPr>
-        <w:t xml:space="preserve"> $jL2!TE^</w:t>
+        <w:t>: $jL2!TE^</w:t>
+      </w:r>
+    </w:p>
+    <w:p>
+      <w:pPr>
+        <w:rPr>
+          <w:rFonts w:eastAsia="Times New Roman"/>
+          <w:lang w:val="fr-FR"/>
+        </w:rPr>
+      </w:pPr>
+    </w:p>
+    <w:p>
+      <w:pPr>
+        <w:rPr>
+          <w:rFonts w:eastAsia="Times New Roman"/>
+          <w:lang w:val="fr-FR"/>
+        </w:rPr>
+      </w:pPr>
+      <w:r>
+        <w:rPr>
+          <w:rFonts w:eastAsia="Times New Roman"/>
+          <w:lang w:val="fr-FR"/>
+        </w:rPr>
+        <w:t>10/29/2020</w:t>
+      </w:r>
+    </w:p>
+    <w:p>
+      <w:pPr>
+        <w:rPr>
+          <w:sz w:val="18"/>
+          <w:szCs w:val="18"/>
+          <w:lang w:val="fr-FR"/>
+        </w:rPr>
+      </w:pPr>
+      <w:hyperlink r:id="rId24" w:history="1">
+        <w:r>
+          <w:rPr>
+            <w:rStyle w:val="Hyperlink"/>
+            <w:rFonts w:eastAsia="Times New Roman"/>
+            <w:lang w:val="fr-FR"/>
+          </w:rPr>
+          <w:t>https://asu.zoom.us/rec/share/lCsjGff4j1dTPLJkaTBqe9qBrxQN3EcI2Luc0CYCqegqMu02vwPrLKE1Ba6rsZ6i.RH8Borp5dc7kpb_2</w:t>
+        </w:r>
+      </w:hyperlink>
+      <w:r>
+        <w:rPr>
+          <w:rFonts w:eastAsia="Times New Roman"/>
+          <w:lang w:val="fr-FR"/>
+        </w:rPr>
+        <w:t xml:space="preserve"> </w:t>
+      </w:r>
+      <w:proofErr w:type="spellStart"/>
+      <w:r>
+        <w:rPr>
+          <w:rFonts w:eastAsia="Times New Roman"/>
+          <w:lang w:val="fr-FR"/>
+        </w:rPr>
+        <w:t>Passcode</w:t>
+      </w:r>
+      <w:proofErr w:type="spellEnd"/>
+      <w:r>
+        <w:rPr>
+          <w:rFonts w:eastAsia="Times New Roman"/>
+          <w:lang w:val="fr-FR"/>
+        </w:rPr>
+        <w:t>: tR4!ZB+f</w:t>
       </w:r>
     </w:p>
     <w:sectPr>

</xml_diff>

<commit_message>
Wed, Nov  4, 2020 10:06:38 PM
</commit_message>
<xml_diff>
--- a/Links for class recording.docx
+++ b/Links for class recording.docx
@@ -840,7 +840,6 @@
         <w:t xml:space="preserve"> (Access </w:t>
       </w:r>
       <w:proofErr w:type="spellStart"/>
-      <w:proofErr w:type="gramStart"/>
       <w:r>
         <w:rPr>
           <w:rFonts w:eastAsia="Times New Roman"/>
@@ -854,15 +853,7 @@
           <w:rFonts w:eastAsia="Times New Roman"/>
           <w:lang w:val="fr-FR"/>
         </w:rPr>
-        <w:t>:</w:t>
-      </w:r>
-      <w:proofErr w:type="gramEnd"/>
-      <w:r>
-        <w:rPr>
-          <w:rFonts w:eastAsia="Times New Roman"/>
-          <w:lang w:val="fr-FR"/>
-        </w:rPr>
-        <w:t xml:space="preserve"> 5gZ8zm&amp;z) </w:t>
+        <w:t xml:space="preserve">: 5gZ8zm&amp;z) </w:t>
       </w:r>
     </w:p>
     <w:p>
@@ -1289,7 +1280,6 @@
           <w:rFonts w:eastAsia="Times New Roman"/>
           <w:lang w:val="fr-FR"/>
         </w:rPr>
-        <w:lastRenderedPageBreak/>
         <w:t>10/22/2020 function-2</w:t>
       </w:r>
     </w:p>
@@ -1424,8 +1414,7 @@
     <w:p>
       <w:pPr>
         <w:rPr>
-          <w:sz w:val="18"/>
-          <w:szCs w:val="18"/>
+          <w:rFonts w:eastAsia="Times New Roman"/>
           <w:lang w:val="fr-FR"/>
         </w:rPr>
       </w:pPr>
@@ -1461,6 +1450,55 @@
           <w:lang w:val="fr-FR"/>
         </w:rPr>
         <w:t>: tR4!ZB+f</w:t>
+      </w:r>
+    </w:p>
+    <w:p>
+      <w:pPr>
+        <w:rPr>
+          <w:rFonts w:eastAsia="Times New Roman"/>
+          <w:lang w:val="fr-FR"/>
+        </w:rPr>
+      </w:pPr>
+    </w:p>
+    <w:p>
+      <w:pPr>
+        <w:rPr>
+          <w:rFonts w:eastAsia="Times New Roman"/>
+          <w:lang w:val="fr-FR"/>
+        </w:rPr>
+      </w:pPr>
+      <w:r>
+        <w:rPr>
+          <w:rFonts w:eastAsia="Times New Roman"/>
+          <w:lang w:val="fr-FR"/>
+        </w:rPr>
+        <w:t>11/03/2020</w:t>
+      </w:r>
+    </w:p>
+    <w:p>
+      <w:pPr>
+        <w:rPr>
+          <w:sz w:val="18"/>
+          <w:szCs w:val="18"/>
+          <w:lang w:val="fr-FR"/>
+        </w:rPr>
+      </w:pPr>
+      <w:hyperlink r:id="rId25" w:history="1">
+        <w:r>
+          <w:rPr>
+            <w:rStyle w:val="Hyperlink"/>
+            <w:rFonts w:eastAsia="Times New Roman"/>
+            <w:lang w:eastAsia="en-US"/>
+          </w:rPr>
+          <w:t>https://asu.zoom.us/rec/share/dRpPkkGdaTCE43MmoQ8V897FRu28pQ1C7nATAQPAnWsh6ekEg66DDGzfo9DI6uqp.1VGsKbH5aytAyS3m</w:t>
+        </w:r>
+      </w:hyperlink>
+      <w:r>
+        <w:rPr>
+          <w:rFonts w:eastAsia="Times New Roman"/>
+          <w:lang w:eastAsia="en-US"/>
+        </w:rPr>
+        <w:t xml:space="preserve"> Passcode: WsDbn$C5</w:t>
       </w:r>
     </w:p>
     <w:sectPr>

</xml_diff>

<commit_message>
Tue, Nov 10, 2020 11:20:13 AM
</commit_message>
<xml_diff>
--- a/Links for class recording.docx
+++ b/Links for class recording.docx
@@ -76,20 +76,18 @@
           <w:szCs w:val="20"/>
           <w:lang w:val="fr-FR"/>
         </w:rPr>
-        <w:t xml:space="preserve"> </w:t>
-      </w:r>
-      <w:proofErr w:type="spellStart"/>
-      <w:proofErr w:type="gramStart"/>
-      <w:r>
+        <w:t xml:space="preserve"> Passcode: 1#6VkQ9e</w:t>
+      </w:r>
+    </w:p>
+    <w:p>
+      <w:pPr>
         <w:rPr>
           <w:rFonts w:eastAsia="Times New Roman"/>
           <w:sz w:val="20"/>
           <w:szCs w:val="20"/>
           <w:lang w:val="fr-FR"/>
         </w:rPr>
-        <w:t>Passcode</w:t>
-      </w:r>
-      <w:proofErr w:type="spellEnd"/>
+      </w:pPr>
       <w:r>
         <w:rPr>
           <w:rFonts w:eastAsia="Times New Roman"/>
@@ -97,71 +95,105 @@
           <w:szCs w:val="20"/>
           <w:lang w:val="fr-FR"/>
         </w:rPr>
-        <w:t>:</w:t>
-      </w:r>
-      <w:proofErr w:type="gramEnd"/>
-      <w:r>
-        <w:rPr>
+        <w:t>08/27/2020</w:t>
+      </w:r>
+    </w:p>
+    <w:p>
+      <w:pPr>
+        <w:rPr>
+          <w:rStyle w:val="Hyperlink"/>
           <w:rFonts w:eastAsia="Times New Roman"/>
           <w:sz w:val="20"/>
           <w:szCs w:val="20"/>
           <w:lang w:val="fr-FR"/>
         </w:rPr>
-        <w:t xml:space="preserve"> 1#6VkQ9e</w:t>
-      </w:r>
-    </w:p>
-    <w:p>
-      <w:pPr>
+      </w:pPr>
+      <w:hyperlink r:id="rId5" w:history="1">
+        <w:r>
+          <w:rPr>
+            <w:rStyle w:val="Hyperlink"/>
+            <w:rFonts w:eastAsia="Times New Roman"/>
+            <w:sz w:val="20"/>
+            <w:szCs w:val="20"/>
+            <w:lang w:val="fr-FR"/>
+          </w:rPr>
+          <w:t>https://asu.zoom.us/rec/share/5t4yNrbQ2WZIQ5XTwkDHeZU8Ed3JX6a80CUfr_tczxsde8Aw3aiojU7RCCh69Uhf</w:t>
+        </w:r>
+      </w:hyperlink>
+      <w:r>
         <w:rPr>
           <w:rFonts w:eastAsia="Times New Roman"/>
           <w:sz w:val="20"/>
           <w:szCs w:val="20"/>
           <w:lang w:val="fr-FR"/>
         </w:rPr>
-      </w:pPr>
-      <w:r>
+        <w:t xml:space="preserve"> Passcode: </w:t>
+      </w:r>
+      <w:hyperlink r:id="rId6" w:history="1">
+        <w:r>
+          <w:rPr>
+            <w:rFonts w:eastAsia="Times New Roman"/>
+            <w:sz w:val="20"/>
+            <w:szCs w:val="20"/>
+            <w:lang w:val="fr-FR"/>
+          </w:rPr>
+          <w:t>?1&amp;fR@.q</w:t>
+        </w:r>
+      </w:hyperlink>
+    </w:p>
+    <w:p>
+      <w:pPr>
+        <w:rPr>
+          <w:lang w:val="fr-FR"/>
+        </w:rPr>
+      </w:pPr>
+      <w:r>
+        <w:rPr>
+          <w:lang w:val="fr-FR"/>
+        </w:rPr>
+        <w:t>9/1/2020</w:t>
+      </w:r>
+    </w:p>
+    <w:p>
+      <w:pPr>
         <w:rPr>
           <w:rFonts w:eastAsia="Times New Roman"/>
           <w:sz w:val="20"/>
           <w:szCs w:val="20"/>
           <w:lang w:val="fr-FR"/>
         </w:rPr>
-        <w:t>08/27/2020</w:t>
-      </w:r>
-    </w:p>
-    <w:p>
-      <w:pPr>
-        <w:rPr>
-          <w:rStyle w:val="Hyperlink"/>
+      </w:pPr>
+      <w:hyperlink r:id="rId7" w:history="1">
+        <w:r>
+          <w:rPr>
+            <w:rStyle w:val="Hyperlink"/>
+            <w:rFonts w:eastAsia="Times New Roman"/>
+            <w:sz w:val="20"/>
+            <w:szCs w:val="20"/>
+            <w:lang w:val="fr-FR"/>
+          </w:rPr>
+          <w:t>https://asu.zoom.us/rec/share/5tR5EOz-_URLYrPDzXj7do8GMNW5T6a8gSFIrPsMmE6CzcqjALmRrBZNY9P3PTb5</w:t>
+        </w:r>
+      </w:hyperlink>
+      <w:r>
+        <w:rPr>
           <w:rFonts w:eastAsia="Times New Roman"/>
           <w:sz w:val="20"/>
           <w:szCs w:val="20"/>
           <w:lang w:val="fr-FR"/>
         </w:rPr>
-      </w:pPr>
-      <w:hyperlink r:id="rId5" w:history="1">
-        <w:r>
-          <w:rPr>
-            <w:rStyle w:val="Hyperlink"/>
-            <w:rFonts w:eastAsia="Times New Roman"/>
-            <w:sz w:val="20"/>
-            <w:szCs w:val="20"/>
-            <w:lang w:val="fr-FR"/>
-          </w:rPr>
-          <w:t>https://asu.zoom.us/rec/share/5t4yNrbQ2WZIQ5XTwkDHeZU8Ed3JX6a80CUfr_tczxsde8Aw3aiojU7RCCh69Uhf</w:t>
-        </w:r>
-      </w:hyperlink>
-      <w:r>
+        <w:t xml:space="preserve"> Passcode: &amp;B#uKzC5</w:t>
+      </w:r>
+    </w:p>
+    <w:p>
+      <w:pPr>
         <w:rPr>
           <w:rFonts w:eastAsia="Times New Roman"/>
           <w:sz w:val="20"/>
           <w:szCs w:val="20"/>
           <w:lang w:val="fr-FR"/>
         </w:rPr>
-        <w:t xml:space="preserve"> </w:t>
-      </w:r>
-      <w:proofErr w:type="spellStart"/>
-      <w:proofErr w:type="gramStart"/>
+      </w:pPr>
       <w:r>
         <w:rPr>
           <w:rFonts w:eastAsia="Times New Roman"/>
@@ -169,131 +201,6 @@
           <w:szCs w:val="20"/>
           <w:lang w:val="fr-FR"/>
         </w:rPr>
-        <w:t>Passcode</w:t>
-      </w:r>
-      <w:proofErr w:type="spellEnd"/>
-      <w:r>
-        <w:rPr>
-          <w:rFonts w:eastAsia="Times New Roman"/>
-          <w:sz w:val="20"/>
-          <w:szCs w:val="20"/>
-          <w:lang w:val="fr-FR"/>
-        </w:rPr>
-        <w:t>:</w:t>
-      </w:r>
-      <w:proofErr w:type="gramEnd"/>
-      <w:r>
-        <w:rPr>
-          <w:rFonts w:eastAsia="Times New Roman"/>
-          <w:sz w:val="20"/>
-          <w:szCs w:val="20"/>
-          <w:lang w:val="fr-FR"/>
-        </w:rPr>
-        <w:t xml:space="preserve"> </w:t>
-      </w:r>
-      <w:hyperlink r:id="rId6" w:history="1">
-        <w:r>
-          <w:rPr>
-            <w:rFonts w:eastAsia="Times New Roman"/>
-            <w:sz w:val="20"/>
-            <w:szCs w:val="20"/>
-            <w:lang w:val="fr-FR"/>
-          </w:rPr>
-          <w:t>?1&amp;fR@.q</w:t>
-        </w:r>
-      </w:hyperlink>
-    </w:p>
-    <w:p>
-      <w:pPr>
-        <w:rPr>
-          <w:lang w:val="fr-FR"/>
-        </w:rPr>
-      </w:pPr>
-      <w:r>
-        <w:rPr>
-          <w:lang w:val="fr-FR"/>
-        </w:rPr>
-        <w:t>9/1/2020</w:t>
-      </w:r>
-    </w:p>
-    <w:p>
-      <w:pPr>
-        <w:rPr>
-          <w:rFonts w:eastAsia="Times New Roman"/>
-          <w:sz w:val="20"/>
-          <w:szCs w:val="20"/>
-          <w:lang w:val="fr-FR"/>
-        </w:rPr>
-      </w:pPr>
-      <w:hyperlink r:id="rId7" w:history="1">
-        <w:r>
-          <w:rPr>
-            <w:rStyle w:val="Hyperlink"/>
-            <w:rFonts w:eastAsia="Times New Roman"/>
-            <w:sz w:val="20"/>
-            <w:szCs w:val="20"/>
-            <w:lang w:val="fr-FR"/>
-          </w:rPr>
-          <w:t>https://asu.zoom.us/rec/share/5tR5EOz-_URLYrPDzXj7do8GMNW5T6a8gSFIrPsMmE6CzcqjALmRrBZNY9P3PTb5</w:t>
-        </w:r>
-      </w:hyperlink>
-      <w:r>
-        <w:rPr>
-          <w:rFonts w:eastAsia="Times New Roman"/>
-          <w:sz w:val="20"/>
-          <w:szCs w:val="20"/>
-          <w:lang w:val="fr-FR"/>
-        </w:rPr>
-        <w:t xml:space="preserve"> </w:t>
-      </w:r>
-      <w:proofErr w:type="spellStart"/>
-      <w:proofErr w:type="gramStart"/>
-      <w:r>
-        <w:rPr>
-          <w:rFonts w:eastAsia="Times New Roman"/>
-          <w:sz w:val="20"/>
-          <w:szCs w:val="20"/>
-          <w:lang w:val="fr-FR"/>
-        </w:rPr>
-        <w:t>Passcode</w:t>
-      </w:r>
-      <w:proofErr w:type="spellEnd"/>
-      <w:r>
-        <w:rPr>
-          <w:rFonts w:eastAsia="Times New Roman"/>
-          <w:sz w:val="20"/>
-          <w:szCs w:val="20"/>
-          <w:lang w:val="fr-FR"/>
-        </w:rPr>
-        <w:t>:</w:t>
-      </w:r>
-      <w:proofErr w:type="gramEnd"/>
-      <w:r>
-        <w:rPr>
-          <w:rFonts w:eastAsia="Times New Roman"/>
-          <w:sz w:val="20"/>
-          <w:szCs w:val="20"/>
-          <w:lang w:val="fr-FR"/>
-        </w:rPr>
-        <w:t xml:space="preserve"> &amp;B#uKzC5</w:t>
-      </w:r>
-    </w:p>
-    <w:p>
-      <w:pPr>
-        <w:rPr>
-          <w:rFonts w:eastAsia="Times New Roman"/>
-          <w:sz w:val="20"/>
-          <w:szCs w:val="20"/>
-          <w:lang w:val="fr-FR"/>
-        </w:rPr>
-      </w:pPr>
-      <w:r>
-        <w:rPr>
-          <w:rFonts w:eastAsia="Times New Roman"/>
-          <w:sz w:val="20"/>
-          <w:szCs w:val="20"/>
-          <w:lang w:val="fr-FR"/>
-        </w:rPr>
         <w:t>9/3/2020</w:t>
       </w:r>
     </w:p>
@@ -319,32 +226,7 @@
           <w:rFonts w:eastAsia="Times New Roman"/>
           <w:lang w:val="fr-FR"/>
         </w:rPr>
-        <w:t xml:space="preserve"> </w:t>
-      </w:r>
-      <w:proofErr w:type="spellStart"/>
-      <w:proofErr w:type="gramStart"/>
-      <w:r>
-        <w:rPr>
-          <w:rFonts w:eastAsia="Times New Roman"/>
-          <w:lang w:val="fr-FR"/>
-        </w:rPr>
-        <w:t>Passcode</w:t>
-      </w:r>
-      <w:proofErr w:type="spellEnd"/>
-      <w:r>
-        <w:rPr>
-          <w:rFonts w:eastAsia="Times New Roman"/>
-          <w:lang w:val="fr-FR"/>
-        </w:rPr>
-        <w:t>:</w:t>
-      </w:r>
-      <w:proofErr w:type="gramEnd"/>
-      <w:r>
-        <w:rPr>
-          <w:rFonts w:eastAsia="Times New Roman"/>
-          <w:lang w:val="fr-FR"/>
-        </w:rPr>
-        <w:t xml:space="preserve"> 0@CiMF@0</w:t>
+        <w:t xml:space="preserve"> Passcode: 0@CiMF@0</w:t>
       </w:r>
     </w:p>
     <w:p>
@@ -392,32 +274,7 @@
           <w:rFonts w:eastAsia="Times New Roman"/>
           <w:lang w:val="fr-FR"/>
         </w:rPr>
-        <w:t xml:space="preserve"> </w:t>
-      </w:r>
-      <w:proofErr w:type="spellStart"/>
-      <w:proofErr w:type="gramStart"/>
-      <w:r>
-        <w:rPr>
-          <w:rFonts w:eastAsia="Times New Roman"/>
-          <w:lang w:val="fr-FR"/>
-        </w:rPr>
-        <w:t>Passcode</w:t>
-      </w:r>
-      <w:proofErr w:type="spellEnd"/>
-      <w:r>
-        <w:rPr>
-          <w:rFonts w:eastAsia="Times New Roman"/>
-          <w:lang w:val="fr-FR"/>
-        </w:rPr>
-        <w:t>:</w:t>
-      </w:r>
-      <w:proofErr w:type="gramEnd"/>
-      <w:r>
-        <w:rPr>
-          <w:rFonts w:eastAsia="Times New Roman"/>
-          <w:lang w:val="fr-FR"/>
-        </w:rPr>
-        <w:t xml:space="preserve"> =C2*W4wr</w:t>
+        <w:t xml:space="preserve"> Passcode: =C2*W4wr</w:t>
       </w:r>
     </w:p>
     <w:p>
@@ -457,32 +314,7 @@
           <w:rFonts w:eastAsia="Times New Roman"/>
           <w:lang w:val="fr-FR"/>
         </w:rPr>
-        <w:t xml:space="preserve"> </w:t>
-      </w:r>
-      <w:proofErr w:type="spellStart"/>
-      <w:proofErr w:type="gramStart"/>
-      <w:r>
-        <w:rPr>
-          <w:rFonts w:eastAsia="Times New Roman"/>
-          <w:lang w:val="fr-FR"/>
-        </w:rPr>
-        <w:t>Passcode</w:t>
-      </w:r>
-      <w:proofErr w:type="spellEnd"/>
-      <w:r>
-        <w:rPr>
-          <w:rFonts w:eastAsia="Times New Roman"/>
-          <w:lang w:val="fr-FR"/>
-        </w:rPr>
-        <w:t>:</w:t>
-      </w:r>
-      <w:proofErr w:type="gramEnd"/>
-      <w:r>
-        <w:rPr>
-          <w:rFonts w:eastAsia="Times New Roman"/>
-          <w:lang w:val="fr-FR"/>
-        </w:rPr>
-        <w:t xml:space="preserve"> fGw!6#*7</w:t>
+        <w:t xml:space="preserve"> Passcode: fGw!6#*7</w:t>
       </w:r>
     </w:p>
     <w:p>
@@ -530,62 +362,30 @@
           <w:rFonts w:eastAsia="Times New Roman"/>
           <w:lang w:val="es-ES"/>
         </w:rPr>
-        <w:t xml:space="preserve"> </w:t>
-      </w:r>
-      <w:proofErr w:type="spellStart"/>
-      <w:r>
+        <w:t xml:space="preserve"> Passcode: y8$$Z0F.</w:t>
+      </w:r>
+    </w:p>
+    <w:p>
+      <w:pPr>
         <w:rPr>
           <w:rFonts w:eastAsia="Times New Roman"/>
           <w:lang w:val="es-ES"/>
         </w:rPr>
-        <w:t>Passcode</w:t>
-      </w:r>
-      <w:proofErr w:type="spellEnd"/>
-      <w:r>
+      </w:pPr>
+    </w:p>
+    <w:p>
+      <w:pPr>
         <w:rPr>
           <w:rFonts w:eastAsia="Times New Roman"/>
           <w:lang w:val="es-ES"/>
         </w:rPr>
-        <w:t>: y8$$Z0F.</w:t>
-      </w:r>
-    </w:p>
-    <w:p>
-      <w:pPr>
+      </w:pPr>
+      <w:r>
         <w:rPr>
           <w:rFonts w:eastAsia="Times New Roman"/>
           <w:lang w:val="es-ES"/>
         </w:rPr>
-      </w:pPr>
-    </w:p>
-    <w:p>
-      <w:pPr>
-        <w:rPr>
-          <w:rFonts w:eastAsia="Times New Roman"/>
-          <w:lang w:val="es-ES"/>
-        </w:rPr>
-      </w:pPr>
-      <w:r>
-        <w:rPr>
-          <w:rFonts w:eastAsia="Times New Roman"/>
-          <w:lang w:val="es-ES"/>
-        </w:rPr>
-        <w:t xml:space="preserve">9/17/2020 </w:t>
-      </w:r>
-      <w:proofErr w:type="spellStart"/>
-      <w:r>
-        <w:rPr>
-          <w:rFonts w:eastAsia="Times New Roman"/>
-          <w:lang w:val="es-ES"/>
-        </w:rPr>
-        <w:t>Numpy</w:t>
-      </w:r>
-      <w:proofErr w:type="spellEnd"/>
-      <w:r>
-        <w:rPr>
-          <w:rFonts w:eastAsia="Times New Roman"/>
-          <w:lang w:val="es-ES"/>
-        </w:rPr>
-        <w:t xml:space="preserve"> array+ EX03+LN009</w:t>
+        <w:t>9/17/2020 Numpy array+ EX03+LN009</w:t>
       </w:r>
     </w:p>
     <w:p>
@@ -610,32 +410,7 @@
           <w:rFonts w:eastAsia="Times New Roman"/>
           <w:lang w:val="fr-FR"/>
         </w:rPr>
-        <w:t xml:space="preserve"> </w:t>
-      </w:r>
-      <w:proofErr w:type="spellStart"/>
-      <w:proofErr w:type="gramStart"/>
-      <w:r>
-        <w:rPr>
-          <w:rFonts w:eastAsia="Times New Roman"/>
-          <w:lang w:val="fr-FR"/>
-        </w:rPr>
-        <w:t>Passcode</w:t>
-      </w:r>
-      <w:proofErr w:type="spellEnd"/>
-      <w:r>
-        <w:rPr>
-          <w:rFonts w:eastAsia="Times New Roman"/>
-          <w:lang w:val="fr-FR"/>
-        </w:rPr>
-        <w:t>:</w:t>
-      </w:r>
-      <w:proofErr w:type="gramEnd"/>
-      <w:r>
-        <w:rPr>
-          <w:rFonts w:eastAsia="Times New Roman"/>
-          <w:lang w:val="fr-FR"/>
-        </w:rPr>
-        <w:t xml:space="preserve"> zN!m7PQi</w:t>
+        <w:t xml:space="preserve"> Passcode: zN!m7PQi</w:t>
       </w:r>
     </w:p>
     <w:p>
@@ -690,32 +465,7 @@
           <w:rFonts w:eastAsia="Times New Roman"/>
           <w:lang w:val="fr-FR"/>
         </w:rPr>
-        <w:t xml:space="preserve"> </w:t>
-      </w:r>
-      <w:proofErr w:type="spellStart"/>
-      <w:proofErr w:type="gramStart"/>
-      <w:r>
-        <w:rPr>
-          <w:rFonts w:eastAsia="Times New Roman"/>
-          <w:lang w:val="fr-FR"/>
-        </w:rPr>
-        <w:t>Passcode</w:t>
-      </w:r>
-      <w:proofErr w:type="spellEnd"/>
-      <w:r>
-        <w:rPr>
-          <w:rFonts w:eastAsia="Times New Roman"/>
-          <w:lang w:val="fr-FR"/>
-        </w:rPr>
-        <w:t>:</w:t>
-      </w:r>
-      <w:proofErr w:type="gramEnd"/>
-      <w:r>
-        <w:rPr>
-          <w:rFonts w:eastAsia="Times New Roman"/>
-          <w:lang w:val="fr-FR"/>
-        </w:rPr>
-        <w:t xml:space="preserve"> !uip5$97</w:t>
+        <w:t xml:space="preserve"> Passcode: !uip5$97</w:t>
       </w:r>
     </w:p>
     <w:p>
@@ -764,32 +514,7 @@
           <w:rFonts w:eastAsia="Times New Roman"/>
           <w:lang w:val="fr-FR"/>
         </w:rPr>
-        <w:t xml:space="preserve"> </w:t>
-      </w:r>
-      <w:proofErr w:type="spellStart"/>
-      <w:proofErr w:type="gramStart"/>
-      <w:r>
-        <w:rPr>
-          <w:rFonts w:eastAsia="Times New Roman"/>
-          <w:lang w:val="fr-FR"/>
-        </w:rPr>
-        <w:t>Passcode</w:t>
-      </w:r>
-      <w:proofErr w:type="spellEnd"/>
-      <w:r>
-        <w:rPr>
-          <w:rFonts w:eastAsia="Times New Roman"/>
-          <w:lang w:val="fr-FR"/>
-        </w:rPr>
-        <w:t>:</w:t>
-      </w:r>
-      <w:proofErr w:type="gramEnd"/>
-      <w:r>
-        <w:rPr>
-          <w:rFonts w:eastAsia="Times New Roman"/>
-          <w:lang w:val="fr-FR"/>
-        </w:rPr>
-        <w:t xml:space="preserve"> KA#*9Jlh</w:t>
+        <w:t xml:space="preserve"> Passcode: KA#*9Jlh</w:t>
       </w:r>
     </w:p>
     <w:p>
@@ -837,23 +562,7 @@
           <w:rFonts w:eastAsia="Times New Roman"/>
           <w:lang w:val="fr-FR"/>
         </w:rPr>
-        <w:t xml:space="preserve"> (Access </w:t>
-      </w:r>
-      <w:proofErr w:type="spellStart"/>
-      <w:r>
-        <w:rPr>
-          <w:rFonts w:eastAsia="Times New Roman"/>
-          <w:lang w:val="fr-FR"/>
-        </w:rPr>
-        <w:t>Passcode</w:t>
-      </w:r>
-      <w:proofErr w:type="spellEnd"/>
-      <w:r>
-        <w:rPr>
-          <w:rFonts w:eastAsia="Times New Roman"/>
-          <w:lang w:val="fr-FR"/>
-        </w:rPr>
-        <w:t xml:space="preserve">: 5gZ8zm&amp;z) </w:t>
+        <w:t xml:space="preserve"> (Access Passcode: 5gZ8zm&amp;z) </w:t>
       </w:r>
     </w:p>
     <w:p>
@@ -909,23 +618,7 @@
           <w:rFonts w:eastAsia="Times New Roman"/>
           <w:lang w:val="fr-FR"/>
         </w:rPr>
-        <w:t xml:space="preserve"> </w:t>
-      </w:r>
-      <w:proofErr w:type="spellStart"/>
-      <w:r>
-        <w:rPr>
-          <w:rFonts w:eastAsia="Times New Roman"/>
-          <w:lang w:val="fr-FR"/>
-        </w:rPr>
-        <w:t>Passcode</w:t>
-      </w:r>
-      <w:proofErr w:type="spellEnd"/>
-      <w:r>
-        <w:rPr>
-          <w:rFonts w:eastAsia="Times New Roman"/>
-          <w:lang w:val="fr-FR"/>
-        </w:rPr>
-        <w:t>: obhX!k9.</w:t>
+        <w:t xml:space="preserve"> Passcode: obhX!k9.</w:t>
       </w:r>
       <w:r>
         <w:rPr>
@@ -949,18 +642,8 @@
           <w:szCs w:val="24"/>
           <w:lang w:val="fr-FR"/>
         </w:rPr>
-        <w:t xml:space="preserve">10/6/2020 conditions and </w:t>
-      </w:r>
-      <w:proofErr w:type="spellStart"/>
-      <w:r>
-        <w:rPr>
-          <w:sz w:val="24"/>
-          <w:szCs w:val="24"/>
-          <w:lang w:val="fr-FR"/>
-        </w:rPr>
-        <w:t>loops</w:t>
-      </w:r>
-      <w:proofErr w:type="spellEnd"/>
+        <w:t>10/6/2020 conditions and loops</w:t>
+      </w:r>
     </w:p>
     <w:p>
       <w:pPr>
@@ -984,33 +667,8 @@
           <w:rFonts w:eastAsia="Times New Roman"/>
           <w:lang w:val="fr-FR"/>
         </w:rPr>
-        <w:t xml:space="preserve"> </w:t>
-      </w:r>
-      <w:proofErr w:type="spellStart"/>
-      <w:r>
-        <w:rPr>
-          <w:rFonts w:eastAsia="Times New Roman"/>
-          <w:lang w:val="fr-FR"/>
-        </w:rPr>
-        <w:t>Passcode</w:t>
-      </w:r>
-      <w:proofErr w:type="spellEnd"/>
-      <w:r>
-        <w:rPr>
-          <w:rFonts w:eastAsia="Times New Roman"/>
-          <w:lang w:val="fr-FR"/>
-        </w:rPr>
-        <w:t>: 2!BpF=</w:t>
-      </w:r>
-      <w:proofErr w:type="spellStart"/>
-      <w:r>
-        <w:rPr>
-          <w:rFonts w:eastAsia="Times New Roman"/>
-          <w:lang w:val="fr-FR"/>
-        </w:rPr>
-        <w:t>vS</w:t>
-      </w:r>
-      <w:proofErr w:type="spellEnd"/>
+        <w:t xml:space="preserve"> Passcode: 2!BpF=vS</w:t>
+      </w:r>
     </w:p>
     <w:p>
       <w:pPr>
@@ -1057,23 +715,7 @@
           <w:rFonts w:eastAsia="Times New Roman"/>
           <w:lang w:val="fr-FR"/>
         </w:rPr>
-        <w:t xml:space="preserve"> </w:t>
-      </w:r>
-      <w:proofErr w:type="spellStart"/>
-      <w:r>
-        <w:rPr>
-          <w:rFonts w:eastAsia="Times New Roman"/>
-          <w:lang w:val="fr-FR"/>
-        </w:rPr>
-        <w:t>Passcode</w:t>
-      </w:r>
-      <w:proofErr w:type="spellEnd"/>
-      <w:r>
-        <w:rPr>
-          <w:rFonts w:eastAsia="Times New Roman"/>
-          <w:lang w:val="fr-FR"/>
-        </w:rPr>
-        <w:t>: wj8^J4.0</w:t>
+        <w:t xml:space="preserve"> Passcode: wj8^J4.0</w:t>
       </w:r>
     </w:p>
     <w:p>
@@ -1121,23 +763,7 @@
           <w:rFonts w:eastAsia="Times New Roman"/>
           <w:lang w:val="fr-FR"/>
         </w:rPr>
-        <w:t xml:space="preserve"> </w:t>
-      </w:r>
-      <w:proofErr w:type="spellStart"/>
-      <w:r>
-        <w:rPr>
-          <w:rFonts w:eastAsia="Times New Roman"/>
-          <w:lang w:val="fr-FR"/>
-        </w:rPr>
-        <w:t>Passcode</w:t>
-      </w:r>
-      <w:proofErr w:type="spellEnd"/>
-      <w:r>
-        <w:rPr>
-          <w:rFonts w:eastAsia="Times New Roman"/>
-          <w:lang w:val="fr-FR"/>
-        </w:rPr>
-        <w:t>: GSaEc7!P</w:t>
+        <w:t xml:space="preserve"> Passcode: GSaEc7!P</w:t>
       </w:r>
     </w:p>
     <w:p>
@@ -1185,23 +811,7 @@
           <w:rFonts w:eastAsia="Times New Roman"/>
           <w:lang w:val="fr-FR"/>
         </w:rPr>
-        <w:t xml:space="preserve"> </w:t>
-      </w:r>
-      <w:proofErr w:type="spellStart"/>
-      <w:r>
-        <w:rPr>
-          <w:rFonts w:eastAsia="Times New Roman"/>
-          <w:lang w:val="fr-FR"/>
-        </w:rPr>
-        <w:t>Passcode</w:t>
-      </w:r>
-      <w:proofErr w:type="spellEnd"/>
-      <w:r>
-        <w:rPr>
-          <w:rFonts w:eastAsia="Times New Roman"/>
-          <w:lang w:val="fr-FR"/>
-        </w:rPr>
-        <w:t>: u4N1&amp;0Wp</w:t>
+        <w:t xml:space="preserve"> Passcode: u4N1&amp;0Wp</w:t>
       </w:r>
     </w:p>
     <w:p>
@@ -1249,37 +859,22 @@
           <w:rFonts w:eastAsia="Times New Roman"/>
           <w:lang w:val="fr-FR"/>
         </w:rPr>
-        <w:t xml:space="preserve"> </w:t>
-      </w:r>
-      <w:proofErr w:type="spellStart"/>
-      <w:r>
-        <w:rPr>
-          <w:rFonts w:eastAsia="Times New Roman"/>
-          <w:lang w:val="fr-FR"/>
-        </w:rPr>
-        <w:t>Passcode</w:t>
-      </w:r>
-      <w:proofErr w:type="spellEnd"/>
-      <w:r>
-        <w:rPr>
-          <w:rFonts w:eastAsia="Times New Roman"/>
-          <w:lang w:val="fr-FR"/>
-        </w:rPr>
-        <w:t>: ?+8fLW8v</w:t>
-      </w:r>
-    </w:p>
-    <w:p>
-      <w:pPr>
-        <w:rPr>
-          <w:rFonts w:eastAsia="Times New Roman"/>
-          <w:lang w:val="fr-FR"/>
-        </w:rPr>
-      </w:pPr>
-      <w:r>
-        <w:rPr>
-          <w:rFonts w:eastAsia="Times New Roman"/>
-          <w:lang w:val="fr-FR"/>
-        </w:rPr>
+        <w:t xml:space="preserve"> Passcode: ?+8fLW8v</w:t>
+      </w:r>
+    </w:p>
+    <w:p>
+      <w:pPr>
+        <w:rPr>
+          <w:rFonts w:eastAsia="Times New Roman"/>
+          <w:lang w:val="fr-FR"/>
+        </w:rPr>
+      </w:pPr>
+      <w:r>
+        <w:rPr>
+          <w:rFonts w:eastAsia="Times New Roman"/>
+          <w:lang w:val="fr-FR"/>
+        </w:rPr>
+        <w:lastRenderedPageBreak/>
         <w:t>10/22/2020 function-2</w:t>
       </w:r>
     </w:p>
@@ -1305,23 +900,7 @@
           <w:rFonts w:eastAsia="Times New Roman"/>
           <w:lang w:val="fr-FR"/>
         </w:rPr>
-        <w:t xml:space="preserve"> </w:t>
-      </w:r>
-      <w:proofErr w:type="spellStart"/>
-      <w:r>
-        <w:rPr>
-          <w:rFonts w:eastAsia="Times New Roman"/>
-          <w:lang w:val="fr-FR"/>
-        </w:rPr>
-        <w:t>Passcode</w:t>
-      </w:r>
-      <w:proofErr w:type="spellEnd"/>
-      <w:r>
-        <w:rPr>
-          <w:rFonts w:eastAsia="Times New Roman"/>
-          <w:lang w:val="fr-FR"/>
-        </w:rPr>
-        <w:t>: =d7qzNa?</w:t>
+        <w:t xml:space="preserve"> Passcode: =d7qzNa?</w:t>
       </w:r>
     </w:p>
     <w:p>
@@ -1369,23 +948,7 @@
           <w:rFonts w:eastAsia="Times New Roman"/>
           <w:lang w:val="fr-FR"/>
         </w:rPr>
-        <w:t xml:space="preserve"> </w:t>
-      </w:r>
-      <w:proofErr w:type="spellStart"/>
-      <w:r>
-        <w:rPr>
-          <w:rFonts w:eastAsia="Times New Roman"/>
-          <w:lang w:val="fr-FR"/>
-        </w:rPr>
-        <w:t>Passcode</w:t>
-      </w:r>
-      <w:proofErr w:type="spellEnd"/>
-      <w:r>
-        <w:rPr>
-          <w:rFonts w:eastAsia="Times New Roman"/>
-          <w:lang w:val="fr-FR"/>
-        </w:rPr>
-        <w:t>: $jL2!TE^</w:t>
+        <w:t xml:space="preserve"> Passcode: $jL2!TE^</w:t>
       </w:r>
     </w:p>
     <w:p>
@@ -1433,23 +996,7 @@
           <w:rFonts w:eastAsia="Times New Roman"/>
           <w:lang w:val="fr-FR"/>
         </w:rPr>
-        <w:t xml:space="preserve"> </w:t>
-      </w:r>
-      <w:proofErr w:type="spellStart"/>
-      <w:r>
-        <w:rPr>
-          <w:rFonts w:eastAsia="Times New Roman"/>
-          <w:lang w:val="fr-FR"/>
-        </w:rPr>
-        <w:t>Passcode</w:t>
-      </w:r>
-      <w:proofErr w:type="spellEnd"/>
-      <w:r>
-        <w:rPr>
-          <w:rFonts w:eastAsia="Times New Roman"/>
-          <w:lang w:val="fr-FR"/>
-        </w:rPr>
-        <w:t>: tR4!ZB+f</w:t>
+        <w:t xml:space="preserve"> Passcode: tR4!ZB+f</w:t>
       </w:r>
     </w:p>
     <w:p>
@@ -1473,6 +1020,84 @@
           <w:lang w:val="fr-FR"/>
         </w:rPr>
         <w:t>11/03/2020</w:t>
+      </w:r>
+    </w:p>
+    <w:p>
+      <w:pPr>
+        <w:rPr>
+          <w:rFonts w:eastAsia="Times New Roman"/>
+          <w:lang w:eastAsia="en-US"/>
+        </w:rPr>
+      </w:pPr>
+      <w:hyperlink r:id="rId25" w:history="1">
+        <w:r>
+          <w:rPr>
+            <w:rStyle w:val="Hyperlink"/>
+            <w:rFonts w:eastAsia="Times New Roman"/>
+            <w:lang w:eastAsia="en-US"/>
+          </w:rPr>
+          <w:t>https://asu.zoom.us/rec/share/dRpPkkGdaTCE43MmoQ8V897FRu28pQ1C7nATAQPAnWsh6ekEg66DDGzfo9DI6uqp.1VGsKbH5aytAyS3m</w:t>
+        </w:r>
+      </w:hyperlink>
+      <w:r>
+        <w:rPr>
+          <w:rFonts w:eastAsia="Times New Roman"/>
+          <w:lang w:eastAsia="en-US"/>
+        </w:rPr>
+        <w:t xml:space="preserve"> Passcode: WsDbn$C5</w:t>
+      </w:r>
+    </w:p>
+    <w:p>
+      <w:pPr>
+        <w:rPr>
+          <w:rFonts w:eastAsia="Times New Roman"/>
+          <w:lang w:eastAsia="en-US"/>
+        </w:rPr>
+      </w:pPr>
+    </w:p>
+    <w:p>
+      <w:pPr>
+        <w:rPr>
+          <w:rFonts w:eastAsia="Times New Roman"/>
+          <w:lang w:eastAsia="en-US"/>
+        </w:rPr>
+      </w:pPr>
+      <w:r>
+        <w:rPr>
+          <w:rFonts w:eastAsia="Times New Roman"/>
+          <w:lang w:eastAsia="en-US"/>
+        </w:rPr>
+        <w:t>11/05/2020</w:t>
+      </w:r>
+    </w:p>
+    <w:p>
+      <w:pPr>
+        <w:rPr>
+          <w:rFonts w:eastAsia="Times New Roman"/>
+          <w:lang w:eastAsia="en-US"/>
+        </w:rPr>
+      </w:pPr>
+      <w:r>
+        <w:rPr>
+          <w:rFonts w:eastAsia="Times New Roman"/>
+          <w:lang w:eastAsia="en-US"/>
+        </w:rPr>
+        <w:t>Forget to record</w:t>
+      </w:r>
+    </w:p>
+    <w:p>
+      <w:pPr>
+        <w:rPr>
+          <w:rFonts w:eastAsia="Times New Roman"/>
+          <w:lang w:eastAsia="en-US"/>
+        </w:rPr>
+      </w:pPr>
+      <w:r>
+        <w:rPr>
+          <w:rFonts w:eastAsia="Times New Roman"/>
+          <w:lang w:eastAsia="en-US"/>
+        </w:rPr>
+        <w:t>11/10/2020</w:t>
       </w:r>
     </w:p>
     <w:p>
@@ -1483,22 +1108,22 @@
           <w:lang w:val="fr-FR"/>
         </w:rPr>
       </w:pPr>
-      <w:hyperlink r:id="rId25" w:history="1">
-        <w:r>
-          <w:rPr>
-            <w:rStyle w:val="Hyperlink"/>
-            <w:rFonts w:eastAsia="Times New Roman"/>
-            <w:lang w:eastAsia="en-US"/>
-          </w:rPr>
-          <w:t>https://asu.zoom.us/rec/share/dRpPkkGdaTCE43MmoQ8V897FRu28pQ1C7nATAQPAnWsh6ekEg66DDGzfo9DI6uqp.1VGsKbH5aytAyS3m</w:t>
-        </w:r>
-      </w:hyperlink>
-      <w:r>
-        <w:rPr>
-          <w:rFonts w:eastAsia="Times New Roman"/>
-          <w:lang w:eastAsia="en-US"/>
-        </w:rPr>
-        <w:t xml:space="preserve"> Passcode: WsDbn$C5</w:t>
+      <w:hyperlink r:id="rId26" w:history="1">
+        <w:r>
+          <w:rPr>
+            <w:rStyle w:val="Hyperlink"/>
+            <w:rFonts w:eastAsia="Times New Roman"/>
+            <w:lang w:val="fr-FR"/>
+          </w:rPr>
+          <w:t>https://asu.zoom.us/rec/share/5SIpywddfm3sX307IAEPPw-O25b3n9WDIaeawDkNfGyM5EiHajzEPXy_hbW8E5MZ.FeHJJvRDkI9UtJeU</w:t>
+        </w:r>
+      </w:hyperlink>
+      <w:r>
+        <w:rPr>
+          <w:rFonts w:eastAsia="Times New Roman"/>
+          <w:lang w:val="fr-FR"/>
+        </w:rPr>
+        <w:t xml:space="preserve"> Passcode: C#.yP56W</w:t>
       </w:r>
     </w:p>
     <w:sectPr>

</xml_diff>

<commit_message>
Thu, Nov 12, 2020 10:59:18 AM
</commit_message>
<xml_diff>
--- a/Links for class recording.docx
+++ b/Links for class recording.docx
@@ -76,7 +76,38 @@
           <w:szCs w:val="20"/>
           <w:lang w:val="fr-FR"/>
         </w:rPr>
-        <w:t xml:space="preserve"> Passcode: 1#6VkQ9e</w:t>
+        <w:t xml:space="preserve"> </w:t>
+      </w:r>
+      <w:proofErr w:type="spellStart"/>
+      <w:proofErr w:type="gramStart"/>
+      <w:r>
+        <w:rPr>
+          <w:rFonts w:eastAsia="Times New Roman"/>
+          <w:sz w:val="20"/>
+          <w:szCs w:val="20"/>
+          <w:lang w:val="fr-FR"/>
+        </w:rPr>
+        <w:t>Passcode</w:t>
+      </w:r>
+      <w:proofErr w:type="spellEnd"/>
+      <w:r>
+        <w:rPr>
+          <w:rFonts w:eastAsia="Times New Roman"/>
+          <w:sz w:val="20"/>
+          <w:szCs w:val="20"/>
+          <w:lang w:val="fr-FR"/>
+        </w:rPr>
+        <w:t>:</w:t>
+      </w:r>
+      <w:proofErr w:type="gramEnd"/>
+      <w:r>
+        <w:rPr>
+          <w:rFonts w:eastAsia="Times New Roman"/>
+          <w:sz w:val="20"/>
+          <w:szCs w:val="20"/>
+          <w:lang w:val="fr-FR"/>
+        </w:rPr>
+        <w:t xml:space="preserve"> 1#6VkQ9e</w:t>
       </w:r>
     </w:p>
     <w:p>
@@ -127,7 +158,38 @@
           <w:szCs w:val="20"/>
           <w:lang w:val="fr-FR"/>
         </w:rPr>
-        <w:t xml:space="preserve"> Passcode: </w:t>
+        <w:t xml:space="preserve"> </w:t>
+      </w:r>
+      <w:proofErr w:type="spellStart"/>
+      <w:proofErr w:type="gramStart"/>
+      <w:r>
+        <w:rPr>
+          <w:rFonts w:eastAsia="Times New Roman"/>
+          <w:sz w:val="20"/>
+          <w:szCs w:val="20"/>
+          <w:lang w:val="fr-FR"/>
+        </w:rPr>
+        <w:t>Passcode</w:t>
+      </w:r>
+      <w:proofErr w:type="spellEnd"/>
+      <w:r>
+        <w:rPr>
+          <w:rFonts w:eastAsia="Times New Roman"/>
+          <w:sz w:val="20"/>
+          <w:szCs w:val="20"/>
+          <w:lang w:val="fr-FR"/>
+        </w:rPr>
+        <w:t>:</w:t>
+      </w:r>
+      <w:proofErr w:type="gramEnd"/>
+      <w:r>
+        <w:rPr>
+          <w:rFonts w:eastAsia="Times New Roman"/>
+          <w:sz w:val="20"/>
+          <w:szCs w:val="20"/>
+          <w:lang w:val="fr-FR"/>
+        </w:rPr>
+        <w:t xml:space="preserve"> </w:t>
       </w:r>
       <w:hyperlink r:id="rId6" w:history="1">
         <w:r>
@@ -182,7 +244,38 @@
           <w:szCs w:val="20"/>
           <w:lang w:val="fr-FR"/>
         </w:rPr>
-        <w:t xml:space="preserve"> Passcode: &amp;B#uKzC5</w:t>
+        <w:t xml:space="preserve"> </w:t>
+      </w:r>
+      <w:proofErr w:type="spellStart"/>
+      <w:proofErr w:type="gramStart"/>
+      <w:r>
+        <w:rPr>
+          <w:rFonts w:eastAsia="Times New Roman"/>
+          <w:sz w:val="20"/>
+          <w:szCs w:val="20"/>
+          <w:lang w:val="fr-FR"/>
+        </w:rPr>
+        <w:t>Passcode</w:t>
+      </w:r>
+      <w:proofErr w:type="spellEnd"/>
+      <w:r>
+        <w:rPr>
+          <w:rFonts w:eastAsia="Times New Roman"/>
+          <w:sz w:val="20"/>
+          <w:szCs w:val="20"/>
+          <w:lang w:val="fr-FR"/>
+        </w:rPr>
+        <w:t>:</w:t>
+      </w:r>
+      <w:proofErr w:type="gramEnd"/>
+      <w:r>
+        <w:rPr>
+          <w:rFonts w:eastAsia="Times New Roman"/>
+          <w:sz w:val="20"/>
+          <w:szCs w:val="20"/>
+          <w:lang w:val="fr-FR"/>
+        </w:rPr>
+        <w:t xml:space="preserve"> &amp;B#uKzC5</w:t>
       </w:r>
     </w:p>
     <w:p>
@@ -226,7 +319,32 @@
           <w:rFonts w:eastAsia="Times New Roman"/>
           <w:lang w:val="fr-FR"/>
         </w:rPr>
-        <w:t xml:space="preserve"> Passcode: 0@CiMF@0</w:t>
+        <w:t xml:space="preserve"> </w:t>
+      </w:r>
+      <w:proofErr w:type="spellStart"/>
+      <w:proofErr w:type="gramStart"/>
+      <w:r>
+        <w:rPr>
+          <w:rFonts w:eastAsia="Times New Roman"/>
+          <w:lang w:val="fr-FR"/>
+        </w:rPr>
+        <w:t>Passcode</w:t>
+      </w:r>
+      <w:proofErr w:type="spellEnd"/>
+      <w:r>
+        <w:rPr>
+          <w:rFonts w:eastAsia="Times New Roman"/>
+          <w:lang w:val="fr-FR"/>
+        </w:rPr>
+        <w:t>:</w:t>
+      </w:r>
+      <w:proofErr w:type="gramEnd"/>
+      <w:r>
+        <w:rPr>
+          <w:rFonts w:eastAsia="Times New Roman"/>
+          <w:lang w:val="fr-FR"/>
+        </w:rPr>
+        <w:t xml:space="preserve"> 0@CiMF@0</w:t>
       </w:r>
     </w:p>
     <w:p>
@@ -274,7 +392,32 @@
           <w:rFonts w:eastAsia="Times New Roman"/>
           <w:lang w:val="fr-FR"/>
         </w:rPr>
-        <w:t xml:space="preserve"> Passcode: =C2*W4wr</w:t>
+        <w:t xml:space="preserve"> </w:t>
+      </w:r>
+      <w:proofErr w:type="spellStart"/>
+      <w:proofErr w:type="gramStart"/>
+      <w:r>
+        <w:rPr>
+          <w:rFonts w:eastAsia="Times New Roman"/>
+          <w:lang w:val="fr-FR"/>
+        </w:rPr>
+        <w:t>Passcode</w:t>
+      </w:r>
+      <w:proofErr w:type="spellEnd"/>
+      <w:r>
+        <w:rPr>
+          <w:rFonts w:eastAsia="Times New Roman"/>
+          <w:lang w:val="fr-FR"/>
+        </w:rPr>
+        <w:t>:</w:t>
+      </w:r>
+      <w:proofErr w:type="gramEnd"/>
+      <w:r>
+        <w:rPr>
+          <w:rFonts w:eastAsia="Times New Roman"/>
+          <w:lang w:val="fr-FR"/>
+        </w:rPr>
+        <w:t xml:space="preserve"> =C2*W4wr</w:t>
       </w:r>
     </w:p>
     <w:p>
@@ -314,7 +457,32 @@
           <w:rFonts w:eastAsia="Times New Roman"/>
           <w:lang w:val="fr-FR"/>
         </w:rPr>
-        <w:t xml:space="preserve"> Passcode: fGw!6#*7</w:t>
+        <w:t xml:space="preserve"> </w:t>
+      </w:r>
+      <w:proofErr w:type="spellStart"/>
+      <w:proofErr w:type="gramStart"/>
+      <w:r>
+        <w:rPr>
+          <w:rFonts w:eastAsia="Times New Roman"/>
+          <w:lang w:val="fr-FR"/>
+        </w:rPr>
+        <w:t>Passcode</w:t>
+      </w:r>
+      <w:proofErr w:type="spellEnd"/>
+      <w:r>
+        <w:rPr>
+          <w:rFonts w:eastAsia="Times New Roman"/>
+          <w:lang w:val="fr-FR"/>
+        </w:rPr>
+        <w:t>:</w:t>
+      </w:r>
+      <w:proofErr w:type="gramEnd"/>
+      <w:r>
+        <w:rPr>
+          <w:rFonts w:eastAsia="Times New Roman"/>
+          <w:lang w:val="fr-FR"/>
+        </w:rPr>
+        <w:t xml:space="preserve"> fGw!6#*7</w:t>
       </w:r>
     </w:p>
     <w:p>
@@ -362,30 +530,62 @@
           <w:rFonts w:eastAsia="Times New Roman"/>
           <w:lang w:val="es-ES"/>
         </w:rPr>
-        <w:t xml:space="preserve"> Passcode: y8$$Z0F.</w:t>
-      </w:r>
-    </w:p>
-    <w:p>
-      <w:pPr>
+        <w:t xml:space="preserve"> </w:t>
+      </w:r>
+      <w:proofErr w:type="spellStart"/>
+      <w:r>
         <w:rPr>
           <w:rFonts w:eastAsia="Times New Roman"/>
           <w:lang w:val="es-ES"/>
         </w:rPr>
-      </w:pPr>
-    </w:p>
-    <w:p>
-      <w:pPr>
+        <w:t>Passcode</w:t>
+      </w:r>
+      <w:proofErr w:type="spellEnd"/>
+      <w:r>
         <w:rPr>
           <w:rFonts w:eastAsia="Times New Roman"/>
           <w:lang w:val="es-ES"/>
         </w:rPr>
-      </w:pPr>
-      <w:r>
+        <w:t>: y8$$Z0F.</w:t>
+      </w:r>
+    </w:p>
+    <w:p>
+      <w:pPr>
         <w:rPr>
           <w:rFonts w:eastAsia="Times New Roman"/>
           <w:lang w:val="es-ES"/>
         </w:rPr>
-        <w:t>9/17/2020 Numpy array+ EX03+LN009</w:t>
+      </w:pPr>
+    </w:p>
+    <w:p>
+      <w:pPr>
+        <w:rPr>
+          <w:rFonts w:eastAsia="Times New Roman"/>
+          <w:lang w:val="es-ES"/>
+        </w:rPr>
+      </w:pPr>
+      <w:r>
+        <w:rPr>
+          <w:rFonts w:eastAsia="Times New Roman"/>
+          <w:lang w:val="es-ES"/>
+        </w:rPr>
+        <w:t xml:space="preserve">9/17/2020 </w:t>
+      </w:r>
+      <w:proofErr w:type="spellStart"/>
+      <w:r>
+        <w:rPr>
+          <w:rFonts w:eastAsia="Times New Roman"/>
+          <w:lang w:val="es-ES"/>
+        </w:rPr>
+        <w:t>Numpy</w:t>
+      </w:r>
+      <w:proofErr w:type="spellEnd"/>
+      <w:r>
+        <w:rPr>
+          <w:rFonts w:eastAsia="Times New Roman"/>
+          <w:lang w:val="es-ES"/>
+        </w:rPr>
+        <w:t xml:space="preserve"> array+ EX03+LN009</w:t>
       </w:r>
     </w:p>
     <w:p>
@@ -410,7 +610,32 @@
           <w:rFonts w:eastAsia="Times New Roman"/>
           <w:lang w:val="fr-FR"/>
         </w:rPr>
-        <w:t xml:space="preserve"> Passcode: zN!m7PQi</w:t>
+        <w:t xml:space="preserve"> </w:t>
+      </w:r>
+      <w:proofErr w:type="spellStart"/>
+      <w:proofErr w:type="gramStart"/>
+      <w:r>
+        <w:rPr>
+          <w:rFonts w:eastAsia="Times New Roman"/>
+          <w:lang w:val="fr-FR"/>
+        </w:rPr>
+        <w:t>Passcode</w:t>
+      </w:r>
+      <w:proofErr w:type="spellEnd"/>
+      <w:r>
+        <w:rPr>
+          <w:rFonts w:eastAsia="Times New Roman"/>
+          <w:lang w:val="fr-FR"/>
+        </w:rPr>
+        <w:t>:</w:t>
+      </w:r>
+      <w:proofErr w:type="gramEnd"/>
+      <w:r>
+        <w:rPr>
+          <w:rFonts w:eastAsia="Times New Roman"/>
+          <w:lang w:val="fr-FR"/>
+        </w:rPr>
+        <w:t xml:space="preserve"> zN!m7PQi</w:t>
       </w:r>
     </w:p>
     <w:p>
@@ -465,7 +690,32 @@
           <w:rFonts w:eastAsia="Times New Roman"/>
           <w:lang w:val="fr-FR"/>
         </w:rPr>
-        <w:t xml:space="preserve"> Passcode: !uip5$97</w:t>
+        <w:t xml:space="preserve"> </w:t>
+      </w:r>
+      <w:proofErr w:type="spellStart"/>
+      <w:proofErr w:type="gramStart"/>
+      <w:r>
+        <w:rPr>
+          <w:rFonts w:eastAsia="Times New Roman"/>
+          <w:lang w:val="fr-FR"/>
+        </w:rPr>
+        <w:t>Passcode</w:t>
+      </w:r>
+      <w:proofErr w:type="spellEnd"/>
+      <w:r>
+        <w:rPr>
+          <w:rFonts w:eastAsia="Times New Roman"/>
+          <w:lang w:val="fr-FR"/>
+        </w:rPr>
+        <w:t>:</w:t>
+      </w:r>
+      <w:proofErr w:type="gramEnd"/>
+      <w:r>
+        <w:rPr>
+          <w:rFonts w:eastAsia="Times New Roman"/>
+          <w:lang w:val="fr-FR"/>
+        </w:rPr>
+        <w:t xml:space="preserve"> !uip5$97</w:t>
       </w:r>
     </w:p>
     <w:p>
@@ -514,7 +764,32 @@
           <w:rFonts w:eastAsia="Times New Roman"/>
           <w:lang w:val="fr-FR"/>
         </w:rPr>
-        <w:t xml:space="preserve"> Passcode: KA#*9Jlh</w:t>
+        <w:t xml:space="preserve"> </w:t>
+      </w:r>
+      <w:proofErr w:type="spellStart"/>
+      <w:proofErr w:type="gramStart"/>
+      <w:r>
+        <w:rPr>
+          <w:rFonts w:eastAsia="Times New Roman"/>
+          <w:lang w:val="fr-FR"/>
+        </w:rPr>
+        <w:t>Passcode</w:t>
+      </w:r>
+      <w:proofErr w:type="spellEnd"/>
+      <w:r>
+        <w:rPr>
+          <w:rFonts w:eastAsia="Times New Roman"/>
+          <w:lang w:val="fr-FR"/>
+        </w:rPr>
+        <w:t>:</w:t>
+      </w:r>
+      <w:proofErr w:type="gramEnd"/>
+      <w:r>
+        <w:rPr>
+          <w:rFonts w:eastAsia="Times New Roman"/>
+          <w:lang w:val="fr-FR"/>
+        </w:rPr>
+        <w:t xml:space="preserve"> KA#*9Jlh</w:t>
       </w:r>
     </w:p>
     <w:p>
@@ -562,7 +837,32 @@
           <w:rFonts w:eastAsia="Times New Roman"/>
           <w:lang w:val="fr-FR"/>
         </w:rPr>
-        <w:t xml:space="preserve"> (Access Passcode: 5gZ8zm&amp;z) </w:t>
+        <w:t xml:space="preserve"> (Access </w:t>
+      </w:r>
+      <w:proofErr w:type="spellStart"/>
+      <w:proofErr w:type="gramStart"/>
+      <w:r>
+        <w:rPr>
+          <w:rFonts w:eastAsia="Times New Roman"/>
+          <w:lang w:val="fr-FR"/>
+        </w:rPr>
+        <w:t>Passcode</w:t>
+      </w:r>
+      <w:proofErr w:type="spellEnd"/>
+      <w:r>
+        <w:rPr>
+          <w:rFonts w:eastAsia="Times New Roman"/>
+          <w:lang w:val="fr-FR"/>
+        </w:rPr>
+        <w:t>:</w:t>
+      </w:r>
+      <w:proofErr w:type="gramEnd"/>
+      <w:r>
+        <w:rPr>
+          <w:rFonts w:eastAsia="Times New Roman"/>
+          <w:lang w:val="fr-FR"/>
+        </w:rPr>
+        <w:t xml:space="preserve"> 5gZ8zm&amp;z) </w:t>
       </w:r>
     </w:p>
     <w:p>
@@ -618,7 +918,32 @@
           <w:rFonts w:eastAsia="Times New Roman"/>
           <w:lang w:val="fr-FR"/>
         </w:rPr>
-        <w:t xml:space="preserve"> Passcode: obhX!k9.</w:t>
+        <w:t xml:space="preserve"> </w:t>
+      </w:r>
+      <w:proofErr w:type="spellStart"/>
+      <w:proofErr w:type="gramStart"/>
+      <w:r>
+        <w:rPr>
+          <w:rFonts w:eastAsia="Times New Roman"/>
+          <w:lang w:val="fr-FR"/>
+        </w:rPr>
+        <w:t>Passcode</w:t>
+      </w:r>
+      <w:proofErr w:type="spellEnd"/>
+      <w:r>
+        <w:rPr>
+          <w:rFonts w:eastAsia="Times New Roman"/>
+          <w:lang w:val="fr-FR"/>
+        </w:rPr>
+        <w:t>:</w:t>
+      </w:r>
+      <w:proofErr w:type="gramEnd"/>
+      <w:r>
+        <w:rPr>
+          <w:rFonts w:eastAsia="Times New Roman"/>
+          <w:lang w:val="fr-FR"/>
+        </w:rPr>
+        <w:t xml:space="preserve"> obhX!k9.</w:t>
       </w:r>
       <w:r>
         <w:rPr>
@@ -642,8 +967,18 @@
           <w:szCs w:val="24"/>
           <w:lang w:val="fr-FR"/>
         </w:rPr>
-        <w:t>10/6/2020 conditions and loops</w:t>
-      </w:r>
+        <w:t xml:space="preserve">10/6/2020 conditions and </w:t>
+      </w:r>
+      <w:proofErr w:type="spellStart"/>
+      <w:r>
+        <w:rPr>
+          <w:sz w:val="24"/>
+          <w:szCs w:val="24"/>
+          <w:lang w:val="fr-FR"/>
+        </w:rPr>
+        <w:t>loops</w:t>
+      </w:r>
+      <w:proofErr w:type="spellEnd"/>
     </w:p>
     <w:p>
       <w:pPr>
@@ -667,8 +1002,42 @@
           <w:rFonts w:eastAsia="Times New Roman"/>
           <w:lang w:val="fr-FR"/>
         </w:rPr>
-        <w:t xml:space="preserve"> Passcode: 2!BpF=vS</w:t>
-      </w:r>
+        <w:t xml:space="preserve"> </w:t>
+      </w:r>
+      <w:proofErr w:type="spellStart"/>
+      <w:proofErr w:type="gramStart"/>
+      <w:r>
+        <w:rPr>
+          <w:rFonts w:eastAsia="Times New Roman"/>
+          <w:lang w:val="fr-FR"/>
+        </w:rPr>
+        <w:t>Passcode</w:t>
+      </w:r>
+      <w:proofErr w:type="spellEnd"/>
+      <w:r>
+        <w:rPr>
+          <w:rFonts w:eastAsia="Times New Roman"/>
+          <w:lang w:val="fr-FR"/>
+        </w:rPr>
+        <w:t>:</w:t>
+      </w:r>
+      <w:proofErr w:type="gramEnd"/>
+      <w:r>
+        <w:rPr>
+          <w:rFonts w:eastAsia="Times New Roman"/>
+          <w:lang w:val="fr-FR"/>
+        </w:rPr>
+        <w:t xml:space="preserve"> 2!BpF=</w:t>
+      </w:r>
+      <w:proofErr w:type="spellStart"/>
+      <w:r>
+        <w:rPr>
+          <w:rFonts w:eastAsia="Times New Roman"/>
+          <w:lang w:val="fr-FR"/>
+        </w:rPr>
+        <w:t>vS</w:t>
+      </w:r>
+      <w:proofErr w:type="spellEnd"/>
     </w:p>
     <w:p>
       <w:pPr>
@@ -715,7 +1084,32 @@
           <w:rFonts w:eastAsia="Times New Roman"/>
           <w:lang w:val="fr-FR"/>
         </w:rPr>
-        <w:t xml:space="preserve"> Passcode: wj8^J4.0</w:t>
+        <w:t xml:space="preserve"> </w:t>
+      </w:r>
+      <w:proofErr w:type="spellStart"/>
+      <w:proofErr w:type="gramStart"/>
+      <w:r>
+        <w:rPr>
+          <w:rFonts w:eastAsia="Times New Roman"/>
+          <w:lang w:val="fr-FR"/>
+        </w:rPr>
+        <w:t>Passcode</w:t>
+      </w:r>
+      <w:proofErr w:type="spellEnd"/>
+      <w:r>
+        <w:rPr>
+          <w:rFonts w:eastAsia="Times New Roman"/>
+          <w:lang w:val="fr-FR"/>
+        </w:rPr>
+        <w:t>:</w:t>
+      </w:r>
+      <w:proofErr w:type="gramEnd"/>
+      <w:r>
+        <w:rPr>
+          <w:rFonts w:eastAsia="Times New Roman"/>
+          <w:lang w:val="fr-FR"/>
+        </w:rPr>
+        <w:t xml:space="preserve"> wj8^J4.0</w:t>
       </w:r>
     </w:p>
     <w:p>
@@ -763,7 +1157,32 @@
           <w:rFonts w:eastAsia="Times New Roman"/>
           <w:lang w:val="fr-FR"/>
         </w:rPr>
-        <w:t xml:space="preserve"> Passcode: GSaEc7!P</w:t>
+        <w:t xml:space="preserve"> </w:t>
+      </w:r>
+      <w:proofErr w:type="spellStart"/>
+      <w:proofErr w:type="gramStart"/>
+      <w:r>
+        <w:rPr>
+          <w:rFonts w:eastAsia="Times New Roman"/>
+          <w:lang w:val="fr-FR"/>
+        </w:rPr>
+        <w:t>Passcode</w:t>
+      </w:r>
+      <w:proofErr w:type="spellEnd"/>
+      <w:r>
+        <w:rPr>
+          <w:rFonts w:eastAsia="Times New Roman"/>
+          <w:lang w:val="fr-FR"/>
+        </w:rPr>
+        <w:t>:</w:t>
+      </w:r>
+      <w:proofErr w:type="gramEnd"/>
+      <w:r>
+        <w:rPr>
+          <w:rFonts w:eastAsia="Times New Roman"/>
+          <w:lang w:val="fr-FR"/>
+        </w:rPr>
+        <w:t xml:space="preserve"> GSaEc7!P</w:t>
       </w:r>
     </w:p>
     <w:p>
@@ -811,7 +1230,32 @@
           <w:rFonts w:eastAsia="Times New Roman"/>
           <w:lang w:val="fr-FR"/>
         </w:rPr>
-        <w:t xml:space="preserve"> Passcode: u4N1&amp;0Wp</w:t>
+        <w:t xml:space="preserve"> </w:t>
+      </w:r>
+      <w:proofErr w:type="spellStart"/>
+      <w:proofErr w:type="gramStart"/>
+      <w:r>
+        <w:rPr>
+          <w:rFonts w:eastAsia="Times New Roman"/>
+          <w:lang w:val="fr-FR"/>
+        </w:rPr>
+        <w:t>Passcode</w:t>
+      </w:r>
+      <w:proofErr w:type="spellEnd"/>
+      <w:r>
+        <w:rPr>
+          <w:rFonts w:eastAsia="Times New Roman"/>
+          <w:lang w:val="fr-FR"/>
+        </w:rPr>
+        <w:t>:</w:t>
+      </w:r>
+      <w:proofErr w:type="gramEnd"/>
+      <w:r>
+        <w:rPr>
+          <w:rFonts w:eastAsia="Times New Roman"/>
+          <w:lang w:val="fr-FR"/>
+        </w:rPr>
+        <w:t xml:space="preserve"> u4N1&amp;0Wp</w:t>
       </w:r>
     </w:p>
     <w:p>
@@ -859,7 +1303,32 @@
           <w:rFonts w:eastAsia="Times New Roman"/>
           <w:lang w:val="fr-FR"/>
         </w:rPr>
-        <w:t xml:space="preserve"> Passcode: ?+8fLW8v</w:t>
+        <w:t xml:space="preserve"> </w:t>
+      </w:r>
+      <w:proofErr w:type="spellStart"/>
+      <w:proofErr w:type="gramStart"/>
+      <w:r>
+        <w:rPr>
+          <w:rFonts w:eastAsia="Times New Roman"/>
+          <w:lang w:val="fr-FR"/>
+        </w:rPr>
+        <w:t>Passcode</w:t>
+      </w:r>
+      <w:proofErr w:type="spellEnd"/>
+      <w:r>
+        <w:rPr>
+          <w:rFonts w:eastAsia="Times New Roman"/>
+          <w:lang w:val="fr-FR"/>
+        </w:rPr>
+        <w:t>:</w:t>
+      </w:r>
+      <w:proofErr w:type="gramEnd"/>
+      <w:r>
+        <w:rPr>
+          <w:rFonts w:eastAsia="Times New Roman"/>
+          <w:lang w:val="fr-FR"/>
+        </w:rPr>
+        <w:t xml:space="preserve"> ?+8fLW8v</w:t>
       </w:r>
     </w:p>
     <w:p>
@@ -900,7 +1369,32 @@
           <w:rFonts w:eastAsia="Times New Roman"/>
           <w:lang w:val="fr-FR"/>
         </w:rPr>
-        <w:t xml:space="preserve"> Passcode: =d7qzNa?</w:t>
+        <w:t xml:space="preserve"> </w:t>
+      </w:r>
+      <w:proofErr w:type="spellStart"/>
+      <w:proofErr w:type="gramStart"/>
+      <w:r>
+        <w:rPr>
+          <w:rFonts w:eastAsia="Times New Roman"/>
+          <w:lang w:val="fr-FR"/>
+        </w:rPr>
+        <w:t>Passcode</w:t>
+      </w:r>
+      <w:proofErr w:type="spellEnd"/>
+      <w:r>
+        <w:rPr>
+          <w:rFonts w:eastAsia="Times New Roman"/>
+          <w:lang w:val="fr-FR"/>
+        </w:rPr>
+        <w:t>:</w:t>
+      </w:r>
+      <w:proofErr w:type="gramEnd"/>
+      <w:r>
+        <w:rPr>
+          <w:rFonts w:eastAsia="Times New Roman"/>
+          <w:lang w:val="fr-FR"/>
+        </w:rPr>
+        <w:t xml:space="preserve"> =d7qzNa?</w:t>
       </w:r>
     </w:p>
     <w:p>
@@ -948,7 +1442,32 @@
           <w:rFonts w:eastAsia="Times New Roman"/>
           <w:lang w:val="fr-FR"/>
         </w:rPr>
-        <w:t xml:space="preserve"> Passcode: $jL2!TE^</w:t>
+        <w:t xml:space="preserve"> </w:t>
+      </w:r>
+      <w:proofErr w:type="spellStart"/>
+      <w:proofErr w:type="gramStart"/>
+      <w:r>
+        <w:rPr>
+          <w:rFonts w:eastAsia="Times New Roman"/>
+          <w:lang w:val="fr-FR"/>
+        </w:rPr>
+        <w:t>Passcode</w:t>
+      </w:r>
+      <w:proofErr w:type="spellEnd"/>
+      <w:r>
+        <w:rPr>
+          <w:rFonts w:eastAsia="Times New Roman"/>
+          <w:lang w:val="fr-FR"/>
+        </w:rPr>
+        <w:t>:</w:t>
+      </w:r>
+      <w:proofErr w:type="gramEnd"/>
+      <w:r>
+        <w:rPr>
+          <w:rFonts w:eastAsia="Times New Roman"/>
+          <w:lang w:val="fr-FR"/>
+        </w:rPr>
+        <w:t xml:space="preserve"> $jL2!TE^</w:t>
       </w:r>
     </w:p>
     <w:p>
@@ -996,7 +1515,32 @@
           <w:rFonts w:eastAsia="Times New Roman"/>
           <w:lang w:val="fr-FR"/>
         </w:rPr>
-        <w:t xml:space="preserve"> Passcode: tR4!ZB+f</w:t>
+        <w:t xml:space="preserve"> </w:t>
+      </w:r>
+      <w:proofErr w:type="spellStart"/>
+      <w:proofErr w:type="gramStart"/>
+      <w:r>
+        <w:rPr>
+          <w:rFonts w:eastAsia="Times New Roman"/>
+          <w:lang w:val="fr-FR"/>
+        </w:rPr>
+        <w:t>Passcode</w:t>
+      </w:r>
+      <w:proofErr w:type="spellEnd"/>
+      <w:r>
+        <w:rPr>
+          <w:rFonts w:eastAsia="Times New Roman"/>
+          <w:lang w:val="fr-FR"/>
+        </w:rPr>
+        <w:t>:</w:t>
+      </w:r>
+      <w:proofErr w:type="gramEnd"/>
+      <w:r>
+        <w:rPr>
+          <w:rFonts w:eastAsia="Times New Roman"/>
+          <w:lang w:val="fr-FR"/>
+        </w:rPr>
+        <w:t xml:space="preserve"> tR4!ZB+f</w:t>
       </w:r>
     </w:p>
     <w:p>
@@ -1103,19 +1647,75 @@
     <w:p>
       <w:pPr>
         <w:rPr>
+          <w:rFonts w:eastAsia="Times New Roman"/>
+        </w:rPr>
+      </w:pPr>
+      <w:hyperlink r:id="rId26" w:history="1">
+        <w:r>
+          <w:rPr>
+            <w:rStyle w:val="Hyperlink"/>
+            <w:rFonts w:eastAsia="Times New Roman"/>
+          </w:rPr>
+          <w:t>https://asu.zoom.us/rec/share/5SIpywddfm3sX307IAEPPw-O25b3n9WDIaeawDkNfGyM5EiHajzEPXy_hbW8E5MZ.FeHJJvRDkI9UtJeU</w:t>
+        </w:r>
+      </w:hyperlink>
+      <w:r>
+        <w:rPr>
+          <w:rFonts w:eastAsia="Times New Roman"/>
+        </w:rPr>
+        <w:t xml:space="preserve"> Passcode: </w:t>
+      </w:r>
+      <w:proofErr w:type="gramStart"/>
+      <w:r>
+        <w:rPr>
+          <w:rFonts w:eastAsia="Times New Roman"/>
+        </w:rPr>
+        <w:t>C#.yP</w:t>
+      </w:r>
+      <w:proofErr w:type="gramEnd"/>
+      <w:r>
+        <w:rPr>
+          <w:rFonts w:eastAsia="Times New Roman"/>
+        </w:rPr>
+        <w:t>56W</w:t>
+      </w:r>
+    </w:p>
+    <w:p>
+      <w:pPr>
+        <w:rPr>
+          <w:rFonts w:eastAsia="Times New Roman"/>
+        </w:rPr>
+      </w:pPr>
+    </w:p>
+    <w:p>
+      <w:pPr>
+        <w:rPr>
+          <w:rFonts w:eastAsia="Times New Roman"/>
+        </w:rPr>
+      </w:pPr>
+      <w:r>
+        <w:rPr>
+          <w:rFonts w:eastAsia="Times New Roman"/>
+        </w:rPr>
+        <w:t>11/12/2020</w:t>
+      </w:r>
+    </w:p>
+    <w:p>
+      <w:pPr>
+        <w:rPr>
           <w:sz w:val="18"/>
           <w:szCs w:val="18"/>
           <w:lang w:val="fr-FR"/>
         </w:rPr>
       </w:pPr>
-      <w:hyperlink r:id="rId26" w:history="1">
+      <w:hyperlink r:id="rId27" w:history="1">
         <w:r>
           <w:rPr>
             <w:rStyle w:val="Hyperlink"/>
             <w:rFonts w:eastAsia="Times New Roman"/>
             <w:lang w:val="fr-FR"/>
           </w:rPr>
-          <w:t>https://asu.zoom.us/rec/share/5SIpywddfm3sX307IAEPPw-O25b3n9WDIaeawDkNfGyM5EiHajzEPXy_hbW8E5MZ.FeHJJvRDkI9UtJeU</w:t>
+          <w:t>https://asu.zoom.us/rec/share/EQzD1Lrc2lDaBcQhukvUmrpVa22go7DLP5c0rzX1N6VXX58eFhIx41VZTh8vFAVJ.TV09gzNn9_Cjle4n</w:t>
         </w:r>
       </w:hyperlink>
       <w:r>
@@ -1123,7 +1723,32 @@
           <w:rFonts w:eastAsia="Times New Roman"/>
           <w:lang w:val="fr-FR"/>
         </w:rPr>
-        <w:t xml:space="preserve"> Passcode: C#.yP56W</w:t>
+        <w:t xml:space="preserve"> </w:t>
+      </w:r>
+      <w:proofErr w:type="spellStart"/>
+      <w:proofErr w:type="gramStart"/>
+      <w:r>
+        <w:rPr>
+          <w:rFonts w:eastAsia="Times New Roman"/>
+          <w:lang w:val="fr-FR"/>
+        </w:rPr>
+        <w:t>Passcode</w:t>
+      </w:r>
+      <w:proofErr w:type="spellEnd"/>
+      <w:r>
+        <w:rPr>
+          <w:rFonts w:eastAsia="Times New Roman"/>
+          <w:lang w:val="fr-FR"/>
+        </w:rPr>
+        <w:t>:</w:t>
+      </w:r>
+      <w:proofErr w:type="gramEnd"/>
+      <w:r>
+        <w:rPr>
+          <w:rFonts w:eastAsia="Times New Roman"/>
+          <w:lang w:val="fr-FR"/>
+        </w:rPr>
+        <w:t xml:space="preserve"> BW9?^</w:t>
       </w:r>
     </w:p>
     <w:sectPr>

</xml_diff>

<commit_message>
Thu, Nov 12, 2020  3:19:31 PM
</commit_message>
<xml_diff>
--- a/Links for class recording.docx
+++ b/Links for class recording.docx
@@ -57,18 +57,38 @@
           <w:lang w:val="fr-FR"/>
         </w:rPr>
       </w:pPr>
-      <w:hyperlink r:id="rId4" w:history="1">
-        <w:r>
-          <w:rPr>
-            <w:rStyle w:val="Hyperlink"/>
-            <w:rFonts w:eastAsia="Times New Roman"/>
-            <w:sz w:val="20"/>
-            <w:szCs w:val="20"/>
-            <w:lang w:val="fr-FR"/>
-          </w:rPr>
-          <w:t>https://asu.zoom.us/rec/share/6O4kI-7R011LabP2z1jdUOk4AN3UT6a8hygbqaJeyBmWb7KuxHm1LVHF3UysDcUh</w:t>
-        </w:r>
-      </w:hyperlink>
+      <w:r>
+        <w:fldChar w:fldCharType="begin"/>
+      </w:r>
+      <w:r>
+        <w:rPr>
+          <w:lang w:val="fr-FR"/>
+        </w:rPr>
+        <w:instrText xml:space="preserve"> HYPERLINK "https://asu.zoom.us/rec/share/6O4kI-7R011LabP2z1jdUOk4AN3UT6a8hygbqaJeyBmWb7KuxHm1LVHF3UysDcUh" </w:instrText>
+      </w:r>
+      <w:r>
+        <w:fldChar w:fldCharType="separate"/>
+      </w:r>
+      <w:r>
+        <w:rPr>
+          <w:rStyle w:val="Hyperlink"/>
+          <w:rFonts w:eastAsia="Times New Roman"/>
+          <w:sz w:val="20"/>
+          <w:szCs w:val="20"/>
+          <w:lang w:val="fr-FR"/>
+        </w:rPr>
+        <w:t>https://asu.zoom.us/rec/share/6O4kI-7R011LabP2z1jdUOk4AN3UT6a8hygbqaJeyBmWb7KuxHm1LVHF3UysDcUh</w:t>
+      </w:r>
+      <w:r>
+        <w:rPr>
+          <w:rStyle w:val="Hyperlink"/>
+          <w:rFonts w:eastAsia="Times New Roman"/>
+          <w:sz w:val="20"/>
+          <w:szCs w:val="20"/>
+          <w:lang w:val="fr-FR"/>
+        </w:rPr>
+        <w:fldChar w:fldCharType="end"/>
+      </w:r>
       <w:r>
         <w:rPr>
           <w:rFonts w:eastAsia="Times New Roman"/>
@@ -139,7 +159,7 @@
           <w:lang w:val="fr-FR"/>
         </w:rPr>
       </w:pPr>
-      <w:hyperlink r:id="rId5" w:history="1">
+      <w:hyperlink r:id="rId4" w:history="1">
         <w:r>
           <w:rPr>
             <w:rStyle w:val="Hyperlink"/>
@@ -161,7 +181,6 @@
         <w:t xml:space="preserve"> </w:t>
       </w:r>
       <w:proofErr w:type="spellStart"/>
-      <w:proofErr w:type="gramStart"/>
       <w:r>
         <w:rPr>
           <w:rFonts w:eastAsia="Times New Roman"/>
@@ -179,19 +198,9 @@
           <w:szCs w:val="20"/>
           <w:lang w:val="fr-FR"/>
         </w:rPr>
-        <w:t>:</w:t>
-      </w:r>
-      <w:proofErr w:type="gramEnd"/>
-      <w:r>
-        <w:rPr>
-          <w:rFonts w:eastAsia="Times New Roman"/>
-          <w:sz w:val="20"/>
-          <w:szCs w:val="20"/>
-          <w:lang w:val="fr-FR"/>
-        </w:rPr>
-        <w:t xml:space="preserve"> </w:t>
-      </w:r>
-      <w:hyperlink r:id="rId6" w:history="1">
+        <w:t xml:space="preserve">: </w:t>
+      </w:r>
+      <w:hyperlink r:id="rId5" w:history="1">
         <w:r>
           <w:rPr>
             <w:rFonts w:eastAsia="Times New Roman"/>
@@ -225,7 +234,7 @@
           <w:lang w:val="fr-FR"/>
         </w:rPr>
       </w:pPr>
-      <w:hyperlink r:id="rId7" w:history="1">
+      <w:hyperlink r:id="rId6" w:history="1">
         <w:r>
           <w:rPr>
             <w:rStyle w:val="Hyperlink"/>
@@ -247,7 +256,6 @@
         <w:t xml:space="preserve"> </w:t>
       </w:r>
       <w:proofErr w:type="spellStart"/>
-      <w:proofErr w:type="gramStart"/>
       <w:r>
         <w:rPr>
           <w:rFonts w:eastAsia="Times New Roman"/>
@@ -265,17 +273,7 @@
           <w:szCs w:val="20"/>
           <w:lang w:val="fr-FR"/>
         </w:rPr>
-        <w:t>:</w:t>
-      </w:r>
-      <w:proofErr w:type="gramEnd"/>
-      <w:r>
-        <w:rPr>
-          <w:rFonts w:eastAsia="Times New Roman"/>
-          <w:sz w:val="20"/>
-          <w:szCs w:val="20"/>
-          <w:lang w:val="fr-FR"/>
-        </w:rPr>
-        <w:t xml:space="preserve"> &amp;B#uKzC5</w:t>
+        <w:t>: &amp;B#uKzC5</w:t>
       </w:r>
     </w:p>
     <w:p>
@@ -304,7 +302,7 @@
           <w:lang w:val="fr-FR"/>
         </w:rPr>
       </w:pPr>
-      <w:hyperlink r:id="rId8" w:history="1">
+      <w:hyperlink r:id="rId7" w:history="1">
         <w:r>
           <w:rPr>
             <w:rStyle w:val="Hyperlink"/>
@@ -322,7 +320,6 @@
         <w:t xml:space="preserve"> </w:t>
       </w:r>
       <w:proofErr w:type="spellStart"/>
-      <w:proofErr w:type="gramStart"/>
       <w:r>
         <w:rPr>
           <w:rFonts w:eastAsia="Times New Roman"/>
@@ -336,15 +333,7 @@
           <w:rFonts w:eastAsia="Times New Roman"/>
           <w:lang w:val="fr-FR"/>
         </w:rPr>
-        <w:t>:</w:t>
-      </w:r>
-      <w:proofErr w:type="gramEnd"/>
-      <w:r>
-        <w:rPr>
-          <w:rFonts w:eastAsia="Times New Roman"/>
-          <w:lang w:val="fr-FR"/>
-        </w:rPr>
-        <w:t xml:space="preserve"> 0@CiMF@0</w:t>
+        <w:t>: 0@CiMF@0</w:t>
       </w:r>
     </w:p>
     <w:p>
@@ -377,7 +366,7 @@
           <w:lang w:val="fr-FR"/>
         </w:rPr>
       </w:pPr>
-      <w:hyperlink r:id="rId9" w:history="1">
+      <w:hyperlink r:id="rId8" w:history="1">
         <w:r>
           <w:rPr>
             <w:rStyle w:val="Hyperlink"/>
@@ -395,7 +384,6 @@
         <w:t xml:space="preserve"> </w:t>
       </w:r>
       <w:proofErr w:type="spellStart"/>
-      <w:proofErr w:type="gramStart"/>
       <w:r>
         <w:rPr>
           <w:rFonts w:eastAsia="Times New Roman"/>
@@ -409,15 +397,7 @@
           <w:rFonts w:eastAsia="Times New Roman"/>
           <w:lang w:val="fr-FR"/>
         </w:rPr>
-        <w:t>:</w:t>
-      </w:r>
-      <w:proofErr w:type="gramEnd"/>
-      <w:r>
-        <w:rPr>
-          <w:rFonts w:eastAsia="Times New Roman"/>
-          <w:lang w:val="fr-FR"/>
-        </w:rPr>
-        <w:t xml:space="preserve"> =C2*W4wr</w:t>
+        <w:t>: =C2*W4wr</w:t>
       </w:r>
     </w:p>
     <w:p>
@@ -442,7 +422,7 @@
           <w:lang w:val="fr-FR"/>
         </w:rPr>
       </w:pPr>
-      <w:hyperlink r:id="rId10" w:history="1">
+      <w:hyperlink r:id="rId9" w:history="1">
         <w:r>
           <w:rPr>
             <w:rStyle w:val="Hyperlink"/>
@@ -460,7 +440,6 @@
         <w:t xml:space="preserve"> </w:t>
       </w:r>
       <w:proofErr w:type="spellStart"/>
-      <w:proofErr w:type="gramStart"/>
       <w:r>
         <w:rPr>
           <w:rFonts w:eastAsia="Times New Roman"/>
@@ -474,15 +453,7 @@
           <w:rFonts w:eastAsia="Times New Roman"/>
           <w:lang w:val="fr-FR"/>
         </w:rPr>
-        <w:t>:</w:t>
-      </w:r>
-      <w:proofErr w:type="gramEnd"/>
-      <w:r>
-        <w:rPr>
-          <w:rFonts w:eastAsia="Times New Roman"/>
-          <w:lang w:val="fr-FR"/>
-        </w:rPr>
-        <w:t xml:space="preserve"> fGw!6#*7</w:t>
+        <w:t>: fGw!6#*7</w:t>
       </w:r>
     </w:p>
     <w:p>
@@ -515,7 +486,7 @@
           <w:lang w:val="es-ES"/>
         </w:rPr>
       </w:pPr>
-      <w:hyperlink r:id="rId11" w:history="1">
+      <w:hyperlink r:id="rId10" w:history="1">
         <w:r>
           <w:rPr>
             <w:rStyle w:val="Hyperlink"/>
@@ -595,7 +566,7 @@
           <w:lang w:val="fr-FR"/>
         </w:rPr>
       </w:pPr>
-      <w:hyperlink r:id="rId12" w:history="1">
+      <w:hyperlink r:id="rId11" w:history="1">
         <w:r>
           <w:rPr>
             <w:rStyle w:val="Hyperlink"/>
@@ -613,7 +584,6 @@
         <w:t xml:space="preserve"> </w:t>
       </w:r>
       <w:proofErr w:type="spellStart"/>
-      <w:proofErr w:type="gramStart"/>
       <w:r>
         <w:rPr>
           <w:rFonts w:eastAsia="Times New Roman"/>
@@ -627,15 +597,7 @@
           <w:rFonts w:eastAsia="Times New Roman"/>
           <w:lang w:val="fr-FR"/>
         </w:rPr>
-        <w:t>:</w:t>
-      </w:r>
-      <w:proofErr w:type="gramEnd"/>
-      <w:r>
-        <w:rPr>
-          <w:rFonts w:eastAsia="Times New Roman"/>
-          <w:lang w:val="fr-FR"/>
-        </w:rPr>
-        <w:t xml:space="preserve"> zN!m7PQi</w:t>
+        <w:t>: zN!m7PQi</w:t>
       </w:r>
     </w:p>
     <w:p>
@@ -675,7 +637,7 @@
           <w:lang w:val="fr-FR"/>
         </w:rPr>
       </w:pPr>
-      <w:hyperlink r:id="rId13" w:history="1">
+      <w:hyperlink r:id="rId12" w:history="1">
         <w:r>
           <w:rPr>
             <w:rStyle w:val="Hyperlink"/>
@@ -693,7 +655,6 @@
         <w:t xml:space="preserve"> </w:t>
       </w:r>
       <w:proofErr w:type="spellStart"/>
-      <w:proofErr w:type="gramStart"/>
       <w:r>
         <w:rPr>
           <w:rFonts w:eastAsia="Times New Roman"/>
@@ -707,15 +668,7 @@
           <w:rFonts w:eastAsia="Times New Roman"/>
           <w:lang w:val="fr-FR"/>
         </w:rPr>
-        <w:t>:</w:t>
-      </w:r>
-      <w:proofErr w:type="gramEnd"/>
-      <w:r>
-        <w:rPr>
-          <w:rFonts w:eastAsia="Times New Roman"/>
-          <w:lang w:val="fr-FR"/>
-        </w:rPr>
-        <w:t xml:space="preserve"> !uip5$97</w:t>
+        <w:t>: !uip5$97</w:t>
       </w:r>
     </w:p>
     <w:p>
@@ -749,7 +702,7 @@
           <w:lang w:val="fr-FR"/>
         </w:rPr>
       </w:pPr>
-      <w:hyperlink r:id="rId14" w:history="1">
+      <w:hyperlink r:id="rId13" w:history="1">
         <w:r>
           <w:rPr>
             <w:rStyle w:val="Hyperlink"/>
@@ -767,7 +720,6 @@
         <w:t xml:space="preserve"> </w:t>
       </w:r>
       <w:proofErr w:type="spellStart"/>
-      <w:proofErr w:type="gramStart"/>
       <w:r>
         <w:rPr>
           <w:rFonts w:eastAsia="Times New Roman"/>
@@ -781,15 +733,7 @@
           <w:rFonts w:eastAsia="Times New Roman"/>
           <w:lang w:val="fr-FR"/>
         </w:rPr>
-        <w:t>:</w:t>
-      </w:r>
-      <w:proofErr w:type="gramEnd"/>
-      <w:r>
-        <w:rPr>
-          <w:rFonts w:eastAsia="Times New Roman"/>
-          <w:lang w:val="fr-FR"/>
-        </w:rPr>
-        <w:t xml:space="preserve"> KA#*9Jlh</w:t>
+        <w:t>: KA#*9Jlh</w:t>
       </w:r>
     </w:p>
     <w:p>
@@ -822,7 +766,7 @@
           <w:lang w:val="fr-FR"/>
         </w:rPr>
       </w:pPr>
-      <w:hyperlink r:id="rId15" w:history="1">
+      <w:hyperlink r:id="rId14" w:history="1">
         <w:r>
           <w:rPr>
             <w:rStyle w:val="Hyperlink"/>
@@ -840,7 +784,6 @@
         <w:t xml:space="preserve"> (Access </w:t>
       </w:r>
       <w:proofErr w:type="spellStart"/>
-      <w:proofErr w:type="gramStart"/>
       <w:r>
         <w:rPr>
           <w:rFonts w:eastAsia="Times New Roman"/>
@@ -854,15 +797,7 @@
           <w:rFonts w:eastAsia="Times New Roman"/>
           <w:lang w:val="fr-FR"/>
         </w:rPr>
-        <w:t>:</w:t>
-      </w:r>
-      <w:proofErr w:type="gramEnd"/>
-      <w:r>
-        <w:rPr>
-          <w:rFonts w:eastAsia="Times New Roman"/>
-          <w:lang w:val="fr-FR"/>
-        </w:rPr>
-        <w:t xml:space="preserve"> 5gZ8zm&amp;z) </w:t>
+        <w:t xml:space="preserve">: 5gZ8zm&amp;z) </w:t>
       </w:r>
     </w:p>
     <w:p>
@@ -903,7 +838,7 @@
           <w:lang w:val="fr-FR"/>
         </w:rPr>
       </w:pPr>
-      <w:hyperlink r:id="rId16" w:history="1">
+      <w:hyperlink r:id="rId15" w:history="1">
         <w:r>
           <w:rPr>
             <w:rStyle w:val="Hyperlink"/>
@@ -921,7 +856,6 @@
         <w:t xml:space="preserve"> </w:t>
       </w:r>
       <w:proofErr w:type="spellStart"/>
-      <w:proofErr w:type="gramStart"/>
       <w:r>
         <w:rPr>
           <w:rFonts w:eastAsia="Times New Roman"/>
@@ -935,15 +869,7 @@
           <w:rFonts w:eastAsia="Times New Roman"/>
           <w:lang w:val="fr-FR"/>
         </w:rPr>
-        <w:t>:</w:t>
-      </w:r>
-      <w:proofErr w:type="gramEnd"/>
-      <w:r>
-        <w:rPr>
-          <w:rFonts w:eastAsia="Times New Roman"/>
-          <w:lang w:val="fr-FR"/>
-        </w:rPr>
-        <w:t xml:space="preserve"> obhX!k9.</w:t>
+        <w:t>: obhX!k9.</w:t>
       </w:r>
       <w:r>
         <w:rPr>
@@ -987,7 +913,7 @@
           <w:lang w:val="fr-FR"/>
         </w:rPr>
       </w:pPr>
-      <w:hyperlink r:id="rId17" w:history="1">
+      <w:hyperlink r:id="rId16" w:history="1">
         <w:r>
           <w:rPr>
             <w:rStyle w:val="Hyperlink"/>
@@ -1005,7 +931,6 @@
         <w:t xml:space="preserve"> </w:t>
       </w:r>
       <w:proofErr w:type="spellStart"/>
-      <w:proofErr w:type="gramStart"/>
       <w:r>
         <w:rPr>
           <w:rFonts w:eastAsia="Times New Roman"/>
@@ -1019,15 +944,7 @@
           <w:rFonts w:eastAsia="Times New Roman"/>
           <w:lang w:val="fr-FR"/>
         </w:rPr>
-        <w:t>:</w:t>
-      </w:r>
-      <w:proofErr w:type="gramEnd"/>
-      <w:r>
-        <w:rPr>
-          <w:rFonts w:eastAsia="Times New Roman"/>
-          <w:lang w:val="fr-FR"/>
-        </w:rPr>
-        <w:t xml:space="preserve"> 2!BpF=</w:t>
+        <w:t>: 2!BpF=</w:t>
       </w:r>
       <w:proofErr w:type="spellStart"/>
       <w:r>
@@ -1069,7 +986,7 @@
           <w:lang w:val="fr-FR"/>
         </w:rPr>
       </w:pPr>
-      <w:hyperlink r:id="rId18" w:history="1">
+      <w:hyperlink r:id="rId17" w:history="1">
         <w:r>
           <w:rPr>
             <w:rStyle w:val="Hyperlink"/>
@@ -1087,7 +1004,6 @@
         <w:t xml:space="preserve"> </w:t>
       </w:r>
       <w:proofErr w:type="spellStart"/>
-      <w:proofErr w:type="gramStart"/>
       <w:r>
         <w:rPr>
           <w:rFonts w:eastAsia="Times New Roman"/>
@@ -1101,15 +1017,7 @@
           <w:rFonts w:eastAsia="Times New Roman"/>
           <w:lang w:val="fr-FR"/>
         </w:rPr>
-        <w:t>:</w:t>
-      </w:r>
-      <w:proofErr w:type="gramEnd"/>
-      <w:r>
-        <w:rPr>
-          <w:rFonts w:eastAsia="Times New Roman"/>
-          <w:lang w:val="fr-FR"/>
-        </w:rPr>
-        <w:t xml:space="preserve"> wj8^J4.0</w:t>
+        <w:t>: wj8^J4.0</w:t>
       </w:r>
     </w:p>
     <w:p>
@@ -1142,7 +1050,7 @@
           <w:lang w:val="fr-FR"/>
         </w:rPr>
       </w:pPr>
-      <w:hyperlink r:id="rId19" w:history="1">
+      <w:hyperlink r:id="rId18" w:history="1">
         <w:r>
           <w:rPr>
             <w:rStyle w:val="Hyperlink"/>
@@ -1160,7 +1068,6 @@
         <w:t xml:space="preserve"> </w:t>
       </w:r>
       <w:proofErr w:type="spellStart"/>
-      <w:proofErr w:type="gramStart"/>
       <w:r>
         <w:rPr>
           <w:rFonts w:eastAsia="Times New Roman"/>
@@ -1174,15 +1081,7 @@
           <w:rFonts w:eastAsia="Times New Roman"/>
           <w:lang w:val="fr-FR"/>
         </w:rPr>
-        <w:t>:</w:t>
-      </w:r>
-      <w:proofErr w:type="gramEnd"/>
-      <w:r>
-        <w:rPr>
-          <w:rFonts w:eastAsia="Times New Roman"/>
-          <w:lang w:val="fr-FR"/>
-        </w:rPr>
-        <w:t xml:space="preserve"> GSaEc7!P</w:t>
+        <w:t>: GSaEc7!P</w:t>
       </w:r>
     </w:p>
     <w:p>
@@ -1215,7 +1114,7 @@
           <w:lang w:val="fr-FR"/>
         </w:rPr>
       </w:pPr>
-      <w:hyperlink r:id="rId20" w:history="1">
+      <w:hyperlink r:id="rId19" w:history="1">
         <w:r>
           <w:rPr>
             <w:rStyle w:val="Hyperlink"/>
@@ -1233,7 +1132,6 @@
         <w:t xml:space="preserve"> </w:t>
       </w:r>
       <w:proofErr w:type="spellStart"/>
-      <w:proofErr w:type="gramStart"/>
       <w:r>
         <w:rPr>
           <w:rFonts w:eastAsia="Times New Roman"/>
@@ -1247,15 +1145,7 @@
           <w:rFonts w:eastAsia="Times New Roman"/>
           <w:lang w:val="fr-FR"/>
         </w:rPr>
-        <w:t>:</w:t>
-      </w:r>
-      <w:proofErr w:type="gramEnd"/>
-      <w:r>
-        <w:rPr>
-          <w:rFonts w:eastAsia="Times New Roman"/>
-          <w:lang w:val="fr-FR"/>
-        </w:rPr>
-        <w:t xml:space="preserve"> u4N1&amp;0Wp</w:t>
+        <w:t>: u4N1&amp;0Wp</w:t>
       </w:r>
     </w:p>
     <w:p>
@@ -1288,7 +1178,7 @@
           <w:lang w:val="fr-FR"/>
         </w:rPr>
       </w:pPr>
-      <w:hyperlink r:id="rId21" w:history="1">
+      <w:hyperlink r:id="rId20" w:history="1">
         <w:r>
           <w:rPr>
             <w:rStyle w:val="Hyperlink"/>
@@ -1306,7 +1196,6 @@
         <w:t xml:space="preserve"> </w:t>
       </w:r>
       <w:proofErr w:type="spellStart"/>
-      <w:proofErr w:type="gramStart"/>
       <w:r>
         <w:rPr>
           <w:rFonts w:eastAsia="Times New Roman"/>
@@ -1320,15 +1209,7 @@
           <w:rFonts w:eastAsia="Times New Roman"/>
           <w:lang w:val="fr-FR"/>
         </w:rPr>
-        <w:t>:</w:t>
-      </w:r>
-      <w:proofErr w:type="gramEnd"/>
-      <w:r>
-        <w:rPr>
-          <w:rFonts w:eastAsia="Times New Roman"/>
-          <w:lang w:val="fr-FR"/>
-        </w:rPr>
-        <w:t xml:space="preserve"> ?+8fLW8v</w:t>
+        <w:t>: ?+8fLW8v</w:t>
       </w:r>
     </w:p>
     <w:p>
@@ -1354,7 +1235,7 @@
           <w:lang w:val="fr-FR"/>
         </w:rPr>
       </w:pPr>
-      <w:hyperlink r:id="rId22" w:history="1">
+      <w:hyperlink r:id="rId21" w:history="1">
         <w:r>
           <w:rPr>
             <w:rStyle w:val="Hyperlink"/>
@@ -1372,7 +1253,6 @@
         <w:t xml:space="preserve"> </w:t>
       </w:r>
       <w:proofErr w:type="spellStart"/>
-      <w:proofErr w:type="gramStart"/>
       <w:r>
         <w:rPr>
           <w:rFonts w:eastAsia="Times New Roman"/>
@@ -1386,15 +1266,7 @@
           <w:rFonts w:eastAsia="Times New Roman"/>
           <w:lang w:val="fr-FR"/>
         </w:rPr>
-        <w:t>:</w:t>
-      </w:r>
-      <w:proofErr w:type="gramEnd"/>
-      <w:r>
-        <w:rPr>
-          <w:rFonts w:eastAsia="Times New Roman"/>
-          <w:lang w:val="fr-FR"/>
-        </w:rPr>
-        <w:t xml:space="preserve"> =d7qzNa?</w:t>
+        <w:t>: =d7qzNa?</w:t>
       </w:r>
     </w:p>
     <w:p>
@@ -1427,7 +1299,7 @@
           <w:lang w:val="fr-FR"/>
         </w:rPr>
       </w:pPr>
-      <w:hyperlink r:id="rId23" w:history="1">
+      <w:hyperlink r:id="rId22" w:history="1">
         <w:r>
           <w:rPr>
             <w:rStyle w:val="Hyperlink"/>
@@ -1445,7 +1317,6 @@
         <w:t xml:space="preserve"> </w:t>
       </w:r>
       <w:proofErr w:type="spellStart"/>
-      <w:proofErr w:type="gramStart"/>
       <w:r>
         <w:rPr>
           <w:rFonts w:eastAsia="Times New Roman"/>
@@ -1459,15 +1330,7 @@
           <w:rFonts w:eastAsia="Times New Roman"/>
           <w:lang w:val="fr-FR"/>
         </w:rPr>
-        <w:t>:</w:t>
-      </w:r>
-      <w:proofErr w:type="gramEnd"/>
-      <w:r>
-        <w:rPr>
-          <w:rFonts w:eastAsia="Times New Roman"/>
-          <w:lang w:val="fr-FR"/>
-        </w:rPr>
-        <w:t xml:space="preserve"> $jL2!TE^</w:t>
+        <w:t>: $jL2!TE^</w:t>
       </w:r>
     </w:p>
     <w:p>
@@ -1500,7 +1363,7 @@
           <w:lang w:val="fr-FR"/>
         </w:rPr>
       </w:pPr>
-      <w:hyperlink r:id="rId24" w:history="1">
+      <w:hyperlink r:id="rId23" w:history="1">
         <w:r>
           <w:rPr>
             <w:rStyle w:val="Hyperlink"/>
@@ -1518,7 +1381,6 @@
         <w:t xml:space="preserve"> </w:t>
       </w:r>
       <w:proofErr w:type="spellStart"/>
-      <w:proofErr w:type="gramStart"/>
       <w:r>
         <w:rPr>
           <w:rFonts w:eastAsia="Times New Roman"/>
@@ -1532,36 +1394,26 @@
           <w:rFonts w:eastAsia="Times New Roman"/>
           <w:lang w:val="fr-FR"/>
         </w:rPr>
-        <w:t>:</w:t>
-      </w:r>
-      <w:proofErr w:type="gramEnd"/>
-      <w:r>
-        <w:rPr>
-          <w:rFonts w:eastAsia="Times New Roman"/>
-          <w:lang w:val="fr-FR"/>
-        </w:rPr>
-        <w:t xml:space="preserve"> tR4!ZB+f</w:t>
-      </w:r>
-    </w:p>
-    <w:p>
-      <w:pPr>
-        <w:rPr>
-          <w:rFonts w:eastAsia="Times New Roman"/>
-          <w:lang w:val="fr-FR"/>
-        </w:rPr>
-      </w:pPr>
-    </w:p>
-    <w:p>
-      <w:pPr>
-        <w:rPr>
-          <w:rFonts w:eastAsia="Times New Roman"/>
-          <w:lang w:val="fr-FR"/>
-        </w:rPr>
-      </w:pPr>
-      <w:r>
-        <w:rPr>
-          <w:rFonts w:eastAsia="Times New Roman"/>
-          <w:lang w:val="fr-FR"/>
+        <w:t>: tR4!ZB+f</w:t>
+      </w:r>
+    </w:p>
+    <w:p>
+      <w:pPr>
+        <w:rPr>
+          <w:rFonts w:eastAsia="Times New Roman"/>
+          <w:lang w:val="fr-FR"/>
+        </w:rPr>
+      </w:pPr>
+    </w:p>
+    <w:p>
+      <w:pPr>
+        <w:rPr>
+          <w:rFonts w:eastAsia="Times New Roman"/>
+        </w:rPr>
+      </w:pPr>
+      <w:r>
+        <w:rPr>
+          <w:rFonts w:eastAsia="Times New Roman"/>
         </w:rPr>
         <w:t>11/03/2020</w:t>
       </w:r>
@@ -1573,7 +1425,7 @@
           <w:lang w:eastAsia="en-US"/>
         </w:rPr>
       </w:pPr>
-      <w:hyperlink r:id="rId25" w:history="1">
+      <w:hyperlink r:id="rId24" w:history="1">
         <w:r>
           <w:rPr>
             <w:rStyle w:val="Hyperlink"/>
@@ -1633,13 +1485,13 @@
       <w:pPr>
         <w:rPr>
           <w:rFonts w:eastAsia="Times New Roman"/>
-          <w:lang w:eastAsia="en-US"/>
-        </w:rPr>
-      </w:pPr>
-      <w:r>
-        <w:rPr>
-          <w:rFonts w:eastAsia="Times New Roman"/>
-          <w:lang w:eastAsia="en-US"/>
+          <w:lang w:val="fr-FR" w:eastAsia="en-US"/>
+        </w:rPr>
+      </w:pPr>
+      <w:r>
+        <w:rPr>
+          <w:rFonts w:eastAsia="Times New Roman"/>
+          <w:lang w:val="fr-FR" w:eastAsia="en-US"/>
         </w:rPr>
         <w:t>11/10/2020</w:t>
       </w:r>
@@ -1648,6 +1500,69 @@
       <w:pPr>
         <w:rPr>
           <w:rFonts w:eastAsia="Times New Roman"/>
+          <w:lang w:val="fr-FR"/>
+        </w:rPr>
+      </w:pPr>
+      <w:hyperlink r:id="rId25" w:history="1">
+        <w:r>
+          <w:rPr>
+            <w:rStyle w:val="Hyperlink"/>
+            <w:rFonts w:eastAsia="Times New Roman"/>
+            <w:lang w:val="fr-FR"/>
+          </w:rPr>
+          <w:t>https://asu.zoom.us/rec/share/5SIpywddfm3sX307IAEPPw-O25b3n9WDIaeawDkNfGyM5EiHajzEPXy_hbW8E5MZ.FeHJJvRDkI9UtJeU</w:t>
+        </w:r>
+      </w:hyperlink>
+      <w:r>
+        <w:rPr>
+          <w:rFonts w:eastAsia="Times New Roman"/>
+          <w:lang w:val="fr-FR"/>
+        </w:rPr>
+        <w:t xml:space="preserve"> </w:t>
+      </w:r>
+      <w:proofErr w:type="spellStart"/>
+      <w:r>
+        <w:rPr>
+          <w:rFonts w:eastAsia="Times New Roman"/>
+          <w:lang w:val="fr-FR"/>
+        </w:rPr>
+        <w:t>Passcode</w:t>
+      </w:r>
+      <w:proofErr w:type="spellEnd"/>
+      <w:r>
+        <w:rPr>
+          <w:rFonts w:eastAsia="Times New Roman"/>
+          <w:lang w:val="fr-FR"/>
+        </w:rPr>
+        <w:t>: C#.yP56W</w:t>
+      </w:r>
+    </w:p>
+    <w:p>
+      <w:pPr>
+        <w:rPr>
+          <w:rFonts w:eastAsia="Times New Roman"/>
+          <w:lang w:val="fr-FR"/>
+        </w:rPr>
+      </w:pPr>
+    </w:p>
+    <w:p>
+      <w:pPr>
+        <w:rPr>
+          <w:rFonts w:eastAsia="Times New Roman"/>
+        </w:rPr>
+      </w:pPr>
+      <w:r>
+        <w:rPr>
+          <w:rFonts w:eastAsia="Times New Roman"/>
+        </w:rPr>
+        <w:t>11/12/2020</w:t>
+      </w:r>
+    </w:p>
+    <w:p>
+      <w:pPr>
+        <w:rPr>
+          <w:sz w:val="18"/>
+          <w:szCs w:val="18"/>
         </w:rPr>
       </w:pPr>
       <w:hyperlink r:id="rId26" w:history="1">
@@ -1656,99 +1571,20 @@
             <w:rStyle w:val="Hyperlink"/>
             <w:rFonts w:eastAsia="Times New Roman"/>
           </w:rPr>
-          <w:t>https://asu.zoom.us/rec/share/5SIpywddfm3sX307IAEPPw-O25b3n9WDIaeawDkNfGyM5EiHajzEPXy_hbW8E5MZ.FeHJJvRDkI9UtJeU</w:t>
-        </w:r>
-      </w:hyperlink>
-      <w:r>
-        <w:rPr>
-          <w:rFonts w:eastAsia="Times New Roman"/>
-        </w:rPr>
-        <w:t xml:space="preserve"> Passcode: </w:t>
-      </w:r>
-      <w:proofErr w:type="gramStart"/>
-      <w:r>
-        <w:rPr>
-          <w:rFonts w:eastAsia="Times New Roman"/>
-        </w:rPr>
-        <w:t>C#.yP</w:t>
-      </w:r>
-      <w:proofErr w:type="gramEnd"/>
-      <w:r>
-        <w:rPr>
-          <w:rFonts w:eastAsia="Times New Roman"/>
-        </w:rPr>
-        <w:t>56W</w:t>
-      </w:r>
-    </w:p>
-    <w:p>
-      <w:pPr>
-        <w:rPr>
-          <w:rFonts w:eastAsia="Times New Roman"/>
-        </w:rPr>
-      </w:pPr>
-    </w:p>
-    <w:p>
-      <w:pPr>
-        <w:rPr>
-          <w:rFonts w:eastAsia="Times New Roman"/>
-        </w:rPr>
-      </w:pPr>
-      <w:r>
-        <w:rPr>
-          <w:rFonts w:eastAsia="Times New Roman"/>
-        </w:rPr>
-        <w:t>11/12/2020</w:t>
-      </w:r>
-    </w:p>
-    <w:p>
-      <w:pPr>
-        <w:rPr>
-          <w:sz w:val="18"/>
-          <w:szCs w:val="18"/>
-          <w:lang w:val="fr-FR"/>
-        </w:rPr>
-      </w:pPr>
-      <w:hyperlink r:id="rId27" w:history="1">
-        <w:r>
-          <w:rPr>
-            <w:rStyle w:val="Hyperlink"/>
-            <w:rFonts w:eastAsia="Times New Roman"/>
-            <w:lang w:val="fr-FR"/>
-          </w:rPr>
           <w:t>https://asu.zoom.us/rec/share/EQzD1Lrc2lDaBcQhukvUmrpVa22go7DLP5c0rzX1N6VXX58eFhIx41VZTh8vFAVJ.TV09gzNn9_Cjle4n</w:t>
         </w:r>
       </w:hyperlink>
       <w:r>
         <w:rPr>
           <w:rFonts w:eastAsia="Times New Roman"/>
-          <w:lang w:val="fr-FR"/>
-        </w:rPr>
-        <w:t xml:space="preserve"> </w:t>
-      </w:r>
-      <w:proofErr w:type="spellStart"/>
-      <w:proofErr w:type="gramStart"/>
-      <w:r>
-        <w:rPr>
-          <w:rFonts w:eastAsia="Times New Roman"/>
-          <w:lang w:val="fr-FR"/>
-        </w:rPr>
-        <w:t>Passcode</w:t>
-      </w:r>
-      <w:proofErr w:type="spellEnd"/>
-      <w:r>
-        <w:rPr>
-          <w:rFonts w:eastAsia="Times New Roman"/>
-          <w:lang w:val="fr-FR"/>
-        </w:rPr>
-        <w:t>:</w:t>
-      </w:r>
-      <w:proofErr w:type="gramEnd"/>
-      <w:r>
-        <w:rPr>
-          <w:rFonts w:eastAsia="Times New Roman"/>
-          <w:lang w:val="fr-FR"/>
-        </w:rPr>
-        <w:t xml:space="preserve"> BW9?^</w:t>
+        </w:rPr>
+        <w:t xml:space="preserve"> Passcode: </w:t>
+      </w:r>
+      <w:r>
+        <w:rPr>
+          <w:rFonts w:eastAsia="Times New Roman"/>
+        </w:rPr>
+        <w:t>BW9?^i8W</w:t>
       </w:r>
     </w:p>
     <w:sectPr>

</xml_diff>

<commit_message>
Tue, Nov 17, 2020 11:17:01 AM
</commit_message>
<xml_diff>
--- a/Links for class recording.docx
+++ b/Links for class recording.docx
@@ -57,38 +57,39 @@
           <w:lang w:val="fr-FR"/>
         </w:rPr>
       </w:pPr>
-      <w:r>
-        <w:fldChar w:fldCharType="begin"/>
-      </w:r>
-      <w:r>
-        <w:rPr>
-          <w:lang w:val="fr-FR"/>
-        </w:rPr>
-        <w:instrText xml:space="preserve"> HYPERLINK "https://asu.zoom.us/rec/share/6O4kI-7R011LabP2z1jdUOk4AN3UT6a8hygbqaJeyBmWb7KuxHm1LVHF3UysDcUh" </w:instrText>
-      </w:r>
-      <w:r>
-        <w:fldChar w:fldCharType="separate"/>
-      </w:r>
-      <w:r>
-        <w:rPr>
-          <w:rStyle w:val="Hyperlink"/>
+      <w:hyperlink r:id="rId4" w:history="1">
+        <w:r>
+          <w:rPr>
+            <w:rStyle w:val="Hyperlink"/>
+            <w:rFonts w:eastAsia="Times New Roman"/>
+            <w:sz w:val="20"/>
+            <w:szCs w:val="20"/>
+            <w:lang w:val="fr-FR"/>
+          </w:rPr>
+          <w:t>https://asu.zoom.us/rec/share/6O4kI-7R011LabP2z1jdUOk4AN3UT6a8hygbqaJeyBmWb7KuxHm1LVHF3UysDcUh</w:t>
+        </w:r>
+      </w:hyperlink>
+      <w:r>
+        <w:rPr>
           <w:rFonts w:eastAsia="Times New Roman"/>
           <w:sz w:val="20"/>
           <w:szCs w:val="20"/>
           <w:lang w:val="fr-FR"/>
         </w:rPr>
-        <w:t>https://asu.zoom.us/rec/share/6O4kI-7R011LabP2z1jdUOk4AN3UT6a8hygbqaJeyBmWb7KuxHm1LVHF3UysDcUh</w:t>
-      </w:r>
-      <w:r>
-        <w:rPr>
-          <w:rStyle w:val="Hyperlink"/>
+        <w:t xml:space="preserve"> </w:t>
+      </w:r>
+      <w:proofErr w:type="spellStart"/>
+      <w:proofErr w:type="gramStart"/>
+      <w:r>
+        <w:rPr>
           <w:rFonts w:eastAsia="Times New Roman"/>
           <w:sz w:val="20"/>
           <w:szCs w:val="20"/>
           <w:lang w:val="fr-FR"/>
         </w:rPr>
-        <w:fldChar w:fldCharType="end"/>
-      </w:r>
+        <w:t>Passcode</w:t>
+      </w:r>
+      <w:proofErr w:type="spellEnd"/>
       <w:r>
         <w:rPr>
           <w:rFonts w:eastAsia="Times New Roman"/>
@@ -96,10 +97,9 @@
           <w:szCs w:val="20"/>
           <w:lang w:val="fr-FR"/>
         </w:rPr>
-        <w:t xml:space="preserve"> </w:t>
-      </w:r>
-      <w:proofErr w:type="spellStart"/>
-      <w:proofErr w:type="gramStart"/>
+        <w:t>:</w:t>
+      </w:r>
+      <w:proofErr w:type="gramEnd"/>
       <w:r>
         <w:rPr>
           <w:rFonts w:eastAsia="Times New Roman"/>
@@ -107,19 +107,18 @@
           <w:szCs w:val="20"/>
           <w:lang w:val="fr-FR"/>
         </w:rPr>
-        <w:t>Passcode</w:t>
-      </w:r>
-      <w:proofErr w:type="spellEnd"/>
-      <w:r>
+        <w:t xml:space="preserve"> 1#6VkQ9e</w:t>
+      </w:r>
+    </w:p>
+    <w:p>
+      <w:pPr>
         <w:rPr>
           <w:rFonts w:eastAsia="Times New Roman"/>
           <w:sz w:val="20"/>
           <w:szCs w:val="20"/>
           <w:lang w:val="fr-FR"/>
         </w:rPr>
-        <w:t>:</w:t>
-      </w:r>
-      <w:proofErr w:type="gramEnd"/>
+      </w:pPr>
       <w:r>
         <w:rPr>
           <w:rFonts w:eastAsia="Times New Roman"/>
@@ -127,39 +126,20 @@
           <w:szCs w:val="20"/>
           <w:lang w:val="fr-FR"/>
         </w:rPr>
-        <w:t xml:space="preserve"> 1#6VkQ9e</w:t>
-      </w:r>
-    </w:p>
-    <w:p>
-      <w:pPr>
-        <w:rPr>
+        <w:t>08/27/2020</w:t>
+      </w:r>
+    </w:p>
+    <w:p>
+      <w:pPr>
+        <w:rPr>
+          <w:rStyle w:val="Hyperlink"/>
           <w:rFonts w:eastAsia="Times New Roman"/>
           <w:sz w:val="20"/>
           <w:szCs w:val="20"/>
           <w:lang w:val="fr-FR"/>
         </w:rPr>
       </w:pPr>
-      <w:r>
-        <w:rPr>
-          <w:rFonts w:eastAsia="Times New Roman"/>
-          <w:sz w:val="20"/>
-          <w:szCs w:val="20"/>
-          <w:lang w:val="fr-FR"/>
-        </w:rPr>
-        <w:t>08/27/2020</w:t>
-      </w:r>
-    </w:p>
-    <w:p>
-      <w:pPr>
-        <w:rPr>
-          <w:rStyle w:val="Hyperlink"/>
-          <w:rFonts w:eastAsia="Times New Roman"/>
-          <w:sz w:val="20"/>
-          <w:szCs w:val="20"/>
-          <w:lang w:val="fr-FR"/>
-        </w:rPr>
-      </w:pPr>
-      <w:hyperlink r:id="rId4" w:history="1">
+      <w:hyperlink r:id="rId5" w:history="1">
         <w:r>
           <w:rPr>
             <w:rStyle w:val="Hyperlink"/>
@@ -181,6 +161,7 @@
         <w:t xml:space="preserve"> </w:t>
       </w:r>
       <w:proofErr w:type="spellStart"/>
+      <w:proofErr w:type="gramStart"/>
       <w:r>
         <w:rPr>
           <w:rFonts w:eastAsia="Times New Roman"/>
@@ -198,9 +179,19 @@
           <w:szCs w:val="20"/>
           <w:lang w:val="fr-FR"/>
         </w:rPr>
-        <w:t xml:space="preserve">: </w:t>
-      </w:r>
-      <w:hyperlink r:id="rId5" w:history="1">
+        <w:t>:</w:t>
+      </w:r>
+      <w:proofErr w:type="gramEnd"/>
+      <w:r>
+        <w:rPr>
+          <w:rFonts w:eastAsia="Times New Roman"/>
+          <w:sz w:val="20"/>
+          <w:szCs w:val="20"/>
+          <w:lang w:val="fr-FR"/>
+        </w:rPr>
+        <w:t xml:space="preserve"> </w:t>
+      </w:r>
+      <w:hyperlink r:id="rId6" w:history="1">
         <w:r>
           <w:rPr>
             <w:rFonts w:eastAsia="Times New Roman"/>
@@ -234,7 +225,7 @@
           <w:lang w:val="fr-FR"/>
         </w:rPr>
       </w:pPr>
-      <w:hyperlink r:id="rId6" w:history="1">
+      <w:hyperlink r:id="rId7" w:history="1">
         <w:r>
           <w:rPr>
             <w:rStyle w:val="Hyperlink"/>
@@ -256,6 +247,7 @@
         <w:t xml:space="preserve"> </w:t>
       </w:r>
       <w:proofErr w:type="spellStart"/>
+      <w:proofErr w:type="gramStart"/>
       <w:r>
         <w:rPr>
           <w:rFonts w:eastAsia="Times New Roman"/>
@@ -273,25 +265,35 @@
           <w:szCs w:val="20"/>
           <w:lang w:val="fr-FR"/>
         </w:rPr>
-        <w:t>: &amp;B#uKzC5</w:t>
-      </w:r>
-    </w:p>
-    <w:p>
-      <w:pPr>
+        <w:t>:</w:t>
+      </w:r>
+      <w:proofErr w:type="gramEnd"/>
+      <w:r>
         <w:rPr>
           <w:rFonts w:eastAsia="Times New Roman"/>
           <w:sz w:val="20"/>
           <w:szCs w:val="20"/>
           <w:lang w:val="fr-FR"/>
         </w:rPr>
-      </w:pPr>
-      <w:r>
+        <w:t xml:space="preserve"> &amp;B#uKzC5</w:t>
+      </w:r>
+    </w:p>
+    <w:p>
+      <w:pPr>
         <w:rPr>
           <w:rFonts w:eastAsia="Times New Roman"/>
           <w:sz w:val="20"/>
           <w:szCs w:val="20"/>
           <w:lang w:val="fr-FR"/>
         </w:rPr>
+      </w:pPr>
+      <w:r>
+        <w:rPr>
+          <w:rFonts w:eastAsia="Times New Roman"/>
+          <w:sz w:val="20"/>
+          <w:szCs w:val="20"/>
+          <w:lang w:val="fr-FR"/>
+        </w:rPr>
         <w:t>9/3/2020</w:t>
       </w:r>
     </w:p>
@@ -302,7 +304,7 @@
           <w:lang w:val="fr-FR"/>
         </w:rPr>
       </w:pPr>
-      <w:hyperlink r:id="rId7" w:history="1">
+      <w:hyperlink r:id="rId8" w:history="1">
         <w:r>
           <w:rPr>
             <w:rStyle w:val="Hyperlink"/>
@@ -320,6 +322,7 @@
         <w:t xml:space="preserve"> </w:t>
       </w:r>
       <w:proofErr w:type="spellStart"/>
+      <w:proofErr w:type="gramStart"/>
       <w:r>
         <w:rPr>
           <w:rFonts w:eastAsia="Times New Roman"/>
@@ -333,7 +336,15 @@
           <w:rFonts w:eastAsia="Times New Roman"/>
           <w:lang w:val="fr-FR"/>
         </w:rPr>
-        <w:t>: 0@CiMF@0</w:t>
+        <w:t>:</w:t>
+      </w:r>
+      <w:proofErr w:type="gramEnd"/>
+      <w:r>
+        <w:rPr>
+          <w:rFonts w:eastAsia="Times New Roman"/>
+          <w:lang w:val="fr-FR"/>
+        </w:rPr>
+        <w:t xml:space="preserve"> 0@CiMF@0</w:t>
       </w:r>
     </w:p>
     <w:p>
@@ -366,7 +377,7 @@
           <w:lang w:val="fr-FR"/>
         </w:rPr>
       </w:pPr>
-      <w:hyperlink r:id="rId8" w:history="1">
+      <w:hyperlink r:id="rId9" w:history="1">
         <w:r>
           <w:rPr>
             <w:rStyle w:val="Hyperlink"/>
@@ -384,6 +395,7 @@
         <w:t xml:space="preserve"> </w:t>
       </w:r>
       <w:proofErr w:type="spellStart"/>
+      <w:proofErr w:type="gramStart"/>
       <w:r>
         <w:rPr>
           <w:rFonts w:eastAsia="Times New Roman"/>
@@ -397,7 +409,15 @@
           <w:rFonts w:eastAsia="Times New Roman"/>
           <w:lang w:val="fr-FR"/>
         </w:rPr>
-        <w:t>: =C2*W4wr</w:t>
+        <w:t>:</w:t>
+      </w:r>
+      <w:proofErr w:type="gramEnd"/>
+      <w:r>
+        <w:rPr>
+          <w:rFonts w:eastAsia="Times New Roman"/>
+          <w:lang w:val="fr-FR"/>
+        </w:rPr>
+        <w:t xml:space="preserve"> =C2*W4wr</w:t>
       </w:r>
     </w:p>
     <w:p>
@@ -422,7 +442,7 @@
           <w:lang w:val="fr-FR"/>
         </w:rPr>
       </w:pPr>
-      <w:hyperlink r:id="rId9" w:history="1">
+      <w:hyperlink r:id="rId10" w:history="1">
         <w:r>
           <w:rPr>
             <w:rStyle w:val="Hyperlink"/>
@@ -486,7 +506,7 @@
           <w:lang w:val="es-ES"/>
         </w:rPr>
       </w:pPr>
-      <w:hyperlink r:id="rId10" w:history="1">
+      <w:hyperlink r:id="rId11" w:history="1">
         <w:r>
           <w:rPr>
             <w:rStyle w:val="Hyperlink"/>
@@ -566,7 +586,7 @@
           <w:lang w:val="fr-FR"/>
         </w:rPr>
       </w:pPr>
-      <w:hyperlink r:id="rId11" w:history="1">
+      <w:hyperlink r:id="rId12" w:history="1">
         <w:r>
           <w:rPr>
             <w:rStyle w:val="Hyperlink"/>
@@ -637,7 +657,7 @@
           <w:lang w:val="fr-FR"/>
         </w:rPr>
       </w:pPr>
-      <w:hyperlink r:id="rId12" w:history="1">
+      <w:hyperlink r:id="rId13" w:history="1">
         <w:r>
           <w:rPr>
             <w:rStyle w:val="Hyperlink"/>
@@ -702,7 +722,7 @@
           <w:lang w:val="fr-FR"/>
         </w:rPr>
       </w:pPr>
-      <w:hyperlink r:id="rId13" w:history="1">
+      <w:hyperlink r:id="rId14" w:history="1">
         <w:r>
           <w:rPr>
             <w:rStyle w:val="Hyperlink"/>
@@ -766,7 +786,7 @@
           <w:lang w:val="fr-FR"/>
         </w:rPr>
       </w:pPr>
-      <w:hyperlink r:id="rId14" w:history="1">
+      <w:hyperlink r:id="rId15" w:history="1">
         <w:r>
           <w:rPr>
             <w:rStyle w:val="Hyperlink"/>
@@ -838,7 +858,7 @@
           <w:lang w:val="fr-FR"/>
         </w:rPr>
       </w:pPr>
-      <w:hyperlink r:id="rId15" w:history="1">
+      <w:hyperlink r:id="rId16" w:history="1">
         <w:r>
           <w:rPr>
             <w:rStyle w:val="Hyperlink"/>
@@ -913,7 +933,7 @@
           <w:lang w:val="fr-FR"/>
         </w:rPr>
       </w:pPr>
-      <w:hyperlink r:id="rId16" w:history="1">
+      <w:hyperlink r:id="rId17" w:history="1">
         <w:r>
           <w:rPr>
             <w:rStyle w:val="Hyperlink"/>
@@ -986,7 +1006,7 @@
           <w:lang w:val="fr-FR"/>
         </w:rPr>
       </w:pPr>
-      <w:hyperlink r:id="rId17" w:history="1">
+      <w:hyperlink r:id="rId18" w:history="1">
         <w:r>
           <w:rPr>
             <w:rStyle w:val="Hyperlink"/>
@@ -1050,7 +1070,7 @@
           <w:lang w:val="fr-FR"/>
         </w:rPr>
       </w:pPr>
-      <w:hyperlink r:id="rId18" w:history="1">
+      <w:hyperlink r:id="rId19" w:history="1">
         <w:r>
           <w:rPr>
             <w:rStyle w:val="Hyperlink"/>
@@ -1114,7 +1134,7 @@
           <w:lang w:val="fr-FR"/>
         </w:rPr>
       </w:pPr>
-      <w:hyperlink r:id="rId19" w:history="1">
+      <w:hyperlink r:id="rId20" w:history="1">
         <w:r>
           <w:rPr>
             <w:rStyle w:val="Hyperlink"/>
@@ -1178,7 +1198,7 @@
           <w:lang w:val="fr-FR"/>
         </w:rPr>
       </w:pPr>
-      <w:hyperlink r:id="rId20" w:history="1">
+      <w:hyperlink r:id="rId21" w:history="1">
         <w:r>
           <w:rPr>
             <w:rStyle w:val="Hyperlink"/>
@@ -1235,7 +1255,7 @@
           <w:lang w:val="fr-FR"/>
         </w:rPr>
       </w:pPr>
-      <w:hyperlink r:id="rId21" w:history="1">
+      <w:hyperlink r:id="rId22" w:history="1">
         <w:r>
           <w:rPr>
             <w:rStyle w:val="Hyperlink"/>
@@ -1299,7 +1319,7 @@
           <w:lang w:val="fr-FR"/>
         </w:rPr>
       </w:pPr>
-      <w:hyperlink r:id="rId22" w:history="1">
+      <w:hyperlink r:id="rId23" w:history="1">
         <w:r>
           <w:rPr>
             <w:rStyle w:val="Hyperlink"/>
@@ -1363,7 +1383,7 @@
           <w:lang w:val="fr-FR"/>
         </w:rPr>
       </w:pPr>
-      <w:hyperlink r:id="rId23" w:history="1">
+      <w:hyperlink r:id="rId24" w:history="1">
         <w:r>
           <w:rPr>
             <w:rStyle w:val="Hyperlink"/>
@@ -1425,7 +1445,7 @@
           <w:lang w:eastAsia="en-US"/>
         </w:rPr>
       </w:pPr>
-      <w:hyperlink r:id="rId24" w:history="1">
+      <w:hyperlink r:id="rId25" w:history="1">
         <w:r>
           <w:rPr>
             <w:rStyle w:val="Hyperlink"/>
@@ -1503,7 +1523,7 @@
           <w:lang w:val="fr-FR"/>
         </w:rPr>
       </w:pPr>
-      <w:hyperlink r:id="rId25" w:history="1">
+      <w:hyperlink r:id="rId26" w:history="1">
         <w:r>
           <w:rPr>
             <w:rStyle w:val="Hyperlink"/>
@@ -1561,11 +1581,10 @@
     <w:p>
       <w:pPr>
         <w:rPr>
-          <w:sz w:val="18"/>
-          <w:szCs w:val="18"/>
-        </w:rPr>
-      </w:pPr>
-      <w:hyperlink r:id="rId26" w:history="1">
+          <w:rFonts w:eastAsia="Times New Roman"/>
+        </w:rPr>
+      </w:pPr>
+      <w:hyperlink r:id="rId27" w:history="1">
         <w:r>
           <w:rPr>
             <w:rStyle w:val="Hyperlink"/>
@@ -1585,6 +1604,68 @@
           <w:rFonts w:eastAsia="Times New Roman"/>
         </w:rPr>
         <w:t>BW9?^i8W</w:t>
+      </w:r>
+    </w:p>
+    <w:p>
+      <w:pPr>
+        <w:rPr>
+          <w:rFonts w:eastAsia="Times New Roman"/>
+        </w:rPr>
+      </w:pPr>
+    </w:p>
+    <w:p>
+      <w:pPr>
+        <w:rPr>
+          <w:rFonts w:eastAsia="Times New Roman"/>
+        </w:rPr>
+      </w:pPr>
+      <w:r>
+        <w:rPr>
+          <w:rFonts w:eastAsia="Times New Roman"/>
+        </w:rPr>
+        <w:t>11/17/20</w:t>
+      </w:r>
+    </w:p>
+    <w:p>
+      <w:pPr>
+        <w:rPr>
+          <w:sz w:val="18"/>
+          <w:szCs w:val="18"/>
+          <w:lang w:val="fr-FR"/>
+        </w:rPr>
+      </w:pPr>
+      <w:hyperlink r:id="rId28" w:history="1">
+        <w:r>
+          <w:rPr>
+            <w:rStyle w:val="Hyperlink"/>
+            <w:rFonts w:eastAsia="Times New Roman"/>
+            <w:lang w:val="fr-FR"/>
+          </w:rPr>
+          <w:t>https://asu.zoom.us/rec/share/3xyXlOm_gHvSGE9a6US1xOMGX2LBY3whalnNG2QhnUPPYtoedjoHDMd6M9KVbGjP.MLP-zrSzb6CniPVV</w:t>
+        </w:r>
+      </w:hyperlink>
+      <w:r>
+        <w:rPr>
+          <w:rFonts w:eastAsia="Times New Roman"/>
+          <w:lang w:val="fr-FR"/>
+        </w:rPr>
+        <w:t xml:space="preserve"> </w:t>
+      </w:r>
+      <w:proofErr w:type="spellStart"/>
+      <w:r>
+        <w:rPr>
+          <w:rFonts w:eastAsia="Times New Roman"/>
+          <w:lang w:val="fr-FR"/>
+        </w:rPr>
+        <w:t>Passcode</w:t>
+      </w:r>
+      <w:proofErr w:type="spellEnd"/>
+      <w:r>
+        <w:rPr>
+          <w:rFonts w:eastAsia="Times New Roman"/>
+          <w:lang w:val="fr-FR"/>
+        </w:rPr>
+        <w:t>: t48uY?8s</w:t>
       </w:r>
     </w:p>
     <w:sectPr>

</xml_diff>

<commit_message>
Thu, Nov 19, 2020 11:02:27 AM
</commit_message>
<xml_diff>
--- a/Links for class recording.docx
+++ b/Links for class recording.docx
@@ -460,6 +460,7 @@
         <w:t xml:space="preserve"> </w:t>
       </w:r>
       <w:proofErr w:type="spellStart"/>
+      <w:proofErr w:type="gramStart"/>
       <w:r>
         <w:rPr>
           <w:rFonts w:eastAsia="Times New Roman"/>
@@ -473,7 +474,15 @@
           <w:rFonts w:eastAsia="Times New Roman"/>
           <w:lang w:val="fr-FR"/>
         </w:rPr>
-        <w:t>: fGw!6#*7</w:t>
+        <w:t>:</w:t>
+      </w:r>
+      <w:proofErr w:type="gramEnd"/>
+      <w:r>
+        <w:rPr>
+          <w:rFonts w:eastAsia="Times New Roman"/>
+          <w:lang w:val="fr-FR"/>
+        </w:rPr>
+        <w:t xml:space="preserve"> fGw!6#*7</w:t>
       </w:r>
     </w:p>
     <w:p>
@@ -604,6 +613,7 @@
         <w:t xml:space="preserve"> </w:t>
       </w:r>
       <w:proofErr w:type="spellStart"/>
+      <w:proofErr w:type="gramStart"/>
       <w:r>
         <w:rPr>
           <w:rFonts w:eastAsia="Times New Roman"/>
@@ -617,7 +627,15 @@
           <w:rFonts w:eastAsia="Times New Roman"/>
           <w:lang w:val="fr-FR"/>
         </w:rPr>
-        <w:t>: zN!m7PQi</w:t>
+        <w:t>:</w:t>
+      </w:r>
+      <w:proofErr w:type="gramEnd"/>
+      <w:r>
+        <w:rPr>
+          <w:rFonts w:eastAsia="Times New Roman"/>
+          <w:lang w:val="fr-FR"/>
+        </w:rPr>
+        <w:t xml:space="preserve"> zN!m7PQi</w:t>
       </w:r>
     </w:p>
     <w:p>
@@ -1617,13 +1635,79 @@
       <w:pPr>
         <w:rPr>
           <w:rFonts w:eastAsia="Times New Roman"/>
-        </w:rPr>
-      </w:pPr>
-      <w:r>
-        <w:rPr>
-          <w:rFonts w:eastAsia="Times New Roman"/>
+          <w:lang w:val="fr-FR"/>
+        </w:rPr>
+      </w:pPr>
+      <w:r>
+        <w:rPr>
+          <w:rFonts w:eastAsia="Times New Roman"/>
+          <w:lang w:val="fr-FR"/>
         </w:rPr>
         <w:t>11/17/20</w:t>
+      </w:r>
+    </w:p>
+    <w:p>
+      <w:pPr>
+        <w:rPr>
+          <w:rFonts w:eastAsia="Times New Roman"/>
+          <w:lang w:val="fr-FR"/>
+        </w:rPr>
+      </w:pPr>
+      <w:hyperlink r:id="rId28" w:history="1">
+        <w:r>
+          <w:rPr>
+            <w:rStyle w:val="Hyperlink"/>
+            <w:rFonts w:eastAsia="Times New Roman"/>
+            <w:lang w:val="fr-FR"/>
+          </w:rPr>
+          <w:t>https://asu.zoom.us/rec/share/3xyXlOm_gHvSGE9a6US1xOMGX2LBY3whalnNG2QhnUPPYtoedjoHDMd6M9KVbGjP.MLP-zrSzb6CniPVV</w:t>
+        </w:r>
+      </w:hyperlink>
+      <w:r>
+        <w:rPr>
+          <w:rFonts w:eastAsia="Times New Roman"/>
+          <w:lang w:val="fr-FR"/>
+        </w:rPr>
+        <w:t xml:space="preserve"> </w:t>
+      </w:r>
+      <w:proofErr w:type="spellStart"/>
+      <w:r>
+        <w:rPr>
+          <w:rFonts w:eastAsia="Times New Roman"/>
+          <w:lang w:val="fr-FR"/>
+        </w:rPr>
+        <w:t>Passcode</w:t>
+      </w:r>
+      <w:proofErr w:type="spellEnd"/>
+      <w:r>
+        <w:rPr>
+          <w:rFonts w:eastAsia="Times New Roman"/>
+          <w:lang w:val="fr-FR"/>
+        </w:rPr>
+        <w:t>: t48uY?8s</w:t>
+      </w:r>
+    </w:p>
+    <w:p>
+      <w:pPr>
+        <w:rPr>
+          <w:rFonts w:eastAsia="Times New Roman"/>
+          <w:lang w:val="fr-FR"/>
+        </w:rPr>
+      </w:pPr>
+    </w:p>
+    <w:p>
+      <w:pPr>
+        <w:rPr>
+          <w:rFonts w:eastAsia="Times New Roman"/>
+          <w:lang w:val="fr-FR"/>
+        </w:rPr>
+      </w:pPr>
+      <w:r>
+        <w:rPr>
+          <w:rFonts w:eastAsia="Times New Roman"/>
+          <w:lang w:val="fr-FR"/>
+        </w:rPr>
+        <w:t>11/19/2020</w:t>
       </w:r>
     </w:p>
     <w:p>
@@ -1634,38 +1718,20 @@
           <w:lang w:val="fr-FR"/>
         </w:rPr>
       </w:pPr>
-      <w:hyperlink r:id="rId28" w:history="1">
+      <w:hyperlink r:id="rId29" w:history="1">
         <w:r>
           <w:rPr>
             <w:rStyle w:val="Hyperlink"/>
             <w:rFonts w:eastAsia="Times New Roman"/>
-            <w:lang w:val="fr-FR"/>
-          </w:rPr>
-          <w:t>https://asu.zoom.us/rec/share/3xyXlOm_gHvSGE9a6US1xOMGX2LBY3whalnNG2QhnUPPYtoedjoHDMd6M9KVbGjP.MLP-zrSzb6CniPVV</w:t>
-        </w:r>
-      </w:hyperlink>
-      <w:r>
-        <w:rPr>
-          <w:rFonts w:eastAsia="Times New Roman"/>
-          <w:lang w:val="fr-FR"/>
-        </w:rPr>
-        <w:t xml:space="preserve"> </w:t>
-      </w:r>
-      <w:proofErr w:type="spellStart"/>
-      <w:r>
-        <w:rPr>
-          <w:rFonts w:eastAsia="Times New Roman"/>
-          <w:lang w:val="fr-FR"/>
-        </w:rPr>
-        <w:t>Passcode</w:t>
-      </w:r>
-      <w:proofErr w:type="spellEnd"/>
-      <w:r>
-        <w:rPr>
-          <w:rFonts w:eastAsia="Times New Roman"/>
-          <w:lang w:val="fr-FR"/>
-        </w:rPr>
-        <w:t>: t48uY?8s</w:t>
+          </w:rPr>
+          <w:t>https://asu.zoom.us/rec/share/MowggSJgEdMFNABAQKKol6qSKwjCaSMMcjvn-kVWy0cAImr6EWzt1WzBTg8WSZU7.1KquP2uC43Aj8HZF</w:t>
+        </w:r>
+      </w:hyperlink>
+      <w:r>
+        <w:rPr>
+          <w:rFonts w:eastAsia="Times New Roman"/>
+        </w:rPr>
+        <w:t xml:space="preserve"> Passcode: +4WApzZ0</w:t>
       </w:r>
     </w:p>
     <w:sectPr>

</xml_diff>

<commit_message>
Tue, Nov 24, 2020 11:28:46 AM
</commit_message>
<xml_diff>
--- a/Links for class recording.docx
+++ b/Links for class recording.docx
@@ -76,20 +76,18 @@
           <w:szCs w:val="20"/>
           <w:lang w:val="fr-FR"/>
         </w:rPr>
-        <w:t xml:space="preserve"> </w:t>
-      </w:r>
-      <w:proofErr w:type="spellStart"/>
-      <w:proofErr w:type="gramStart"/>
-      <w:r>
+        <w:t xml:space="preserve"> Passcode: 1#6VkQ9e</w:t>
+      </w:r>
+    </w:p>
+    <w:p>
+      <w:pPr>
         <w:rPr>
           <w:rFonts w:eastAsia="Times New Roman"/>
           <w:sz w:val="20"/>
           <w:szCs w:val="20"/>
           <w:lang w:val="fr-FR"/>
         </w:rPr>
-        <w:t>Passcode</w:t>
-      </w:r>
-      <w:proofErr w:type="spellEnd"/>
+      </w:pPr>
       <w:r>
         <w:rPr>
           <w:rFonts w:eastAsia="Times New Roman"/>
@@ -97,71 +95,105 @@
           <w:szCs w:val="20"/>
           <w:lang w:val="fr-FR"/>
         </w:rPr>
-        <w:t>:</w:t>
-      </w:r>
-      <w:proofErr w:type="gramEnd"/>
-      <w:r>
-        <w:rPr>
+        <w:t>08/27/2020</w:t>
+      </w:r>
+    </w:p>
+    <w:p>
+      <w:pPr>
+        <w:rPr>
+          <w:rStyle w:val="Hyperlink"/>
           <w:rFonts w:eastAsia="Times New Roman"/>
           <w:sz w:val="20"/>
           <w:szCs w:val="20"/>
           <w:lang w:val="fr-FR"/>
         </w:rPr>
-        <w:t xml:space="preserve"> 1#6VkQ9e</w:t>
-      </w:r>
-    </w:p>
-    <w:p>
-      <w:pPr>
+      </w:pPr>
+      <w:hyperlink r:id="rId5" w:history="1">
+        <w:r>
+          <w:rPr>
+            <w:rStyle w:val="Hyperlink"/>
+            <w:rFonts w:eastAsia="Times New Roman"/>
+            <w:sz w:val="20"/>
+            <w:szCs w:val="20"/>
+            <w:lang w:val="fr-FR"/>
+          </w:rPr>
+          <w:t>https://asu.zoom.us/rec/share/5t4yNrbQ2WZIQ5XTwkDHeZU8Ed3JX6a80CUfr_tczxsde8Aw3aiojU7RCCh69Uhf</w:t>
+        </w:r>
+      </w:hyperlink>
+      <w:r>
         <w:rPr>
           <w:rFonts w:eastAsia="Times New Roman"/>
           <w:sz w:val="20"/>
           <w:szCs w:val="20"/>
           <w:lang w:val="fr-FR"/>
         </w:rPr>
-      </w:pPr>
-      <w:r>
+        <w:t xml:space="preserve"> Passcode: </w:t>
+      </w:r>
+      <w:hyperlink r:id="rId6" w:history="1">
+        <w:r>
+          <w:rPr>
+            <w:rFonts w:eastAsia="Times New Roman"/>
+            <w:sz w:val="20"/>
+            <w:szCs w:val="20"/>
+            <w:lang w:val="fr-FR"/>
+          </w:rPr>
+          <w:t>?1&amp;fR@.q</w:t>
+        </w:r>
+      </w:hyperlink>
+    </w:p>
+    <w:p>
+      <w:pPr>
+        <w:rPr>
+          <w:lang w:val="fr-FR"/>
+        </w:rPr>
+      </w:pPr>
+      <w:r>
+        <w:rPr>
+          <w:lang w:val="fr-FR"/>
+        </w:rPr>
+        <w:t>9/1/2020</w:t>
+      </w:r>
+    </w:p>
+    <w:p>
+      <w:pPr>
         <w:rPr>
           <w:rFonts w:eastAsia="Times New Roman"/>
           <w:sz w:val="20"/>
           <w:szCs w:val="20"/>
           <w:lang w:val="fr-FR"/>
         </w:rPr>
-        <w:t>08/27/2020</w:t>
-      </w:r>
-    </w:p>
-    <w:p>
-      <w:pPr>
-        <w:rPr>
-          <w:rStyle w:val="Hyperlink"/>
+      </w:pPr>
+      <w:hyperlink r:id="rId7" w:history="1">
+        <w:r>
+          <w:rPr>
+            <w:rStyle w:val="Hyperlink"/>
+            <w:rFonts w:eastAsia="Times New Roman"/>
+            <w:sz w:val="20"/>
+            <w:szCs w:val="20"/>
+            <w:lang w:val="fr-FR"/>
+          </w:rPr>
+          <w:t>https://asu.zoom.us/rec/share/5tR5EOz-_URLYrPDzXj7do8GMNW5T6a8gSFIrPsMmE6CzcqjALmRrBZNY9P3PTb5</w:t>
+        </w:r>
+      </w:hyperlink>
+      <w:r>
+        <w:rPr>
           <w:rFonts w:eastAsia="Times New Roman"/>
           <w:sz w:val="20"/>
           <w:szCs w:val="20"/>
           <w:lang w:val="fr-FR"/>
         </w:rPr>
-      </w:pPr>
-      <w:hyperlink r:id="rId5" w:history="1">
-        <w:r>
-          <w:rPr>
-            <w:rStyle w:val="Hyperlink"/>
-            <w:rFonts w:eastAsia="Times New Roman"/>
-            <w:sz w:val="20"/>
-            <w:szCs w:val="20"/>
-            <w:lang w:val="fr-FR"/>
-          </w:rPr>
-          <w:t>https://asu.zoom.us/rec/share/5t4yNrbQ2WZIQ5XTwkDHeZU8Ed3JX6a80CUfr_tczxsde8Aw3aiojU7RCCh69Uhf</w:t>
-        </w:r>
-      </w:hyperlink>
-      <w:r>
+        <w:t xml:space="preserve"> Passcode: &amp;B#uKzC5</w:t>
+      </w:r>
+    </w:p>
+    <w:p>
+      <w:pPr>
         <w:rPr>
           <w:rFonts w:eastAsia="Times New Roman"/>
           <w:sz w:val="20"/>
           <w:szCs w:val="20"/>
           <w:lang w:val="fr-FR"/>
         </w:rPr>
-        <w:t xml:space="preserve"> </w:t>
-      </w:r>
-      <w:proofErr w:type="spellStart"/>
-      <w:proofErr w:type="gramStart"/>
+      </w:pPr>
       <w:r>
         <w:rPr>
           <w:rFonts w:eastAsia="Times New Roman"/>
@@ -169,131 +201,6 @@
           <w:szCs w:val="20"/>
           <w:lang w:val="fr-FR"/>
         </w:rPr>
-        <w:t>Passcode</w:t>
-      </w:r>
-      <w:proofErr w:type="spellEnd"/>
-      <w:r>
-        <w:rPr>
-          <w:rFonts w:eastAsia="Times New Roman"/>
-          <w:sz w:val="20"/>
-          <w:szCs w:val="20"/>
-          <w:lang w:val="fr-FR"/>
-        </w:rPr>
-        <w:t>:</w:t>
-      </w:r>
-      <w:proofErr w:type="gramEnd"/>
-      <w:r>
-        <w:rPr>
-          <w:rFonts w:eastAsia="Times New Roman"/>
-          <w:sz w:val="20"/>
-          <w:szCs w:val="20"/>
-          <w:lang w:val="fr-FR"/>
-        </w:rPr>
-        <w:t xml:space="preserve"> </w:t>
-      </w:r>
-      <w:hyperlink r:id="rId6" w:history="1">
-        <w:r>
-          <w:rPr>
-            <w:rFonts w:eastAsia="Times New Roman"/>
-            <w:sz w:val="20"/>
-            <w:szCs w:val="20"/>
-            <w:lang w:val="fr-FR"/>
-          </w:rPr>
-          <w:t>?1&amp;fR@.q</w:t>
-        </w:r>
-      </w:hyperlink>
-    </w:p>
-    <w:p>
-      <w:pPr>
-        <w:rPr>
-          <w:lang w:val="fr-FR"/>
-        </w:rPr>
-      </w:pPr>
-      <w:r>
-        <w:rPr>
-          <w:lang w:val="fr-FR"/>
-        </w:rPr>
-        <w:t>9/1/2020</w:t>
-      </w:r>
-    </w:p>
-    <w:p>
-      <w:pPr>
-        <w:rPr>
-          <w:rFonts w:eastAsia="Times New Roman"/>
-          <w:sz w:val="20"/>
-          <w:szCs w:val="20"/>
-          <w:lang w:val="fr-FR"/>
-        </w:rPr>
-      </w:pPr>
-      <w:hyperlink r:id="rId7" w:history="1">
-        <w:r>
-          <w:rPr>
-            <w:rStyle w:val="Hyperlink"/>
-            <w:rFonts w:eastAsia="Times New Roman"/>
-            <w:sz w:val="20"/>
-            <w:szCs w:val="20"/>
-            <w:lang w:val="fr-FR"/>
-          </w:rPr>
-          <w:t>https://asu.zoom.us/rec/share/5tR5EOz-_URLYrPDzXj7do8GMNW5T6a8gSFIrPsMmE6CzcqjALmRrBZNY9P3PTb5</w:t>
-        </w:r>
-      </w:hyperlink>
-      <w:r>
-        <w:rPr>
-          <w:rFonts w:eastAsia="Times New Roman"/>
-          <w:sz w:val="20"/>
-          <w:szCs w:val="20"/>
-          <w:lang w:val="fr-FR"/>
-        </w:rPr>
-        <w:t xml:space="preserve"> </w:t>
-      </w:r>
-      <w:proofErr w:type="spellStart"/>
-      <w:proofErr w:type="gramStart"/>
-      <w:r>
-        <w:rPr>
-          <w:rFonts w:eastAsia="Times New Roman"/>
-          <w:sz w:val="20"/>
-          <w:szCs w:val="20"/>
-          <w:lang w:val="fr-FR"/>
-        </w:rPr>
-        <w:t>Passcode</w:t>
-      </w:r>
-      <w:proofErr w:type="spellEnd"/>
-      <w:r>
-        <w:rPr>
-          <w:rFonts w:eastAsia="Times New Roman"/>
-          <w:sz w:val="20"/>
-          <w:szCs w:val="20"/>
-          <w:lang w:val="fr-FR"/>
-        </w:rPr>
-        <w:t>:</w:t>
-      </w:r>
-      <w:proofErr w:type="gramEnd"/>
-      <w:r>
-        <w:rPr>
-          <w:rFonts w:eastAsia="Times New Roman"/>
-          <w:sz w:val="20"/>
-          <w:szCs w:val="20"/>
-          <w:lang w:val="fr-FR"/>
-        </w:rPr>
-        <w:t xml:space="preserve"> &amp;B#uKzC5</w:t>
-      </w:r>
-    </w:p>
-    <w:p>
-      <w:pPr>
-        <w:rPr>
-          <w:rFonts w:eastAsia="Times New Roman"/>
-          <w:sz w:val="20"/>
-          <w:szCs w:val="20"/>
-          <w:lang w:val="fr-FR"/>
-        </w:rPr>
-      </w:pPr>
-      <w:r>
-        <w:rPr>
-          <w:rFonts w:eastAsia="Times New Roman"/>
-          <w:sz w:val="20"/>
-          <w:szCs w:val="20"/>
-          <w:lang w:val="fr-FR"/>
-        </w:rPr>
         <w:t>9/3/2020</w:t>
       </w:r>
     </w:p>
@@ -319,32 +226,7 @@
           <w:rFonts w:eastAsia="Times New Roman"/>
           <w:lang w:val="fr-FR"/>
         </w:rPr>
-        <w:t xml:space="preserve"> </w:t>
-      </w:r>
-      <w:proofErr w:type="spellStart"/>
-      <w:proofErr w:type="gramStart"/>
-      <w:r>
-        <w:rPr>
-          <w:rFonts w:eastAsia="Times New Roman"/>
-          <w:lang w:val="fr-FR"/>
-        </w:rPr>
-        <w:t>Passcode</w:t>
-      </w:r>
-      <w:proofErr w:type="spellEnd"/>
-      <w:r>
-        <w:rPr>
-          <w:rFonts w:eastAsia="Times New Roman"/>
-          <w:lang w:val="fr-FR"/>
-        </w:rPr>
-        <w:t>:</w:t>
-      </w:r>
-      <w:proofErr w:type="gramEnd"/>
-      <w:r>
-        <w:rPr>
-          <w:rFonts w:eastAsia="Times New Roman"/>
-          <w:lang w:val="fr-FR"/>
-        </w:rPr>
-        <w:t xml:space="preserve"> 0@CiMF@0</w:t>
+        <w:t xml:space="preserve"> Passcode: 0@CiMF@0</w:t>
       </w:r>
     </w:p>
     <w:p>
@@ -392,32 +274,7 @@
           <w:rFonts w:eastAsia="Times New Roman"/>
           <w:lang w:val="fr-FR"/>
         </w:rPr>
-        <w:t xml:space="preserve"> </w:t>
-      </w:r>
-      <w:proofErr w:type="spellStart"/>
-      <w:proofErr w:type="gramStart"/>
-      <w:r>
-        <w:rPr>
-          <w:rFonts w:eastAsia="Times New Roman"/>
-          <w:lang w:val="fr-FR"/>
-        </w:rPr>
-        <w:t>Passcode</w:t>
-      </w:r>
-      <w:proofErr w:type="spellEnd"/>
-      <w:r>
-        <w:rPr>
-          <w:rFonts w:eastAsia="Times New Roman"/>
-          <w:lang w:val="fr-FR"/>
-        </w:rPr>
-        <w:t>:</w:t>
-      </w:r>
-      <w:proofErr w:type="gramEnd"/>
-      <w:r>
-        <w:rPr>
-          <w:rFonts w:eastAsia="Times New Roman"/>
-          <w:lang w:val="fr-FR"/>
-        </w:rPr>
-        <w:t xml:space="preserve"> =C2*W4wr</w:t>
+        <w:t xml:space="preserve"> Passcode: =C2*W4wr</w:t>
       </w:r>
     </w:p>
     <w:p>
@@ -457,32 +314,7 @@
           <w:rFonts w:eastAsia="Times New Roman"/>
           <w:lang w:val="fr-FR"/>
         </w:rPr>
-        <w:t xml:space="preserve"> </w:t>
-      </w:r>
-      <w:proofErr w:type="spellStart"/>
-      <w:proofErr w:type="gramStart"/>
-      <w:r>
-        <w:rPr>
-          <w:rFonts w:eastAsia="Times New Roman"/>
-          <w:lang w:val="fr-FR"/>
-        </w:rPr>
-        <w:t>Passcode</w:t>
-      </w:r>
-      <w:proofErr w:type="spellEnd"/>
-      <w:r>
-        <w:rPr>
-          <w:rFonts w:eastAsia="Times New Roman"/>
-          <w:lang w:val="fr-FR"/>
-        </w:rPr>
-        <w:t>:</w:t>
-      </w:r>
-      <w:proofErr w:type="gramEnd"/>
-      <w:r>
-        <w:rPr>
-          <w:rFonts w:eastAsia="Times New Roman"/>
-          <w:lang w:val="fr-FR"/>
-        </w:rPr>
-        <w:t xml:space="preserve"> fGw!6#*7</w:t>
+        <w:t xml:space="preserve"> Passcode: fGw!6#*7</w:t>
       </w:r>
     </w:p>
     <w:p>
@@ -530,62 +362,30 @@
           <w:rFonts w:eastAsia="Times New Roman"/>
           <w:lang w:val="es-ES"/>
         </w:rPr>
-        <w:t xml:space="preserve"> </w:t>
-      </w:r>
-      <w:proofErr w:type="spellStart"/>
-      <w:r>
+        <w:t xml:space="preserve"> Passcode: y8$$Z0F.</w:t>
+      </w:r>
+    </w:p>
+    <w:p>
+      <w:pPr>
         <w:rPr>
           <w:rFonts w:eastAsia="Times New Roman"/>
           <w:lang w:val="es-ES"/>
         </w:rPr>
-        <w:t>Passcode</w:t>
-      </w:r>
-      <w:proofErr w:type="spellEnd"/>
-      <w:r>
+      </w:pPr>
+    </w:p>
+    <w:p>
+      <w:pPr>
         <w:rPr>
           <w:rFonts w:eastAsia="Times New Roman"/>
           <w:lang w:val="es-ES"/>
         </w:rPr>
-        <w:t>: y8$$Z0F.</w:t>
-      </w:r>
-    </w:p>
-    <w:p>
-      <w:pPr>
+      </w:pPr>
+      <w:r>
         <w:rPr>
           <w:rFonts w:eastAsia="Times New Roman"/>
           <w:lang w:val="es-ES"/>
         </w:rPr>
-      </w:pPr>
-    </w:p>
-    <w:p>
-      <w:pPr>
-        <w:rPr>
-          <w:rFonts w:eastAsia="Times New Roman"/>
-          <w:lang w:val="es-ES"/>
-        </w:rPr>
-      </w:pPr>
-      <w:r>
-        <w:rPr>
-          <w:rFonts w:eastAsia="Times New Roman"/>
-          <w:lang w:val="es-ES"/>
-        </w:rPr>
-        <w:t xml:space="preserve">9/17/2020 </w:t>
-      </w:r>
-      <w:proofErr w:type="spellStart"/>
-      <w:r>
-        <w:rPr>
-          <w:rFonts w:eastAsia="Times New Roman"/>
-          <w:lang w:val="es-ES"/>
-        </w:rPr>
-        <w:t>Numpy</w:t>
-      </w:r>
-      <w:proofErr w:type="spellEnd"/>
-      <w:r>
-        <w:rPr>
-          <w:rFonts w:eastAsia="Times New Roman"/>
-          <w:lang w:val="es-ES"/>
-        </w:rPr>
-        <w:t xml:space="preserve"> array+ EX03+LN009</w:t>
+        <w:t>9/17/2020 Numpy array+ EX03+LN009</w:t>
       </w:r>
     </w:p>
     <w:p>
@@ -610,32 +410,7 @@
           <w:rFonts w:eastAsia="Times New Roman"/>
           <w:lang w:val="fr-FR"/>
         </w:rPr>
-        <w:t xml:space="preserve"> </w:t>
-      </w:r>
-      <w:proofErr w:type="spellStart"/>
-      <w:proofErr w:type="gramStart"/>
-      <w:r>
-        <w:rPr>
-          <w:rFonts w:eastAsia="Times New Roman"/>
-          <w:lang w:val="fr-FR"/>
-        </w:rPr>
-        <w:t>Passcode</w:t>
-      </w:r>
-      <w:proofErr w:type="spellEnd"/>
-      <w:r>
-        <w:rPr>
-          <w:rFonts w:eastAsia="Times New Roman"/>
-          <w:lang w:val="fr-FR"/>
-        </w:rPr>
-        <w:t>:</w:t>
-      </w:r>
-      <w:proofErr w:type="gramEnd"/>
-      <w:r>
-        <w:rPr>
-          <w:rFonts w:eastAsia="Times New Roman"/>
-          <w:lang w:val="fr-FR"/>
-        </w:rPr>
-        <w:t xml:space="preserve"> zN!m7PQi</w:t>
+        <w:t xml:space="preserve"> Passcode: zN!m7PQi</w:t>
       </w:r>
     </w:p>
     <w:p>
@@ -690,23 +465,7 @@
           <w:rFonts w:eastAsia="Times New Roman"/>
           <w:lang w:val="fr-FR"/>
         </w:rPr>
-        <w:t xml:space="preserve"> </w:t>
-      </w:r>
-      <w:proofErr w:type="spellStart"/>
-      <w:r>
-        <w:rPr>
-          <w:rFonts w:eastAsia="Times New Roman"/>
-          <w:lang w:val="fr-FR"/>
-        </w:rPr>
-        <w:t>Passcode</w:t>
-      </w:r>
-      <w:proofErr w:type="spellEnd"/>
-      <w:r>
-        <w:rPr>
-          <w:rFonts w:eastAsia="Times New Roman"/>
-          <w:lang w:val="fr-FR"/>
-        </w:rPr>
-        <w:t>: !uip5$97</w:t>
+        <w:t xml:space="preserve"> Passcode: !uip5$97</w:t>
       </w:r>
     </w:p>
     <w:p>
@@ -755,23 +514,7 @@
           <w:rFonts w:eastAsia="Times New Roman"/>
           <w:lang w:val="fr-FR"/>
         </w:rPr>
-        <w:t xml:space="preserve"> </w:t>
-      </w:r>
-      <w:proofErr w:type="spellStart"/>
-      <w:r>
-        <w:rPr>
-          <w:rFonts w:eastAsia="Times New Roman"/>
-          <w:lang w:val="fr-FR"/>
-        </w:rPr>
-        <w:t>Passcode</w:t>
-      </w:r>
-      <w:proofErr w:type="spellEnd"/>
-      <w:r>
-        <w:rPr>
-          <w:rFonts w:eastAsia="Times New Roman"/>
-          <w:lang w:val="fr-FR"/>
-        </w:rPr>
-        <w:t>: KA#*9Jlh</w:t>
+        <w:t xml:space="preserve"> Passcode: KA#*9Jlh</w:t>
       </w:r>
     </w:p>
     <w:p>
@@ -819,23 +562,7 @@
           <w:rFonts w:eastAsia="Times New Roman"/>
           <w:lang w:val="fr-FR"/>
         </w:rPr>
-        <w:t xml:space="preserve"> (Access </w:t>
-      </w:r>
-      <w:proofErr w:type="spellStart"/>
-      <w:r>
-        <w:rPr>
-          <w:rFonts w:eastAsia="Times New Roman"/>
-          <w:lang w:val="fr-FR"/>
-        </w:rPr>
-        <w:t>Passcode</w:t>
-      </w:r>
-      <w:proofErr w:type="spellEnd"/>
-      <w:r>
-        <w:rPr>
-          <w:rFonts w:eastAsia="Times New Roman"/>
-          <w:lang w:val="fr-FR"/>
-        </w:rPr>
-        <w:t xml:space="preserve">: 5gZ8zm&amp;z) </w:t>
+        <w:t xml:space="preserve"> (Access Passcode: 5gZ8zm&amp;z) </w:t>
       </w:r>
     </w:p>
     <w:p>
@@ -891,23 +618,7 @@
           <w:rFonts w:eastAsia="Times New Roman"/>
           <w:lang w:val="fr-FR"/>
         </w:rPr>
-        <w:t xml:space="preserve"> </w:t>
-      </w:r>
-      <w:proofErr w:type="spellStart"/>
-      <w:r>
-        <w:rPr>
-          <w:rFonts w:eastAsia="Times New Roman"/>
-          <w:lang w:val="fr-FR"/>
-        </w:rPr>
-        <w:t>Passcode</w:t>
-      </w:r>
-      <w:proofErr w:type="spellEnd"/>
-      <w:r>
-        <w:rPr>
-          <w:rFonts w:eastAsia="Times New Roman"/>
-          <w:lang w:val="fr-FR"/>
-        </w:rPr>
-        <w:t>: obhX!k9.</w:t>
+        <w:t xml:space="preserve"> Passcode: obhX!k9.</w:t>
       </w:r>
       <w:r>
         <w:rPr>
@@ -931,18 +642,8 @@
           <w:szCs w:val="24"/>
           <w:lang w:val="fr-FR"/>
         </w:rPr>
-        <w:t xml:space="preserve">10/6/2020 conditions and </w:t>
-      </w:r>
-      <w:proofErr w:type="spellStart"/>
-      <w:r>
-        <w:rPr>
-          <w:sz w:val="24"/>
-          <w:szCs w:val="24"/>
-          <w:lang w:val="fr-FR"/>
-        </w:rPr>
-        <w:t>loops</w:t>
-      </w:r>
-      <w:proofErr w:type="spellEnd"/>
+        <w:t>10/6/2020 conditions and loops</w:t>
+      </w:r>
     </w:p>
     <w:p>
       <w:pPr>
@@ -966,33 +667,8 @@
           <w:rFonts w:eastAsia="Times New Roman"/>
           <w:lang w:val="fr-FR"/>
         </w:rPr>
-        <w:t xml:space="preserve"> </w:t>
-      </w:r>
-      <w:proofErr w:type="spellStart"/>
-      <w:r>
-        <w:rPr>
-          <w:rFonts w:eastAsia="Times New Roman"/>
-          <w:lang w:val="fr-FR"/>
-        </w:rPr>
-        <w:t>Passcode</w:t>
-      </w:r>
-      <w:proofErr w:type="spellEnd"/>
-      <w:r>
-        <w:rPr>
-          <w:rFonts w:eastAsia="Times New Roman"/>
-          <w:lang w:val="fr-FR"/>
-        </w:rPr>
-        <w:t>: 2!BpF=</w:t>
-      </w:r>
-      <w:proofErr w:type="spellStart"/>
-      <w:r>
-        <w:rPr>
-          <w:rFonts w:eastAsia="Times New Roman"/>
-          <w:lang w:val="fr-FR"/>
-        </w:rPr>
-        <w:t>vS</w:t>
-      </w:r>
-      <w:proofErr w:type="spellEnd"/>
+        <w:t xml:space="preserve"> Passcode: 2!BpF=vS</w:t>
+      </w:r>
     </w:p>
     <w:p>
       <w:pPr>
@@ -1039,23 +715,7 @@
           <w:rFonts w:eastAsia="Times New Roman"/>
           <w:lang w:val="fr-FR"/>
         </w:rPr>
-        <w:t xml:space="preserve"> </w:t>
-      </w:r>
-      <w:proofErr w:type="spellStart"/>
-      <w:r>
-        <w:rPr>
-          <w:rFonts w:eastAsia="Times New Roman"/>
-          <w:lang w:val="fr-FR"/>
-        </w:rPr>
-        <w:t>Passcode</w:t>
-      </w:r>
-      <w:proofErr w:type="spellEnd"/>
-      <w:r>
-        <w:rPr>
-          <w:rFonts w:eastAsia="Times New Roman"/>
-          <w:lang w:val="fr-FR"/>
-        </w:rPr>
-        <w:t>: wj8^J4.0</w:t>
+        <w:t xml:space="preserve"> Passcode: wj8^J4.0</w:t>
       </w:r>
     </w:p>
     <w:p>
@@ -1103,23 +763,7 @@
           <w:rFonts w:eastAsia="Times New Roman"/>
           <w:lang w:val="fr-FR"/>
         </w:rPr>
-        <w:t xml:space="preserve"> </w:t>
-      </w:r>
-      <w:proofErr w:type="spellStart"/>
-      <w:r>
-        <w:rPr>
-          <w:rFonts w:eastAsia="Times New Roman"/>
-          <w:lang w:val="fr-FR"/>
-        </w:rPr>
-        <w:t>Passcode</w:t>
-      </w:r>
-      <w:proofErr w:type="spellEnd"/>
-      <w:r>
-        <w:rPr>
-          <w:rFonts w:eastAsia="Times New Roman"/>
-          <w:lang w:val="fr-FR"/>
-        </w:rPr>
-        <w:t>: GSaEc7!P</w:t>
+        <w:t xml:space="preserve"> Passcode: GSaEc7!P</w:t>
       </w:r>
     </w:p>
     <w:p>
@@ -1167,23 +811,7 @@
           <w:rFonts w:eastAsia="Times New Roman"/>
           <w:lang w:val="fr-FR"/>
         </w:rPr>
-        <w:t xml:space="preserve"> </w:t>
-      </w:r>
-      <w:proofErr w:type="spellStart"/>
-      <w:r>
-        <w:rPr>
-          <w:rFonts w:eastAsia="Times New Roman"/>
-          <w:lang w:val="fr-FR"/>
-        </w:rPr>
-        <w:t>Passcode</w:t>
-      </w:r>
-      <w:proofErr w:type="spellEnd"/>
-      <w:r>
-        <w:rPr>
-          <w:rFonts w:eastAsia="Times New Roman"/>
-          <w:lang w:val="fr-FR"/>
-        </w:rPr>
-        <w:t>: u4N1&amp;0Wp</w:t>
+        <w:t xml:space="preserve"> Passcode: u4N1&amp;0Wp</w:t>
       </w:r>
     </w:p>
     <w:p>
@@ -1231,23 +859,7 @@
           <w:rFonts w:eastAsia="Times New Roman"/>
           <w:lang w:val="fr-FR"/>
         </w:rPr>
-        <w:t xml:space="preserve"> </w:t>
-      </w:r>
-      <w:proofErr w:type="spellStart"/>
-      <w:r>
-        <w:rPr>
-          <w:rFonts w:eastAsia="Times New Roman"/>
-          <w:lang w:val="fr-FR"/>
-        </w:rPr>
-        <w:t>Passcode</w:t>
-      </w:r>
-      <w:proofErr w:type="spellEnd"/>
-      <w:r>
-        <w:rPr>
-          <w:rFonts w:eastAsia="Times New Roman"/>
-          <w:lang w:val="fr-FR"/>
-        </w:rPr>
-        <w:t>: ?+8fLW8v</w:t>
+        <w:t xml:space="preserve"> Passcode: ?+8fLW8v</w:t>
       </w:r>
     </w:p>
     <w:p>
@@ -1288,23 +900,7 @@
           <w:rFonts w:eastAsia="Times New Roman"/>
           <w:lang w:val="fr-FR"/>
         </w:rPr>
-        <w:t xml:space="preserve"> </w:t>
-      </w:r>
-      <w:proofErr w:type="spellStart"/>
-      <w:r>
-        <w:rPr>
-          <w:rFonts w:eastAsia="Times New Roman"/>
-          <w:lang w:val="fr-FR"/>
-        </w:rPr>
-        <w:t>Passcode</w:t>
-      </w:r>
-      <w:proofErr w:type="spellEnd"/>
-      <w:r>
-        <w:rPr>
-          <w:rFonts w:eastAsia="Times New Roman"/>
-          <w:lang w:val="fr-FR"/>
-        </w:rPr>
-        <w:t>: =d7qzNa?</w:t>
+        <w:t xml:space="preserve"> Passcode: =d7qzNa?</w:t>
       </w:r>
     </w:p>
     <w:p>
@@ -1352,23 +948,7 @@
           <w:rFonts w:eastAsia="Times New Roman"/>
           <w:lang w:val="fr-FR"/>
         </w:rPr>
-        <w:t xml:space="preserve"> </w:t>
-      </w:r>
-      <w:proofErr w:type="spellStart"/>
-      <w:r>
-        <w:rPr>
-          <w:rFonts w:eastAsia="Times New Roman"/>
-          <w:lang w:val="fr-FR"/>
-        </w:rPr>
-        <w:t>Passcode</w:t>
-      </w:r>
-      <w:proofErr w:type="spellEnd"/>
-      <w:r>
-        <w:rPr>
-          <w:rFonts w:eastAsia="Times New Roman"/>
-          <w:lang w:val="fr-FR"/>
-        </w:rPr>
-        <w:t>: $jL2!TE^</w:t>
+        <w:t xml:space="preserve"> Passcode: $jL2!TE^</w:t>
       </w:r>
     </w:p>
     <w:p>
@@ -1416,23 +996,7 @@
           <w:rFonts w:eastAsia="Times New Roman"/>
           <w:lang w:val="fr-FR"/>
         </w:rPr>
-        <w:t xml:space="preserve"> </w:t>
-      </w:r>
-      <w:proofErr w:type="spellStart"/>
-      <w:r>
-        <w:rPr>
-          <w:rFonts w:eastAsia="Times New Roman"/>
-          <w:lang w:val="fr-FR"/>
-        </w:rPr>
-        <w:t>Passcode</w:t>
-      </w:r>
-      <w:proofErr w:type="spellEnd"/>
-      <w:r>
-        <w:rPr>
-          <w:rFonts w:eastAsia="Times New Roman"/>
-          <w:lang w:val="fr-FR"/>
-        </w:rPr>
-        <w:t>: tR4!ZB+f</w:t>
+        <w:t xml:space="preserve"> Passcode: tR4!ZB+f</w:t>
       </w:r>
     </w:p>
     <w:p>
@@ -1556,23 +1120,7 @@
           <w:rFonts w:eastAsia="Times New Roman"/>
           <w:lang w:val="fr-FR"/>
         </w:rPr>
-        <w:t xml:space="preserve"> </w:t>
-      </w:r>
-      <w:proofErr w:type="spellStart"/>
-      <w:r>
-        <w:rPr>
-          <w:rFonts w:eastAsia="Times New Roman"/>
-          <w:lang w:val="fr-FR"/>
-        </w:rPr>
-        <w:t>Passcode</w:t>
-      </w:r>
-      <w:proofErr w:type="spellEnd"/>
-      <w:r>
-        <w:rPr>
-          <w:rFonts w:eastAsia="Times New Roman"/>
-          <w:lang w:val="fr-FR"/>
-        </w:rPr>
-        <w:t>: C#.yP56W</w:t>
+        <w:t xml:space="preserve"> Passcode: C#.yP56W</w:t>
       </w:r>
     </w:p>
     <w:p>
@@ -1668,23 +1216,7 @@
           <w:rFonts w:eastAsia="Times New Roman"/>
           <w:lang w:val="fr-FR"/>
         </w:rPr>
-        <w:t xml:space="preserve"> </w:t>
-      </w:r>
-      <w:proofErr w:type="spellStart"/>
-      <w:r>
-        <w:rPr>
-          <w:rFonts w:eastAsia="Times New Roman"/>
-          <w:lang w:val="fr-FR"/>
-        </w:rPr>
-        <w:t>Passcode</w:t>
-      </w:r>
-      <w:proofErr w:type="spellEnd"/>
-      <w:r>
-        <w:rPr>
-          <w:rFonts w:eastAsia="Times New Roman"/>
-          <w:lang w:val="fr-FR"/>
-        </w:rPr>
-        <w:t>: t48uY?8s</w:t>
+        <w:t xml:space="preserve"> Passcode: t48uY?8s</w:t>
       </w:r>
     </w:p>
     <w:p>
@@ -1708,6 +1240,54 @@
           <w:lang w:val="fr-FR"/>
         </w:rPr>
         <w:t>11/19/2020</w:t>
+      </w:r>
+    </w:p>
+    <w:p>
+      <w:pPr>
+        <w:rPr>
+          <w:rFonts w:eastAsia="Times New Roman"/>
+          <w:lang w:val="fr-FR"/>
+        </w:rPr>
+      </w:pPr>
+      <w:hyperlink r:id="rId29" w:history="1">
+        <w:r>
+          <w:rPr>
+            <w:rStyle w:val="Hyperlink"/>
+            <w:rFonts w:eastAsia="Times New Roman"/>
+            <w:lang w:val="fr-FR"/>
+          </w:rPr>
+          <w:t>https://asu.zoom.us/rec/share/MowggSJgEdMFNABAQKKol6qSKwjCaSMMcjvn-kVWy0cAImr6EWzt1WzBTg8WSZU7.1KquP2uC43Aj8HZF</w:t>
+        </w:r>
+      </w:hyperlink>
+      <w:r>
+        <w:rPr>
+          <w:rFonts w:eastAsia="Times New Roman"/>
+          <w:lang w:val="fr-FR"/>
+        </w:rPr>
+        <w:t xml:space="preserve"> Passcode: +4WApzZ0</w:t>
+      </w:r>
+    </w:p>
+    <w:p>
+      <w:pPr>
+        <w:rPr>
+          <w:rFonts w:eastAsia="Times New Roman"/>
+          <w:lang w:val="fr-FR"/>
+        </w:rPr>
+      </w:pPr>
+    </w:p>
+    <w:p>
+      <w:pPr>
+        <w:rPr>
+          <w:rFonts w:eastAsia="Times New Roman"/>
+          <w:lang w:val="fr-FR"/>
+        </w:rPr>
+      </w:pPr>
+      <w:r>
+        <w:rPr>
+          <w:rFonts w:eastAsia="Times New Roman"/>
+          <w:lang w:val="fr-FR"/>
+        </w:rPr>
+        <w:t>11/24/2020</w:t>
       </w:r>
     </w:p>
     <w:p>
@@ -1718,20 +1298,22 @@
           <w:lang w:val="fr-FR"/>
         </w:rPr>
       </w:pPr>
-      <w:hyperlink r:id="rId29" w:history="1">
-        <w:r>
-          <w:rPr>
-            <w:rStyle w:val="Hyperlink"/>
-            <w:rFonts w:eastAsia="Times New Roman"/>
-          </w:rPr>
-          <w:t>https://asu.zoom.us/rec/share/MowggSJgEdMFNABAQKKol6qSKwjCaSMMcjvn-kVWy0cAImr6EWzt1WzBTg8WSZU7.1KquP2uC43Aj8HZF</w:t>
-        </w:r>
-      </w:hyperlink>
-      <w:r>
-        <w:rPr>
-          <w:rFonts w:eastAsia="Times New Roman"/>
-        </w:rPr>
-        <w:t xml:space="preserve"> Passcode: +4WApzZ0</w:t>
+      <w:hyperlink r:id="rId30" w:history="1">
+        <w:r>
+          <w:rPr>
+            <w:rStyle w:val="Hyperlink"/>
+            <w:rFonts w:eastAsia="Times New Roman"/>
+            <w:lang w:val="fr-FR"/>
+          </w:rPr>
+          <w:t>https://asu.zoom.us/rec/share/6NTXJoAV5oIG3PeYpe8R0G1h1wahI9FJZ4xIFkf3xC027e0oHJ3jjTLC6NouL_vU.A13OXLH1Yd2c4jTz</w:t>
+        </w:r>
+      </w:hyperlink>
+      <w:r>
+        <w:rPr>
+          <w:rFonts w:eastAsia="Times New Roman"/>
+          <w:lang w:val="fr-FR"/>
+        </w:rPr>
+        <w:t xml:space="preserve"> Passcode: QwB.!3RX</w:t>
       </w:r>
     </w:p>
     <w:sectPr>

</xml_diff>

<commit_message>
Tue, Dec  1, 2020  1:45:32 PM
</commit_message>
<xml_diff>
--- a/Links for class recording.docx
+++ b/Links for class recording.docx
@@ -1293,27 +1293,75 @@
     <w:p>
       <w:pPr>
         <w:rPr>
+          <w:rFonts w:eastAsia="Times New Roman"/>
+          <w:lang w:val="fr-FR"/>
+        </w:rPr>
+      </w:pPr>
+      <w:hyperlink r:id="rId30" w:history="1">
+        <w:r>
+          <w:rPr>
+            <w:rStyle w:val="Hyperlink"/>
+            <w:rFonts w:eastAsia="Times New Roman"/>
+            <w:lang w:val="fr-FR"/>
+          </w:rPr>
+          <w:t>https://asu.zoom.us/rec/share/6NTXJoAV5oIG3PeYpe8R0G1h1wahI9FJZ4xIFkf3xC027e0oHJ3jjTLC6NouL_vU.A13OXLH1Yd2c4jTz</w:t>
+        </w:r>
+      </w:hyperlink>
+      <w:r>
+        <w:rPr>
+          <w:rFonts w:eastAsia="Times New Roman"/>
+          <w:lang w:val="fr-FR"/>
+        </w:rPr>
+        <w:t xml:space="preserve"> Passcode: QwB.!3RX</w:t>
+      </w:r>
+    </w:p>
+    <w:p>
+      <w:pPr>
+        <w:rPr>
+          <w:rFonts w:eastAsia="Times New Roman"/>
+          <w:lang w:val="fr-FR"/>
+        </w:rPr>
+      </w:pPr>
+    </w:p>
+    <w:p>
+      <w:pPr>
+        <w:rPr>
+          <w:rFonts w:eastAsia="Times New Roman"/>
+          <w:lang w:val="fr-FR"/>
+        </w:rPr>
+      </w:pPr>
+      <w:r>
+        <w:rPr>
+          <w:rFonts w:eastAsia="Times New Roman"/>
+          <w:lang w:val="fr-FR"/>
+        </w:rPr>
+        <w:t>12/1/2020</w:t>
+      </w:r>
+    </w:p>
+    <w:p>
+      <w:pPr>
+        <w:rPr>
           <w:sz w:val="18"/>
           <w:szCs w:val="18"/>
           <w:lang w:val="fr-FR"/>
         </w:rPr>
       </w:pPr>
-      <w:hyperlink r:id="rId30" w:history="1">
-        <w:r>
-          <w:rPr>
-            <w:rStyle w:val="Hyperlink"/>
-            <w:rFonts w:eastAsia="Times New Roman"/>
-            <w:lang w:val="fr-FR"/>
-          </w:rPr>
-          <w:t>https://asu.zoom.us/rec/share/6NTXJoAV5oIG3PeYpe8R0G1h1wahI9FJZ4xIFkf3xC027e0oHJ3jjTLC6NouL_vU.A13OXLH1Yd2c4jTz</w:t>
-        </w:r>
-      </w:hyperlink>
-      <w:r>
-        <w:rPr>
-          <w:rFonts w:eastAsia="Times New Roman"/>
-          <w:lang w:val="fr-FR"/>
-        </w:rPr>
-        <w:t xml:space="preserve"> Passcode: QwB.!3RX</w:t>
+      <w:hyperlink r:id="rId31" w:history="1">
+        <w:r>
+          <w:rPr>
+            <w:rStyle w:val="Hyperlink"/>
+            <w:rFonts w:eastAsia="Times New Roman"/>
+            <w:lang w:val="fr-FR"/>
+          </w:rPr>
+          <w:t>https://asu.zoom.us/rec/share/Nu1kgeT0susj10Tqlbn-1XjpnTvFF6g9PkyuSn3X7yYUEcOjD7sc9bwpYRSx2ob-.ZMpAAW7akEHL8AvA</w:t>
+        </w:r>
+      </w:hyperlink>
+      <w:r>
+        <w:rPr>
+          <w:rFonts w:eastAsia="Times New Roman"/>
+          <w:lang w:val="fr-FR"/>
+        </w:rPr>
+        <w:t xml:space="preserve"> Passcode: fD@TwRl7</w:t>
       </w:r>
     </w:p>
     <w:sectPr>

</xml_diff>